<commit_message>
Make several changes to the text in the section "Introductory Project".
</commit_message>
<xml_diff>
--- a/JavaScript_GettingStarted/JavaScript_GettingStarted.docx
+++ b/JavaScript_GettingStarted/JavaScript_GettingStarted.docx
@@ -29,14 +29,45 @@
             <w:pPr>
               <w:spacing w:line="276" w:lineRule="auto"/>
             </w:pPr>
-            <w:hyperlink w:anchor="_New_Tools" w:history="1">
-              <w:r>
-                <w:rPr>
-                  <w:rStyle w:val="Hyperlink"/>
-                </w:rPr>
-                <w:t>New Tools</w:t>
-              </w:r>
-            </w:hyperlink>
+            <w:r>
+              <w:fldChar w:fldCharType="begin"/>
+            </w:r>
+            <w:r>
+              <w:instrText xml:space="preserve"> HYPERLINK \l "_New_Tools" </w:instrText>
+            </w:r>
+            <w:r>
+              <w:fldChar w:fldCharType="separate"/>
+            </w:r>
+            <w:r>
+              <w:rPr>
+                <w:rStyle w:val="Hyperlink"/>
+              </w:rPr>
+              <w:t>Ne</w:t>
+            </w:r>
+            <w:r>
+              <w:rPr>
+                <w:rStyle w:val="Hyperlink"/>
+              </w:rPr>
+              <w:t>w</w:t>
+            </w:r>
+            <w:r>
+              <w:rPr>
+                <w:rStyle w:val="Hyperlink"/>
+              </w:rPr>
+              <w:t xml:space="preserve"> </w:t>
+            </w:r>
+            <w:r>
+              <w:rPr>
+                <w:rStyle w:val="Hyperlink"/>
+              </w:rPr>
+              <w:t>Tools</w:t>
+            </w:r>
+            <w:r>
+              <w:rPr>
+                <w:rStyle w:val="Hyperlink"/>
+              </w:rPr>
+              <w:fldChar w:fldCharType="end"/>
+            </w:r>
           </w:p>
         </w:tc>
         <w:tc>
@@ -44,12 +75,36 @@
             <w:tcW w:w="4788" w:type="dxa"/>
           </w:tcPr>
           <w:p>
-            <w:hyperlink w:anchor="_First_Project" w:history="1">
+            <w:hyperlink w:anchor="_Introductory_Project" w:history="1">
               <w:r>
                 <w:rPr>
                   <w:rStyle w:val="Hyperlink"/>
                 </w:rPr>
-                <w:t>Introductory</w:t>
+                <w:t>Intro</w:t>
+              </w:r>
+              <w:r>
+                <w:rPr>
+                  <w:rStyle w:val="Hyperlink"/>
+                </w:rPr>
+                <w:t>d</w:t>
+              </w:r>
+              <w:r>
+                <w:rPr>
+                  <w:rStyle w:val="Hyperlink"/>
+                </w:rPr>
+                <w:t>u</w:t>
+              </w:r>
+              <w:r>
+                <w:rPr>
+                  <w:rStyle w:val="Hyperlink"/>
+                </w:rPr>
+                <w:t>c</w:t>
+              </w:r>
+              <w:r>
+                <w:rPr>
+                  <w:rStyle w:val="Hyperlink"/>
+                </w:rPr>
+                <w:t>tory</w:t>
               </w:r>
               <w:r>
                 <w:rPr>
@@ -72,7 +127,19 @@
                 <w:rPr>
                   <w:rStyle w:val="Hyperlink"/>
                 </w:rPr>
-                <w:t>Sample Website</w:t>
+                <w:t xml:space="preserve">Sample </w:t>
+              </w:r>
+              <w:r>
+                <w:rPr>
+                  <w:rStyle w:val="Hyperlink"/>
+                </w:rPr>
+                <w:t>W</w:t>
+              </w:r>
+              <w:r>
+                <w:rPr>
+                  <w:rStyle w:val="Hyperlink"/>
+                </w:rPr>
+                <w:t>ebsite</w:t>
               </w:r>
             </w:hyperlink>
           </w:p>
@@ -82,12 +149,36 @@
             <w:tcW w:w="4788" w:type="dxa"/>
           </w:tcPr>
           <w:p>
-            <w:hyperlink w:anchor="_Add_JavaScript_to" w:history="1">
+            <w:hyperlink w:anchor="_Add_JavaScript_to_1" w:history="1">
               <w:r>
                 <w:rPr>
                   <w:rStyle w:val="Hyperlink"/>
                 </w:rPr>
-                <w:t>Add JavaScript to HTML</w:t>
+                <w:t>Add Ja</w:t>
+              </w:r>
+              <w:r>
+                <w:rPr>
+                  <w:rStyle w:val="Hyperlink"/>
+                </w:rPr>
+                <w:t>v</w:t>
+              </w:r>
+              <w:r>
+                <w:rPr>
+                  <w:rStyle w:val="Hyperlink"/>
+                </w:rPr>
+                <w:t>a</w:t>
+              </w:r>
+              <w:r>
+                <w:rPr>
+                  <w:rStyle w:val="Hyperlink"/>
+                </w:rPr>
+                <w:t>S</w:t>
+              </w:r>
+              <w:r>
+                <w:rPr>
+                  <w:rStyle w:val="Hyperlink"/>
+                </w:rPr>
+                <w:t>cript to HTML</w:t>
               </w:r>
             </w:hyperlink>
           </w:p>
@@ -104,7 +195,19 @@
                 <w:rPr>
                   <w:rStyle w:val="Hyperlink"/>
                 </w:rPr>
-                <w:t>JavaScript Language</w:t>
+                <w:t>JavaScript Lang</w:t>
+              </w:r>
+              <w:r>
+                <w:rPr>
+                  <w:rStyle w:val="Hyperlink"/>
+                </w:rPr>
+                <w:t>u</w:t>
+              </w:r>
+              <w:r>
+                <w:rPr>
+                  <w:rStyle w:val="Hyperlink"/>
+                </w:rPr>
+                <w:t>age</w:t>
               </w:r>
             </w:hyperlink>
           </w:p>
@@ -114,12 +217,30 @@
             <w:tcW w:w="4788" w:type="dxa"/>
           </w:tcPr>
           <w:p>
-            <w:hyperlink w:anchor="_Apply_JavaScript_to" w:history="1">
+            <w:hyperlink w:anchor="_Apply_JavaScript_to_1" w:history="1">
               <w:r>
                 <w:rPr>
                   <w:rStyle w:val="Hyperlink"/>
                 </w:rPr>
-                <w:t>Apply JavaScript to a Web Page</w:t>
+                <w:t>Apply JavaScri</w:t>
+              </w:r>
+              <w:r>
+                <w:rPr>
+                  <w:rStyle w:val="Hyperlink"/>
+                </w:rPr>
+                <w:t>p</w:t>
+              </w:r>
+              <w:r>
+                <w:rPr>
+                  <w:rStyle w:val="Hyperlink"/>
+                </w:rPr>
+                <w:t>t</w:t>
+              </w:r>
+              <w:r>
+                <w:rPr>
+                  <w:rStyle w:val="Hyperlink"/>
+                </w:rPr>
+                <w:t xml:space="preserve"> to a Web Page</w:t>
               </w:r>
             </w:hyperlink>
           </w:p>
@@ -136,7 +257,19 @@
                 <w:rPr>
                   <w:rStyle w:val="Hyperlink"/>
                 </w:rPr>
-                <w:t>Standard Built-in Objects</w:t>
+                <w:t>Standard B</w:t>
+              </w:r>
+              <w:r>
+                <w:rPr>
+                  <w:rStyle w:val="Hyperlink"/>
+                </w:rPr>
+                <w:t>u</w:t>
+              </w:r>
+              <w:r>
+                <w:rPr>
+                  <w:rStyle w:val="Hyperlink"/>
+                </w:rPr>
+                <w:t>ilt-in Objects</w:t>
               </w:r>
             </w:hyperlink>
           </w:p>
@@ -151,7 +284,19 @@
                 <w:rPr>
                   <w:rStyle w:val="Hyperlink"/>
                 </w:rPr>
-                <w:t>Less Disciplined JavaScript</w:t>
+                <w:t>Less Discip</w:t>
+              </w:r>
+              <w:r>
+                <w:rPr>
+                  <w:rStyle w:val="Hyperlink"/>
+                </w:rPr>
+                <w:t>l</w:t>
+              </w:r>
+              <w:r>
+                <w:rPr>
+                  <w:rStyle w:val="Hyperlink"/>
+                </w:rPr>
+                <w:t>ined JavaScript</w:t>
               </w:r>
             </w:hyperlink>
           </w:p>
@@ -188,8 +333,16 @@
         <w:rPr>
           <w:b/>
         </w:rPr>
-        <w:t>My Documents\Current Pixel\Node_js</w:t>
-      </w:r>
+        <w:t>My Documents\Current Pixel\</w:t>
+      </w:r>
+      <w:proofErr w:type="spellStart"/>
+      <w:r>
+        <w:rPr>
+          <w:b/>
+        </w:rPr>
+        <w:t>Node_js</w:t>
+      </w:r>
+      <w:proofErr w:type="spellEnd"/>
       <w:r>
         <w:t>.  Node.js is a JavaScript runtime built on Chrome’s V8 JavaScript engine.</w:t>
       </w:r>
@@ -202,15 +355,28 @@
           <w:numId w:val="1"/>
         </w:numPr>
       </w:pPr>
-      <w:r>
-        <w:t xml:space="preserve">Git – refer to </w:t>
-      </w:r>
-      <w:r>
-        <w:rPr>
-          <w:b/>
-        </w:rPr>
-        <w:t>My Documents\Current Pixel\SourceControl</w:t>
-      </w:r>
+      <w:proofErr w:type="spellStart"/>
+      <w:r>
+        <w:t>Git</w:t>
+      </w:r>
+      <w:proofErr w:type="spellEnd"/>
+      <w:r>
+        <w:t xml:space="preserve"> – refer to </w:t>
+      </w:r>
+      <w:r>
+        <w:rPr>
+          <w:b/>
+        </w:rPr>
+        <w:t>My Documents\Current Pixel\</w:t>
+      </w:r>
+      <w:proofErr w:type="spellStart"/>
+      <w:r>
+        <w:rPr>
+          <w:b/>
+        </w:rPr>
+        <w:t>SourceControl</w:t>
+      </w:r>
+      <w:proofErr w:type="spellEnd"/>
       <w:r>
         <w:t>.</w:t>
       </w:r>
@@ -220,8 +386,13 @@
         </w:rPr>
         <w:t xml:space="preserve">  </w:t>
       </w:r>
-      <w:r>
-        <w:t>Git is a </w:t>
+      <w:proofErr w:type="spellStart"/>
+      <w:r>
+        <w:t>Git</w:t>
+      </w:r>
+      <w:proofErr w:type="spellEnd"/>
+      <w:r>
+        <w:t xml:space="preserve"> is a </w:t>
       </w:r>
       <w:hyperlink r:id="rId8" w:history="1">
         <w:r>
@@ -249,26 +420,33 @@
         </w:rPr>
         <w:t>My Documents\Current Pixel\</w:t>
       </w:r>
+      <w:proofErr w:type="spellStart"/>
       <w:r>
         <w:rPr>
           <w:b/>
         </w:rPr>
         <w:t>VisualStudioEditor</w:t>
       </w:r>
+      <w:proofErr w:type="spellEnd"/>
       <w:r>
         <w:t>.</w:t>
       </w:r>
       <w:r>
-        <w:t xml:space="preserve">  I would expect that the VisualStudioEditor provides functionality similar to what one encounters editing code in Visual Studio.</w:t>
-      </w:r>
-    </w:p>
-    <w:p>
-      <w:pPr>
-        <w:pStyle w:val="Heading1"/>
-      </w:pPr>
+        <w:t xml:space="preserve">  </w:t>
+      </w:r>
       <w:bookmarkStart w:id="1" w:name="_First_Project"/>
       <w:bookmarkEnd w:id="1"/>
       <w:r>
+        <w:t xml:space="preserve">To download this type “code.VisualStudio.com” as a browser URL </w:t>
+      </w:r>
+    </w:p>
+    <w:p>
+      <w:pPr>
+        <w:pStyle w:val="Heading1"/>
+      </w:pPr>
+      <w:bookmarkStart w:id="2" w:name="_Introductory_Project"/>
+      <w:bookmarkEnd w:id="2"/>
+      <w:r>
         <w:t>Introductory</w:t>
       </w:r>
       <w:r>
@@ -277,7 +455,15 @@
     </w:p>
     <w:p>
       <w:r>
-        <w:t>The introductory project displays “Hello, World”.  The Java-Script code is retrieved from Git Hub using the command prompt.  From the command prompt the command to retrieve the code is</w:t>
+        <w:t xml:space="preserve">The introductory project displays “Hello, World”.  The Java-Script code is retrieved from </w:t>
+      </w:r>
+      <w:proofErr w:type="spellStart"/>
+      <w:r>
+        <w:t>Git</w:t>
+      </w:r>
+      <w:proofErr w:type="spellEnd"/>
+      <w:r>
+        <w:t xml:space="preserve"> Hub using the command prompt.  From the command prompt the command to retrieve the code is</w:t>
       </w:r>
     </w:p>
     <w:p>
@@ -287,11 +473,21 @@
           <w:b/>
         </w:rPr>
       </w:pPr>
-      <w:r>
-        <w:rPr>
-          <w:b/>
-        </w:rPr>
-        <w:t>git clone https://github.com/pluralsight/web-dev-starter.git</w:t>
+      <w:proofErr w:type="spellStart"/>
+      <w:proofErr w:type="gramStart"/>
+      <w:r>
+        <w:rPr>
+          <w:b/>
+        </w:rPr>
+        <w:t>git</w:t>
+      </w:r>
+      <w:proofErr w:type="spellEnd"/>
+      <w:proofErr w:type="gramEnd"/>
+      <w:r>
+        <w:rPr>
+          <w:b/>
+        </w:rPr>
+        <w:t xml:space="preserve"> clone https://github.com/pluralsight/web-dev-starter.git</w:t>
       </w:r>
     </w:p>
     <w:p>
@@ -305,7 +501,7 @@
         <w:rPr>
           <w:b/>
         </w:rPr>
-        <w:t>Pluralsight_web-dev-starter</w:t>
+        <w:t>web-dev-starter</w:t>
       </w:r>
       <w:r>
         <w:rPr>
@@ -324,9 +520,6 @@
         </w:rPr>
       </w:pPr>
       <w:r>
-        <w:tab/>
-      </w:r>
-      <w:r>
         <w:rPr>
           <w:b/>
         </w:rPr>
@@ -336,7 +529,14 @@
         <w:rPr>
           <w:b/>
         </w:rPr>
-        <w:t>\Pluralsight_js</w:t>
+        <w:t>\</w:t>
+      </w:r>
+      <w:r>
+        <w:rPr>
+          <w:b/>
+          <w:bCs/>
+        </w:rPr>
+        <w:t>source\GitRepositories\VSAndOtherPlatformProjects\JavaScript_GettingStarted</w:t>
       </w:r>
     </w:p>
     <w:p>
@@ -356,7 +556,13 @@
         <w:t xml:space="preserve">but </w:t>
       </w:r>
       <w:r>
-        <w:t xml:space="preserve">by clicking its button pinned to the task bar.  Then I navigated to </w:t>
+        <w:t>by clicking its butt</w:t>
+      </w:r>
+      <w:r>
+        <w:t>on pinned to the task bar.  First</w:t>
+      </w:r>
+      <w:r>
+        <w:t xml:space="preserve"> I navigated to </w:t>
       </w:r>
       <w:r>
         <w:rPr>
@@ -367,6 +573,7 @@
       <w:r>
         <w:t xml:space="preserve"> </w:t>
       </w:r>
+      <w:proofErr w:type="spellStart"/>
       <w:r>
         <w:rPr>
           <w:b/>
@@ -377,7 +584,14 @@
         <w:rPr>
           <w:b/>
         </w:rPr>
-        <w:t>js\</w:t>
+        <w:t>js</w:t>
+      </w:r>
+      <w:proofErr w:type="spellEnd"/>
+      <w:r>
+        <w:rPr>
+          <w:b/>
+        </w:rPr>
+        <w:t>\</w:t>
       </w:r>
       <w:r>
         <w:rPr>
@@ -397,6 +611,7 @@
         </w:rPr>
         <w:t xml:space="preserve">File &gt; Open Folder… &gt; </w:t>
       </w:r>
+      <w:proofErr w:type="spellStart"/>
       <w:r>
         <w:rPr>
           <w:b/>
@@ -404,8 +619,27 @@
         </w:rPr>
         <w:t>file_browser</w:t>
       </w:r>
-      <w:r>
-        <w:t xml:space="preserve">.  The JavaScript is in </w:t>
+      <w:proofErr w:type="spellEnd"/>
+      <w:r>
+        <w:t xml:space="preserve">.  </w:t>
+      </w:r>
+      <w:r>
+        <w:t xml:space="preserve">Next I shut down the welcome page by clicking the ‘x’ next to </w:t>
+      </w:r>
+      <w:r>
+        <w:rPr>
+          <w:b/>
+          <w:bCs/>
+          <w:i/>
+          <w:iCs/>
+        </w:rPr>
+        <w:t xml:space="preserve">Getting Started </w:t>
+      </w:r>
+      <w:r>
+        <w:t xml:space="preserve">(in the upper left corner of the large pane).  </w:t>
+      </w:r>
+      <w:r>
+        <w:t xml:space="preserve">The JavaScript is in </w:t>
       </w:r>
       <w:r>
         <w:rPr>
@@ -439,8 +673,21 @@
         <w:t>st</w:t>
       </w:r>
       <w:r>
-        <w:t xml:space="preserve"> time, it is necessary to install the npm packages that belong to the project.  From the command prompt which has navigated to the same folder</w:t>
-      </w:r>
+        <w:t xml:space="preserve"> time, it is necessary to install the </w:t>
+      </w:r>
+      <w:proofErr w:type="spellStart"/>
+      <w:r>
+        <w:t>npm</w:t>
+      </w:r>
+      <w:proofErr w:type="spellEnd"/>
+      <w:r>
+        <w:t xml:space="preserve"> packages that belong to the project.  From the command prompt </w:t>
+      </w:r>
+      <w:proofErr w:type="gramStart"/>
+      <w:r>
+        <w:t>which has navigated to the same folder</w:t>
+      </w:r>
+      <w:proofErr w:type="gramEnd"/>
     </w:p>
     <w:p>
       <w:pPr>
@@ -494,11 +741,21 @@
         <w:lastRenderedPageBreak/>
         <w:tab/>
       </w:r>
-      <w:r>
-        <w:rPr>
-          <w:b/>
-        </w:rPr>
-        <w:t>npm install</w:t>
+      <w:proofErr w:type="spellStart"/>
+      <w:proofErr w:type="gramStart"/>
+      <w:r>
+        <w:rPr>
+          <w:b/>
+        </w:rPr>
+        <w:t>npm</w:t>
+      </w:r>
+      <w:proofErr w:type="spellEnd"/>
+      <w:proofErr w:type="gramEnd"/>
+      <w:r>
+        <w:rPr>
+          <w:b/>
+        </w:rPr>
+        <w:t xml:space="preserve"> install</w:t>
       </w:r>
       <w:r>
         <w:rPr>
@@ -508,13 +765,165 @@
       </w:r>
     </w:p>
     <w:p>
-      <w:r>
-        <w:t>It is safer to do this from an external command prompt – not from the command prompt in the Visual Studio Editor.</w:t>
-      </w:r>
-    </w:p>
-    <w:p>
-      <w:r>
-        <w:t>Subsequent commands can safely be run form the built-in command prompt - &lt;ctrl&gt;`.  To start the script from the command prompt type the command</w:t>
+      <w:pPr>
+        <w:rPr>
+          <w:b/>
+          <w:bCs/>
+        </w:rPr>
+      </w:pPr>
+      <w:r>
+        <w:t xml:space="preserve">This did not work at the outset.  I noticed that the folder </w:t>
+      </w:r>
+      <w:proofErr w:type="spellStart"/>
+      <w:r>
+        <w:rPr>
+          <w:b/>
+          <w:bCs/>
+        </w:rPr>
+        <w:t>node_modules</w:t>
+      </w:r>
+      <w:proofErr w:type="spellEnd"/>
+      <w:r>
+        <w:rPr>
+          <w:b/>
+          <w:bCs/>
+        </w:rPr>
+        <w:t xml:space="preserve"> </w:t>
+      </w:r>
+      <w:r>
+        <w:t xml:space="preserve">had not been loaded.  To correct the error, I started the </w:t>
+      </w:r>
+      <w:proofErr w:type="spellStart"/>
+      <w:r>
+        <w:t>Git</w:t>
+      </w:r>
+      <w:proofErr w:type="spellEnd"/>
+      <w:r>
+        <w:t xml:space="preserve"> Bash command-line interpreter, and I navigated to</w:t>
+      </w:r>
+    </w:p>
+    <w:p>
+      <w:pPr>
+        <w:ind w:firstLine="720"/>
+        <w:rPr>
+          <w:b/>
+          <w:bCs/>
+        </w:rPr>
+      </w:pPr>
+      <w:r>
+        <w:rPr>
+          <w:b/>
+          <w:bCs/>
+        </w:rPr>
+        <w:t>c:\users\sncole\Pluralsight_js\web-dev-starter</w:t>
+      </w:r>
+    </w:p>
+    <w:p>
+      <w:r>
+        <w:t>Then I typed</w:t>
+      </w:r>
+    </w:p>
+    <w:p>
+      <w:pPr>
+        <w:ind w:firstLine="720"/>
+      </w:pPr>
+      <w:proofErr w:type="spellStart"/>
+      <w:proofErr w:type="gramStart"/>
+      <w:r>
+        <w:rPr>
+          <w:b/>
+          <w:bCs/>
+        </w:rPr>
+        <w:t>npm</w:t>
+      </w:r>
+      <w:proofErr w:type="spellEnd"/>
+      <w:proofErr w:type="gramEnd"/>
+      <w:r>
+        <w:rPr>
+          <w:b/>
+          <w:bCs/>
+        </w:rPr>
+        <w:t xml:space="preserve"> install</w:t>
+      </w:r>
+    </w:p>
+    <w:p>
+      <w:pPr>
+        <w:rPr>
+          <w:b/>
+          <w:bCs/>
+        </w:rPr>
+      </w:pPr>
+      <w:proofErr w:type="gramStart"/>
+      <w:r>
+        <w:t>again</w:t>
+      </w:r>
+      <w:proofErr w:type="gramEnd"/>
+      <w:r>
+        <w:t xml:space="preserve">, and it worked by loading the folder </w:t>
+      </w:r>
+      <w:proofErr w:type="spellStart"/>
+      <w:r>
+        <w:rPr>
+          <w:b/>
+          <w:bCs/>
+        </w:rPr>
+        <w:t>node_modules</w:t>
+      </w:r>
+      <w:proofErr w:type="spellEnd"/>
+      <w:r>
+        <w:t>.</w:t>
+      </w:r>
+    </w:p>
+    <w:p>
+      <w:r>
+        <w:t xml:space="preserve">The </w:t>
+      </w:r>
+      <w:proofErr w:type="spellStart"/>
+      <w:r>
+        <w:t>Pluralsight</w:t>
+      </w:r>
+      <w:proofErr w:type="spellEnd"/>
+      <w:r>
+        <w:t xml:space="preserve"> instructor advised that it </w:t>
+      </w:r>
+      <w:r>
+        <w:t xml:space="preserve">is safer to </w:t>
+      </w:r>
+      <w:r>
+        <w:t xml:space="preserve">type </w:t>
+      </w:r>
+      <w:proofErr w:type="spellStart"/>
+      <w:r>
+        <w:rPr>
+          <w:b/>
+          <w:bCs/>
+        </w:rPr>
+        <w:t>npm</w:t>
+      </w:r>
+      <w:proofErr w:type="spellEnd"/>
+      <w:r>
+        <w:rPr>
+          <w:b/>
+          <w:bCs/>
+        </w:rPr>
+        <w:t xml:space="preserve"> install</w:t>
+      </w:r>
+      <w:r>
+        <w:t xml:space="preserve"> </w:t>
+      </w:r>
+      <w:r>
+        <w:t>from an external command prompt – not from the command prompt in the Visual Studio Editor.</w:t>
+      </w:r>
+    </w:p>
+    <w:p>
+      <w:r>
+        <w:t>Subsequent commands can safely be run fr</w:t>
+      </w:r>
+      <w:r>
+        <w:t>o</w:t>
+      </w:r>
+      <w:r>
+        <w:t>m the built-in command prompt - &lt;ctrl&gt;`.  To start the script from the command prompt type the command</w:t>
       </w:r>
     </w:p>
     <w:p>
@@ -528,12 +937,32 @@
           <w:b/>
         </w:rPr>
         <w:tab/>
-        <w:t>npm run start</w:t>
-      </w:r>
-    </w:p>
-    <w:p>
-      <w:r>
-        <w:t>and the browser</w:t>
+      </w:r>
+      <w:proofErr w:type="spellStart"/>
+      <w:proofErr w:type="gramStart"/>
+      <w:r>
+        <w:rPr>
+          <w:b/>
+        </w:rPr>
+        <w:t>npm</w:t>
+      </w:r>
+      <w:proofErr w:type="spellEnd"/>
+      <w:proofErr w:type="gramEnd"/>
+      <w:r>
+        <w:rPr>
+          <w:b/>
+        </w:rPr>
+        <w:t xml:space="preserve"> run start</w:t>
+      </w:r>
+    </w:p>
+    <w:p>
+      <w:proofErr w:type="gramStart"/>
+      <w:r>
+        <w:t>and</w:t>
+      </w:r>
+      <w:proofErr w:type="gramEnd"/>
+      <w:r>
+        <w:t xml:space="preserve"> the browser</w:t>
       </w:r>
       <w:r>
         <w:t xml:space="preserve"> show</w:t>
@@ -547,34 +976,25 @@
     </w:p>
     <w:p>
       <w:pPr>
-        <w:rPr>
-          <w:b/>
-          <w:sz w:val="28"/>
-          <w:szCs w:val="28"/>
-        </w:rPr>
-      </w:pPr>
-      <w:r>
-        <w:rPr>
-          <w:b/>
-          <w:sz w:val="28"/>
-          <w:szCs w:val="28"/>
-        </w:rPr>
-        <w:t>I HAVE NOT SAVED THIS HELLO-WORLD FOLDER.  IT CAN BE CREATED (IF NECESSARY) BY REPEATING THE STEPS ABOVE.</w:t>
-      </w:r>
-    </w:p>
-    <w:p>
-      <w:pPr>
         <w:pStyle w:val="Heading1"/>
       </w:pPr>
-      <w:bookmarkStart w:id="2" w:name="_Sample_Website"/>
-      <w:bookmarkEnd w:id="2"/>
+      <w:bookmarkStart w:id="3" w:name="_Sample_Website"/>
+      <w:bookmarkEnd w:id="3"/>
       <w:r>
         <w:t>Sample Website</w:t>
       </w:r>
     </w:p>
     <w:p>
       <w:r>
-        <w:t xml:space="preserve">The code for the sample website is found in the Pluralsight </w:t>
+        <w:t xml:space="preserve">The code for the sample website is found in the </w:t>
+      </w:r>
+      <w:proofErr w:type="spellStart"/>
+      <w:r>
+        <w:t>Pluralsight</w:t>
+      </w:r>
+      <w:proofErr w:type="spellEnd"/>
+      <w:r>
+        <w:t xml:space="preserve"> </w:t>
       </w:r>
       <w:r>
         <w:rPr>
@@ -586,7 +1006,15 @@
         <w:t xml:space="preserve">, which can be downloaded.  </w:t>
       </w:r>
       <w:r>
-        <w:t xml:space="preserve">The folder for section 2 of this Pluralsight course contains a set of files that are similar to those in </w:t>
+        <w:t xml:space="preserve">The folder for section 2 of this </w:t>
+      </w:r>
+      <w:proofErr w:type="spellStart"/>
+      <w:r>
+        <w:t>Pluralsight</w:t>
+      </w:r>
+      <w:proofErr w:type="spellEnd"/>
+      <w:r>
+        <w:t xml:space="preserve"> course contains a set of files that are similar to those in </w:t>
       </w:r>
       <w:hyperlink w:anchor="_First_Project" w:history="1">
         <w:r>
@@ -648,7 +1076,15 @@
         </w:rPr>
       </w:pPr>
       <w:r>
-        <w:t xml:space="preserve">I started a Powershell command prompt: (1) click the Windows </w:t>
+        <w:t xml:space="preserve">I started a </w:t>
+      </w:r>
+      <w:proofErr w:type="spellStart"/>
+      <w:r>
+        <w:t>Powershell</w:t>
+      </w:r>
+      <w:proofErr w:type="spellEnd"/>
+      <w:r>
+        <w:t xml:space="preserve"> command prompt: (1) click the Windows </w:t>
       </w:r>
       <w:r>
         <w:rPr>
@@ -660,7 +1096,15 @@
         <w:t xml:space="preserve"> </w:t>
       </w:r>
       <w:r>
-        <w:t xml:space="preserve">button (in lower-left corner); (2) type “powershell” into the </w:t>
+        <w:t>button (in lower-left corner); (2) type “</w:t>
+      </w:r>
+      <w:proofErr w:type="spellStart"/>
+      <w:r>
+        <w:t>powershell</w:t>
+      </w:r>
+      <w:proofErr w:type="spellEnd"/>
+      <w:r>
+        <w:t xml:space="preserve">” into the </w:t>
       </w:r>
       <w:r>
         <w:rPr>
@@ -710,11 +1154,19 @@
       <w:r>
         <w:t xml:space="preserve">I typed </w:t>
       </w:r>
-      <w:r>
-        <w:rPr>
-          <w:b/>
-        </w:rPr>
-        <w:t>npm install</w:t>
+      <w:proofErr w:type="spellStart"/>
+      <w:r>
+        <w:rPr>
+          <w:b/>
+        </w:rPr>
+        <w:t>npm</w:t>
+      </w:r>
+      <w:proofErr w:type="spellEnd"/>
+      <w:r>
+        <w:rPr>
+          <w:b/>
+        </w:rPr>
+        <w:t xml:space="preserve"> install</w:t>
       </w:r>
       <w:r>
         <w:t>.</w:t>
@@ -779,11 +1231,19 @@
       <w:r>
         <w:t xml:space="preserve">I typed </w:t>
       </w:r>
-      <w:r>
-        <w:rPr>
-          <w:b/>
-        </w:rPr>
-        <w:t>npm run start</w:t>
+      <w:proofErr w:type="spellStart"/>
+      <w:r>
+        <w:rPr>
+          <w:b/>
+        </w:rPr>
+        <w:t>npm</w:t>
+      </w:r>
+      <w:proofErr w:type="spellEnd"/>
+      <w:r>
+        <w:rPr>
+          <w:b/>
+        </w:rPr>
+        <w:t xml:space="preserve"> run start</w:t>
       </w:r>
       <w:r>
         <w:t xml:space="preserve"> to invoke the JavaScript web project.</w:t>
@@ -797,8 +1257,8 @@
           <w:szCs w:val="28"/>
         </w:rPr>
       </w:pPr>
-      <w:bookmarkStart w:id="3" w:name="_Add_JavaScript_to"/>
-      <w:bookmarkEnd w:id="3"/>
+      <w:bookmarkStart w:id="4" w:name="_Add_JavaScript_to"/>
+      <w:bookmarkEnd w:id="4"/>
       <w:r>
         <w:rPr>
           <w:b/>
@@ -823,8 +1283,6 @@
         </w:rPr>
         <w:t>except copying CSS files and ind</w:t>
       </w:r>
-      <w:bookmarkStart w:id="4" w:name="_GoBack"/>
-      <w:bookmarkEnd w:id="4"/>
       <w:r>
         <w:rPr>
           <w:b/>
@@ -872,14 +1330,35 @@
           <w:sz w:val="28"/>
           <w:szCs w:val="28"/>
         </w:rPr>
-        <w:t xml:space="preserve">  You are welcome to create your own CSS files, and Index.html will be your creation.  You will need the node_module folder, because it seems to contain the code that drives the editor.</w:t>
+        <w:t xml:space="preserve">  You are welcome to create your own CSS files, and Index.html will be your creation.  You will need the </w:t>
+      </w:r>
+      <w:proofErr w:type="spellStart"/>
+      <w:r>
+        <w:rPr>
+          <w:b/>
+          <w:sz w:val="28"/>
+          <w:szCs w:val="28"/>
+        </w:rPr>
+        <w:t>node_module</w:t>
+      </w:r>
+      <w:proofErr w:type="spellEnd"/>
+      <w:r>
+        <w:rPr>
+          <w:b/>
+          <w:sz w:val="28"/>
+          <w:szCs w:val="28"/>
+        </w:rPr>
+        <w:t xml:space="preserve"> folder, because it seems to contain the code that drives the editor.</w:t>
       </w:r>
     </w:p>
     <w:p>
       <w:pPr>
         <w:pStyle w:val="Heading1"/>
       </w:pPr>
-      <w:r>
+      <w:bookmarkStart w:id="5" w:name="_Add_JavaScript_to_1"/>
+      <w:bookmarkEnd w:id="5"/>
+      <w:r>
+        <w:lastRenderedPageBreak/>
         <w:t>Add JavaScript to HTML</w:t>
       </w:r>
     </w:p>
@@ -896,7 +1375,15 @@
         <w:spacing w:after="0" w:line="240" w:lineRule="auto"/>
       </w:pPr>
       <w:r>
-        <w:t>&lt;script&gt;</w:t>
+        <w:t>&lt;</w:t>
+      </w:r>
+      <w:proofErr w:type="gramStart"/>
+      <w:r>
+        <w:t>script</w:t>
+      </w:r>
+      <w:proofErr w:type="gramEnd"/>
+      <w:r>
+        <w:t>&gt;</w:t>
       </w:r>
     </w:p>
     <w:p>
@@ -921,7 +1408,6 @@
         <w:spacing w:after="0" w:line="240" w:lineRule="auto"/>
       </w:pPr>
       <w:r>
-        <w:lastRenderedPageBreak/>
         <w:t>. . .</w:t>
       </w:r>
     </w:p>
@@ -929,18 +1415,22 @@
       <w:pPr>
         <w:spacing w:before="120" w:after="0" w:line="240" w:lineRule="auto"/>
       </w:pPr>
+      <w:proofErr w:type="gramStart"/>
       <w:r>
         <w:t>a</w:t>
       </w:r>
       <w:r>
         <w:t>lert(</w:t>
       </w:r>
+      <w:proofErr w:type="spellStart"/>
+      <w:proofErr w:type="gramEnd"/>
       <w:r>
         <w:rPr>
           <w:i/>
         </w:rPr>
         <w:t>any_string</w:t>
       </w:r>
+      <w:proofErr w:type="spellEnd"/>
       <w:r>
         <w:t>);</w:t>
       </w:r>
@@ -948,12 +1438,14 @@
         <w:tab/>
         <w:t xml:space="preserve">// displays </w:t>
       </w:r>
+      <w:proofErr w:type="spellStart"/>
       <w:r>
         <w:rPr>
           <w:i/>
         </w:rPr>
         <w:t>any_string</w:t>
       </w:r>
+      <w:proofErr w:type="spellEnd"/>
       <w:r>
         <w:t xml:space="preserve"> in a pop-up window</w:t>
       </w:r>
@@ -983,18 +1475,44 @@
       <w:pPr>
         <w:spacing w:after="0" w:line="240" w:lineRule="auto"/>
       </w:pPr>
-      <w:r>
-        <w:t>for example</w:t>
-      </w:r>
-    </w:p>
-    <w:p>
-      <w:r>
-        <w:t>alert(‘Hello World’);</w:t>
-      </w:r>
-    </w:p>
-    <w:p>
-      <w:r>
-        <w:t>Even though &lt;script&gt; can be used to set off JavaScript in an HTML file, it’s better practice to put this code into a file (suffix .js).</w:t>
+      <w:proofErr w:type="gramStart"/>
+      <w:r>
+        <w:t>for</w:t>
+      </w:r>
+      <w:proofErr w:type="gramEnd"/>
+      <w:r>
+        <w:t xml:space="preserve"> example</w:t>
+      </w:r>
+    </w:p>
+    <w:p>
+      <w:proofErr w:type="gramStart"/>
+      <w:r>
+        <w:t>alert(</w:t>
+      </w:r>
+      <w:proofErr w:type="gramEnd"/>
+      <w:r>
+        <w:t>‘Hello World’);</w:t>
+      </w:r>
+    </w:p>
+    <w:p>
+      <w:r>
+        <w:t xml:space="preserve">Even though &lt;script&gt; can be used to set off JavaScript in an HTML file, </w:t>
+      </w:r>
+      <w:proofErr w:type="gramStart"/>
+      <w:r>
+        <w:t>it’s</w:t>
+      </w:r>
+      <w:proofErr w:type="gramEnd"/>
+      <w:r>
+        <w:t xml:space="preserve"> better practice to put this code into a file (suffix .</w:t>
+      </w:r>
+      <w:proofErr w:type="spellStart"/>
+      <w:r>
+        <w:t>js</w:t>
+      </w:r>
+      <w:proofErr w:type="spellEnd"/>
+      <w:r>
+        <w:t>).</w:t>
       </w:r>
     </w:p>
     <w:p>
@@ -1002,7 +1520,23 @@
         <w:ind w:firstLine="720"/>
       </w:pPr>
       <w:r>
-        <w:t>&lt;script “src=./</w:t>
+        <w:t>&lt;</w:t>
+      </w:r>
+      <w:proofErr w:type="gramStart"/>
+      <w:r>
+        <w:t>script</w:t>
+      </w:r>
+      <w:proofErr w:type="gramEnd"/>
+      <w:r>
+        <w:t xml:space="preserve"> “</w:t>
+      </w:r>
+      <w:proofErr w:type="spellStart"/>
+      <w:r>
+        <w:t>src</w:t>
+      </w:r>
+      <w:proofErr w:type="spellEnd"/>
+      <w:r>
+        <w:t>=./</w:t>
       </w:r>
       <w:r>
         <w:rPr>
@@ -1023,7 +1557,15 @@
         <w:t xml:space="preserve">The closing tag &lt;/script&gt; is important.  (The syntax </w:t>
       </w:r>
       <w:r>
-        <w:t>&lt;script “src=./</w:t>
+        <w:t>&lt;script “</w:t>
+      </w:r>
+      <w:proofErr w:type="spellStart"/>
+      <w:r>
+        <w:t>src</w:t>
+      </w:r>
+      <w:proofErr w:type="spellEnd"/>
+      <w:r>
+        <w:t>=./</w:t>
       </w:r>
       <w:r>
         <w:rPr>
@@ -1047,12 +1589,14 @@
       <w:r>
         <w:t xml:space="preserve">Camel notation – as in </w:t>
       </w:r>
+      <w:proofErr w:type="spellStart"/>
       <w:r>
         <w:rPr>
           <w:b/>
         </w:rPr>
         <w:t>accountName</w:t>
       </w:r>
+      <w:proofErr w:type="spellEnd"/>
       <w:r>
         <w:t xml:space="preserve"> is common in JavaScript.</w:t>
       </w:r>
@@ -1065,7 +1609,15 @@
         <w:t xml:space="preserve"> web-site</w:t>
       </w:r>
       <w:r>
-        <w:t xml:space="preserve"> text – specified by identifier – examine the function in utils.js.  The identifier in this function is “message”, and you can see how it is used by searching index.html for an instance where “message” appears as an </w:t>
+        <w:t xml:space="preserve"> </w:t>
+      </w:r>
+      <w:proofErr w:type="gramStart"/>
+      <w:r>
+        <w:t>text – specified by identifier – examine</w:t>
+      </w:r>
+      <w:proofErr w:type="gramEnd"/>
+      <w:r>
+        <w:t xml:space="preserve"> the function in utils.js.  The identifier in this function is “message”, and you can see how it is used by searching index.html for an instance where “message” appears as an </w:t>
       </w:r>
       <w:r>
         <w:rPr>
@@ -1163,7 +1715,15 @@
     </w:p>
     <w:p>
       <w:r>
-        <w:t>We have seen that alert() can be used to show diagnostic information on the web-page output.  You can similarly use</w:t>
+        <w:t xml:space="preserve">We have seen that </w:t>
+      </w:r>
+      <w:proofErr w:type="gramStart"/>
+      <w:r>
+        <w:t>alert(</w:t>
+      </w:r>
+      <w:proofErr w:type="gramEnd"/>
+      <w:r>
+        <w:t>) can be used to show diagnostic information on the web-page output.  You can similarly use</w:t>
       </w:r>
     </w:p>
     <w:p>
@@ -1171,12 +1731,14 @@
         <w:tab/>
         <w:t>console.log (</w:t>
       </w:r>
+      <w:proofErr w:type="spellStart"/>
       <w:r>
         <w:rPr>
           <w:i/>
         </w:rPr>
         <w:t>any_string</w:t>
       </w:r>
+      <w:proofErr w:type="spellEnd"/>
       <w:r>
         <w:rPr>
           <w:u w:val="single"/>
@@ -1188,8 +1750,14 @@
       </w:r>
     </w:p>
     <w:p>
-      <w:r>
-        <w:t xml:space="preserve">to place text </w:t>
+      <w:proofErr w:type="gramStart"/>
+      <w:r>
+        <w:lastRenderedPageBreak/>
+        <w:t>to</w:t>
+      </w:r>
+      <w:proofErr w:type="gramEnd"/>
+      <w:r>
+        <w:t xml:space="preserve"> place text </w:t>
       </w:r>
       <w:r>
         <w:t xml:space="preserve">in </w:t>
@@ -1208,8 +1776,8 @@
       <w:pPr>
         <w:pStyle w:val="Heading1"/>
       </w:pPr>
-      <w:bookmarkStart w:id="5" w:name="_JavaScript_Language"/>
-      <w:bookmarkEnd w:id="5"/>
+      <w:bookmarkStart w:id="6" w:name="_JavaScript_Language"/>
+      <w:bookmarkEnd w:id="6"/>
       <w:r>
         <w:t>JavaScript Language</w:t>
       </w:r>
@@ -1231,8 +1799,17 @@
         </w:numPr>
       </w:pPr>
       <w:r>
-        <w:lastRenderedPageBreak/>
-        <w:t xml:space="preserve">“var” – to introduce a variable is </w:t>
+        <w:t>“</w:t>
+      </w:r>
+      <w:proofErr w:type="spellStart"/>
+      <w:proofErr w:type="gramStart"/>
+      <w:r>
+        <w:t>var</w:t>
+      </w:r>
+      <w:proofErr w:type="spellEnd"/>
+      <w:proofErr w:type="gramEnd"/>
+      <w:r>
+        <w:t xml:space="preserve">” – to introduce a variable is </w:t>
       </w:r>
       <w:r>
         <w:rPr>
@@ -1275,7 +1852,15 @@
         <w:spacing w:after="0" w:line="240" w:lineRule="auto"/>
       </w:pPr>
       <w:r>
-        <w:t>Let accountName = ‘Sales’;</w:t>
+        <w:t xml:space="preserve">Let </w:t>
+      </w:r>
+      <w:proofErr w:type="spellStart"/>
+      <w:r>
+        <w:t>accountName</w:t>
+      </w:r>
+      <w:proofErr w:type="spellEnd"/>
+      <w:r>
+        <w:t xml:space="preserve"> = ‘Sales’;</w:t>
       </w:r>
     </w:p>
     <w:p>
@@ -1310,7 +1895,15 @@
         <w:spacing w:after="0" w:line="240" w:lineRule="auto"/>
       </w:pPr>
       <w:r>
-        <w:t>A constant declaration uses the keyword “const” instead of “let”.</w:t>
+        <w:t>A constant declaration uses the keyword “</w:t>
+      </w:r>
+      <w:proofErr w:type="spellStart"/>
+      <w:r>
+        <w:t>const</w:t>
+      </w:r>
+      <w:proofErr w:type="spellEnd"/>
+      <w:r>
+        <w:t>” instead of “let”.</w:t>
       </w:r>
     </w:p>
     <w:p>
@@ -1342,12 +1935,16 @@
       <w:pPr>
         <w:spacing w:before="240"/>
       </w:pPr>
+      <w:proofErr w:type="spellStart"/>
+      <w:proofErr w:type="gramStart"/>
       <w:r>
         <w:rPr>
           <w:b/>
         </w:rPr>
         <w:t>typeof</w:t>
       </w:r>
+      <w:proofErr w:type="spellEnd"/>
+      <w:proofErr w:type="gramEnd"/>
       <w:r>
         <w:t xml:space="preserve"> is a unary JavaScript operator that – when applied to a variable or constant – yields the type (number, string, etc.) of that variable or constant.  For example</w:t>
       </w:r>
@@ -1357,8 +1954,13 @@
         <w:spacing w:before="240"/>
         <w:ind w:left="720"/>
       </w:pPr>
-      <w:r>
-        <w:t>let price = 49.99;</w:t>
+      <w:proofErr w:type="gramStart"/>
+      <w:r>
+        <w:t>let</w:t>
+      </w:r>
+      <w:proofErr w:type="gramEnd"/>
+      <w:r>
+        <w:t xml:space="preserve"> price = 49.99;</w:t>
       </w:r>
     </w:p>
     <w:p>
@@ -1366,7 +1968,15 @@
         <w:spacing w:before="240"/>
       </w:pPr>
       <w:r>
-        <w:t>Then the value of (typeof price) is “number”.</w:t>
+        <w:t>Then the value of (</w:t>
+      </w:r>
+      <w:proofErr w:type="spellStart"/>
+      <w:r>
+        <w:t>typeof</w:t>
+      </w:r>
+      <w:proofErr w:type="spellEnd"/>
+      <w:r>
+        <w:t xml:space="preserve"> price) is “number”.</w:t>
       </w:r>
     </w:p>
     <w:p>
@@ -1402,16 +2012,34 @@
         <w:spacing w:before="240"/>
         <w:ind w:firstLine="720"/>
       </w:pPr>
-      <w:r>
-        <w:t>prince += 2;</w:t>
+      <w:proofErr w:type="gramStart"/>
+      <w:r>
+        <w:t>prince</w:t>
+      </w:r>
+      <w:proofErr w:type="gramEnd"/>
+      <w:r>
+        <w:t xml:space="preserve"> += 2;</w:t>
       </w:r>
     </w:p>
     <w:p>
       <w:pPr>
         <w:spacing w:before="240"/>
       </w:pPr>
-      <w:r>
-        <w:t>price contains 51.99.  ++ and -- can be used as a prefix or as a suffix to increment or decrement by 1.</w:t>
+      <w:proofErr w:type="gramStart"/>
+      <w:r>
+        <w:t>price</w:t>
+      </w:r>
+      <w:proofErr w:type="gramEnd"/>
+      <w:r>
+        <w:t xml:space="preserve"> contains 51.99.  ++ </w:t>
+      </w:r>
+      <w:proofErr w:type="gramStart"/>
+      <w:r>
+        <w:t>and</w:t>
+      </w:r>
+      <w:proofErr w:type="gramEnd"/>
+      <w:r>
+        <w:t xml:space="preserve"> -- can be used as a prefix or as a suffix to increment or decrement by 1.</w:t>
       </w:r>
     </w:p>
     <w:p>
@@ -1425,7 +2053,21 @@
         <w:rPr>
           <w:b/>
         </w:rPr>
-        <w:t>“mdn operator precedence”</w:t>
+        <w:t>“</w:t>
+      </w:r>
+      <w:proofErr w:type="spellStart"/>
+      <w:r>
+        <w:rPr>
+          <w:b/>
+        </w:rPr>
+        <w:t>mdn</w:t>
+      </w:r>
+      <w:proofErr w:type="spellEnd"/>
+      <w:r>
+        <w:rPr>
+          <w:b/>
+        </w:rPr>
+        <w:t xml:space="preserve"> operator precedence”</w:t>
       </w:r>
       <w:r>
         <w:t xml:space="preserve"> with Google to find an article that describes JavaScript operator precedence rules.</w:t>
@@ -1446,6 +2088,7 @@
     </w:p>
     <w:p>
       <w:r>
+        <w:lastRenderedPageBreak/>
         <w:t>STRINGS</w:t>
       </w:r>
     </w:p>
@@ -1453,9 +2096,11 @@
       <w:r>
         <w:t>A string literal is enclosed in quotation marks (“</w:t>
       </w:r>
+      <w:proofErr w:type="gramStart"/>
       <w:r>
         <w:t>) ,</w:t>
       </w:r>
+      <w:proofErr w:type="gramEnd"/>
       <w:r>
         <w:t xml:space="preserve"> (‘)</w:t>
       </w:r>
@@ -1468,12 +2113,12 @@
     </w:p>
     <w:p>
       <w:r>
-        <w:lastRenderedPageBreak/>
         <w:tab/>
         <w:t>Hello “World”</w:t>
       </w:r>
     </w:p>
     <w:p>
+      <w:proofErr w:type="gramStart"/>
       <w:r>
         <w:t xml:space="preserve">To get more information about the escape character, keywords </w:t>
       </w:r>
@@ -1481,7 +2126,21 @@
         <w:rPr>
           <w:b/>
         </w:rPr>
-        <w:t xml:space="preserve">“mdn </w:t>
+        <w:t>“</w:t>
+      </w:r>
+      <w:proofErr w:type="spellStart"/>
+      <w:r>
+        <w:rPr>
+          <w:b/>
+        </w:rPr>
+        <w:t>mdn</w:t>
+      </w:r>
+      <w:proofErr w:type="spellEnd"/>
+      <w:r>
+        <w:rPr>
+          <w:b/>
+        </w:rPr>
+        <w:t xml:space="preserve"> </w:t>
       </w:r>
       <w:r>
         <w:rPr>
@@ -1496,13 +2155,25 @@
         <w:t>”</w:t>
       </w:r>
       <w:r>
-        <w:t xml:space="preserve"> with Google.  The </w:t>
-      </w:r>
-      <w:r>
-        <w:rPr>
-          <w:b/>
-        </w:rPr>
-        <w:t xml:space="preserve">mdn String </w:t>
+        <w:t xml:space="preserve"> with Google.</w:t>
+      </w:r>
+      <w:proofErr w:type="gramEnd"/>
+      <w:r>
+        <w:t xml:space="preserve">  The </w:t>
+      </w:r>
+      <w:proofErr w:type="spellStart"/>
+      <w:r>
+        <w:rPr>
+          <w:b/>
+        </w:rPr>
+        <w:t>mdn</w:t>
+      </w:r>
+      <w:proofErr w:type="spellEnd"/>
+      <w:r>
+        <w:rPr>
+          <w:b/>
+        </w:rPr>
+        <w:t xml:space="preserve"> String </w:t>
       </w:r>
       <w:r>
         <w:t xml:space="preserve">article contains a section on </w:t>
@@ -1524,7 +2195,20 @@
     </w:p>
     <w:p>
       <w:r>
-        <w:t>To convert a number to a string, use the ToString() method.  For example</w:t>
+        <w:t xml:space="preserve">To convert a number to a string, use the </w:t>
+      </w:r>
+      <w:proofErr w:type="spellStart"/>
+      <w:proofErr w:type="gramStart"/>
+      <w:r>
+        <w:t>ToString</w:t>
+      </w:r>
+      <w:proofErr w:type="spellEnd"/>
+      <w:r>
+        <w:t>(</w:t>
+      </w:r>
+      <w:proofErr w:type="gramEnd"/>
+      <w:r>
+        <w:t>) method.  For example</w:t>
       </w:r>
     </w:p>
     <w:p>
@@ -1532,8 +2216,13 @@
         <w:spacing w:after="0" w:line="240" w:lineRule="auto"/>
         <w:ind w:left="720"/>
       </w:pPr>
-      <w:r>
-        <w:t>let price = 49.99;</w:t>
+      <w:proofErr w:type="gramStart"/>
+      <w:r>
+        <w:t>let</w:t>
+      </w:r>
+      <w:proofErr w:type="gramEnd"/>
+      <w:r>
+        <w:t> price = 49.99;</w:t>
       </w:r>
       <w:r>
         <w:tab/>
@@ -1545,8 +2234,21 @@
         <w:spacing w:after="0" w:line="240" w:lineRule="auto"/>
         <w:ind w:left="720"/>
       </w:pPr>
-      <w:r>
-        <w:t>let Price = price.toString();</w:t>
+      <w:proofErr w:type="gramStart"/>
+      <w:r>
+        <w:t>let</w:t>
+      </w:r>
+      <w:proofErr w:type="gramEnd"/>
+      <w:r>
+        <w:t> Price = </w:t>
+      </w:r>
+      <w:proofErr w:type="spellStart"/>
+      <w:r>
+        <w:t>price.toString</w:t>
+      </w:r>
+      <w:proofErr w:type="spellEnd"/>
+      <w:r>
+        <w:t>();</w:t>
       </w:r>
       <w:r>
         <w:tab/>
@@ -1558,11 +2260,16 @@
         <w:spacing w:after="0" w:line="240" w:lineRule="auto"/>
         <w:ind w:left="720"/>
       </w:pPr>
+      <w:proofErr w:type="gramStart"/>
       <w:r>
         <w:t>alert</w:t>
       </w:r>
       <w:r>
-        <w:t>('$' + Price);</w:t>
+        <w:t>(</w:t>
+      </w:r>
+      <w:proofErr w:type="gramEnd"/>
+      <w:r>
+        <w:t>'$' + Price);</w:t>
       </w:r>
       <w:r>
         <w:tab/>
@@ -1582,7 +2289,20 @@
         <w:t>To convert a number to a string</w:t>
       </w:r>
       <w:r>
-        <w:t>, use the parseFloat() function.  For example</w:t>
+        <w:t xml:space="preserve">, use the </w:t>
+      </w:r>
+      <w:proofErr w:type="spellStart"/>
+      <w:proofErr w:type="gramStart"/>
+      <w:r>
+        <w:t>parseFloat</w:t>
+      </w:r>
+      <w:proofErr w:type="spellEnd"/>
+      <w:r>
+        <w:t>(</w:t>
+      </w:r>
+      <w:proofErr w:type="gramEnd"/>
+      <w:r>
+        <w:t>) function.  For example</w:t>
       </w:r>
     </w:p>
     <w:p>
@@ -1590,8 +2310,13 @@
         <w:spacing w:after="0" w:line="240" w:lineRule="auto"/>
         <w:ind w:left="720"/>
       </w:pPr>
-      <w:r>
-        <w:t>let </w:t>
+      <w:proofErr w:type="gramStart"/>
+      <w:r>
+        <w:t>let</w:t>
+      </w:r>
+      <w:proofErr w:type="gramEnd"/>
+      <w:r>
+        <w:t> </w:t>
       </w:r>
       <w:r>
         <w:t>P</w:t>
@@ -1612,8 +2337,13 @@
         <w:spacing w:after="0" w:line="240" w:lineRule="auto"/>
         <w:ind w:left="720"/>
       </w:pPr>
-      <w:r>
-        <w:t>let </w:t>
+      <w:proofErr w:type="gramStart"/>
+      <w:r>
+        <w:t>let</w:t>
+      </w:r>
+      <w:proofErr w:type="gramEnd"/>
+      <w:r>
+        <w:t> </w:t>
       </w:r>
       <w:r>
         <w:t>p</w:t>
@@ -1621,9 +2351,11 @@
       <w:r>
         <w:t>rice = </w:t>
       </w:r>
+      <w:proofErr w:type="spellStart"/>
       <w:r>
         <w:t>Number.parseFloat</w:t>
       </w:r>
+      <w:proofErr w:type="spellEnd"/>
       <w:r>
         <w:t>(</w:t>
       </w:r>
@@ -1642,12 +2374,14 @@
         <w:spacing w:after="0" w:line="240" w:lineRule="auto"/>
         <w:ind w:left="720"/>
       </w:pPr>
+      <w:proofErr w:type="gramStart"/>
       <w:r>
         <w:t>alert</w:t>
       </w:r>
       <w:r>
         <w:t>(</w:t>
       </w:r>
+      <w:proofErr w:type="gramEnd"/>
       <w:r>
         <w:t>price - 3</w:t>
       </w:r>
@@ -1701,8 +2435,13 @@
       <w:pPr>
         <w:spacing w:after="0" w:line="240" w:lineRule="auto"/>
       </w:pPr>
-      <w:r>
-        <w:t>let person = {</w:t>
+      <w:proofErr w:type="gramStart"/>
+      <w:r>
+        <w:t>let</w:t>
+      </w:r>
+      <w:proofErr w:type="gramEnd"/>
+      <w:r>
+        <w:t xml:space="preserve"> person = {</w:t>
       </w:r>
     </w:p>
     <w:p>
@@ -1711,7 +2450,16 @@
       </w:pPr>
       <w:r>
         <w:tab/>
-        <w:t>firstName: ‘John’,</w:t>
+      </w:r>
+      <w:proofErr w:type="spellStart"/>
+      <w:proofErr w:type="gramStart"/>
+      <w:r>
+        <w:t>firstName</w:t>
+      </w:r>
+      <w:proofErr w:type="spellEnd"/>
+      <w:proofErr w:type="gramEnd"/>
+      <w:r>
+        <w:t>: ‘John’,</w:t>
       </w:r>
     </w:p>
     <w:p>
@@ -1720,7 +2468,16 @@
       </w:pPr>
       <w:r>
         <w:tab/>
-        <w:t>lastName: ‘Adams’</w:t>
+      </w:r>
+      <w:proofErr w:type="spellStart"/>
+      <w:proofErr w:type="gramStart"/>
+      <w:r>
+        <w:t>lastName</w:t>
+      </w:r>
+      <w:proofErr w:type="spellEnd"/>
+      <w:proofErr w:type="gramEnd"/>
+      <w:r>
+        <w:t>: ‘Adams’</w:t>
       </w:r>
     </w:p>
     <w:p>
@@ -1740,20 +2497,38 @@
       <w:pPr>
         <w:spacing w:after="0" w:line="240" w:lineRule="auto"/>
       </w:pPr>
-      <w:r>
-        <w:rPr>
-          <w:b/>
-        </w:rPr>
-        <w:t xml:space="preserve">firstName </w:t>
+      <w:proofErr w:type="spellStart"/>
+      <w:proofErr w:type="gramStart"/>
+      <w:r>
+        <w:rPr>
+          <w:b/>
+        </w:rPr>
+        <w:t>firstName</w:t>
+      </w:r>
+      <w:proofErr w:type="spellEnd"/>
+      <w:proofErr w:type="gramEnd"/>
+      <w:r>
+        <w:rPr>
+          <w:b/>
+        </w:rPr>
+        <w:t xml:space="preserve"> </w:t>
       </w:r>
       <w:r>
         <w:t xml:space="preserve">and </w:t>
       </w:r>
-      <w:r>
-        <w:rPr>
-          <w:b/>
-        </w:rPr>
-        <w:t xml:space="preserve">lastName </w:t>
+      <w:proofErr w:type="spellStart"/>
+      <w:r>
+        <w:rPr>
+          <w:b/>
+        </w:rPr>
+        <w:t>lastName</w:t>
+      </w:r>
+      <w:proofErr w:type="spellEnd"/>
+      <w:r>
+        <w:rPr>
+          <w:b/>
+        </w:rPr>
+        <w:t xml:space="preserve"> </w:t>
       </w:r>
       <w:r>
         <w:t xml:space="preserve">are properties of the object </w:t>
@@ -1774,7 +2549,19 @@
       </w:pPr>
       <w:r>
         <w:tab/>
-        <w:t>alert(person.lastName);</w:t>
+      </w:r>
+      <w:proofErr w:type="gramStart"/>
+      <w:r>
+        <w:t>alert(</w:t>
+      </w:r>
+      <w:proofErr w:type="spellStart"/>
+      <w:proofErr w:type="gramEnd"/>
+      <w:r>
+        <w:t>person.lastName</w:t>
+      </w:r>
+      <w:proofErr w:type="spellEnd"/>
+      <w:r>
+        <w:t>);</w:t>
       </w:r>
       <w:r>
         <w:tab/>
@@ -1796,20 +2583,44 @@
       <w:r>
         <w:t xml:space="preserve">Instead of </w:t>
       </w:r>
+      <w:proofErr w:type="spellStart"/>
       <w:r>
         <w:rPr>
           <w:b/>
         </w:rPr>
         <w:t>person.lastName</w:t>
       </w:r>
+      <w:proofErr w:type="spellEnd"/>
       <w:r>
         <w:t xml:space="preserve"> to retrieve the property, there is also the notation </w:t>
       </w:r>
-      <w:r>
-        <w:rPr>
-          <w:b/>
-        </w:rPr>
-        <w:t>person[‘lastName’]</w:t>
+      <w:proofErr w:type="gramStart"/>
+      <w:r>
+        <w:rPr>
+          <w:b/>
+        </w:rPr>
+        <w:t>person[</w:t>
+      </w:r>
+      <w:proofErr w:type="gramEnd"/>
+      <w:r>
+        <w:rPr>
+          <w:b/>
+        </w:rPr>
+        <w:t>‘</w:t>
+      </w:r>
+      <w:proofErr w:type="spellStart"/>
+      <w:r>
+        <w:rPr>
+          <w:b/>
+        </w:rPr>
+        <w:t>lastName</w:t>
+      </w:r>
+      <w:proofErr w:type="spellEnd"/>
+      <w:r>
+        <w:rPr>
+          <w:b/>
+        </w:rPr>
+        <w:t>’]</w:t>
       </w:r>
       <w:r>
         <w:t>.</w:t>
@@ -1833,14 +2644,23 @@
     <w:p>
       <w:r>
         <w:tab/>
-        <w:t xml:space="preserve">let </w:t>
-      </w:r>
+      </w:r>
+      <w:proofErr w:type="gramStart"/>
+      <w:r>
+        <w:t>let</w:t>
+      </w:r>
+      <w:proofErr w:type="gramEnd"/>
+      <w:r>
+        <w:t xml:space="preserve"> </w:t>
+      </w:r>
+      <w:proofErr w:type="spellStart"/>
       <w:r>
         <w:rPr>
           <w:i/>
         </w:rPr>
         <w:t>array_name</w:t>
       </w:r>
+      <w:proofErr w:type="spellEnd"/>
       <w:r>
         <w:t xml:space="preserve"> = [ </w:t>
       </w:r>
@@ -1893,30 +2713,51 @@
     </w:p>
     <w:p>
       <w:r>
-        <w:t>A constant array is similar, with “const” in place of “let”.</w:t>
-      </w:r>
-    </w:p>
-    <w:p>
-      <w:r>
+        <w:t>A constant array is similar, with “</w:t>
+      </w:r>
+      <w:proofErr w:type="spellStart"/>
+      <w:r>
+        <w:t>const</w:t>
+      </w:r>
+      <w:proofErr w:type="spellEnd"/>
+      <w:r>
+        <w:t>” in place of “let”.</w:t>
+      </w:r>
+    </w:p>
+    <w:p>
+      <w:r>
+        <w:lastRenderedPageBreak/>
         <w:t>The indexes start at 0; thus the 3 indexes of the array above are 0, 1, and 2.</w:t>
       </w:r>
     </w:p>
     <w:p>
       <w:r>
         <w:tab/>
-        <w:t>(typeof  array</w:t>
+        <w:t>(</w:t>
+      </w:r>
+      <w:proofErr w:type="spellStart"/>
+      <w:proofErr w:type="gramStart"/>
+      <w:r>
+        <w:t>typeof</w:t>
+      </w:r>
+      <w:proofErr w:type="spellEnd"/>
+      <w:r>
+        <w:t xml:space="preserve">  array</w:t>
       </w:r>
       <w:r>
         <w:t>0</w:t>
       </w:r>
+      <w:proofErr w:type="gramEnd"/>
       <w:r>
         <w:t>)</w:t>
       </w:r>
     </w:p>
     <w:p>
+      <w:proofErr w:type="gramStart"/>
       <w:r>
         <w:t>Is always “object”.</w:t>
       </w:r>
+      <w:proofErr w:type="gramEnd"/>
       <w:r>
         <w:t xml:space="preserve">  To test whether </w:t>
       </w:r>
@@ -1933,13 +2774,29 @@
     <w:p>
       <w:r>
         <w:tab/>
-        <w:t>Array.isArray(array0)</w:t>
-      </w:r>
-    </w:p>
-    <w:p>
-      <w:r>
-        <w:lastRenderedPageBreak/>
-        <w:t xml:space="preserve">has the value </w:t>
+      </w:r>
+      <w:proofErr w:type="spellStart"/>
+      <w:proofErr w:type="gramStart"/>
+      <w:r>
+        <w:t>Array.isArray</w:t>
+      </w:r>
+      <w:proofErr w:type="spellEnd"/>
+      <w:r>
+        <w:t>(</w:t>
+      </w:r>
+      <w:proofErr w:type="gramEnd"/>
+      <w:r>
+        <w:t>array0)</w:t>
+      </w:r>
+    </w:p>
+    <w:p>
+      <w:proofErr w:type="gramStart"/>
+      <w:r>
+        <w:t>has</w:t>
+      </w:r>
+      <w:proofErr w:type="gramEnd"/>
+      <w:r>
+        <w:t xml:space="preserve"> the value </w:t>
       </w:r>
       <w:r>
         <w:rPr>
@@ -1971,7 +2828,21 @@
         <w:rPr>
           <w:b/>
         </w:rPr>
-        <w:t xml:space="preserve">“mdn </w:t>
+        <w:t>“</w:t>
+      </w:r>
+      <w:proofErr w:type="spellStart"/>
+      <w:r>
+        <w:rPr>
+          <w:b/>
+        </w:rPr>
+        <w:t>mdn</w:t>
+      </w:r>
+      <w:proofErr w:type="spellEnd"/>
+      <w:r>
+        <w:rPr>
+          <w:b/>
+        </w:rPr>
+        <w:t xml:space="preserve"> </w:t>
       </w:r>
       <w:r>
         <w:rPr>
@@ -1989,10 +2860,26 @@
         <w:t xml:space="preserve"> with Google to find an article that describes JavaScript array – properties, methods, etc.</w:t>
       </w:r>
       <w:r>
-        <w:t xml:space="preserve">  Some frequently used methods are push(), pop(), shift(</w:t>
-      </w:r>
-      <w:r>
-        <w:t>), unshift(), slice(), and splice().</w:t>
+        <w:t xml:space="preserve">  Some frequently used methods are </w:t>
+      </w:r>
+      <w:proofErr w:type="gramStart"/>
+      <w:r>
+        <w:t>push(</w:t>
+      </w:r>
+      <w:proofErr w:type="gramEnd"/>
+      <w:r>
+        <w:t>), pop(), shift(</w:t>
+      </w:r>
+      <w:r>
+        <w:t xml:space="preserve">), </w:t>
+      </w:r>
+      <w:proofErr w:type="spellStart"/>
+      <w:r>
+        <w:t>unshift</w:t>
+      </w:r>
+      <w:proofErr w:type="spellEnd"/>
+      <w:r>
+        <w:t>(), slice(), and splice().</w:t>
       </w:r>
     </w:p>
     <w:p>
@@ -2030,6 +2917,7 @@
         <w:spacing w:before="240"/>
         <w:ind w:left="720"/>
       </w:pPr>
+      <w:proofErr w:type="gramStart"/>
       <w:r>
         <w:rPr>
           <w:b/>
@@ -2046,7 +2934,14 @@
         <w:rPr>
           <w:b/>
         </w:rPr>
-        <w:t>op()</w:t>
+        <w:t>op(</w:t>
+      </w:r>
+      <w:proofErr w:type="gramEnd"/>
+      <w:r>
+        <w:rPr>
+          <w:b/>
+        </w:rPr>
+        <w:t>)</w:t>
       </w:r>
       <w:r>
         <w:t xml:space="preserve"> removes the largest-indexed item from </w:t>
@@ -2066,11 +2961,27 @@
         <w:spacing w:before="240"/>
         <w:ind w:left="720"/>
       </w:pPr>
-      <w:r>
-        <w:rPr>
-          <w:b/>
-        </w:rPr>
-        <w:t>unshift()</w:t>
+      <w:proofErr w:type="spellStart"/>
+      <w:proofErr w:type="gramStart"/>
+      <w:r>
+        <w:rPr>
+          <w:b/>
+        </w:rPr>
+        <w:t>unshift</w:t>
+      </w:r>
+      <w:proofErr w:type="spellEnd"/>
+      <w:r>
+        <w:rPr>
+          <w:b/>
+        </w:rPr>
+        <w:t>(</w:t>
+      </w:r>
+      <w:proofErr w:type="gramEnd"/>
+      <w:r>
+        <w:rPr>
+          <w:b/>
+        </w:rPr>
+        <w:t>)</w:t>
       </w:r>
       <w:r>
         <w:t xml:space="preserve"> and </w:t>
@@ -2117,12 +3028,14 @@
         <w:spacing w:before="240"/>
         <w:ind w:left="720"/>
       </w:pPr>
+      <w:proofErr w:type="gramStart"/>
       <w:r>
         <w:rPr>
           <w:b/>
         </w:rPr>
         <w:t>array0.slice(</w:t>
       </w:r>
+      <w:proofErr w:type="gramEnd"/>
       <w:r>
         <w:rPr>
           <w:b/>
@@ -2178,7 +3091,11 @@
         <w:t>end</w:t>
       </w:r>
       <w:r>
-        <w:t>.  a</w:t>
+        <w:t xml:space="preserve">.  </w:t>
+      </w:r>
+      <w:proofErr w:type="gramStart"/>
+      <w:r>
+        <w:t>a</w:t>
       </w:r>
       <w:r>
         <w:rPr>
@@ -2186,6 +3103,7 @@
         </w:rPr>
         <w:t>rray0</w:t>
       </w:r>
+      <w:proofErr w:type="gramEnd"/>
       <w:r>
         <w:t xml:space="preserve"> is not affected by </w:t>
       </w:r>
@@ -2204,6 +3122,7 @@
         <w:spacing w:before="240"/>
         <w:ind w:left="720"/>
       </w:pPr>
+      <w:proofErr w:type="gramStart"/>
       <w:r>
         <w:rPr>
           <w:b/>
@@ -2222,6 +3141,7 @@
         </w:rPr>
         <w:t>lice(</w:t>
       </w:r>
+      <w:proofErr w:type="gramEnd"/>
       <w:r>
         <w:rPr>
           <w:b/>
@@ -2241,8 +3161,17 @@
           <w:b/>
           <w:i/>
         </w:rPr>
-        <w:t>, new_element</w:t>
-      </w:r>
+        <w:t xml:space="preserve">, </w:t>
+      </w:r>
+      <w:proofErr w:type="spellStart"/>
+      <w:r>
+        <w:rPr>
+          <w:b/>
+          <w:i/>
+        </w:rPr>
+        <w:t>new_element</w:t>
+      </w:r>
+      <w:proofErr w:type="spellEnd"/>
       <w:r>
         <w:rPr>
           <w:b/>
@@ -2289,6 +3218,7 @@
       <w:r>
         <w:t xml:space="preserve">, and inserts the element </w:t>
       </w:r>
+      <w:proofErr w:type="spellStart"/>
       <w:r>
         <w:rPr>
           <w:b/>
@@ -2296,9 +3226,11 @@
         </w:rPr>
         <w:t>new_element</w:t>
       </w:r>
+      <w:proofErr w:type="spellEnd"/>
       <w:r>
         <w:t xml:space="preserve"> in place of the deleted elements.  </w:t>
       </w:r>
+      <w:proofErr w:type="gramStart"/>
       <w:r>
         <w:rPr>
           <w:b/>
@@ -2312,9 +3244,12 @@
         </w:rPr>
         <w:t>ount</w:t>
       </w:r>
+      <w:proofErr w:type="gramEnd"/>
       <w:r>
         <w:t xml:space="preserve"> may be 0 (if you only wanted to insert, not delete).  </w:t>
       </w:r>
+      <w:proofErr w:type="spellStart"/>
+      <w:proofErr w:type="gramStart"/>
       <w:r>
         <w:rPr>
           <w:b/>
@@ -2322,6 +3257,8 @@
         </w:rPr>
         <w:t>new_element</w:t>
       </w:r>
+      <w:proofErr w:type="spellEnd"/>
+      <w:proofErr w:type="gramEnd"/>
       <w:r>
         <w:t xml:space="preserve"> is optional and may be omitted (if you only wanted to delete, not insert).</w:t>
       </w:r>
@@ -2333,11 +3270,27 @@
       <w:r>
         <w:t xml:space="preserve">In addition refer to </w:t>
       </w:r>
-      <w:r>
-        <w:rPr>
-          <w:b/>
-        </w:rPr>
-        <w:t>indexof()</w:t>
+      <w:proofErr w:type="spellStart"/>
+      <w:proofErr w:type="gramStart"/>
+      <w:r>
+        <w:rPr>
+          <w:b/>
+        </w:rPr>
+        <w:t>indexof</w:t>
+      </w:r>
+      <w:proofErr w:type="spellEnd"/>
+      <w:r>
+        <w:rPr>
+          <w:b/>
+        </w:rPr>
+        <w:t>(</w:t>
+      </w:r>
+      <w:proofErr w:type="gramEnd"/>
+      <w:r>
+        <w:rPr>
+          <w:b/>
+        </w:rPr>
+        <w:t>)</w:t>
       </w:r>
       <w:r>
         <w:t xml:space="preserve">, </w:t>
@@ -2360,11 +3313,19 @@
       <w:r>
         <w:t xml:space="preserve">, and </w:t>
       </w:r>
-      <w:r>
-        <w:rPr>
-          <w:b/>
-        </w:rPr>
-        <w:t>forEach()</w:t>
+      <w:proofErr w:type="spellStart"/>
+      <w:r>
+        <w:rPr>
+          <w:b/>
+        </w:rPr>
+        <w:t>forEach</w:t>
+      </w:r>
+      <w:proofErr w:type="spellEnd"/>
+      <w:r>
+        <w:rPr>
+          <w:b/>
+        </w:rPr>
+        <w:t>()</w:t>
       </w:r>
       <w:r>
         <w:t xml:space="preserve"> for searching, replacing, etc.</w:t>
@@ -2377,7 +3338,15 @@
     </w:p>
     <w:p>
       <w:r>
-        <w:t>Comparison operators are similar to c, c++, and c#, except in the following cases.</w:t>
+        <w:t xml:space="preserve">Comparison operators are similar to c, </w:t>
+      </w:r>
+      <w:proofErr w:type="spellStart"/>
+      <w:r>
+        <w:t>c++</w:t>
+      </w:r>
+      <w:proofErr w:type="spellEnd"/>
+      <w:r>
+        <w:t>, and c#, except in the following cases.</w:t>
       </w:r>
     </w:p>
     <w:p>
@@ -2401,17 +3370,41 @@
         </w:numPr>
       </w:pPr>
       <w:r>
-        <w:t>The comparison for inequality is expressed by !==.</w:t>
-      </w:r>
-    </w:p>
-    <w:p>
-      <w:r>
-        <w:t>The more common == and != comparison operators are available in JavaScript, and they permit comparisons between items (variables, constants, or literals) that are of different types.  This can lead to confusion, and it is recommended that these operators be avoided.</w:t>
-      </w:r>
-    </w:p>
-    <w:p>
-      <w:r>
-        <w:t>When you are working with non integers, floating-point inaccuracies can make comparisons tricky.  One way to resolve this problem is to truncate floating point numbers to a fixed number of digits.  The syntax for truncating to 2 digits is</w:t>
+        <w:t xml:space="preserve">The comparison for inequality is expressed </w:t>
+      </w:r>
+      <w:proofErr w:type="gramStart"/>
+      <w:r>
+        <w:t>by !</w:t>
+      </w:r>
+      <w:proofErr w:type="gramEnd"/>
+      <w:r>
+        <w:t>==.</w:t>
+      </w:r>
+    </w:p>
+    <w:p>
+      <w:r>
+        <w:t xml:space="preserve">The more common == </w:t>
+      </w:r>
+      <w:proofErr w:type="gramStart"/>
+      <w:r>
+        <w:t>and !</w:t>
+      </w:r>
+      <w:proofErr w:type="gramEnd"/>
+      <w:r>
+        <w:t>= comparison operators are available in JavaScript, and they permit comparisons between items (variables, constants, or literals) that are of different types.  This can lead to confusion, and it is recommended that these operators be avoided.</w:t>
+      </w:r>
+    </w:p>
+    <w:p>
+      <w:r>
+        <w:t xml:space="preserve">When you are working with </w:t>
+      </w:r>
+      <w:proofErr w:type="spellStart"/>
+      <w:r>
+        <w:t>non integers</w:t>
+      </w:r>
+      <w:proofErr w:type="spellEnd"/>
+      <w:r>
+        <w:t>, floating-point inaccuracies can make comparisons tricky.  One way to resolve this problem is to truncate floating point numbers to a fixed number of digits.  The syntax for truncating to 2 digits is</w:t>
       </w:r>
     </w:p>
     <w:p>
@@ -2419,16 +3412,33 @@
         <w:ind w:left="720"/>
       </w:pPr>
       <w:r>
+        <w:lastRenderedPageBreak/>
         <w:t>+</w:t>
       </w:r>
       <w:r>
         <w:rPr>
           <w:i/>
         </w:rPr>
-        <w:t>floating-point-value</w:t>
-      </w:r>
-      <w:r>
-        <w:t>.toFixed(2)</w:t>
+        <w:t>floating-point-</w:t>
+      </w:r>
+      <w:proofErr w:type="spellStart"/>
+      <w:proofErr w:type="gramStart"/>
+      <w:r>
+        <w:rPr>
+          <w:i/>
+        </w:rPr>
+        <w:t>value</w:t>
+      </w:r>
+      <w:r>
+        <w:t>.toFixed</w:t>
+      </w:r>
+      <w:proofErr w:type="spellEnd"/>
+      <w:r>
+        <w:t>(</w:t>
+      </w:r>
+      <w:proofErr w:type="gramEnd"/>
+      <w:r>
+        <w:t>2)</w:t>
       </w:r>
     </w:p>
     <w:p>
@@ -2447,7 +3457,6 @@
     </w:p>
     <w:p>
       <w:r>
-        <w:lastRenderedPageBreak/>
         <w:t xml:space="preserve">The syntax for a list of several consecutive </w:t>
       </w:r>
       <w:r>
@@ -2528,7 +3537,14 @@
       </w:pPr>
       <w:r>
         <w:tab/>
-        <w:t xml:space="preserve">else </w:t>
+      </w:r>
+      <w:proofErr w:type="gramStart"/>
+      <w:r>
+        <w:t>else</w:t>
+      </w:r>
+      <w:proofErr w:type="gramEnd"/>
+      <w:r>
+        <w:t xml:space="preserve"> </w:t>
       </w:r>
       <w:r>
         <w:t>if (</w:t>
@@ -2570,7 +3586,14 @@
       </w:pPr>
       <w:r>
         <w:tab/>
-        <w:t xml:space="preserve">else </w:t>
+      </w:r>
+      <w:proofErr w:type="gramStart"/>
+      <w:r>
+        <w:t>else</w:t>
+      </w:r>
+      <w:proofErr w:type="gramEnd"/>
+      <w:r>
+        <w:t xml:space="preserve"> </w:t>
       </w:r>
       <w:r>
         <w:t>if (</w:t>
@@ -2609,12 +3632,27 @@
     <w:p>
       <w:r>
         <w:tab/>
-        <w:t>etc.</w:t>
-      </w:r>
-    </w:p>
-    <w:p>
-      <w:r>
-        <w:t xml:space="preserve">The for() statement </w:t>
+      </w:r>
+      <w:proofErr w:type="gramStart"/>
+      <w:r>
+        <w:t>etc</w:t>
+      </w:r>
+      <w:proofErr w:type="gramEnd"/>
+      <w:r>
+        <w:t>.</w:t>
+      </w:r>
+    </w:p>
+    <w:p>
+      <w:r>
+        <w:t xml:space="preserve">The </w:t>
+      </w:r>
+      <w:proofErr w:type="gramStart"/>
+      <w:r>
+        <w:t>for(</w:t>
+      </w:r>
+      <w:proofErr w:type="gramEnd"/>
+      <w:r>
+        <w:t xml:space="preserve">) statement </w:t>
       </w:r>
       <w:r>
         <w:t>is one way</w:t>
@@ -2635,32 +3673,53 @@
       </w:pPr>
       <w:r>
         <w:tab/>
-        <w:t>for ( let i=</w:t>
-      </w:r>
+      </w:r>
+      <w:proofErr w:type="gramStart"/>
+      <w:r>
+        <w:t>for</w:t>
+      </w:r>
+      <w:proofErr w:type="gramEnd"/>
+      <w:r>
+        <w:t xml:space="preserve"> ( let </w:t>
+      </w:r>
+      <w:proofErr w:type="spellStart"/>
+      <w:r>
+        <w:t>i</w:t>
+      </w:r>
+      <w:proofErr w:type="spellEnd"/>
+      <w:r>
+        <w:t>=</w:t>
+      </w:r>
+      <w:proofErr w:type="spellStart"/>
       <w:r>
         <w:rPr>
           <w:i/>
         </w:rPr>
         <w:t>initial_value</w:t>
       </w:r>
+      <w:proofErr w:type="spellEnd"/>
       <w:r>
         <w:t xml:space="preserve">; </w:t>
       </w:r>
+      <w:proofErr w:type="spellStart"/>
       <w:r>
         <w:rPr>
           <w:i/>
         </w:rPr>
         <w:t>test_whether_to_continue</w:t>
       </w:r>
+      <w:proofErr w:type="spellEnd"/>
       <w:r>
         <w:t xml:space="preserve">; </w:t>
       </w:r>
+      <w:proofErr w:type="spellStart"/>
       <w:r>
         <w:rPr>
           <w:i/>
         </w:rPr>
         <w:t>increment_statement</w:t>
       </w:r>
+      <w:proofErr w:type="spellEnd"/>
       <w:r>
         <w:t>)</w:t>
       </w:r>
@@ -2678,12 +3737,14 @@
       <w:r>
         <w:tab/>
       </w:r>
+      <w:proofErr w:type="spellStart"/>
       <w:r>
         <w:rPr>
           <w:i/>
         </w:rPr>
         <w:t>code_block</w:t>
       </w:r>
+      <w:proofErr w:type="spellEnd"/>
     </w:p>
     <w:p>
       <w:r>
@@ -2712,11 +3773,16 @@
       <w:r>
         <w:tab/>
       </w:r>
+      <w:proofErr w:type="gramStart"/>
       <w:r>
         <w:t>w</w:t>
       </w:r>
       <w:r>
-        <w:t xml:space="preserve">hile ( </w:t>
+        <w:t>hile</w:t>
+      </w:r>
+      <w:proofErr w:type="gramEnd"/>
+      <w:r>
+        <w:t xml:space="preserve"> ( </w:t>
       </w:r>
       <w:r>
         <w:rPr>
@@ -2738,12 +3804,14 @@
       <w:r>
         <w:tab/>
       </w:r>
+      <w:proofErr w:type="spellStart"/>
       <w:r>
         <w:rPr>
           <w:i/>
         </w:rPr>
         <w:t>code_block</w:t>
       </w:r>
+      <w:proofErr w:type="spellEnd"/>
     </w:p>
     <w:p>
       <w:r>
@@ -2773,12 +3841,14 @@
       <w:r>
         <w:t xml:space="preserve">.  Therefore, </w:t>
       </w:r>
+      <w:proofErr w:type="spellStart"/>
       <w:r>
         <w:rPr>
           <w:i/>
         </w:rPr>
         <w:t>code_block</w:t>
       </w:r>
+      <w:proofErr w:type="spellEnd"/>
       <w:r>
         <w:t xml:space="preserve"> must eventually change some value that causes </w:t>
       </w:r>
@@ -2821,7 +3891,14 @@
       </w:pPr>
       <w:r>
         <w:tab/>
-        <w:t>do {</w:t>
+      </w:r>
+      <w:proofErr w:type="gramStart"/>
+      <w:r>
+        <w:t>do</w:t>
+      </w:r>
+      <w:proofErr w:type="gramEnd"/>
+      <w:r>
+        <w:t xml:space="preserve"> {</w:t>
       </w:r>
       <w:r>
         <w:tab/>
@@ -2837,12 +3914,14 @@
       <w:r>
         <w:tab/>
       </w:r>
+      <w:proofErr w:type="spellStart"/>
       <w:r>
         <w:rPr>
           <w:i/>
         </w:rPr>
         <w:t>code_block</w:t>
       </w:r>
+      <w:proofErr w:type="spellEnd"/>
     </w:p>
     <w:p>
       <w:pPr>
@@ -2860,11 +3939,16 @@
       <w:r>
         <w:tab/>
       </w:r>
+      <w:proofErr w:type="gramStart"/>
       <w:r>
         <w:t>w</w:t>
       </w:r>
       <w:r>
-        <w:t xml:space="preserve">hile ( </w:t>
+        <w:t>hile</w:t>
+      </w:r>
+      <w:proofErr w:type="gramEnd"/>
+      <w:r>
+        <w:t xml:space="preserve"> ( </w:t>
       </w:r>
       <w:r>
         <w:rPr>
@@ -2879,7 +3963,15 @@
     <w:p/>
     <w:p>
       <w:r>
-        <w:t xml:space="preserve">As in c++ and c#, (for all 3 types of loop) the </w:t>
+        <w:t xml:space="preserve">As in </w:t>
+      </w:r>
+      <w:proofErr w:type="spellStart"/>
+      <w:r>
+        <w:t>c++</w:t>
+      </w:r>
+      <w:proofErr w:type="spellEnd"/>
+      <w:r>
+        <w:t xml:space="preserve"> and c#, (for all 3 types of loop) the </w:t>
       </w:r>
       <w:r>
         <w:rPr>
@@ -2897,14 +3989,24 @@
         <w:t>continue</w:t>
       </w:r>
       <w:r>
-        <w:t xml:space="preserve"> statement can be used to jump to the end of the of the </w:t>
-      </w:r>
+        <w:t xml:space="preserve"> statement can be used to jump to the end of </w:t>
+      </w:r>
+      <w:proofErr w:type="gramStart"/>
+      <w:r>
+        <w:t>the of</w:t>
+      </w:r>
+      <w:proofErr w:type="gramEnd"/>
+      <w:r>
+        <w:t xml:space="preserve"> the </w:t>
+      </w:r>
+      <w:proofErr w:type="spellStart"/>
       <w:r>
         <w:rPr>
           <w:i/>
         </w:rPr>
         <w:t>code_block</w:t>
       </w:r>
+      <w:proofErr w:type="spellEnd"/>
       <w:r>
         <w:t>.</w:t>
       </w:r>
@@ -2916,23 +4018,28 @@
     </w:p>
     <w:p>
       <w:r>
+        <w:lastRenderedPageBreak/>
         <w:t xml:space="preserve">Variables and constants introduced by </w:t>
       </w:r>
+      <w:proofErr w:type="spellStart"/>
       <w:r>
         <w:rPr>
           <w:b/>
         </w:rPr>
         <w:t>let</w:t>
       </w:r>
+      <w:proofErr w:type="spellEnd"/>
       <w:r>
         <w:t xml:space="preserve"> and </w:t>
       </w:r>
+      <w:proofErr w:type="spellStart"/>
       <w:r>
         <w:rPr>
           <w:b/>
         </w:rPr>
         <w:t>const</w:t>
       </w:r>
+      <w:proofErr w:type="spellEnd"/>
       <w:r>
         <w:t xml:space="preserve"> are limited in scope to the code in enclosing braces (if any).</w:t>
       </w:r>
@@ -2948,12 +4055,14 @@
       <w:r>
         <w:t xml:space="preserve"> and </w:t>
       </w:r>
+      <w:proofErr w:type="spellStart"/>
       <w:r>
         <w:rPr>
           <w:b/>
         </w:rPr>
         <w:t>const</w:t>
       </w:r>
+      <w:proofErr w:type="spellEnd"/>
       <w:r>
         <w:t xml:space="preserve"> instead of </w:t>
       </w:r>
@@ -2974,37 +4083,62 @@
     </w:p>
     <w:p>
       <w:r>
-        <w:t>The syntax of a function  declaration is</w:t>
-      </w:r>
-    </w:p>
-    <w:p>
-      <w:pPr>
-        <w:spacing w:after="0" w:line="240" w:lineRule="auto"/>
-      </w:pPr>
-      <w:r>
-        <w:lastRenderedPageBreak/>
+        <w:t xml:space="preserve">The syntax of a </w:t>
+      </w:r>
+      <w:proofErr w:type="gramStart"/>
+      <w:r>
+        <w:t>function  declaration</w:t>
+      </w:r>
+      <w:proofErr w:type="gramEnd"/>
+      <w:r>
+        <w:t xml:space="preserve"> is</w:t>
+      </w:r>
+    </w:p>
+    <w:p>
+      <w:pPr>
+        <w:spacing w:after="0" w:line="240" w:lineRule="auto"/>
+      </w:pPr>
+      <w:r>
         <w:tab/>
       </w:r>
+      <w:proofErr w:type="gramStart"/>
       <w:r>
         <w:t>f</w:t>
       </w:r>
       <w:r>
         <w:t xml:space="preserve">unction  </w:t>
       </w:r>
-      <w:r>
-        <w:rPr>
-          <w:i/>
-        </w:rPr>
-        <w:t>name_of_function</w:t>
-      </w:r>
+      <w:proofErr w:type="spellStart"/>
+      <w:r>
+        <w:rPr>
+          <w:i/>
+        </w:rPr>
+        <w:t>name</w:t>
+      </w:r>
+      <w:proofErr w:type="gramEnd"/>
+      <w:r>
+        <w:rPr>
+          <w:i/>
+        </w:rPr>
+        <w:t>_of_function</w:t>
+      </w:r>
+      <w:proofErr w:type="spellEnd"/>
       <w:r>
         <w:t xml:space="preserve"> ( </w:t>
       </w:r>
-      <w:r>
-        <w:rPr>
-          <w:i/>
-        </w:rPr>
-        <w:t xml:space="preserve">optional_arguments </w:t>
+      <w:proofErr w:type="spellStart"/>
+      <w:r>
+        <w:rPr>
+          <w:i/>
+        </w:rPr>
+        <w:t>optional_arguments</w:t>
+      </w:r>
+      <w:proofErr w:type="spellEnd"/>
+      <w:r>
+        <w:rPr>
+          <w:i/>
+        </w:rPr>
+        <w:t xml:space="preserve"> </w:t>
       </w:r>
       <w:r>
         <w:t>)  {</w:t>
@@ -3020,6 +4154,7 @@
       <w:r>
         <w:tab/>
       </w:r>
+      <w:proofErr w:type="gramStart"/>
       <w:r>
         <w:rPr>
           <w:i/>
@@ -3032,6 +4167,7 @@
         </w:rPr>
         <w:t>ody</w:t>
       </w:r>
+      <w:proofErr w:type="gramEnd"/>
     </w:p>
     <w:p>
       <w:pPr>
@@ -3054,31 +4190,56 @@
       </w:pPr>
       <w:r>
         <w:tab/>
-        <w:t xml:space="preserve">let </w:t>
-      </w:r>
+      </w:r>
+      <w:proofErr w:type="gramStart"/>
+      <w:r>
+        <w:t>let</w:t>
+      </w:r>
+      <w:proofErr w:type="gramEnd"/>
+      <w:r>
+        <w:t xml:space="preserve"> </w:t>
+      </w:r>
+      <w:proofErr w:type="spellStart"/>
       <w:r>
         <w:rPr>
           <w:i/>
         </w:rPr>
         <w:t>name_of_function</w:t>
       </w:r>
+      <w:proofErr w:type="spellEnd"/>
       <w:r>
         <w:t xml:space="preserve"> = function  </w:t>
       </w:r>
-      <w:r>
-        <w:rPr>
-          <w:i/>
-        </w:rPr>
-        <w:t xml:space="preserve">optional_debugging_function_name </w:t>
+      <w:proofErr w:type="spellStart"/>
+      <w:r>
+        <w:rPr>
+          <w:i/>
+        </w:rPr>
+        <w:t>optional_debugging_function_name</w:t>
+      </w:r>
+      <w:proofErr w:type="spellEnd"/>
+      <w:r>
+        <w:rPr>
+          <w:i/>
+        </w:rPr>
+        <w:t xml:space="preserve"> </w:t>
       </w:r>
       <w:r>
         <w:t xml:space="preserve"> ( </w:t>
       </w:r>
-      <w:r>
-        <w:rPr>
-          <w:i/>
-        </w:rPr>
-        <w:t xml:space="preserve">optional_arguments </w:t>
+      <w:proofErr w:type="spellStart"/>
+      <w:r>
+        <w:rPr>
+          <w:i/>
+        </w:rPr>
+        <w:t>optional_arguments</w:t>
+      </w:r>
+      <w:proofErr w:type="spellEnd"/>
+      <w:r>
+        <w:rPr>
+          <w:i/>
+        </w:rPr>
+        <w:t xml:space="preserve"> </w:t>
       </w:r>
       <w:r>
         <w:t>)  {</w:t>
@@ -3094,6 +4255,7 @@
       <w:r>
         <w:tab/>
       </w:r>
+      <w:proofErr w:type="gramStart"/>
       <w:r>
         <w:rPr>
           <w:i/>
@@ -3106,6 +4268,7 @@
         </w:rPr>
         <w:t>ody</w:t>
       </w:r>
+      <w:proofErr w:type="gramEnd"/>
     </w:p>
     <w:p>
       <w:pPr>
@@ -3121,30 +4284,47 @@
       <w:r>
         <w:t xml:space="preserve">You invoke the function using </w:t>
       </w:r>
+      <w:proofErr w:type="spellStart"/>
       <w:r>
         <w:rPr>
           <w:i/>
         </w:rPr>
         <w:t>name_of_function</w:t>
       </w:r>
-      <w:r>
-        <w:t xml:space="preserve">, not  </w:t>
-      </w:r>
-      <w:r>
-        <w:rPr>
-          <w:i/>
-        </w:rPr>
-        <w:t>optional_debugging_function_name</w:t>
-      </w:r>
+      <w:proofErr w:type="spellEnd"/>
+      <w:r>
+        <w:t xml:space="preserve">, </w:t>
+      </w:r>
+      <w:proofErr w:type="gramStart"/>
+      <w:r>
+        <w:t xml:space="preserve">not  </w:t>
+      </w:r>
+      <w:proofErr w:type="spellStart"/>
+      <w:r>
+        <w:rPr>
+          <w:i/>
+        </w:rPr>
+        <w:t>optional</w:t>
+      </w:r>
+      <w:proofErr w:type="gramEnd"/>
+      <w:r>
+        <w:rPr>
+          <w:i/>
+        </w:rPr>
+        <w:t>_debugging_function_name</w:t>
+      </w:r>
+      <w:proofErr w:type="spellEnd"/>
       <w:r>
         <w:t xml:space="preserve">.  It is good practice to include </w:t>
       </w:r>
+      <w:proofErr w:type="spellStart"/>
       <w:r>
         <w:rPr>
           <w:i/>
         </w:rPr>
         <w:t>optional_debugging_name_of_function</w:t>
       </w:r>
+      <w:proofErr w:type="spellEnd"/>
       <w:r>
         <w:t>, because the browser’s console can use that name to refer to the function in the event of an error.</w:t>
       </w:r>
@@ -3167,8 +4347,13 @@
       <w:pPr>
         <w:spacing w:after="0" w:line="240" w:lineRule="auto"/>
       </w:pPr>
-      <w:r>
-        <w:t>let person = {</w:t>
+      <w:proofErr w:type="gramStart"/>
+      <w:r>
+        <w:t>let</w:t>
+      </w:r>
+      <w:proofErr w:type="gramEnd"/>
+      <w:r>
+        <w:t xml:space="preserve"> person = {</w:t>
       </w:r>
     </w:p>
     <w:p>
@@ -3177,7 +4362,16 @@
       </w:pPr>
       <w:r>
         <w:tab/>
-        <w:t>firstName:  ‘John’,</w:t>
+      </w:r>
+      <w:proofErr w:type="spellStart"/>
+      <w:proofErr w:type="gramStart"/>
+      <w:r>
+        <w:t>firstName</w:t>
+      </w:r>
+      <w:proofErr w:type="spellEnd"/>
+      <w:proofErr w:type="gramEnd"/>
+      <w:r>
+        <w:t>:  ‘John’,</w:t>
       </w:r>
     </w:p>
     <w:p>
@@ -3186,7 +4380,16 @@
       </w:pPr>
       <w:r>
         <w:tab/>
-        <w:t>lastName:  ‘Adams’</w:t>
+      </w:r>
+      <w:proofErr w:type="spellStart"/>
+      <w:proofErr w:type="gramStart"/>
+      <w:r>
+        <w:t>lastName</w:t>
+      </w:r>
+      <w:proofErr w:type="spellEnd"/>
+      <w:proofErr w:type="gramEnd"/>
+      <w:r>
+        <w:t>:  ‘Adams’</w:t>
       </w:r>
       <w:r>
         <w:t>,</w:t>
@@ -3198,7 +4401,16 @@
       </w:pPr>
       <w:r>
         <w:tab/>
-        <w:t>showInfo:  function() {</w:t>
+      </w:r>
+      <w:proofErr w:type="spellStart"/>
+      <w:proofErr w:type="gramStart"/>
+      <w:r>
+        <w:t>showInfo</w:t>
+      </w:r>
+      <w:proofErr w:type="spellEnd"/>
+      <w:proofErr w:type="gramEnd"/>
+      <w:r>
+        <w:t>:  function() {</w:t>
       </w:r>
     </w:p>
     <w:p>
@@ -3210,20 +4422,44 @@
       </w:r>
       <w:r>
         <w:tab/>
-        <w:t>showMessage(“name is “ +</w:t>
+      </w:r>
+      <w:proofErr w:type="spellStart"/>
+      <w:proofErr w:type="gramStart"/>
+      <w:r>
+        <w:t>showMessage</w:t>
+      </w:r>
+      <w:proofErr w:type="spellEnd"/>
+      <w:r>
+        <w:t>(</w:t>
+      </w:r>
+      <w:proofErr w:type="gramEnd"/>
+      <w:r>
+        <w:t>“name is “ +</w:t>
       </w:r>
       <w:r>
         <w:t>this.</w:t>
       </w:r>
       <w:r>
-        <w:t xml:space="preserve"> firstName + “ “ + </w:t>
-      </w:r>
+        <w:t xml:space="preserve"> </w:t>
+      </w:r>
+      <w:proofErr w:type="spellStart"/>
+      <w:proofErr w:type="gramStart"/>
+      <w:r>
+        <w:t>firstName</w:t>
+      </w:r>
+      <w:proofErr w:type="spellEnd"/>
+      <w:proofErr w:type="gramEnd"/>
+      <w:r>
+        <w:t xml:space="preserve"> + “ “ + </w:t>
+      </w:r>
+      <w:proofErr w:type="spellStart"/>
       <w:r>
         <w:t>this.</w:t>
       </w:r>
       <w:r>
         <w:t>lastName</w:t>
       </w:r>
+      <w:proofErr w:type="spellEnd"/>
       <w:r>
         <w:t>)</w:t>
       </w:r>
@@ -3249,18 +4485,28 @@
       </w:r>
     </w:p>
     <w:p>
-      <w:bookmarkStart w:id="6" w:name="_Apply_JavaScript_to"/>
-      <w:bookmarkEnd w:id="6"/>
-    </w:p>
-    <w:p>
-      <w:r>
-        <w:t>When you pass a scalar (e.g. an ordinary variable) as an argument to a function, and when the function changes the value of that variable, this has no effect on that scalar (i.e. passing by value).  But when you pass an object as an argument to a function, and when the function changes the value of one of the object’s properties, this is – indeed – a change that affects the object (i.e.  passing by reference).</w:t>
+      <w:bookmarkStart w:id="7" w:name="_Apply_JavaScript_to"/>
+      <w:bookmarkEnd w:id="7"/>
+    </w:p>
+    <w:p>
+      <w:r>
+        <w:t xml:space="preserve">When you pass a scalar (e.g. an ordinary variable) as an argument to a function, and when the function changes the value of that variable, this has no effect on that scalar (i.e. passing by value).  But when you pass an object as an argument to a function, and when the function changes the value of one of the object’s properties, this is – indeed – a change that affects the object (i.e.  </w:t>
+      </w:r>
+      <w:proofErr w:type="gramStart"/>
+      <w:r>
+        <w:t>passing</w:t>
+      </w:r>
+      <w:proofErr w:type="gramEnd"/>
+      <w:r>
+        <w:t xml:space="preserve"> by reference).</w:t>
       </w:r>
     </w:p>
     <w:p>
       <w:pPr>
         <w:pStyle w:val="Heading1"/>
       </w:pPr>
+      <w:bookmarkStart w:id="8" w:name="_Apply_JavaScript_to_1"/>
+      <w:bookmarkEnd w:id="8"/>
       <w:r>
         <w:t>Apply JavaScript to a Web Page</w:t>
       </w:r>
@@ -3269,6 +4515,7 @@
       <w:r>
         <w:t xml:space="preserve">Objects on a web page have a protocol called the “Document Object Model” – or more briefly DOM.  </w:t>
       </w:r>
+      <w:proofErr w:type="gramStart"/>
       <w:r>
         <w:rPr>
           <w:b/>
@@ -3281,6 +4528,7 @@
         </w:rPr>
         <w:t>ocument</w:t>
       </w:r>
+      <w:proofErr w:type="gramEnd"/>
       <w:r>
         <w:t xml:space="preserve"> is an object that refers to the entire web page.  The word </w:t>
       </w:r>
@@ -3304,6 +4552,7 @@
     </w:p>
     <w:p>
       <w:r>
+        <w:lastRenderedPageBreak/>
         <w:t xml:space="preserve">A way that JavaScript is frequently used is to change the text of some element.  You can refer to the </w:t>
       </w:r>
       <w:r>
@@ -3345,7 +4594,21 @@
         <w:rPr>
           <w:rFonts w:ascii="Calibri" w:hAnsi="Calibri"/>
         </w:rPr>
-        <w:t>id="percent_off"</w:t>
+        <w:t>id="</w:t>
+      </w:r>
+      <w:proofErr w:type="spellStart"/>
+      <w:r>
+        <w:rPr>
+          <w:rFonts w:ascii="Calibri" w:hAnsi="Calibri"/>
+        </w:rPr>
+        <w:t>percent_off</w:t>
+      </w:r>
+      <w:proofErr w:type="spellEnd"/>
+      <w:r>
+        <w:rPr>
+          <w:rFonts w:ascii="Calibri" w:hAnsi="Calibri"/>
+        </w:rPr>
+        <w:t>"</w:t>
       </w:r>
       <w:r>
         <w:rPr>
@@ -3384,7 +4647,23 @@
           <w:rFonts w:ascii="Calibri" w:hAnsi="Calibri"/>
           <w:b/>
         </w:rPr>
-        <w:t>id="percent_off"</w:t>
+        <w:t>id="</w:t>
+      </w:r>
+      <w:proofErr w:type="spellStart"/>
+      <w:r>
+        <w:rPr>
+          <w:rFonts w:ascii="Calibri" w:hAnsi="Calibri"/>
+          <w:b/>
+        </w:rPr>
+        <w:t>percent_off</w:t>
+      </w:r>
+      <w:proofErr w:type="spellEnd"/>
+      <w:r>
+        <w:rPr>
+          <w:rFonts w:ascii="Calibri" w:hAnsi="Calibri"/>
+          <w:b/>
+        </w:rPr>
+        <w:t>"</w:t>
       </w:r>
       <w:r>
         <w:rPr>
@@ -3400,12 +4679,57 @@
           <w:rFonts w:ascii="Calibri" w:hAnsi="Calibri"/>
         </w:rPr>
       </w:pPr>
-      <w:r>
-        <w:rPr>
-          <w:rFonts w:ascii="Calibri" w:hAnsi="Calibri"/>
-        </w:rPr>
-        <w:t xml:space="preserve">document.getElementById(‘percent_off’).textContent = </w:t>
-      </w:r>
+      <w:proofErr w:type="spellStart"/>
+      <w:proofErr w:type="gramStart"/>
+      <w:r>
+        <w:rPr>
+          <w:rFonts w:ascii="Calibri" w:hAnsi="Calibri"/>
+        </w:rPr>
+        <w:t>document.getElementById</w:t>
+      </w:r>
+      <w:proofErr w:type="spellEnd"/>
+      <w:r>
+        <w:rPr>
+          <w:rFonts w:ascii="Calibri" w:hAnsi="Calibri"/>
+        </w:rPr>
+        <w:t>(</w:t>
+      </w:r>
+      <w:proofErr w:type="gramEnd"/>
+      <w:r>
+        <w:rPr>
+          <w:rFonts w:ascii="Calibri" w:hAnsi="Calibri"/>
+        </w:rPr>
+        <w:t>‘</w:t>
+      </w:r>
+      <w:proofErr w:type="spellStart"/>
+      <w:r>
+        <w:rPr>
+          <w:rFonts w:ascii="Calibri" w:hAnsi="Calibri"/>
+        </w:rPr>
+        <w:t>percent_off</w:t>
+      </w:r>
+      <w:proofErr w:type="spellEnd"/>
+      <w:r>
+        <w:rPr>
+          <w:rFonts w:ascii="Calibri" w:hAnsi="Calibri"/>
+        </w:rPr>
+        <w:t>’).</w:t>
+      </w:r>
+      <w:proofErr w:type="spellStart"/>
+      <w:r>
+        <w:rPr>
+          <w:rFonts w:ascii="Calibri" w:hAnsi="Calibri"/>
+        </w:rPr>
+        <w:t>textContent</w:t>
+      </w:r>
+      <w:proofErr w:type="spellEnd"/>
+      <w:r>
+        <w:rPr>
+          <w:rFonts w:ascii="Calibri" w:hAnsi="Calibri"/>
+        </w:rPr>
+        <w:t xml:space="preserve"> = </w:t>
+      </w:r>
+      <w:proofErr w:type="spellStart"/>
       <w:r>
         <w:rPr>
           <w:rFonts w:ascii="Calibri" w:hAnsi="Calibri"/>
@@ -3413,6 +4737,7 @@
         </w:rPr>
         <w:t>new_text</w:t>
       </w:r>
+      <w:proofErr w:type="spellEnd"/>
       <w:r>
         <w:rPr>
           <w:rFonts w:ascii="Calibri" w:hAnsi="Calibri"/>
@@ -3445,6 +4770,7 @@
         </w:rPr>
         <w:t xml:space="preserve"> or </w:t>
       </w:r>
+      <w:proofErr w:type="spellStart"/>
       <w:r>
         <w:rPr>
           <w:rFonts w:ascii="Calibri" w:hAnsi="Calibri"/>
@@ -3452,6 +4778,7 @@
         </w:rPr>
         <w:t>classList</w:t>
       </w:r>
+      <w:proofErr w:type="spellEnd"/>
       <w:r>
         <w:rPr>
           <w:rFonts w:ascii="Calibri" w:hAnsi="Calibri"/>
@@ -3469,7 +4796,35 @@
         <w:rPr>
           <w:rFonts w:ascii="Calibri" w:hAnsi="Calibri"/>
         </w:rPr>
-        <w:t xml:space="preserve"> that immediately follows the comment “Use JavaScript coupled with CSS to change the color of some text, and experiment with the classList object.”.  </w:t>
+        <w:t xml:space="preserve"> that immediately follows the comment “Use JavaScript coupled with CSS to change the color of some text, and experiment with the </w:t>
+      </w:r>
+      <w:proofErr w:type="spellStart"/>
+      <w:r>
+        <w:rPr>
+          <w:rFonts w:ascii="Calibri" w:hAnsi="Calibri"/>
+        </w:rPr>
+        <w:t>classList</w:t>
+      </w:r>
+      <w:proofErr w:type="spellEnd"/>
+      <w:r>
+        <w:rPr>
+          <w:rFonts w:ascii="Calibri" w:hAnsi="Calibri"/>
+        </w:rPr>
+        <w:t xml:space="preserve"> object.</w:t>
+      </w:r>
+      <w:proofErr w:type="gramStart"/>
+      <w:r>
+        <w:rPr>
+          <w:rFonts w:ascii="Calibri" w:hAnsi="Calibri"/>
+        </w:rPr>
+        <w:t>”.</w:t>
+      </w:r>
+      <w:proofErr w:type="gramEnd"/>
+      <w:r>
+        <w:rPr>
+          <w:rFonts w:ascii="Calibri" w:hAnsi="Calibri"/>
+        </w:rPr>
+        <w:t xml:space="preserve">  </w:t>
       </w:r>
       <w:r>
         <w:rPr>
@@ -3529,12 +4884,21 @@
         </w:rPr>
         <w:tab/>
       </w:r>
-      <w:r>
-        <w:rPr>
-          <w:rFonts w:ascii="Calibri" w:hAnsi="Calibri"/>
-          <w:i/>
-        </w:rPr>
-        <w:t>DOM_element</w:t>
+      <w:proofErr w:type="spellStart"/>
+      <w:r>
+        <w:rPr>
+          <w:rFonts w:ascii="Calibri" w:hAnsi="Calibri"/>
+          <w:i/>
+        </w:rPr>
+        <w:t>DOM_</w:t>
+      </w:r>
+      <w:proofErr w:type="gramStart"/>
+      <w:r>
+        <w:rPr>
+          <w:rFonts w:ascii="Calibri" w:hAnsi="Calibri"/>
+          <w:i/>
+        </w:rPr>
+        <w:t>element</w:t>
       </w:r>
       <w:r>
         <w:rPr>
@@ -3549,8 +4913,18 @@
           <w:rFonts w:ascii="Calibri" w:hAnsi="Calibri"/>
           <w:b/>
         </w:rPr>
-        <w:t>addEventListener(</w:t>
-      </w:r>
+        <w:t>addEventListener</w:t>
+      </w:r>
+      <w:proofErr w:type="spellEnd"/>
+      <w:r>
+        <w:rPr>
+          <w:rFonts w:ascii="Calibri" w:hAnsi="Calibri"/>
+          <w:b/>
+        </w:rPr>
+        <w:t>(</w:t>
+      </w:r>
+      <w:proofErr w:type="spellStart"/>
+      <w:proofErr w:type="gramEnd"/>
       <w:r>
         <w:rPr>
           <w:rFonts w:ascii="Calibri" w:hAnsi="Calibri"/>
@@ -3558,6 +4932,7 @@
         </w:rPr>
         <w:t>event_name</w:t>
       </w:r>
+      <w:proofErr w:type="spellEnd"/>
       <w:r>
         <w:rPr>
           <w:rFonts w:ascii="Calibri" w:hAnsi="Calibri"/>
@@ -3598,6 +4973,7 @@
         </w:rPr>
         <w:tab/>
       </w:r>
+      <w:proofErr w:type="spellStart"/>
       <w:r>
         <w:rPr>
           <w:rFonts w:ascii="Calibri" w:hAnsi="Calibri"/>
@@ -3612,6 +4988,7 @@
         </w:rPr>
         <w:t>unction_body</w:t>
       </w:r>
+      <w:proofErr w:type="spellEnd"/>
     </w:p>
     <w:p>
       <w:pPr>
@@ -3655,6 +5032,8 @@
           <w:rFonts w:ascii="Calibri" w:hAnsi="Calibri"/>
         </w:rPr>
       </w:pPr>
+      <w:proofErr w:type="spellStart"/>
+      <w:proofErr w:type="gramStart"/>
       <w:r>
         <w:rPr>
           <w:rFonts w:ascii="Calibri" w:hAnsi="Calibri"/>
@@ -3662,11 +5041,27 @@
         </w:rPr>
         <w:t>event_name</w:t>
       </w:r>
-      <w:r>
-        <w:rPr>
-          <w:rFonts w:ascii="Calibri" w:hAnsi="Calibri"/>
-        </w:rPr>
-        <w:t xml:space="preserve"> depends upon the type of DOM element; you can get a list and descriptions of events from Google; use the keyword “mdn”</w:t>
+      <w:proofErr w:type="spellEnd"/>
+      <w:proofErr w:type="gramEnd"/>
+      <w:r>
+        <w:rPr>
+          <w:rFonts w:ascii="Calibri" w:hAnsi="Calibri"/>
+        </w:rPr>
+        <w:t xml:space="preserve"> depends upon the type of DOM element; you can get a list and descriptions of events from Google; use the keyword “</w:t>
+      </w:r>
+      <w:proofErr w:type="spellStart"/>
+      <w:r>
+        <w:rPr>
+          <w:rFonts w:ascii="Calibri" w:hAnsi="Calibri"/>
+        </w:rPr>
+        <w:t>mdn</w:t>
+      </w:r>
+      <w:proofErr w:type="spellEnd"/>
+      <w:r>
+        <w:rPr>
+          <w:rFonts w:ascii="Calibri" w:hAnsi="Calibri"/>
+        </w:rPr>
+        <w:t>”</w:t>
       </w:r>
       <w:r>
         <w:rPr>
@@ -3696,12 +5091,30 @@
         </w:rPr>
         <w:t>Instead of getting a single HTML element (</w:t>
       </w:r>
-      <w:r>
-        <w:rPr>
-          <w:rFonts w:ascii="Calibri" w:hAnsi="Calibri"/>
-          <w:b/>
-        </w:rPr>
-        <w:t>document.getElementById()</w:t>
+      <w:proofErr w:type="spellStart"/>
+      <w:proofErr w:type="gramStart"/>
+      <w:r>
+        <w:rPr>
+          <w:rFonts w:ascii="Calibri" w:hAnsi="Calibri"/>
+          <w:b/>
+        </w:rPr>
+        <w:t>document.getElementById</w:t>
+      </w:r>
+      <w:proofErr w:type="spellEnd"/>
+      <w:r>
+        <w:rPr>
+          <w:rFonts w:ascii="Calibri" w:hAnsi="Calibri"/>
+          <w:b/>
+        </w:rPr>
+        <w:t>(</w:t>
+      </w:r>
+      <w:proofErr w:type="gramEnd"/>
+      <w:r>
+        <w:rPr>
+          <w:rFonts w:ascii="Calibri" w:hAnsi="Calibri"/>
+          <w:b/>
+        </w:rPr>
+        <w:t>)</w:t>
       </w:r>
       <w:r>
         <w:rPr>
@@ -3733,7 +5146,20 @@
           <w:rFonts w:ascii="Calibri" w:hAnsi="Calibri"/>
         </w:rPr>
         <w:tab/>
-        <w:t>document.</w:t>
+      </w:r>
+      <w:proofErr w:type="gramStart"/>
+      <w:r>
+        <w:rPr>
+          <w:rFonts w:ascii="Calibri" w:hAnsi="Calibri"/>
+        </w:rPr>
+        <w:t>document</w:t>
+      </w:r>
+      <w:proofErr w:type="gramEnd"/>
+      <w:r>
+        <w:rPr>
+          <w:rFonts w:ascii="Calibri" w:hAnsi="Calibri"/>
+        </w:rPr>
+        <w:t>.</w:t>
       </w:r>
       <w:r>
         <w:rPr>
@@ -3743,211 +5169,181 @@
         </w:rPr>
         <w:t xml:space="preserve"> </w:t>
       </w:r>
+      <w:proofErr w:type="spellStart"/>
+      <w:proofErr w:type="gramStart"/>
       <w:r>
         <w:rPr>
           <w:rFonts w:ascii="Consolas" w:eastAsia="Times New Roman" w:hAnsi="Consolas" w:cs="Consolas"/>
           <w:sz w:val="21"/>
           <w:szCs w:val="21"/>
         </w:rPr>
-        <w:t>getElementsByClassName(</w:t>
-      </w:r>
-      <w:r>
-        <w:rPr>
-          <w:rFonts w:ascii="Consolas" w:eastAsia="Times New Roman" w:hAnsi="Consolas" w:cs="Consolas"/>
-          <w:i/>
-          <w:sz w:val="21"/>
-          <w:szCs w:val="21"/>
-        </w:rPr>
-        <w:t>class_name</w:t>
-      </w:r>
+        <w:t>getElementsByClassName</w:t>
+      </w:r>
+      <w:proofErr w:type="spellEnd"/>
       <w:r>
         <w:rPr>
           <w:rFonts w:ascii="Consolas" w:eastAsia="Times New Roman" w:hAnsi="Consolas" w:cs="Consolas"/>
           <w:sz w:val="21"/>
           <w:szCs w:val="21"/>
         </w:rPr>
-        <w:t>)</w:t>
-      </w:r>
+        <w:t>(</w:t>
+      </w:r>
+      <w:proofErr w:type="spellStart"/>
+      <w:proofErr w:type="gramEnd"/>
+      <w:r>
+        <w:rPr>
+          <w:rFonts w:ascii="Consolas" w:eastAsia="Times New Roman" w:hAnsi="Consolas" w:cs="Consolas"/>
+          <w:i/>
+          <w:sz w:val="21"/>
+          <w:szCs w:val="21"/>
+        </w:rPr>
+        <w:t>class_name</w:t>
+      </w:r>
+      <w:proofErr w:type="spellEnd"/>
       <w:r>
         <w:rPr>
           <w:rFonts w:ascii="Consolas" w:eastAsia="Times New Roman" w:hAnsi="Consolas" w:cs="Consolas"/>
           <w:sz w:val="21"/>
           <w:szCs w:val="21"/>
         </w:rPr>
-        <w:t>;</w:t>
-      </w:r>
-    </w:p>
-    <w:p>
-      <w:pPr>
-        <w:shd w:val="clear" w:color="auto" w:fill="FFFFFF" w:themeFill="background1"/>
-      </w:pPr>
-      <w:r>
-        <w:t xml:space="preserve">This returns an object called an </w:t>
-      </w:r>
-      <w:r>
-        <w:rPr>
-          <w:b/>
-        </w:rPr>
-        <w:t>HTMLCollection</w:t>
-      </w:r>
-      <w:r>
-        <w:rPr>
-          <w:b/>
-        </w:rPr>
-        <w:t xml:space="preserve"> </w:t>
-      </w:r>
-      <w:r>
-        <w:t>– not exactly an array but similar enough, so that one can use array methods to manipulate the markup.</w:t>
-      </w:r>
-    </w:p>
-    <w:p>
-      <w:pPr>
-        <w:pStyle w:val="Heading1"/>
-      </w:pPr>
-      <w:bookmarkStart w:id="7" w:name="_Standard_Built-in_Objects"/>
-      <w:bookmarkEnd w:id="7"/>
-      <w:r>
-        <w:t>Standard Built-in Objects</w:t>
-      </w:r>
-    </w:p>
-    <w:p>
-      <w:r>
-        <w:t xml:space="preserve">Use the keywords </w:t>
-      </w:r>
-      <w:r>
-        <w:rPr>
-          <w:b/>
-        </w:rPr>
-        <w:t xml:space="preserve">“mdn </w:t>
-      </w:r>
-      <w:r>
-        <w:rPr>
-          <w:b/>
-        </w:rPr>
-        <w:t>built-in objects</w:t>
-      </w:r>
-      <w:r>
-        <w:rPr>
-          <w:b/>
-        </w:rPr>
-        <w:t>”</w:t>
-      </w:r>
-      <w:r>
-        <w:t xml:space="preserve"> with Google to find an article that discusses objects that are automatically available.  For example </w:t>
-      </w:r>
-      <w:r>
-        <w:rPr>
-          <w:b/>
-        </w:rPr>
-        <w:t>Array</w:t>
-      </w:r>
-      <w:r>
-        <w:t xml:space="preserve">, </w:t>
-      </w:r>
-      <w:r>
-        <w:rPr>
-          <w:b/>
-        </w:rPr>
-        <w:t>Date</w:t>
-      </w:r>
-      <w:r>
-        <w:t>,</w:t>
-      </w:r>
-      <w:r>
-        <w:t xml:space="preserve"> </w:t>
-      </w:r>
-      <w:r>
-        <w:rPr>
-          <w:b/>
-        </w:rPr>
-        <w:t>Math</w:t>
-      </w:r>
-      <w:r>
-        <w:t>,</w:t>
-      </w:r>
-      <w:r>
-        <w:t xml:space="preserve"> </w:t>
-      </w:r>
-      <w:r>
-        <w:rPr>
-          <w:b/>
-        </w:rPr>
-        <w:t>String</w:t>
-      </w:r>
-      <w:r>
-        <w:t>,</w:t>
-      </w:r>
-      <w:r>
-        <w:t xml:space="preserve"> </w:t>
-      </w:r>
-      <w:r>
-        <w:t xml:space="preserve">. . . </w:t>
-      </w:r>
-    </w:p>
-    <w:p>
-      <w:r>
-        <w:t xml:space="preserve">Click on </w:t>
-      </w:r>
-      <w:r>
-        <w:rPr>
-          <w:b/>
-        </w:rPr>
-        <w:t>Date</w:t>
-      </w:r>
-      <w:r>
-        <w:t xml:space="preserve"> in the left –hand column for suggested methods that one could invoke to get information about the date.</w:t>
-      </w:r>
-      <w:r>
-        <w:t xml:space="preserve">  These methods apply not only to the date object (which contains current date/time), but also to date objects that one might obtain from a database.</w:t>
-      </w:r>
-    </w:p>
-    <w:p>
-      <w:pPr>
-        <w:shd w:val="clear" w:color="auto" w:fill="FFFFFF" w:themeFill="background1"/>
-        <w:spacing w:after="0" w:line="285" w:lineRule="atLeast"/>
-        <w:rPr>
-          <w:rFonts w:ascii="Calibri" w:eastAsia="Times New Roman" w:hAnsi="Calibri" w:cs="Consolas"/>
-        </w:rPr>
-      </w:pPr>
-      <w:r>
-        <w:rPr>
-          <w:rFonts w:ascii="Calibri" w:eastAsia="Times New Roman" w:hAnsi="Calibri" w:cs="Consolas"/>
-        </w:rPr>
-        <w:t>let myDate = new Date("4/8/2020 11:35");</w:t>
-      </w:r>
-      <w:r>
-        <w:rPr>
-          <w:rFonts w:ascii="Calibri" w:eastAsia="Times New Roman" w:hAnsi="Calibri" w:cs="Consolas"/>
-        </w:rPr>
-        <w:tab/>
-        <w:t>// or you could define it with year, month, day, etc.</w:t>
-      </w:r>
-    </w:p>
-    <w:p>
-      <w:pPr>
-        <w:shd w:val="clear" w:color="auto" w:fill="FFFFFF" w:themeFill="background1"/>
-        <w:spacing w:after="0" w:line="285" w:lineRule="atLeast"/>
-        <w:rPr>
-          <w:rFonts w:ascii="Calibri" w:eastAsia="Times New Roman" w:hAnsi="Calibri" w:cs="Consolas"/>
-        </w:rPr>
-      </w:pPr>
-      <w:r>
-        <w:rPr>
-          <w:rFonts w:ascii="Calibri" w:eastAsia="Times New Roman" w:hAnsi="Calibri" w:cs="Consolas"/>
-        </w:rPr>
-        <w:t>showMessage (myDate.getFullYear());</w:t>
-      </w:r>
-    </w:p>
-    <w:p>
-      <w:pPr>
-        <w:shd w:val="clear" w:color="auto" w:fill="FFFFFF" w:themeFill="background1"/>
-        <w:spacing w:after="0" w:line="285" w:lineRule="atLeast"/>
+        <w:t>)</w:t>
+      </w:r>
+      <w:r>
         <w:rPr>
           <w:rFonts w:ascii="Consolas" w:eastAsia="Times New Roman" w:hAnsi="Consolas" w:cs="Consolas"/>
           <w:sz w:val="21"/>
           <w:szCs w:val="21"/>
         </w:rPr>
-      </w:pPr>
+        <w:t>;</w:t>
+      </w:r>
+    </w:p>
+    <w:p>
+      <w:pPr>
+        <w:shd w:val="clear" w:color="auto" w:fill="FFFFFF" w:themeFill="background1"/>
+      </w:pPr>
+      <w:r>
+        <w:t xml:space="preserve">This returns an object called an </w:t>
+      </w:r>
+      <w:proofErr w:type="spellStart"/>
+      <w:r>
+        <w:rPr>
+          <w:b/>
+        </w:rPr>
+        <w:t>HTMLCollection</w:t>
+      </w:r>
+      <w:proofErr w:type="spellEnd"/>
+      <w:r>
+        <w:rPr>
+          <w:b/>
+        </w:rPr>
+        <w:t xml:space="preserve"> </w:t>
+      </w:r>
+      <w:r>
+        <w:t>– not exactly an array but similar enough, so that one can use array methods to manipulate the markup.</w:t>
+      </w:r>
+    </w:p>
+    <w:p>
+      <w:pPr>
+        <w:pStyle w:val="Heading1"/>
+      </w:pPr>
+      <w:bookmarkStart w:id="9" w:name="_Standard_Built-in_Objects"/>
+      <w:bookmarkEnd w:id="9"/>
+      <w:r>
+        <w:t>Standard Built-in Objects</w:t>
+      </w:r>
+    </w:p>
+    <w:p>
+      <w:r>
+        <w:t xml:space="preserve">Use the keywords </w:t>
+      </w:r>
+      <w:r>
+        <w:rPr>
+          <w:b/>
+        </w:rPr>
+        <w:t>“</w:t>
+      </w:r>
+      <w:proofErr w:type="spellStart"/>
+      <w:r>
+        <w:rPr>
+          <w:b/>
+        </w:rPr>
+        <w:t>mdn</w:t>
+      </w:r>
+      <w:proofErr w:type="spellEnd"/>
+      <w:r>
+        <w:rPr>
+          <w:b/>
+        </w:rPr>
+        <w:t xml:space="preserve"> </w:t>
+      </w:r>
+      <w:r>
+        <w:rPr>
+          <w:b/>
+        </w:rPr>
+        <w:t>built-in objects</w:t>
+      </w:r>
+      <w:r>
+        <w:rPr>
+          <w:b/>
+        </w:rPr>
+        <w:t>”</w:t>
+      </w:r>
+      <w:r>
+        <w:t xml:space="preserve"> with Google to find an article that discusses objects that are automatically available.  For example </w:t>
+      </w:r>
+      <w:r>
+        <w:rPr>
+          <w:b/>
+        </w:rPr>
+        <w:t>Array</w:t>
+      </w:r>
+      <w:r>
+        <w:t xml:space="preserve">, </w:t>
+      </w:r>
+      <w:r>
+        <w:rPr>
+          <w:b/>
+        </w:rPr>
+        <w:t>Date</w:t>
+      </w:r>
+      <w:r>
+        <w:t>,</w:t>
+      </w:r>
+      <w:r>
+        <w:t xml:space="preserve"> </w:t>
+      </w:r>
+      <w:r>
+        <w:rPr>
+          <w:b/>
+        </w:rPr>
+        <w:t>Math</w:t>
+      </w:r>
+      <w:r>
+        <w:t>,</w:t>
+      </w:r>
+      <w:r>
+        <w:t xml:space="preserve"> </w:t>
+      </w:r>
+      <w:proofErr w:type="gramStart"/>
+      <w:r>
+        <w:rPr>
+          <w:b/>
+        </w:rPr>
+        <w:t>String</w:t>
+      </w:r>
+      <w:r>
+        <w:t>,</w:t>
+      </w:r>
+      <w:r>
+        <w:t xml:space="preserve"> </w:t>
+      </w:r>
+      <w:r>
+        <w:t>. . .</w:t>
+      </w:r>
+      <w:proofErr w:type="gramEnd"/>
+      <w:r>
+        <w:t xml:space="preserve"> </w:t>
+      </w:r>
     </w:p>
     <w:p>
       <w:r>
@@ -3957,11 +5353,133 @@
         <w:rPr>
           <w:b/>
         </w:rPr>
+        <w:t>Date</w:t>
+      </w:r>
+      <w:r>
+        <w:t xml:space="preserve"> in the left –hand column for suggested methods that one could invoke to get information about the date.</w:t>
+      </w:r>
+      <w:r>
+        <w:t xml:space="preserve">  These methods apply not only to the date object (which contains current date/time), but also to date objects that one might obtain from a database.</w:t>
+      </w:r>
+    </w:p>
+    <w:p>
+      <w:pPr>
+        <w:shd w:val="clear" w:color="auto" w:fill="FFFFFF" w:themeFill="background1"/>
+        <w:spacing w:after="0" w:line="285" w:lineRule="atLeast"/>
+        <w:rPr>
+          <w:rFonts w:ascii="Calibri" w:eastAsia="Times New Roman" w:hAnsi="Calibri" w:cs="Consolas"/>
+        </w:rPr>
+      </w:pPr>
+      <w:proofErr w:type="gramStart"/>
+      <w:r>
+        <w:rPr>
+          <w:rFonts w:ascii="Calibri" w:eastAsia="Times New Roman" w:hAnsi="Calibri" w:cs="Consolas"/>
+        </w:rPr>
+        <w:lastRenderedPageBreak/>
+        <w:t>let</w:t>
+      </w:r>
+      <w:proofErr w:type="gramEnd"/>
+      <w:r>
+        <w:rPr>
+          <w:rFonts w:ascii="Calibri" w:eastAsia="Times New Roman" w:hAnsi="Calibri" w:cs="Consolas"/>
+        </w:rPr>
+        <w:t> </w:t>
+      </w:r>
+      <w:proofErr w:type="spellStart"/>
+      <w:r>
+        <w:rPr>
+          <w:rFonts w:ascii="Calibri" w:eastAsia="Times New Roman" w:hAnsi="Calibri" w:cs="Consolas"/>
+        </w:rPr>
+        <w:t>myDate</w:t>
+      </w:r>
+      <w:proofErr w:type="spellEnd"/>
+      <w:r>
+        <w:rPr>
+          <w:rFonts w:ascii="Calibri" w:eastAsia="Times New Roman" w:hAnsi="Calibri" w:cs="Consolas"/>
+        </w:rPr>
+        <w:t> = new Date("4/8/2020 11:35");</w:t>
+      </w:r>
+      <w:r>
+        <w:rPr>
+          <w:rFonts w:ascii="Calibri" w:eastAsia="Times New Roman" w:hAnsi="Calibri" w:cs="Consolas"/>
+        </w:rPr>
+        <w:tab/>
+        <w:t>// or you could define it with year, month, day, etc.</w:t>
+      </w:r>
+    </w:p>
+    <w:p>
+      <w:pPr>
+        <w:shd w:val="clear" w:color="auto" w:fill="FFFFFF" w:themeFill="background1"/>
+        <w:spacing w:after="0" w:line="285" w:lineRule="atLeast"/>
+        <w:rPr>
+          <w:rFonts w:ascii="Calibri" w:eastAsia="Times New Roman" w:hAnsi="Calibri" w:cs="Consolas"/>
+        </w:rPr>
+      </w:pPr>
+      <w:proofErr w:type="spellStart"/>
+      <w:proofErr w:type="gramStart"/>
+      <w:r>
+        <w:rPr>
+          <w:rFonts w:ascii="Calibri" w:eastAsia="Times New Roman" w:hAnsi="Calibri" w:cs="Consolas"/>
+        </w:rPr>
+        <w:t>showMessage</w:t>
+      </w:r>
+      <w:proofErr w:type="spellEnd"/>
+      <w:proofErr w:type="gramEnd"/>
+      <w:r>
+        <w:rPr>
+          <w:rFonts w:ascii="Calibri" w:eastAsia="Times New Roman" w:hAnsi="Calibri" w:cs="Consolas"/>
+        </w:rPr>
+        <w:t> (</w:t>
+      </w:r>
+      <w:proofErr w:type="spellStart"/>
+      <w:r>
+        <w:rPr>
+          <w:rFonts w:ascii="Calibri" w:eastAsia="Times New Roman" w:hAnsi="Calibri" w:cs="Consolas"/>
+        </w:rPr>
+        <w:t>myDate.getFullYear</w:t>
+      </w:r>
+      <w:proofErr w:type="spellEnd"/>
+      <w:r>
+        <w:rPr>
+          <w:rFonts w:ascii="Calibri" w:eastAsia="Times New Roman" w:hAnsi="Calibri" w:cs="Consolas"/>
+        </w:rPr>
+        <w:t>());</w:t>
+      </w:r>
+    </w:p>
+    <w:p>
+      <w:pPr>
+        <w:shd w:val="clear" w:color="auto" w:fill="FFFFFF" w:themeFill="background1"/>
+        <w:spacing w:after="0" w:line="285" w:lineRule="atLeast"/>
+        <w:rPr>
+          <w:rFonts w:ascii="Consolas" w:eastAsia="Times New Roman" w:hAnsi="Consolas" w:cs="Consolas"/>
+          <w:sz w:val="21"/>
+          <w:szCs w:val="21"/>
+        </w:rPr>
+      </w:pPr>
+    </w:p>
+    <w:p>
+      <w:r>
+        <w:t xml:space="preserve">Click on </w:t>
+      </w:r>
+      <w:r>
+        <w:rPr>
+          <w:b/>
+        </w:rPr>
         <w:t>String</w:t>
       </w:r>
       <w:r>
-        <w:t xml:space="preserve"> in the left-hand column for suggested methods pertaining to strings.  myString.charAt(</w:t>
-      </w:r>
+        <w:t xml:space="preserve"> in the left-hand column for suggested methods pertaining to strings.  </w:t>
+      </w:r>
+      <w:proofErr w:type="spellStart"/>
+      <w:proofErr w:type="gramStart"/>
+      <w:r>
+        <w:t>myString.charAt</w:t>
+      </w:r>
+      <w:proofErr w:type="spellEnd"/>
+      <w:r>
+        <w:t>(</w:t>
+      </w:r>
+      <w:proofErr w:type="gramEnd"/>
       <w:r>
         <w:rPr>
           <w:i/>
@@ -3974,10 +5492,16 @@
       <w:r>
         <w:t xml:space="preserve">  </w:t>
       </w:r>
-      <w:r>
-        <w:lastRenderedPageBreak/>
-        <w:t>myString.indexOf(</w:t>
-      </w:r>
+      <w:proofErr w:type="spellStart"/>
+      <w:proofErr w:type="gramStart"/>
+      <w:r>
+        <w:t>myString.indexOf</w:t>
+      </w:r>
+      <w:proofErr w:type="spellEnd"/>
+      <w:r>
+        <w:t>(</w:t>
+      </w:r>
+      <w:proofErr w:type="gramEnd"/>
       <w:r>
         <w:rPr>
           <w:i/>
@@ -3988,7 +5512,24 @@
         <w:t>)</w:t>
       </w:r>
       <w:r>
-        <w:t xml:space="preserve"> finds a particular substring.  myString.substring() returns the substring specified by its starting and ending positions.  Notice, also, the methods </w:t>
+        <w:t xml:space="preserve"> finds a particular substring.  </w:t>
+      </w:r>
+      <w:proofErr w:type="spellStart"/>
+      <w:proofErr w:type="gramStart"/>
+      <w:r>
+        <w:t>myString.substring</w:t>
+      </w:r>
+      <w:proofErr w:type="spellEnd"/>
+      <w:r>
+        <w:t>(</w:t>
+      </w:r>
+      <w:proofErr w:type="gramEnd"/>
+      <w:r>
+        <w:t xml:space="preserve">) returns the substring specified by its starting and ending positions.  </w:t>
+      </w:r>
+      <w:proofErr w:type="gramStart"/>
+      <w:r>
+        <w:t xml:space="preserve">Notice, also, the methods </w:t>
       </w:r>
       <w:r>
         <w:tab/>
@@ -3996,20 +5537,31 @@
       <w:r>
         <w:t>that begin with “.trim”.</w:t>
       </w:r>
+      <w:proofErr w:type="gramEnd"/>
     </w:p>
     <w:p>
       <w:pPr>
         <w:pStyle w:val="Heading1"/>
       </w:pPr>
-      <w:bookmarkStart w:id="8" w:name="_Less_Disciplined_JavaScript"/>
-      <w:bookmarkEnd w:id="8"/>
+      <w:bookmarkStart w:id="10" w:name="_Less_Disciplined_JavaScript"/>
+      <w:bookmarkStart w:id="11" w:name="_GoBack"/>
+      <w:bookmarkEnd w:id="10"/>
+      <w:bookmarkEnd w:id="11"/>
       <w:r>
         <w:t>Less Disciplined JavaScript</w:t>
       </w:r>
     </w:p>
     <w:p>
       <w:r>
-        <w:t>JavaScript tends to be backward compatible with older standards.  Undeclared variables or variables declared with “var” were previously permitted.  If you want to detect and correct undisciplined JavaScript (possibly inherited), add the string literal</w:t>
+        <w:t>JavaScript tends to be backward compatible with older standards.  Undeclared variables or variables declared with “</w:t>
+      </w:r>
+      <w:proofErr w:type="spellStart"/>
+      <w:r>
+        <w:t>var</w:t>
+      </w:r>
+      <w:proofErr w:type="spellEnd"/>
+      <w:r>
+        <w:t>” were previously permitted.  If you want to detect and correct undisciplined JavaScript (possibly inherited), add the string literal</w:t>
       </w:r>
     </w:p>
     <w:p>
@@ -4017,7 +5569,15 @@
         <w:ind w:left="720"/>
       </w:pPr>
       <w:r>
-        <w:t>‘use string’;</w:t>
+        <w:t>‘</w:t>
+      </w:r>
+      <w:proofErr w:type="gramStart"/>
+      <w:r>
+        <w:t>use</w:t>
+      </w:r>
+      <w:proofErr w:type="gramEnd"/>
+      <w:r>
+        <w:t xml:space="preserve"> string’;</w:t>
       </w:r>
     </w:p>
     <w:p>
@@ -4104,7 +5664,7 @@
           <w:rPr>
             <w:noProof/>
           </w:rPr>
-          <w:t>3</w:t>
+          <w:t>1</w:t>
         </w:r>
         <w:r>
           <w:rPr>

</xml_diff>

<commit_message>
Amplification and clarification of the last 2 clips of "Introdduction to JavaScript".
</commit_message>
<xml_diff>
--- a/JavaScript_GettingStarted/JavaScript_GettingStarted.docx
+++ b/JavaScript_GettingStarted/JavaScript_GettingStarted.docx
@@ -42,25 +42,7 @@
               <w:rPr>
                 <w:rStyle w:val="Hyperlink"/>
               </w:rPr>
-              <w:t>Ne</w:t>
-            </w:r>
-            <w:r>
-              <w:rPr>
-                <w:rStyle w:val="Hyperlink"/>
-              </w:rPr>
-              <w:t>w</w:t>
-            </w:r>
-            <w:r>
-              <w:rPr>
-                <w:rStyle w:val="Hyperlink"/>
-              </w:rPr>
-              <w:t xml:space="preserve"> </w:t>
-            </w:r>
-            <w:r>
-              <w:rPr>
-                <w:rStyle w:val="Hyperlink"/>
-              </w:rPr>
-              <w:t>Tools</w:t>
+              <w:t>New Tools</w:t>
             </w:r>
             <w:r>
               <w:rPr>
@@ -80,31 +62,7 @@
                 <w:rPr>
                   <w:rStyle w:val="Hyperlink"/>
                 </w:rPr>
-                <w:t>Intro</w:t>
-              </w:r>
-              <w:r>
-                <w:rPr>
-                  <w:rStyle w:val="Hyperlink"/>
-                </w:rPr>
-                <w:t>d</w:t>
-              </w:r>
-              <w:r>
-                <w:rPr>
-                  <w:rStyle w:val="Hyperlink"/>
-                </w:rPr>
-                <w:t>u</w:t>
-              </w:r>
-              <w:r>
-                <w:rPr>
-                  <w:rStyle w:val="Hyperlink"/>
-                </w:rPr>
-                <w:t>c</w:t>
-              </w:r>
-              <w:r>
-                <w:rPr>
-                  <w:rStyle w:val="Hyperlink"/>
-                </w:rPr>
-                <w:t>tory</w:t>
+                <w:t>Introductory</w:t>
               </w:r>
               <w:r>
                 <w:rPr>
@@ -127,19 +85,7 @@
                 <w:rPr>
                   <w:rStyle w:val="Hyperlink"/>
                 </w:rPr>
-                <w:t xml:space="preserve">Sample </w:t>
-              </w:r>
-              <w:r>
-                <w:rPr>
-                  <w:rStyle w:val="Hyperlink"/>
-                </w:rPr>
-                <w:t>W</w:t>
-              </w:r>
-              <w:r>
-                <w:rPr>
-                  <w:rStyle w:val="Hyperlink"/>
-                </w:rPr>
-                <w:t>ebsite</w:t>
+                <w:t>Sample Website</w:t>
               </w:r>
             </w:hyperlink>
           </w:p>
@@ -154,31 +100,7 @@
                 <w:rPr>
                   <w:rStyle w:val="Hyperlink"/>
                 </w:rPr>
-                <w:t>Add Ja</w:t>
-              </w:r>
-              <w:r>
-                <w:rPr>
-                  <w:rStyle w:val="Hyperlink"/>
-                </w:rPr>
-                <w:t>v</w:t>
-              </w:r>
-              <w:r>
-                <w:rPr>
-                  <w:rStyle w:val="Hyperlink"/>
-                </w:rPr>
-                <w:t>a</w:t>
-              </w:r>
-              <w:r>
-                <w:rPr>
-                  <w:rStyle w:val="Hyperlink"/>
-                </w:rPr>
-                <w:t>S</w:t>
-              </w:r>
-              <w:r>
-                <w:rPr>
-                  <w:rStyle w:val="Hyperlink"/>
-                </w:rPr>
-                <w:t>cript to HTML</w:t>
+                <w:t>Add JavaScript to HTML</w:t>
               </w:r>
             </w:hyperlink>
           </w:p>
@@ -195,19 +117,7 @@
                 <w:rPr>
                   <w:rStyle w:val="Hyperlink"/>
                 </w:rPr>
-                <w:t>JavaScript Lang</w:t>
-              </w:r>
-              <w:r>
-                <w:rPr>
-                  <w:rStyle w:val="Hyperlink"/>
-                </w:rPr>
-                <w:t>u</w:t>
-              </w:r>
-              <w:r>
-                <w:rPr>
-                  <w:rStyle w:val="Hyperlink"/>
-                </w:rPr>
-                <w:t>age</w:t>
+                <w:t>JavaScript Language</w:t>
               </w:r>
             </w:hyperlink>
           </w:p>
@@ -222,25 +132,7 @@
                 <w:rPr>
                   <w:rStyle w:val="Hyperlink"/>
                 </w:rPr>
-                <w:t>Apply JavaScri</w:t>
-              </w:r>
-              <w:r>
-                <w:rPr>
-                  <w:rStyle w:val="Hyperlink"/>
-                </w:rPr>
-                <w:t>p</w:t>
-              </w:r>
-              <w:r>
-                <w:rPr>
-                  <w:rStyle w:val="Hyperlink"/>
-                </w:rPr>
-                <w:t>t</w:t>
-              </w:r>
-              <w:r>
-                <w:rPr>
-                  <w:rStyle w:val="Hyperlink"/>
-                </w:rPr>
-                <w:t xml:space="preserve"> to a Web Page</w:t>
+                <w:t>Apply JavaScript to a Web Page</w:t>
               </w:r>
             </w:hyperlink>
           </w:p>
@@ -257,19 +149,7 @@
                 <w:rPr>
                   <w:rStyle w:val="Hyperlink"/>
                 </w:rPr>
-                <w:t>Standard B</w:t>
-              </w:r>
-              <w:r>
-                <w:rPr>
-                  <w:rStyle w:val="Hyperlink"/>
-                </w:rPr>
-                <w:t>u</w:t>
-              </w:r>
-              <w:r>
-                <w:rPr>
-                  <w:rStyle w:val="Hyperlink"/>
-                </w:rPr>
-                <w:t>ilt-in Objects</w:t>
+                <w:t>Standard Built-in Objects</w:t>
               </w:r>
             </w:hyperlink>
           </w:p>
@@ -284,19 +164,7 @@
                 <w:rPr>
                   <w:rStyle w:val="Hyperlink"/>
                 </w:rPr>
-                <w:t>Less Discip</w:t>
-              </w:r>
-              <w:r>
-                <w:rPr>
-                  <w:rStyle w:val="Hyperlink"/>
-                </w:rPr>
-                <w:t>l</w:t>
-              </w:r>
-              <w:r>
-                <w:rPr>
-                  <w:rStyle w:val="Hyperlink"/>
-                </w:rPr>
-                <w:t>ined JavaScript</w:t>
+                <w:t>Less Disciplined JavaScript</w:t>
               </w:r>
             </w:hyperlink>
           </w:p>
@@ -914,16 +782,261 @@
       <w:r>
         <w:t>from an external command prompt – not from the command prompt in the Visual Studio Editor.</w:t>
       </w:r>
-    </w:p>
-    <w:p>
-      <w:r>
-        <w:t>Subsequent commands can safely be run fr</w:t>
-      </w:r>
-      <w:r>
-        <w:t>o</w:t>
-      </w:r>
-      <w:r>
-        <w:t>m the built-in command prompt - &lt;ctrl&gt;`.  To start the script from the command prompt type the command</w:t>
+      <w:r>
+        <w:t xml:space="preserve">  </w:t>
+      </w:r>
+      <w:r>
+        <w:t xml:space="preserve">Another action triggered by </w:t>
+      </w:r>
+      <w:proofErr w:type="spellStart"/>
+      <w:r>
+        <w:rPr>
+          <w:b/>
+          <w:bCs/>
+        </w:rPr>
+        <w:t>npm</w:t>
+      </w:r>
+      <w:proofErr w:type="spellEnd"/>
+      <w:r>
+        <w:rPr>
+          <w:b/>
+          <w:bCs/>
+        </w:rPr>
+        <w:t xml:space="preserve"> install</w:t>
+      </w:r>
+      <w:r>
+        <w:t xml:space="preserve"> was to look at </w:t>
+      </w:r>
+      <w:proofErr w:type="spellStart"/>
+      <w:r>
+        <w:t>package.json</w:t>
+      </w:r>
+      <w:proofErr w:type="spellEnd"/>
+      <w:r>
+        <w:t xml:space="preserve">, which is listed in </w:t>
+      </w:r>
+      <w:r>
+        <w:rPr>
+          <w:b/>
+          <w:bCs/>
+        </w:rPr>
+        <w:t>EXPLORER</w:t>
+      </w:r>
+      <w:r>
+        <w:t xml:space="preserve"> - in Visual Studio Editor’s left pane. </w:t>
+      </w:r>
+    </w:p>
+    <w:p>
+      <w:pPr>
+        <w:pStyle w:val="ListParagraph"/>
+        <w:numPr>
+          <w:ilvl w:val="0"/>
+          <w:numId w:val="6"/>
+        </w:numPr>
+        <w:rPr>
+          <w:rFonts w:eastAsiaTheme="minorEastAsia"/>
+        </w:rPr>
+      </w:pPr>
+      <w:r>
+        <w:t xml:space="preserve"> Open </w:t>
+      </w:r>
+      <w:proofErr w:type="spellStart"/>
+      <w:r>
+        <w:t>package.json</w:t>
+      </w:r>
+      <w:proofErr w:type="spellEnd"/>
+      <w:r>
+        <w:t xml:space="preserve"> by clicking the name in the left pane.</w:t>
+      </w:r>
+    </w:p>
+    <w:p>
+      <w:pPr>
+        <w:pStyle w:val="ListParagraph"/>
+        <w:numPr>
+          <w:ilvl w:val="0"/>
+          <w:numId w:val="6"/>
+        </w:numPr>
+        <w:rPr>
+          <w:rFonts w:eastAsiaTheme="minorEastAsia"/>
+        </w:rPr>
+      </w:pPr>
+      <w:proofErr w:type="spellStart"/>
+      <w:proofErr w:type="gramStart"/>
+      <w:r>
+        <w:rPr>
+          <w:b/>
+          <w:bCs/>
+        </w:rPr>
+        <w:t>npm</w:t>
+      </w:r>
+      <w:proofErr w:type="spellEnd"/>
+      <w:proofErr w:type="gramEnd"/>
+      <w:r>
+        <w:rPr>
+          <w:b/>
+          <w:bCs/>
+        </w:rPr>
+        <w:t xml:space="preserve"> install</w:t>
+      </w:r>
+      <w:r>
+        <w:t xml:space="preserve"> noted the dependency item </w:t>
+      </w:r>
+      <w:r>
+        <w:rPr>
+          <w:b/>
+          <w:bCs/>
+        </w:rPr>
+        <w:t>lite-server</w:t>
+      </w:r>
+      <w:r>
+        <w:t xml:space="preserve"> (version 2.5.4); this is indicated by the text in </w:t>
+      </w:r>
+      <w:proofErr w:type="spellStart"/>
+      <w:r>
+        <w:t>package.json</w:t>
+      </w:r>
+      <w:proofErr w:type="spellEnd"/>
+      <w:r>
+        <w:t xml:space="preserve"> immediate after “</w:t>
+      </w:r>
+      <w:proofErr w:type="spellStart"/>
+      <w:r>
+        <w:t>devDependencies</w:t>
+      </w:r>
+      <w:proofErr w:type="spellEnd"/>
+      <w:r>
+        <w:t xml:space="preserve">”:, and it did – indeed – install </w:t>
+      </w:r>
+      <w:r>
+        <w:rPr>
+          <w:b/>
+          <w:bCs/>
+        </w:rPr>
+        <w:t>lite-server</w:t>
+      </w:r>
+      <w:r>
+        <w:t xml:space="preserve">.   (Open </w:t>
+      </w:r>
+      <w:proofErr w:type="spellStart"/>
+      <w:r>
+        <w:t>node_modules</w:t>
+      </w:r>
+      <w:proofErr w:type="spellEnd"/>
+      <w:r>
+        <w:t xml:space="preserve"> by clicking the name in the left pane, and scroll down the list, where you will find </w:t>
+      </w:r>
+      <w:r>
+        <w:rPr>
+          <w:b/>
+          <w:bCs/>
+        </w:rPr>
+        <w:t>lite-server</w:t>
+      </w:r>
+      <w:r>
+        <w:t>.)</w:t>
+      </w:r>
+    </w:p>
+    <w:p>
+      <w:pPr>
+        <w:pStyle w:val="ListParagraph"/>
+        <w:numPr>
+          <w:ilvl w:val="0"/>
+          <w:numId w:val="6"/>
+        </w:numPr>
+        <w:rPr>
+          <w:rFonts w:eastAsiaTheme="minorEastAsia"/>
+        </w:rPr>
+      </w:pPr>
+      <w:r>
+        <w:t>You</w:t>
+      </w:r>
+      <w:r>
+        <w:t xml:space="preserve"> can </w:t>
+      </w:r>
+      <w:r>
+        <w:t xml:space="preserve">invoke </w:t>
+      </w:r>
+      <w:r>
+        <w:rPr>
+          <w:b/>
+          <w:bCs/>
+        </w:rPr>
+        <w:t>lite-server</w:t>
+      </w:r>
+      <w:r>
+        <w:t xml:space="preserve"> from </w:t>
+      </w:r>
+      <w:r>
+        <w:rPr>
+          <w:b/>
+          <w:bCs/>
+        </w:rPr>
+        <w:t>Windows PowerShell</w:t>
+      </w:r>
+      <w:r>
+        <w:t xml:space="preserve">, and you can invoke </w:t>
+      </w:r>
+      <w:r>
+        <w:rPr>
+          <w:b/>
+          <w:bCs/>
+        </w:rPr>
+        <w:t>Windows PowerShell</w:t>
+      </w:r>
+      <w:r>
+        <w:t xml:space="preserve"> by typing &lt;ctrl&gt;`.  The </w:t>
+      </w:r>
+      <w:r>
+        <w:t xml:space="preserve">command prompt </w:t>
+      </w:r>
+      <w:r>
+        <w:t xml:space="preserve">is “PS”, and by default the current folder is the folder, web-dev-starter, </w:t>
+      </w:r>
+      <w:proofErr w:type="gramStart"/>
+      <w:r>
+        <w:t>the</w:t>
+      </w:r>
+      <w:proofErr w:type="gramEnd"/>
+      <w:r>
+        <w:t xml:space="preserve"> folder that contains this JavaScript code.</w:t>
+      </w:r>
+    </w:p>
+    <w:p>
+      <w:pPr>
+        <w:pStyle w:val="ListParagraph"/>
+        <w:numPr>
+          <w:ilvl w:val="0"/>
+          <w:numId w:val="6"/>
+        </w:numPr>
+        <w:rPr>
+          <w:rFonts w:eastAsiaTheme="minorEastAsia"/>
+        </w:rPr>
+      </w:pPr>
+      <w:r>
+        <w:t xml:space="preserve">To start </w:t>
+      </w:r>
+      <w:r>
+        <w:rPr>
+          <w:b/>
+          <w:bCs/>
+        </w:rPr>
+        <w:t>lite-server</w:t>
+      </w:r>
+      <w:r>
+        <w:t xml:space="preserve"> type the command</w:t>
+      </w:r>
+      <w:r>
+        <w:t xml:space="preserve"> at the </w:t>
+      </w:r>
+      <w:r>
+        <w:rPr>
+          <w:b/>
+          <w:bCs/>
+        </w:rPr>
+        <w:t>PS</w:t>
+      </w:r>
+      <w:r>
+        <w:t xml:space="preserve"> prompt</w:t>
       </w:r>
     </w:p>
     <w:p>
@@ -972,6 +1085,35 @@
       </w:r>
       <w:r>
         <w:t xml:space="preserve"> “Hello World”.</w:t>
+      </w:r>
+    </w:p>
+    <w:p>
+      <w:r>
+        <w:t>To make development easy to use, it is useful to have the Visual Studio Editor displayed side-by-side with the Browser (which is now displaying “Hello World!”.  Resize both windows – Visual Studio Code and the Browser, and move them so that they share the screen (</w:t>
+      </w:r>
+      <w:proofErr w:type="spellStart"/>
+      <w:r>
+        <w:t>e.g</w:t>
+      </w:r>
+      <w:proofErr w:type="spellEnd"/>
+      <w:r>
+        <w:t xml:space="preserve"> Visual Studio Code occupying 60% of the terminal, and the Browser to the right of Visual Studio Code occupying 40% of the terminal).  You can gain more real-estate in Visual Studio Code by hiding the explorer in the left pane; the icon in the upper-left corner (with 2 cascaded sheets) is a toggle switch that alternately hides and displays the explorer.</w:t>
+      </w:r>
+    </w:p>
+    <w:p>
+      <w:r>
+        <w:t>Try making a small change to “Hello World!</w:t>
+      </w:r>
+      <w:proofErr w:type="gramStart"/>
+      <w:r>
+        <w:t>”.</w:t>
+      </w:r>
+      <w:proofErr w:type="gramEnd"/>
+      <w:r>
+        <w:t xml:space="preserve">  For example, delete “World”.  Save the text change by typing &lt;ctrl&gt;s.  After a couple of seconds you will see the c</w:t>
+      </w:r>
+      <w:r>
+        <w:t>hange reflected in the browser.</w:t>
       </w:r>
     </w:p>
     <w:p>
@@ -986,7 +1128,28 @@
     </w:p>
     <w:p>
       <w:r>
-        <w:t xml:space="preserve">The code for the sample website is found in the </w:t>
+        <w:t>The downloaded Exercise Files is a zip file titled javascript-getting-started.zip.  When you expand javascript-getting-started.zip, you will see a list of folders titled “02”, “03”</w:t>
+      </w:r>
+      <w:proofErr w:type="gramStart"/>
+      <w:r>
+        <w:t>, . . . ,</w:t>
+      </w:r>
+      <w:proofErr w:type="gramEnd"/>
+      <w:r>
+        <w:t xml:space="preserve"> “10”.  </w:t>
+      </w:r>
+      <w:r>
+        <w:t xml:space="preserve">The folder </w:t>
+      </w:r>
+      <w:r>
+        <w:t xml:space="preserve">“02” </w:t>
+      </w:r>
+      <w:r>
+        <w:t xml:space="preserve">for </w:t>
+      </w:r>
+      <w:r>
+        <w:lastRenderedPageBreak/>
+        <w:t xml:space="preserve">section 2 of this </w:t>
       </w:r>
       <w:proofErr w:type="spellStart"/>
       <w:r>
@@ -994,27 +1157,21 @@
       </w:r>
       <w:proofErr w:type="spellEnd"/>
       <w:r>
-        <w:t xml:space="preserve"> </w:t>
-      </w:r>
-      <w:r>
-        <w:rPr>
-          <w:b/>
-        </w:rPr>
-        <w:t>Exercise Material</w:t>
-      </w:r>
-      <w:r>
-        <w:t xml:space="preserve">, which can be downloaded.  </w:t>
-      </w:r>
-      <w:r>
-        <w:t xml:space="preserve">The folder for section 2 of this </w:t>
-      </w:r>
-      <w:proofErr w:type="spellStart"/>
-      <w:r>
-        <w:t>Pluralsight</w:t>
-      </w:r>
-      <w:proofErr w:type="spellEnd"/>
-      <w:r>
-        <w:t xml:space="preserve"> course contains a set of files that are similar to those in </w:t>
+        <w:t xml:space="preserve"> course contains </w:t>
+      </w:r>
+      <w:r>
+        <w:t>the files that we need for this clip.  (Do not follow the instructor’s example of expanding “05”.)  When you drill down into “02”, then “demos”, then “after”, then “</w:t>
+      </w:r>
+      <w:proofErr w:type="spellStart"/>
+      <w:r>
+        <w:t>Js</w:t>
+      </w:r>
+      <w:proofErr w:type="spellEnd"/>
+      <w:r>
+        <w:t>-demo”, you will see</w:t>
+      </w:r>
+      <w:r>
+        <w:t xml:space="preserve"> a set of files that are similar to those in </w:t>
       </w:r>
       <w:hyperlink w:anchor="_First_Project" w:history="1">
         <w:r>
@@ -1041,27 +1198,42 @@
           <w:ilvl w:val="0"/>
           <w:numId w:val="2"/>
         </w:numPr>
-        <w:rPr>
-          <w:b/>
-        </w:rPr>
-      </w:pPr>
-      <w:r>
-        <w:t xml:space="preserve">I chose to copy the files to a local folder </w:t>
-      </w:r>
-      <w:r>
-        <w:rPr>
-          <w:b/>
-        </w:rPr>
-        <w:t>c:\users\sncole\Pluralsight_js\</w:t>
-      </w:r>
-      <w:r>
-        <w:rPr>
-          <w:b/>
-        </w:rPr>
-        <w:t>demo</w:t>
-      </w:r>
-      <w:r>
-        <w:t xml:space="preserve">. </w:t>
+        <w:ind w:left="360"/>
+        <w:rPr>
+          <w:b/>
+          <w:bCs/>
+        </w:rPr>
+      </w:pPr>
+      <w:r>
+        <w:t xml:space="preserve">I chose to copy the files </w:t>
+      </w:r>
+      <w:r>
+        <w:t xml:space="preserve">from </w:t>
+      </w:r>
+      <w:proofErr w:type="spellStart"/>
+      <w:r>
+        <w:t>js</w:t>
+      </w:r>
+      <w:proofErr w:type="spellEnd"/>
+      <w:r>
+        <w:t xml:space="preserve">-demo </w:t>
+      </w:r>
+      <w:r>
+        <w:t xml:space="preserve">to </w:t>
+      </w:r>
+      <w:r>
+        <w:rPr>
+          <w:b/>
+          <w:bCs/>
+        </w:rPr>
+        <w:t>c:\users\sncole\</w:t>
+      </w:r>
+      <w:r>
+        <w:rPr>
+          <w:b/>
+          <w:bCs/>
+        </w:rPr>
+        <w:t>source\GitRepositories\VSAndOtherPlatformProjects\JavaScript_GettingStarted\SectionModule2</w:t>
       </w:r>
     </w:p>
     <w:p>
@@ -1071,8 +1243,10 @@
           <w:ilvl w:val="0"/>
           <w:numId w:val="2"/>
         </w:numPr>
-        <w:rPr>
-          <w:b/>
+        <w:ind w:left="360"/>
+        <w:rPr>
+          <w:b/>
+          <w:bCs/>
         </w:rPr>
       </w:pPr>
       <w:r>
@@ -1080,49 +1254,29 @@
       </w:r>
       <w:proofErr w:type="spellStart"/>
       <w:r>
-        <w:t>Powershell</w:t>
-      </w:r>
-      <w:proofErr w:type="spellEnd"/>
-      <w:r>
-        <w:t xml:space="preserve"> command prompt: (1) click the Windows </w:t>
-      </w:r>
-      <w:r>
-        <w:rPr>
-          <w:b/>
-        </w:rPr>
-        <w:t>start</w:t>
-      </w:r>
-      <w:r>
-        <w:t xml:space="preserve"> </w:t>
-      </w:r>
-      <w:r>
-        <w:t>button (in lower-left corner); (2) type “</w:t>
-      </w:r>
-      <w:proofErr w:type="spellStart"/>
-      <w:r>
-        <w:t>powershell</w:t>
-      </w:r>
-      <w:proofErr w:type="spellEnd"/>
-      <w:r>
-        <w:t xml:space="preserve">” into the </w:t>
-      </w:r>
-      <w:r>
-        <w:rPr>
-          <w:i/>
-        </w:rPr>
-        <w:t>Search programs and files</w:t>
-      </w:r>
-      <w:r>
-        <w:t xml:space="preserve"> text box followed by the </w:t>
-      </w:r>
-      <w:r>
-        <w:rPr>
-          <w:b/>
-        </w:rPr>
-        <w:t>Enter</w:t>
-      </w:r>
-      <w:r>
-        <w:t xml:space="preserve"> key; (3) click the program titled “Windows PowerShell”.  </w:t>
+        <w:t>Git</w:t>
+      </w:r>
+      <w:proofErr w:type="spellEnd"/>
+      <w:r>
+        <w:t xml:space="preserve"> Bash</w:t>
+      </w:r>
+      <w:r>
+        <w:t xml:space="preserve"> command prompt</w:t>
+      </w:r>
+      <w:r>
+        <w:t>,</w:t>
+      </w:r>
+      <w:r>
+        <w:t xml:space="preserve"> and </w:t>
+      </w:r>
+      <w:r>
+        <w:t xml:space="preserve">I navigated to </w:t>
+      </w:r>
+      <w:r>
+        <w:t>the folder containing the copied files</w:t>
+      </w:r>
+      <w:r>
+        <w:t>.</w:t>
       </w:r>
     </w:p>
     <w:p>
@@ -1132,12 +1286,61 @@
           <w:ilvl w:val="0"/>
           <w:numId w:val="2"/>
         </w:numPr>
-        <w:rPr>
-          <w:b/>
-        </w:rPr>
-      </w:pPr>
-      <w:r>
-        <w:t>I navigated to C:\users\Powershell_js_demo.</w:t>
+        <w:ind w:left="360"/>
+        <w:rPr>
+          <w:b/>
+          <w:bCs/>
+        </w:rPr>
+      </w:pPr>
+      <w:proofErr w:type="gramStart"/>
+      <w:r>
+        <w:t xml:space="preserve">Type the command </w:t>
+      </w:r>
+      <w:proofErr w:type="spellStart"/>
+      <w:r>
+        <w:rPr>
+          <w:b/>
+          <w:bCs/>
+        </w:rPr>
+        <w:t>npm</w:t>
+      </w:r>
+      <w:proofErr w:type="spellEnd"/>
+      <w:r>
+        <w:rPr>
+          <w:b/>
+          <w:bCs/>
+        </w:rPr>
+        <w:t xml:space="preserve"> install</w:t>
+      </w:r>
+      <w:proofErr w:type="gramEnd"/>
+      <w:r>
+        <w:t xml:space="preserve">.  You may have to wait a few seconds to get a response.  Among other things </w:t>
+      </w:r>
+      <w:proofErr w:type="spellStart"/>
+      <w:r>
+        <w:rPr>
+          <w:b/>
+          <w:bCs/>
+        </w:rPr>
+        <w:t>npm</w:t>
+      </w:r>
+      <w:proofErr w:type="spellEnd"/>
+      <w:r>
+        <w:t xml:space="preserve"> has brought several files in</w:t>
+      </w:r>
+      <w:r>
+        <w:t>to</w:t>
+      </w:r>
+      <w:r>
+        <w:t xml:space="preserve"> folder </w:t>
+      </w:r>
+      <w:proofErr w:type="spellStart"/>
+      <w:r>
+        <w:t>node_modules</w:t>
+      </w:r>
+      <w:proofErr w:type="spellEnd"/>
+      <w:r>
+        <w:t>.</w:t>
       </w:r>
     </w:p>
     <w:p>
@@ -1147,26 +1350,40 @@
           <w:ilvl w:val="0"/>
           <w:numId w:val="2"/>
         </w:numPr>
-        <w:rPr>
-          <w:b/>
-        </w:rPr>
-      </w:pPr>
-      <w:r>
-        <w:t xml:space="preserve">I typed </w:t>
-      </w:r>
-      <w:proofErr w:type="spellStart"/>
-      <w:r>
-        <w:rPr>
-          <w:b/>
-        </w:rPr>
-        <w:t>npm</w:t>
-      </w:r>
-      <w:proofErr w:type="spellEnd"/>
-      <w:r>
-        <w:rPr>
-          <w:b/>
-        </w:rPr>
-        <w:t xml:space="preserve"> install</w:t>
+        <w:ind w:left="360"/>
+        <w:rPr>
+          <w:b/>
+          <w:bCs/>
+        </w:rPr>
+      </w:pPr>
+      <w:r>
+        <w:t xml:space="preserve">Type the command </w:t>
+      </w:r>
+      <w:proofErr w:type="gramStart"/>
+      <w:r>
+        <w:rPr>
+          <w:b/>
+          <w:bCs/>
+        </w:rPr>
+        <w:t>code .</w:t>
+      </w:r>
+      <w:proofErr w:type="gramEnd"/>
+      <w:r>
+        <w:t xml:space="preserve"> </w:t>
+      </w:r>
+      <w:proofErr w:type="gramStart"/>
+      <w:r>
+        <w:t>to</w:t>
+      </w:r>
+      <w:proofErr w:type="gramEnd"/>
+      <w:r>
+        <w:t xml:space="preserve"> invoke </w:t>
+      </w:r>
+      <w:r>
+        <w:t xml:space="preserve">Visual Studio </w:t>
+      </w:r>
+      <w:r>
+        <w:t>Code</w:t>
       </w:r>
       <w:r>
         <w:t>.</w:t>
@@ -1179,12 +1396,32 @@
           <w:ilvl w:val="0"/>
           <w:numId w:val="2"/>
         </w:numPr>
-        <w:rPr>
-          <w:b/>
-        </w:rPr>
-      </w:pPr>
-      <w:r>
-        <w:t>I started the Visual Studio Editor.</w:t>
+        <w:ind w:left="360"/>
+        <w:rPr>
+          <w:b/>
+          <w:bCs/>
+        </w:rPr>
+      </w:pPr>
+      <w:r>
+        <w:t xml:space="preserve">Expand index.html in the </w:t>
+      </w:r>
+      <w:r>
+        <w:rPr>
+          <w:b/>
+          <w:bCs/>
+        </w:rPr>
+        <w:t>Explorer</w:t>
+      </w:r>
+      <w:r>
+        <w:t xml:space="preserve"> pane, and note that this example contains considerably more code than our Hello, World example.  In fact, the only two differences are this index.html file and the inclusion of main.css in the </w:t>
+      </w:r>
+      <w:proofErr w:type="spellStart"/>
+      <w:r>
+        <w:t>css</w:t>
+      </w:r>
+      <w:proofErr w:type="spellEnd"/>
+      <w:r>
+        <w:t xml:space="preserve"> folder.</w:t>
       </w:r>
     </w:p>
     <w:p>
@@ -1194,12 +1431,23 @@
           <w:ilvl w:val="0"/>
           <w:numId w:val="2"/>
         </w:numPr>
-        <w:rPr>
-          <w:b/>
-        </w:rPr>
-      </w:pPr>
-      <w:r>
-        <w:t>I opened the folder C:\users\Powershell_js_demo.</w:t>
+        <w:ind w:left="360"/>
+        <w:rPr>
+          <w:b/>
+          <w:bCs/>
+        </w:rPr>
+      </w:pPr>
+      <w:r>
+        <w:t>Start</w:t>
+      </w:r>
+      <w:r>
+        <w:t xml:space="preserve"> the internal command prompt </w:t>
+      </w:r>
+      <w:r>
+        <w:t>by typing</w:t>
+      </w:r>
+      <w:r>
+        <w:t xml:space="preserve"> &lt;ctrl&gt;`.</w:t>
       </w:r>
     </w:p>
     <w:p>
@@ -1209,12 +1457,65 @@
           <w:ilvl w:val="0"/>
           <w:numId w:val="2"/>
         </w:numPr>
-        <w:rPr>
-          <w:b/>
-        </w:rPr>
-      </w:pPr>
-      <w:r>
-        <w:t>I started the internal command prompt via &lt;ctrl&gt;`.</w:t>
+        <w:ind w:left="360"/>
+        <w:rPr>
+          <w:b/>
+          <w:bCs/>
+        </w:rPr>
+      </w:pPr>
+      <w:r>
+        <w:t>Type</w:t>
+      </w:r>
+      <w:r>
+        <w:t xml:space="preserve"> </w:t>
+      </w:r>
+      <w:proofErr w:type="spellStart"/>
+      <w:r>
+        <w:rPr>
+          <w:b/>
+          <w:bCs/>
+        </w:rPr>
+        <w:t>npm</w:t>
+      </w:r>
+      <w:proofErr w:type="spellEnd"/>
+      <w:r>
+        <w:rPr>
+          <w:b/>
+          <w:bCs/>
+        </w:rPr>
+        <w:t xml:space="preserve"> run start</w:t>
+      </w:r>
+      <w:r>
+        <w:t xml:space="preserve"> to invoke </w:t>
+      </w:r>
+      <w:r>
+        <w:t xml:space="preserve">lite-server.  </w:t>
+      </w:r>
+      <w:proofErr w:type="gramStart"/>
+      <w:r>
+        <w:t>lite-server</w:t>
+      </w:r>
+      <w:proofErr w:type="gramEnd"/>
+      <w:r>
+        <w:t>, in turn, starts</w:t>
+      </w:r>
+      <w:r>
+        <w:t xml:space="preserve"> the </w:t>
+      </w:r>
+      <w:r>
+        <w:t>browser, where one can view</w:t>
+      </w:r>
+      <w:r>
+        <w:t xml:space="preserve"> the </w:t>
+      </w:r>
+      <w:r>
+        <w:t xml:space="preserve">HTML and </w:t>
+      </w:r>
+      <w:r>
+        <w:t>Java Script in action</w:t>
+      </w:r>
+      <w:r>
+        <w:t>.</w:t>
       </w:r>
     </w:p>
     <w:p>
@@ -1224,141 +1525,108 @@
           <w:ilvl w:val="0"/>
           <w:numId w:val="2"/>
         </w:numPr>
-        <w:rPr>
-          <w:b/>
-        </w:rPr>
-      </w:pPr>
-      <w:r>
-        <w:t xml:space="preserve">I typed </w:t>
-      </w:r>
-      <w:proofErr w:type="spellStart"/>
-      <w:r>
-        <w:rPr>
-          <w:b/>
-        </w:rPr>
-        <w:t>npm</w:t>
-      </w:r>
-      <w:proofErr w:type="spellEnd"/>
-      <w:r>
-        <w:rPr>
-          <w:b/>
-        </w:rPr>
-        <w:t xml:space="preserve"> run start</w:t>
-      </w:r>
-      <w:r>
-        <w:t xml:space="preserve"> to invoke the JavaScript web project.</w:t>
-      </w:r>
-    </w:p>
-    <w:p>
-      <w:pPr>
-        <w:rPr>
-          <w:b/>
-          <w:sz w:val="28"/>
-          <w:szCs w:val="28"/>
+        <w:ind w:left="360"/>
+        <w:rPr>
+          <w:rFonts w:eastAsiaTheme="minorEastAsia"/>
+          <w:b/>
+          <w:bCs/>
         </w:rPr>
       </w:pPr>
       <w:bookmarkStart w:id="4" w:name="_Add_JavaScript_to"/>
+      <w:bookmarkStart w:id="5" w:name="_Add_JavaScript_to_1"/>
       <w:bookmarkEnd w:id="4"/>
-      <w:r>
-        <w:rPr>
-          <w:b/>
-          <w:sz w:val="28"/>
-          <w:szCs w:val="28"/>
-        </w:rPr>
-        <w:t>Use the steps above</w:t>
-      </w:r>
-      <w:r>
-        <w:rPr>
-          <w:b/>
-          <w:sz w:val="28"/>
-          <w:szCs w:val="28"/>
-        </w:rPr>
-        <w:t xml:space="preserve"> – </w:t>
-      </w:r>
-      <w:r>
-        <w:rPr>
-          <w:b/>
-          <w:sz w:val="28"/>
-          <w:szCs w:val="28"/>
-        </w:rPr>
-        <w:t>except copying CSS files and ind</w:t>
-      </w:r>
-      <w:r>
-        <w:rPr>
-          <w:b/>
-          <w:sz w:val="28"/>
-          <w:szCs w:val="28"/>
-        </w:rPr>
-        <w:t>ex.html</w:t>
-      </w:r>
-      <w:r>
-        <w:rPr>
-          <w:b/>
-          <w:sz w:val="28"/>
-          <w:szCs w:val="28"/>
-        </w:rPr>
-        <w:t xml:space="preserve"> </w:t>
-      </w:r>
-      <w:r>
-        <w:rPr>
-          <w:b/>
-          <w:sz w:val="28"/>
-          <w:szCs w:val="28"/>
-        </w:rPr>
-        <w:t xml:space="preserve">to initiate a </w:t>
-      </w:r>
-      <w:r>
-        <w:rPr>
-          <w:b/>
-          <w:sz w:val="28"/>
-          <w:szCs w:val="28"/>
-          <w:u w:val="single"/>
-        </w:rPr>
-        <w:t>new Website</w:t>
-      </w:r>
-      <w:r>
-        <w:rPr>
-          <w:b/>
-          <w:sz w:val="28"/>
-          <w:szCs w:val="28"/>
-        </w:rPr>
-        <w:t>.</w:t>
-      </w:r>
-      <w:r>
-        <w:rPr>
-          <w:b/>
-          <w:sz w:val="28"/>
-          <w:szCs w:val="28"/>
-        </w:rPr>
-        <w:t xml:space="preserve">  You are welcome to create your own CSS files, and Index.html will be your creation.  You will need the </w:t>
-      </w:r>
-      <w:proofErr w:type="spellStart"/>
-      <w:r>
-        <w:rPr>
-          <w:b/>
-          <w:sz w:val="28"/>
-          <w:szCs w:val="28"/>
-        </w:rPr>
-        <w:t>node_module</w:t>
-      </w:r>
-      <w:proofErr w:type="spellEnd"/>
-      <w:r>
-        <w:rPr>
-          <w:b/>
-          <w:sz w:val="28"/>
-          <w:szCs w:val="28"/>
-        </w:rPr>
-        <w:t xml:space="preserve"> folder, because it seems to contain the code that drives the editor.</w:t>
+      <w:bookmarkEnd w:id="5"/>
+      <w:r>
+        <w:t>Resize both windows – Visual Studio Code and the Browser, and move them so that they share the screen (</w:t>
+      </w:r>
+      <w:proofErr w:type="spellStart"/>
+      <w:r>
+        <w:t>e.g</w:t>
+      </w:r>
+      <w:proofErr w:type="spellEnd"/>
+      <w:r>
+        <w:t xml:space="preserve"> Visual Studio Code occupying 60% of the terminal, and the Browser - to the right of Visual Studio Code - occupying 40% of the terminal).  You can gain more real-estate in Visual Studio Code by hiding the explorer in the left pane; the icon in the upper-left corner (with 2 cascaded sheets) is a toggle switch that alternately hides and displays the explorer.</w:t>
+      </w:r>
+    </w:p>
+    <w:p>
+      <w:r>
+        <w:t>In subsequent sections we will be adding JavaScript to the code in index.html, and we’ll observe the effect by looking at particular portions of what is displayed by the Browser.  Also, we may want to look at console output.</w:t>
+      </w:r>
+    </w:p>
+    <w:p>
+      <w:pPr>
+        <w:pStyle w:val="ListParagraph"/>
+        <w:numPr>
+          <w:ilvl w:val="0"/>
+          <w:numId w:val="7"/>
+        </w:numPr>
+        <w:rPr>
+          <w:rFonts w:eastAsiaTheme="minorEastAsia"/>
+        </w:rPr>
+      </w:pPr>
+      <w:r>
+        <w:t xml:space="preserve">Right click in the browser, and click </w:t>
+      </w:r>
+      <w:r>
+        <w:rPr>
+          <w:b/>
+          <w:bCs/>
+        </w:rPr>
+        <w:t>Inspect</w:t>
+      </w:r>
+      <w:r>
+        <w:t xml:space="preserve"> in the pop-up menu.  The result will be a smaller window that occupies part of the browser window.  At the top of this smaller window is a horizontal list of tabs.</w:t>
+      </w:r>
+    </w:p>
+    <w:p>
+      <w:pPr>
+        <w:pStyle w:val="ListParagraph"/>
+        <w:numPr>
+          <w:ilvl w:val="0"/>
+          <w:numId w:val="7"/>
+        </w:numPr>
+      </w:pPr>
+      <w:r>
+        <w:t xml:space="preserve">Click the tab titled </w:t>
+      </w:r>
+      <w:r>
+        <w:rPr>
+          <w:b/>
+          <w:bCs/>
+        </w:rPr>
+        <w:t>Console</w:t>
+      </w:r>
+      <w:r>
+        <w:t>.  The console window will (evidently) accept commands; additionally it can be used to display output.</w:t>
+      </w:r>
+    </w:p>
+    <w:p>
+      <w:pPr>
+        <w:pStyle w:val="ListParagraph"/>
+        <w:numPr>
+          <w:ilvl w:val="0"/>
+          <w:numId w:val="7"/>
+        </w:numPr>
+      </w:pPr>
+      <w:r>
+        <w:t xml:space="preserve">You can dock this smaller window in different places.  The </w:t>
+      </w:r>
+      <w:proofErr w:type="spellStart"/>
+      <w:r>
+        <w:t>Pluralsight</w:t>
+      </w:r>
+      <w:proofErr w:type="spellEnd"/>
+      <w:r>
+        <w:t xml:space="preserve"> instructor recommends docking it at the bottom of the browser window.  To do this click the icon to the right of the horizontal tabs that shows 3 vertical bullets.  Then click the dock-side icon that indicates “bottom”.</w:t>
       </w:r>
     </w:p>
     <w:p>
       <w:pPr>
         <w:pStyle w:val="Heading1"/>
       </w:pPr>
-      <w:bookmarkStart w:id="5" w:name="_Add_JavaScript_to_1"/>
-      <w:bookmarkEnd w:id="5"/>
-      <w:r>
-        <w:lastRenderedPageBreak/>
+      <w:bookmarkStart w:id="6" w:name="_GoBack"/>
+      <w:bookmarkEnd w:id="6"/>
+      <w:r>
         <w:t>Add JavaScript to HTML</w:t>
       </w:r>
     </w:p>
@@ -1417,6 +1685,7 @@
       </w:pPr>
       <w:proofErr w:type="gramStart"/>
       <w:r>
+        <w:lastRenderedPageBreak/>
         <w:t>a</w:t>
       </w:r>
       <w:r>
@@ -1752,7 +2021,6 @@
     <w:p>
       <w:proofErr w:type="gramStart"/>
       <w:r>
-        <w:lastRenderedPageBreak/>
         <w:t>to</w:t>
       </w:r>
       <w:proofErr w:type="gramEnd"/>
@@ -1776,8 +2044,8 @@
       <w:pPr>
         <w:pStyle w:val="Heading1"/>
       </w:pPr>
-      <w:bookmarkStart w:id="6" w:name="_JavaScript_Language"/>
-      <w:bookmarkEnd w:id="6"/>
+      <w:bookmarkStart w:id="7" w:name="_JavaScript_Language"/>
+      <w:bookmarkEnd w:id="7"/>
       <w:r>
         <w:t>JavaScript Language</w:t>
       </w:r>
@@ -1799,6 +2067,7 @@
         </w:numPr>
       </w:pPr>
       <w:r>
+        <w:lastRenderedPageBreak/>
         <w:t>“</w:t>
       </w:r>
       <w:proofErr w:type="spellStart"/>
@@ -2088,31 +2357,31 @@
     </w:p>
     <w:p>
       <w:r>
+        <w:t>STRINGS</w:t>
+      </w:r>
+    </w:p>
+    <w:p>
+      <w:r>
+        <w:t>A string literal is enclosed in quotation marks (“</w:t>
+      </w:r>
+      <w:proofErr w:type="gramStart"/>
+      <w:r>
+        <w:t>) ,</w:t>
+      </w:r>
+      <w:proofErr w:type="gramEnd"/>
+      <w:r>
+        <w:t xml:space="preserve"> (‘)</w:t>
+      </w:r>
+      <w:r>
+        <w:t>, or (`)</w:t>
+      </w:r>
+      <w:r>
+        <w:t>.  To embed a quotation mark in the string, one could use a different quotation mark for delimiters, which would prevent the embedded quotation mark from appearing to be a delimiter.  Another possibility is to use the “escape” character {\) as a prefix of the embedded quotation mark.  Thus “Hello \”World\”” would produce</w:t>
+      </w:r>
+    </w:p>
+    <w:p>
+      <w:r>
         <w:lastRenderedPageBreak/>
-        <w:t>STRINGS</w:t>
-      </w:r>
-    </w:p>
-    <w:p>
-      <w:r>
-        <w:t>A string literal is enclosed in quotation marks (“</w:t>
-      </w:r>
-      <w:proofErr w:type="gramStart"/>
-      <w:r>
-        <w:t>) ,</w:t>
-      </w:r>
-      <w:proofErr w:type="gramEnd"/>
-      <w:r>
-        <w:t xml:space="preserve"> (‘)</w:t>
-      </w:r>
-      <w:r>
-        <w:t>, or (`)</w:t>
-      </w:r>
-      <w:r>
-        <w:t>.  To embed a quotation mark in the string, one could use a different quotation mark for delimiters, which would prevent the embedded quotation mark from appearing to be a delimiter.  Another possibility is to use the “escape” character {\) as a prefix of the embedded quotation mark.  Thus “Hello \”World\”” would produce</w:t>
-      </w:r>
-    </w:p>
-    <w:p>
-      <w:r>
         <w:tab/>
         <w:t>Hello “World”</w:t>
       </w:r>
@@ -2726,7 +2995,6 @@
     </w:p>
     <w:p>
       <w:r>
-        <w:lastRenderedPageBreak/>
         <w:t>The indexes start at 0; thus the 3 indexes of the array above are 0, 1, and 2.</w:t>
       </w:r>
     </w:p>
@@ -2792,6 +3060,7 @@
     <w:p>
       <w:proofErr w:type="gramStart"/>
       <w:r>
+        <w:lastRenderedPageBreak/>
         <w:t>has</w:t>
       </w:r>
       <w:proofErr w:type="gramEnd"/>
@@ -3412,51 +3681,51 @@
         <w:ind w:left="720"/>
       </w:pPr>
       <w:r>
+        <w:t>+</w:t>
+      </w:r>
+      <w:r>
+        <w:rPr>
+          <w:i/>
+        </w:rPr>
+        <w:t>floating-point-</w:t>
+      </w:r>
+      <w:proofErr w:type="spellStart"/>
+      <w:proofErr w:type="gramStart"/>
+      <w:r>
+        <w:rPr>
+          <w:i/>
+        </w:rPr>
+        <w:t>value</w:t>
+      </w:r>
+      <w:r>
+        <w:t>.toFixed</w:t>
+      </w:r>
+      <w:proofErr w:type="spellEnd"/>
+      <w:r>
+        <w:t>(</w:t>
+      </w:r>
+      <w:proofErr w:type="gramEnd"/>
+      <w:r>
+        <w:t>2)</w:t>
+      </w:r>
+    </w:p>
+    <w:p>
+      <w:r>
+        <w:t xml:space="preserve">If you omit the ‘+’, the truncation is still performed, but the result is a string, instead of a number.  ‘+’ does </w:t>
+      </w:r>
+      <w:r>
+        <w:rPr>
+          <w:u w:val="single"/>
+        </w:rPr>
+        <w:t>not</w:t>
+      </w:r>
+      <w:r>
+        <w:t xml:space="preserve"> imply truncation for positive values.  I tried it for a negative value, the truncation occurs as one would expect.</w:t>
+      </w:r>
+    </w:p>
+    <w:p>
+      <w:r>
         <w:lastRenderedPageBreak/>
-        <w:t>+</w:t>
-      </w:r>
-      <w:r>
-        <w:rPr>
-          <w:i/>
-        </w:rPr>
-        <w:t>floating-point-</w:t>
-      </w:r>
-      <w:proofErr w:type="spellStart"/>
-      <w:proofErr w:type="gramStart"/>
-      <w:r>
-        <w:rPr>
-          <w:i/>
-        </w:rPr>
-        <w:t>value</w:t>
-      </w:r>
-      <w:r>
-        <w:t>.toFixed</w:t>
-      </w:r>
-      <w:proofErr w:type="spellEnd"/>
-      <w:r>
-        <w:t>(</w:t>
-      </w:r>
-      <w:proofErr w:type="gramEnd"/>
-      <w:r>
-        <w:t>2)</w:t>
-      </w:r>
-    </w:p>
-    <w:p>
-      <w:r>
-        <w:t xml:space="preserve">If you omit the ‘+’, the truncation is still performed, but the result is a string, instead of a number.  ‘+’ does </w:t>
-      </w:r>
-      <w:r>
-        <w:rPr>
-          <w:u w:val="single"/>
-        </w:rPr>
-        <w:t>not</w:t>
-      </w:r>
-      <w:r>
-        <w:t xml:space="preserve"> imply truncation for positive values.  I tried it for a negative value, the truncation occurs as one would expect.</w:t>
-      </w:r>
-    </w:p>
-    <w:p>
-      <w:r>
         <w:t xml:space="preserve">The syntax for a list of several consecutive </w:t>
       </w:r>
       <w:r>
@@ -4018,87 +4287,87 @@
     </w:p>
     <w:p>
       <w:r>
+        <w:t xml:space="preserve">Variables and constants introduced by </w:t>
+      </w:r>
+      <w:proofErr w:type="spellStart"/>
+      <w:r>
+        <w:rPr>
+          <w:b/>
+        </w:rPr>
+        <w:t>let</w:t>
+      </w:r>
+      <w:proofErr w:type="spellEnd"/>
+      <w:r>
+        <w:t xml:space="preserve"> and </w:t>
+      </w:r>
+      <w:proofErr w:type="spellStart"/>
+      <w:r>
+        <w:rPr>
+          <w:b/>
+        </w:rPr>
+        <w:t>const</w:t>
+      </w:r>
+      <w:proofErr w:type="spellEnd"/>
+      <w:r>
+        <w:t xml:space="preserve"> are limited in scope to the code in enclosing braces (if any).</w:t>
+      </w:r>
+      <w:r>
+        <w:t xml:space="preserve">  This is a very good reason to use </w:t>
+      </w:r>
+      <w:r>
+        <w:rPr>
+          <w:b/>
+        </w:rPr>
+        <w:t>let</w:t>
+      </w:r>
+      <w:r>
+        <w:t xml:space="preserve"> and </w:t>
+      </w:r>
+      <w:proofErr w:type="spellStart"/>
+      <w:r>
+        <w:rPr>
+          <w:b/>
+        </w:rPr>
+        <w:t>const</w:t>
+      </w:r>
+      <w:proofErr w:type="spellEnd"/>
+      <w:r>
+        <w:t xml:space="preserve"> instead of </w:t>
+      </w:r>
+      <w:r>
+        <w:rPr>
+          <w:b/>
+        </w:rPr>
+        <w:t>var</w:t>
+      </w:r>
+      <w:r>
+        <w:t>.</w:t>
+      </w:r>
+    </w:p>
+    <w:p>
+      <w:r>
+        <w:t>FUNCTIONS</w:t>
+      </w:r>
+    </w:p>
+    <w:p>
+      <w:r>
+        <w:t xml:space="preserve">The syntax of a </w:t>
+      </w:r>
+      <w:proofErr w:type="gramStart"/>
+      <w:r>
+        <w:t>function  declaration</w:t>
+      </w:r>
+      <w:proofErr w:type="gramEnd"/>
+      <w:r>
+        <w:t xml:space="preserve"> is</w:t>
+      </w:r>
+    </w:p>
+    <w:p>
+      <w:pPr>
+        <w:spacing w:after="0" w:line="240" w:lineRule="auto"/>
+      </w:pPr>
+      <w:r>
         <w:lastRenderedPageBreak/>
-        <w:t xml:space="preserve">Variables and constants introduced by </w:t>
-      </w:r>
-      <w:proofErr w:type="spellStart"/>
-      <w:r>
-        <w:rPr>
-          <w:b/>
-        </w:rPr>
-        <w:t>let</w:t>
-      </w:r>
-      <w:proofErr w:type="spellEnd"/>
-      <w:r>
-        <w:t xml:space="preserve"> and </w:t>
-      </w:r>
-      <w:proofErr w:type="spellStart"/>
-      <w:r>
-        <w:rPr>
-          <w:b/>
-        </w:rPr>
-        <w:t>const</w:t>
-      </w:r>
-      <w:proofErr w:type="spellEnd"/>
-      <w:r>
-        <w:t xml:space="preserve"> are limited in scope to the code in enclosing braces (if any).</w:t>
-      </w:r>
-      <w:r>
-        <w:t xml:space="preserve">  This is a very good reason to use </w:t>
-      </w:r>
-      <w:r>
-        <w:rPr>
-          <w:b/>
-        </w:rPr>
-        <w:t>let</w:t>
-      </w:r>
-      <w:r>
-        <w:t xml:space="preserve"> and </w:t>
-      </w:r>
-      <w:proofErr w:type="spellStart"/>
-      <w:r>
-        <w:rPr>
-          <w:b/>
-        </w:rPr>
-        <w:t>const</w:t>
-      </w:r>
-      <w:proofErr w:type="spellEnd"/>
-      <w:r>
-        <w:t xml:space="preserve"> instead of </w:t>
-      </w:r>
-      <w:r>
-        <w:rPr>
-          <w:b/>
-        </w:rPr>
-        <w:t>var</w:t>
-      </w:r>
-      <w:r>
-        <w:t>.</w:t>
-      </w:r>
-    </w:p>
-    <w:p>
-      <w:r>
-        <w:t>FUNCTIONS</w:t>
-      </w:r>
-    </w:p>
-    <w:p>
-      <w:r>
-        <w:t xml:space="preserve">The syntax of a </w:t>
-      </w:r>
-      <w:proofErr w:type="gramStart"/>
-      <w:r>
-        <w:t>function  declaration</w:t>
-      </w:r>
-      <w:proofErr w:type="gramEnd"/>
-      <w:r>
-        <w:t xml:space="preserve"> is</w:t>
-      </w:r>
-    </w:p>
-    <w:p>
-      <w:pPr>
-        <w:spacing w:after="0" w:line="240" w:lineRule="auto"/>
-      </w:pPr>
-      <w:r>
         <w:tab/>
       </w:r>
       <w:proofErr w:type="gramStart"/>
@@ -4485,8 +4754,8 @@
       </w:r>
     </w:p>
     <w:p>
-      <w:bookmarkStart w:id="7" w:name="_Apply_JavaScript_to"/>
-      <w:bookmarkEnd w:id="7"/>
+      <w:bookmarkStart w:id="8" w:name="_Apply_JavaScript_to"/>
+      <w:bookmarkEnd w:id="8"/>
     </w:p>
     <w:p>
       <w:r>
@@ -4505,8 +4774,8 @@
       <w:pPr>
         <w:pStyle w:val="Heading1"/>
       </w:pPr>
-      <w:bookmarkStart w:id="8" w:name="_Apply_JavaScript_to_1"/>
-      <w:bookmarkEnd w:id="8"/>
+      <w:bookmarkStart w:id="9" w:name="_Apply_JavaScript_to_1"/>
+      <w:bookmarkEnd w:id="9"/>
       <w:r>
         <w:t>Apply JavaScript to a Web Page</w:t>
       </w:r>
@@ -4552,7 +4821,6 @@
     </w:p>
     <w:p>
       <w:r>
-        <w:lastRenderedPageBreak/>
         <w:t xml:space="preserve">A way that JavaScript is frequently used is to change the text of some element.  You can refer to the </w:t>
       </w:r>
       <w:r>
@@ -5246,8 +5514,8 @@
       <w:pPr>
         <w:pStyle w:val="Heading1"/>
       </w:pPr>
-      <w:bookmarkStart w:id="9" w:name="_Standard_Built-in_Objects"/>
-      <w:bookmarkEnd w:id="9"/>
+      <w:bookmarkStart w:id="10" w:name="_Standard_Built-in_Objects"/>
+      <w:bookmarkEnd w:id="10"/>
       <w:r>
         <w:t>Standard Built-in Objects</w:t>
       </w:r>
@@ -5375,7 +5643,6 @@
         <w:rPr>
           <w:rFonts w:ascii="Calibri" w:eastAsia="Times New Roman" w:hAnsi="Calibri" w:cs="Consolas"/>
         </w:rPr>
-        <w:lastRenderedPageBreak/>
         <w:t>let</w:t>
       </w:r>
       <w:proofErr w:type="gramEnd"/>
@@ -5495,6 +5762,7 @@
       <w:proofErr w:type="spellStart"/>
       <w:proofErr w:type="gramStart"/>
       <w:r>
+        <w:lastRenderedPageBreak/>
         <w:t>myString.indexOf</w:t>
       </w:r>
       <w:proofErr w:type="spellEnd"/>
@@ -5543,9 +5811,7 @@
       <w:pPr>
         <w:pStyle w:val="Heading1"/>
       </w:pPr>
-      <w:bookmarkStart w:id="10" w:name="_Less_Disciplined_JavaScript"/>
-      <w:bookmarkStart w:id="11" w:name="_GoBack"/>
-      <w:bookmarkEnd w:id="10"/>
+      <w:bookmarkStart w:id="11" w:name="_Less_Disciplined_JavaScript"/>
       <w:bookmarkEnd w:id="11"/>
       <w:r>
         <w:t>Less Disciplined JavaScript</w:t>
@@ -5664,7 +5930,7 @@
           <w:rPr>
             <w:noProof/>
           </w:rPr>
-          <w:t>1</w:t>
+          <w:t>4</w:t>
         </w:r>
         <w:r>
           <w:rPr>
@@ -5711,6 +5977,119 @@
 <file path=word/numbering.xml><?xml version="1.0" encoding="utf-8"?>
 <w:numbering xmlns:wpc="http://schemas.microsoft.com/office/word/2010/wordprocessingCanvas" xmlns:mc="http://schemas.openxmlformats.org/markup-compatibility/2006" xmlns:o="urn:schemas-microsoft-com:office:office" xmlns:r="http://schemas.openxmlformats.org/officeDocument/2006/relationships" xmlns:m="http://schemas.openxmlformats.org/officeDocument/2006/math" xmlns:v="urn:schemas-microsoft-com:vml" xmlns:wp14="http://schemas.microsoft.com/office/word/2010/wordprocessingDrawing" xmlns:wp="http://schemas.openxmlformats.org/drawingml/2006/wordprocessingDrawing" xmlns:w10="urn:schemas-microsoft-com:office:word" xmlns:w="http://schemas.openxmlformats.org/wordprocessingml/2006/main" xmlns:w14="http://schemas.microsoft.com/office/word/2010/wordml" xmlns:wpg="http://schemas.microsoft.com/office/word/2010/wordprocessingGroup" xmlns:wpi="http://schemas.microsoft.com/office/word/2010/wordprocessingInk" xmlns:wne="http://schemas.microsoft.com/office/word/2006/wordml" xmlns:wps="http://schemas.microsoft.com/office/word/2010/wordprocessingShape" mc:Ignorable="w14 wp14">
   <w:abstractNum w:abstractNumId="0">
+    <w:nsid w:val="17AE10FF"/>
+    <w:multiLevelType w:val="hybridMultilevel"/>
+    <w:tmpl w:val="8ED2A00E"/>
+    <w:lvl w:ilvl="0" w:tplc="BB0EA226">
+      <w:start w:val="1"/>
+      <w:numFmt w:val="bullet"/>
+      <w:lvlText w:val=""/>
+      <w:lvlJc w:val="left"/>
+      <w:pPr>
+        <w:ind w:left="360" w:hanging="360"/>
+      </w:pPr>
+      <w:rPr>
+        <w:rFonts w:ascii="Symbol" w:hAnsi="Symbol" w:hint="default"/>
+      </w:rPr>
+    </w:lvl>
+    <w:lvl w:ilvl="1" w:tplc="295E51E2">
+      <w:start w:val="1"/>
+      <w:numFmt w:val="bullet"/>
+      <w:lvlText w:val="o"/>
+      <w:lvlJc w:val="left"/>
+      <w:pPr>
+        <w:ind w:left="1080" w:hanging="360"/>
+      </w:pPr>
+      <w:rPr>
+        <w:rFonts w:ascii="Courier New" w:hAnsi="Courier New" w:hint="default"/>
+      </w:rPr>
+    </w:lvl>
+    <w:lvl w:ilvl="2" w:tplc="9FB6AE00">
+      <w:start w:val="1"/>
+      <w:numFmt w:val="bullet"/>
+      <w:lvlText w:val=""/>
+      <w:lvlJc w:val="left"/>
+      <w:pPr>
+        <w:ind w:left="1800" w:hanging="360"/>
+      </w:pPr>
+      <w:rPr>
+        <w:rFonts w:ascii="Wingdings" w:hAnsi="Wingdings" w:hint="default"/>
+      </w:rPr>
+    </w:lvl>
+    <w:lvl w:ilvl="3" w:tplc="A468D19E">
+      <w:start w:val="1"/>
+      <w:numFmt w:val="bullet"/>
+      <w:lvlText w:val=""/>
+      <w:lvlJc w:val="left"/>
+      <w:pPr>
+        <w:ind w:left="2520" w:hanging="360"/>
+      </w:pPr>
+      <w:rPr>
+        <w:rFonts w:ascii="Symbol" w:hAnsi="Symbol" w:hint="default"/>
+      </w:rPr>
+    </w:lvl>
+    <w:lvl w:ilvl="4" w:tplc="2B1A09F0">
+      <w:start w:val="1"/>
+      <w:numFmt w:val="bullet"/>
+      <w:lvlText w:val="o"/>
+      <w:lvlJc w:val="left"/>
+      <w:pPr>
+        <w:ind w:left="3240" w:hanging="360"/>
+      </w:pPr>
+      <w:rPr>
+        <w:rFonts w:ascii="Courier New" w:hAnsi="Courier New" w:hint="default"/>
+      </w:rPr>
+    </w:lvl>
+    <w:lvl w:ilvl="5" w:tplc="9F1A4188">
+      <w:start w:val="1"/>
+      <w:numFmt w:val="bullet"/>
+      <w:lvlText w:val=""/>
+      <w:lvlJc w:val="left"/>
+      <w:pPr>
+        <w:ind w:left="3960" w:hanging="360"/>
+      </w:pPr>
+      <w:rPr>
+        <w:rFonts w:ascii="Wingdings" w:hAnsi="Wingdings" w:hint="default"/>
+      </w:rPr>
+    </w:lvl>
+    <w:lvl w:ilvl="6" w:tplc="7D8A7BFA">
+      <w:start w:val="1"/>
+      <w:numFmt w:val="bullet"/>
+      <w:lvlText w:val=""/>
+      <w:lvlJc w:val="left"/>
+      <w:pPr>
+        <w:ind w:left="4680" w:hanging="360"/>
+      </w:pPr>
+      <w:rPr>
+        <w:rFonts w:ascii="Symbol" w:hAnsi="Symbol" w:hint="default"/>
+      </w:rPr>
+    </w:lvl>
+    <w:lvl w:ilvl="7" w:tplc="889403BC">
+      <w:start w:val="1"/>
+      <w:numFmt w:val="bullet"/>
+      <w:lvlText w:val="o"/>
+      <w:lvlJc w:val="left"/>
+      <w:pPr>
+        <w:ind w:left="5400" w:hanging="360"/>
+      </w:pPr>
+      <w:rPr>
+        <w:rFonts w:ascii="Courier New" w:hAnsi="Courier New" w:hint="default"/>
+      </w:rPr>
+    </w:lvl>
+    <w:lvl w:ilvl="8" w:tplc="C1A67810">
+      <w:start w:val="1"/>
+      <w:numFmt w:val="bullet"/>
+      <w:lvlText w:val=""/>
+      <w:lvlJc w:val="left"/>
+      <w:pPr>
+        <w:ind w:left="6120" w:hanging="360"/>
+      </w:pPr>
+      <w:rPr>
+        <w:rFonts w:ascii="Wingdings" w:hAnsi="Wingdings" w:hint="default"/>
+      </w:rPr>
+    </w:lvl>
+  </w:abstractNum>
+  <w:abstractNum w:abstractNumId="1">
     <w:nsid w:val="1A014EB6"/>
     <w:multiLevelType w:val="hybridMultilevel"/>
     <w:tmpl w:val="E97E06AE"/>
@@ -5823,7 +6202,7 @@
       </w:rPr>
     </w:lvl>
   </w:abstractNum>
-  <w:abstractNum w:abstractNumId="1">
+  <w:abstractNum w:abstractNumId="2">
     <w:nsid w:val="32EF291C"/>
     <w:multiLevelType w:val="hybridMultilevel"/>
     <w:tmpl w:val="7EC8436C"/>
@@ -5936,7 +6315,120 @@
       </w:rPr>
     </w:lvl>
   </w:abstractNum>
-  <w:abstractNum w:abstractNumId="2">
+  <w:abstractNum w:abstractNumId="3">
+    <w:nsid w:val="478D280D"/>
+    <w:multiLevelType w:val="hybridMultilevel"/>
+    <w:tmpl w:val="6A84A5FE"/>
+    <w:lvl w:ilvl="0" w:tplc="A9746F6A">
+      <w:start w:val="1"/>
+      <w:numFmt w:val="bullet"/>
+      <w:lvlText w:val=""/>
+      <w:lvlJc w:val="left"/>
+      <w:pPr>
+        <w:ind w:left="360" w:hanging="360"/>
+      </w:pPr>
+      <w:rPr>
+        <w:rFonts w:ascii="Symbol" w:hAnsi="Symbol" w:hint="default"/>
+      </w:rPr>
+    </w:lvl>
+    <w:lvl w:ilvl="1" w:tplc="BCFCC8F4">
+      <w:start w:val="1"/>
+      <w:numFmt w:val="bullet"/>
+      <w:lvlText w:val=""/>
+      <w:lvlJc w:val="left"/>
+      <w:pPr>
+        <w:ind w:left="1080" w:hanging="360"/>
+      </w:pPr>
+      <w:rPr>
+        <w:rFonts w:ascii="Symbol" w:hAnsi="Symbol" w:hint="default"/>
+      </w:rPr>
+    </w:lvl>
+    <w:lvl w:ilvl="2" w:tplc="DD583138">
+      <w:start w:val="1"/>
+      <w:numFmt w:val="bullet"/>
+      <w:lvlText w:val=""/>
+      <w:lvlJc w:val="left"/>
+      <w:pPr>
+        <w:ind w:left="1800" w:hanging="360"/>
+      </w:pPr>
+      <w:rPr>
+        <w:rFonts w:ascii="Wingdings" w:hAnsi="Wingdings" w:hint="default"/>
+      </w:rPr>
+    </w:lvl>
+    <w:lvl w:ilvl="3" w:tplc="7C1CBAAA">
+      <w:start w:val="1"/>
+      <w:numFmt w:val="bullet"/>
+      <w:lvlText w:val=""/>
+      <w:lvlJc w:val="left"/>
+      <w:pPr>
+        <w:ind w:left="2520" w:hanging="360"/>
+      </w:pPr>
+      <w:rPr>
+        <w:rFonts w:ascii="Symbol" w:hAnsi="Symbol" w:hint="default"/>
+      </w:rPr>
+    </w:lvl>
+    <w:lvl w:ilvl="4" w:tplc="7D1039B6">
+      <w:start w:val="1"/>
+      <w:numFmt w:val="bullet"/>
+      <w:lvlText w:val="o"/>
+      <w:lvlJc w:val="left"/>
+      <w:pPr>
+        <w:ind w:left="3240" w:hanging="360"/>
+      </w:pPr>
+      <w:rPr>
+        <w:rFonts w:ascii="Courier New" w:hAnsi="Courier New" w:hint="default"/>
+      </w:rPr>
+    </w:lvl>
+    <w:lvl w:ilvl="5" w:tplc="5DEA4646">
+      <w:start w:val="1"/>
+      <w:numFmt w:val="bullet"/>
+      <w:lvlText w:val=""/>
+      <w:lvlJc w:val="left"/>
+      <w:pPr>
+        <w:ind w:left="3960" w:hanging="360"/>
+      </w:pPr>
+      <w:rPr>
+        <w:rFonts w:ascii="Wingdings" w:hAnsi="Wingdings" w:hint="default"/>
+      </w:rPr>
+    </w:lvl>
+    <w:lvl w:ilvl="6" w:tplc="45FC3816">
+      <w:start w:val="1"/>
+      <w:numFmt w:val="bullet"/>
+      <w:lvlText w:val=""/>
+      <w:lvlJc w:val="left"/>
+      <w:pPr>
+        <w:ind w:left="4680" w:hanging="360"/>
+      </w:pPr>
+      <w:rPr>
+        <w:rFonts w:ascii="Symbol" w:hAnsi="Symbol" w:hint="default"/>
+      </w:rPr>
+    </w:lvl>
+    <w:lvl w:ilvl="7" w:tplc="F4AC13C0">
+      <w:start w:val="1"/>
+      <w:numFmt w:val="bullet"/>
+      <w:lvlText w:val="o"/>
+      <w:lvlJc w:val="left"/>
+      <w:pPr>
+        <w:ind w:left="5400" w:hanging="360"/>
+      </w:pPr>
+      <w:rPr>
+        <w:rFonts w:ascii="Courier New" w:hAnsi="Courier New" w:hint="default"/>
+      </w:rPr>
+    </w:lvl>
+    <w:lvl w:ilvl="8" w:tplc="F120DD00">
+      <w:start w:val="1"/>
+      <w:numFmt w:val="bullet"/>
+      <w:lvlText w:val=""/>
+      <w:lvlJc w:val="left"/>
+      <w:pPr>
+        <w:ind w:left="6120" w:hanging="360"/>
+      </w:pPr>
+      <w:rPr>
+        <w:rFonts w:ascii="Wingdings" w:hAnsi="Wingdings" w:hint="default"/>
+      </w:rPr>
+    </w:lvl>
+  </w:abstractNum>
+  <w:abstractNum w:abstractNumId="4">
     <w:nsid w:val="55D87980"/>
     <w:multiLevelType w:val="hybridMultilevel"/>
     <w:tmpl w:val="C89A38AA"/>
@@ -6049,10 +6541,10 @@
       </w:rPr>
     </w:lvl>
   </w:abstractNum>
-  <w:abstractNum w:abstractNumId="3">
+  <w:abstractNum w:abstractNumId="5">
     <w:nsid w:val="5F2E21EE"/>
     <w:multiLevelType w:val="hybridMultilevel"/>
-    <w:tmpl w:val="A63E0A00"/>
+    <w:tmpl w:val="7A7A2144"/>
     <w:lvl w:ilvl="0" w:tplc="04090001">
       <w:start w:val="1"/>
       <w:numFmt w:val="bullet"/>
@@ -6162,7 +6654,7 @@
       </w:rPr>
     </w:lvl>
   </w:abstractNum>
-  <w:abstractNum w:abstractNumId="4">
+  <w:abstractNum w:abstractNumId="6">
     <w:nsid w:val="7C203691"/>
     <w:multiLevelType w:val="hybridMultilevel"/>
     <w:tmpl w:val="C710470C"/>
@@ -6276,19 +6768,25 @@
     </w:lvl>
   </w:abstractNum>
   <w:num w:numId="1">
+    <w:abstractNumId w:val="6"/>
+  </w:num>
+  <w:num w:numId="2">
+    <w:abstractNumId w:val="5"/>
+  </w:num>
+  <w:num w:numId="3">
+    <w:abstractNumId w:val="1"/>
+  </w:num>
+  <w:num w:numId="4">
+    <w:abstractNumId w:val="2"/>
+  </w:num>
+  <w:num w:numId="5">
     <w:abstractNumId w:val="4"/>
   </w:num>
-  <w:num w:numId="2">
+  <w:num w:numId="6">
     <w:abstractNumId w:val="3"/>
   </w:num>
-  <w:num w:numId="3">
+  <w:num w:numId="7">
     <w:abstractNumId w:val="0"/>
-  </w:num>
-  <w:num w:numId="4">
-    <w:abstractNumId w:val="1"/>
-  </w:num>
-  <w:num w:numId="5">
-    <w:abstractNumId w:val="2"/>
   </w:num>
 </w:numbering>
 </file>
@@ -6654,6 +7152,36 @@
       <w:szCs w:val="26"/>
     </w:rPr>
   </w:style>
+  <w:style w:type="paragraph" w:styleId="BalloonText">
+    <w:name w:val="Balloon Text"/>
+    <w:basedOn w:val="Normal"/>
+    <w:link w:val="BalloonTextChar"/>
+    <w:uiPriority w:val="99"/>
+    <w:semiHidden/>
+    <w:unhideWhenUsed/>
+    <w:rsid w:val="008674C0"/>
+    <w:pPr>
+      <w:spacing w:after="0" w:line="240" w:lineRule="auto"/>
+    </w:pPr>
+    <w:rPr>
+      <w:rFonts w:ascii="Tahoma" w:hAnsi="Tahoma" w:cs="Tahoma"/>
+      <w:sz w:val="16"/>
+      <w:szCs w:val="16"/>
+    </w:rPr>
+  </w:style>
+  <w:style w:type="character" w:customStyle="1" w:styleId="BalloonTextChar">
+    <w:name w:val="Balloon Text Char"/>
+    <w:basedOn w:val="DefaultParagraphFont"/>
+    <w:link w:val="BalloonText"/>
+    <w:uiPriority w:val="99"/>
+    <w:semiHidden/>
+    <w:rsid w:val="008674C0"/>
+    <w:rPr>
+      <w:rFonts w:ascii="Tahoma" w:hAnsi="Tahoma" w:cs="Tahoma"/>
+      <w:sz w:val="16"/>
+      <w:szCs w:val="16"/>
+    </w:rPr>
+  </w:style>
 </w:styles>
 </file>
 
@@ -7018,6 +7546,36 @@
       <w:szCs w:val="26"/>
     </w:rPr>
   </w:style>
+  <w:style w:type="paragraph" w:styleId="BalloonText">
+    <w:name w:val="Balloon Text"/>
+    <w:basedOn w:val="Normal"/>
+    <w:link w:val="BalloonTextChar"/>
+    <w:uiPriority w:val="99"/>
+    <w:semiHidden/>
+    <w:unhideWhenUsed/>
+    <w:rsid w:val="008674C0"/>
+    <w:pPr>
+      <w:spacing w:after="0" w:line="240" w:lineRule="auto"/>
+    </w:pPr>
+    <w:rPr>
+      <w:rFonts w:ascii="Tahoma" w:hAnsi="Tahoma" w:cs="Tahoma"/>
+      <w:sz w:val="16"/>
+      <w:szCs w:val="16"/>
+    </w:rPr>
+  </w:style>
+  <w:style w:type="character" w:customStyle="1" w:styleId="BalloonTextChar">
+    <w:name w:val="Balloon Text Char"/>
+    <w:basedOn w:val="DefaultParagraphFont"/>
+    <w:link w:val="BalloonText"/>
+    <w:uiPriority w:val="99"/>
+    <w:semiHidden/>
+    <w:rsid w:val="008674C0"/>
+    <w:rPr>
+      <w:rFonts w:ascii="Tahoma" w:hAnsi="Tahoma" w:cs="Tahoma"/>
+      <w:sz w:val="16"/>
+      <w:szCs w:val="16"/>
+    </w:rPr>
+  </w:style>
 </w:styles>
 </file>
 

</xml_diff>

<commit_message>
Correct and complete the clips "Adding JavaScript Code to a Web Page" and "Working with JavaScript Files" in "JavaScript_GettingStarted".
</commit_message>
<xml_diff>
--- a/JavaScript_GettingStarted/JavaScript_GettingStarted.docx
+++ b/JavaScript_GettingStarted/JavaScript_GettingStarted.docx
@@ -42,7 +42,19 @@
               <w:rPr>
                 <w:rStyle w:val="Hyperlink"/>
               </w:rPr>
-              <w:t>New Tools</w:t>
+              <w:t>New To</w:t>
+            </w:r>
+            <w:r>
+              <w:rPr>
+                <w:rStyle w:val="Hyperlink"/>
+              </w:rPr>
+              <w:t>o</w:t>
+            </w:r>
+            <w:r>
+              <w:rPr>
+                <w:rStyle w:val="Hyperlink"/>
+              </w:rPr>
+              <w:t>ls</w:t>
             </w:r>
             <w:r>
               <w:rPr>
@@ -62,13 +74,31 @@
                 <w:rPr>
                   <w:rStyle w:val="Hyperlink"/>
                 </w:rPr>
-                <w:t>Introductory</w:t>
+                <w:t>Introductor</w:t>
               </w:r>
               <w:r>
                 <w:rPr>
                   <w:rStyle w:val="Hyperlink"/>
                 </w:rPr>
-                <w:t xml:space="preserve"> Project</w:t>
+                <w:t>y</w:t>
+              </w:r>
+              <w:r>
+                <w:rPr>
+                  <w:rStyle w:val="Hyperlink"/>
+                </w:rPr>
+                <w:t xml:space="preserve"> </w:t>
+              </w:r>
+              <w:r>
+                <w:rPr>
+                  <w:rStyle w:val="Hyperlink"/>
+                </w:rPr>
+                <w:t>P</w:t>
+              </w:r>
+              <w:r>
+                <w:rPr>
+                  <w:rStyle w:val="Hyperlink"/>
+                </w:rPr>
+                <w:t>roject</w:t>
               </w:r>
             </w:hyperlink>
           </w:p>
@@ -85,7 +115,25 @@
                 <w:rPr>
                   <w:rStyle w:val="Hyperlink"/>
                 </w:rPr>
-                <w:t>Sample Website</w:t>
+                <w:t>Sample We</w:t>
+              </w:r>
+              <w:r>
+                <w:rPr>
+                  <w:rStyle w:val="Hyperlink"/>
+                </w:rPr>
+                <w:t>b</w:t>
+              </w:r>
+              <w:r>
+                <w:rPr>
+                  <w:rStyle w:val="Hyperlink"/>
+                </w:rPr>
+                <w:t>s</w:t>
+              </w:r>
+              <w:r>
+                <w:rPr>
+                  <w:rStyle w:val="Hyperlink"/>
+                </w:rPr>
+                <w:t>ite</w:t>
               </w:r>
             </w:hyperlink>
           </w:p>
@@ -95,15 +143,98 @@
             <w:tcW w:w="4788" w:type="dxa"/>
           </w:tcPr>
           <w:p>
-            <w:hyperlink w:anchor="_Add_JavaScript_to_1" w:history="1">
+            <w:hyperlink w:anchor="_Adding_JavaScript_Code" w:history="1">
               <w:r>
                 <w:rPr>
                   <w:rStyle w:val="Hyperlink"/>
                 </w:rPr>
-                <w:t>Add JavaScript to HTML</w:t>
+                <w:t>Addi</w:t>
+              </w:r>
+              <w:r>
+                <w:rPr>
+                  <w:rStyle w:val="Hyperlink"/>
+                </w:rPr>
+                <w:t>n</w:t>
+              </w:r>
+              <w:r>
+                <w:rPr>
+                  <w:rStyle w:val="Hyperlink"/>
+                </w:rPr>
+                <w:t>g Jav</w:t>
+              </w:r>
+              <w:r>
+                <w:rPr>
+                  <w:rStyle w:val="Hyperlink"/>
+                </w:rPr>
+                <w:t>a</w:t>
+              </w:r>
+              <w:r>
+                <w:rPr>
+                  <w:rStyle w:val="Hyperlink"/>
+                </w:rPr>
+                <w:t>Scr</w:t>
+              </w:r>
+              <w:r>
+                <w:rPr>
+                  <w:rStyle w:val="Hyperlink"/>
+                </w:rPr>
+                <w:t>i</w:t>
+              </w:r>
+              <w:r>
+                <w:rPr>
+                  <w:rStyle w:val="Hyperlink"/>
+                </w:rPr>
+                <w:t>pt Co</w:t>
+              </w:r>
+              <w:r>
+                <w:rPr>
+                  <w:rStyle w:val="Hyperlink"/>
+                </w:rPr>
+                <w:t>d</w:t>
+              </w:r>
+              <w:r>
+                <w:rPr>
+                  <w:rStyle w:val="Hyperlink"/>
+                </w:rPr>
+                <w:t>e to a Web Page</w:t>
               </w:r>
             </w:hyperlink>
           </w:p>
+        </w:tc>
+      </w:tr>
+      <w:tr>
+        <w:tc>
+          <w:tcPr>
+            <w:tcW w:w="4788" w:type="dxa"/>
+          </w:tcPr>
+          <w:p>
+            <w:hyperlink w:anchor="_Working_with_JavaScript" w:history="1">
+              <w:r>
+                <w:rPr>
+                  <w:rStyle w:val="Hyperlink"/>
+                </w:rPr>
+                <w:t>Working wi</w:t>
+              </w:r>
+              <w:r>
+                <w:rPr>
+                  <w:rStyle w:val="Hyperlink"/>
+                </w:rPr>
+                <w:t>t</w:t>
+              </w:r>
+              <w:r>
+                <w:rPr>
+                  <w:rStyle w:val="Hyperlink"/>
+                </w:rPr>
+                <w:t>h JavaScript Files</w:t>
+              </w:r>
+            </w:hyperlink>
+          </w:p>
+        </w:tc>
+        <w:tc>
+          <w:tcPr>
+            <w:tcW w:w="4788" w:type="dxa"/>
+          </w:tcPr>
+          <w:p/>
         </w:tc>
       </w:tr>
       <w:tr>
@@ -173,7 +304,7 @@
     </w:tbl>
     <w:p>
       <w:pPr>
-        <w:pStyle w:val="Heading1"/>
+        <w:pStyle w:val="Heading2"/>
       </w:pPr>
       <w:bookmarkStart w:id="0" w:name="_New_Tools"/>
       <w:bookmarkEnd w:id="0"/>
@@ -310,7 +441,7 @@
     </w:p>
     <w:p>
       <w:pPr>
-        <w:pStyle w:val="Heading1"/>
+        <w:pStyle w:val="Heading2"/>
       </w:pPr>
       <w:bookmarkStart w:id="2" w:name="_Introductory_Project"/>
       <w:bookmarkEnd w:id="2"/>
@@ -606,14 +737,101 @@
         </w:rPr>
       </w:pPr>
       <w:r>
+        <w:tab/>
+      </w:r>
+      <w:proofErr w:type="spellStart"/>
+      <w:proofErr w:type="gramStart"/>
+      <w:r>
+        <w:rPr>
+          <w:b/>
+        </w:rPr>
+        <w:t>npm</w:t>
+      </w:r>
+      <w:proofErr w:type="spellEnd"/>
+      <w:proofErr w:type="gramEnd"/>
+      <w:r>
+        <w:rPr>
+          <w:b/>
+        </w:rPr>
+        <w:t xml:space="preserve"> install</w:t>
+      </w:r>
+      <w:r>
+        <w:rPr>
+          <w:b/>
+        </w:rPr>
+        <w:tab/>
+      </w:r>
+    </w:p>
+    <w:p>
+      <w:pPr>
+        <w:rPr>
+          <w:b/>
+          <w:bCs/>
+        </w:rPr>
+      </w:pPr>
+      <w:r>
         <w:lastRenderedPageBreak/>
-        <w:tab/>
-      </w:r>
-      <w:proofErr w:type="spellStart"/>
-      <w:proofErr w:type="gramStart"/>
-      <w:r>
-        <w:rPr>
-          <w:b/>
+        <w:t xml:space="preserve">This did not work at the outset.  I noticed that the folder </w:t>
+      </w:r>
+      <w:proofErr w:type="spellStart"/>
+      <w:r>
+        <w:rPr>
+          <w:b/>
+          <w:bCs/>
+        </w:rPr>
+        <w:t>node_modules</w:t>
+      </w:r>
+      <w:proofErr w:type="spellEnd"/>
+      <w:r>
+        <w:rPr>
+          <w:b/>
+          <w:bCs/>
+        </w:rPr>
+        <w:t xml:space="preserve"> </w:t>
+      </w:r>
+      <w:r>
+        <w:t xml:space="preserve">had not been loaded.  To correct the error, I started the </w:t>
+      </w:r>
+      <w:proofErr w:type="spellStart"/>
+      <w:r>
+        <w:t>Git</w:t>
+      </w:r>
+      <w:proofErr w:type="spellEnd"/>
+      <w:r>
+        <w:t xml:space="preserve"> Bash command-line interpreter, and I navigated to</w:t>
+      </w:r>
+    </w:p>
+    <w:p>
+      <w:pPr>
+        <w:ind w:firstLine="720"/>
+        <w:rPr>
+          <w:b/>
+          <w:bCs/>
+        </w:rPr>
+      </w:pPr>
+      <w:r>
+        <w:rPr>
+          <w:b/>
+          <w:bCs/>
+        </w:rPr>
+        <w:t>c:\users\sncole\Pluralsight_js\web-dev-starter</w:t>
+      </w:r>
+    </w:p>
+    <w:p>
+      <w:r>
+        <w:t>Then I typed</w:t>
+      </w:r>
+    </w:p>
+    <w:p>
+      <w:pPr>
+        <w:ind w:firstLine="720"/>
+      </w:pPr>
+      <w:proofErr w:type="spellStart"/>
+      <w:proofErr w:type="gramStart"/>
+      <w:r>
+        <w:rPr>
+          <w:b/>
+          <w:bCs/>
         </w:rPr>
         <w:t>npm</w:t>
       </w:r>
@@ -622,15 +840,10 @@
       <w:r>
         <w:rPr>
           <w:b/>
+          <w:bCs/>
         </w:rPr>
         <w:t xml:space="preserve"> install</w:t>
       </w:r>
-      <w:r>
-        <w:rPr>
-          <w:b/>
-        </w:rPr>
-        <w:tab/>
-      </w:r>
     </w:p>
     <w:p>
       <w:pPr>
@@ -639,8 +852,13 @@
           <w:bCs/>
         </w:rPr>
       </w:pPr>
-      <w:r>
-        <w:t xml:space="preserve">This did not work at the outset.  I noticed that the folder </w:t>
+      <w:proofErr w:type="gramStart"/>
+      <w:r>
+        <w:t>again</w:t>
+      </w:r>
+      <w:proofErr w:type="gramEnd"/>
+      <w:r>
+        <w:t xml:space="preserve">, and it worked by loading the folder </w:t>
       </w:r>
       <w:proofErr w:type="spellStart"/>
       <w:r>
@@ -652,141 +870,51 @@
       </w:r>
       <w:proofErr w:type="spellEnd"/>
       <w:r>
+        <w:t>.</w:t>
+      </w:r>
+    </w:p>
+    <w:p>
+      <w:r>
+        <w:t xml:space="preserve">The </w:t>
+      </w:r>
+      <w:proofErr w:type="spellStart"/>
+      <w:r>
+        <w:t>Pluralsight</w:t>
+      </w:r>
+      <w:proofErr w:type="spellEnd"/>
+      <w:r>
+        <w:t xml:space="preserve"> instructor advised that it </w:t>
+      </w:r>
+      <w:r>
+        <w:t xml:space="preserve">is safer to </w:t>
+      </w:r>
+      <w:r>
+        <w:t xml:space="preserve">type </w:t>
+      </w:r>
+      <w:proofErr w:type="spellStart"/>
+      <w:r>
         <w:rPr>
           <w:b/>
           <w:bCs/>
         </w:rPr>
+        <w:t>npm</w:t>
+      </w:r>
+      <w:proofErr w:type="spellEnd"/>
+      <w:r>
+        <w:rPr>
+          <w:b/>
+          <w:bCs/>
+        </w:rPr>
+        <w:t xml:space="preserve"> install</w:t>
+      </w:r>
+      <w:r>
         <w:t xml:space="preserve"> </w:t>
       </w:r>
       <w:r>
-        <w:t xml:space="preserve">had not been loaded.  To correct the error, I started the </w:t>
-      </w:r>
-      <w:proofErr w:type="spellStart"/>
-      <w:r>
-        <w:t>Git</w:t>
-      </w:r>
-      <w:proofErr w:type="spellEnd"/>
-      <w:r>
-        <w:t xml:space="preserve"> Bash command-line interpreter, and I navigated to</w:t>
-      </w:r>
-    </w:p>
-    <w:p>
-      <w:pPr>
-        <w:ind w:firstLine="720"/>
-        <w:rPr>
-          <w:b/>
-          <w:bCs/>
-        </w:rPr>
-      </w:pPr>
-      <w:r>
-        <w:rPr>
-          <w:b/>
-          <w:bCs/>
-        </w:rPr>
-        <w:t>c:\users\sncole\Pluralsight_js\web-dev-starter</w:t>
-      </w:r>
-    </w:p>
-    <w:p>
-      <w:r>
-        <w:t>Then I typed</w:t>
-      </w:r>
-    </w:p>
-    <w:p>
-      <w:pPr>
-        <w:ind w:firstLine="720"/>
-      </w:pPr>
-      <w:proofErr w:type="spellStart"/>
-      <w:proofErr w:type="gramStart"/>
-      <w:r>
-        <w:rPr>
-          <w:b/>
-          <w:bCs/>
-        </w:rPr>
-        <w:t>npm</w:t>
-      </w:r>
-      <w:proofErr w:type="spellEnd"/>
-      <w:proofErr w:type="gramEnd"/>
-      <w:r>
-        <w:rPr>
-          <w:b/>
-          <w:bCs/>
-        </w:rPr>
-        <w:t xml:space="preserve"> install</w:t>
-      </w:r>
-    </w:p>
-    <w:p>
-      <w:pPr>
-        <w:rPr>
-          <w:b/>
-          <w:bCs/>
-        </w:rPr>
-      </w:pPr>
-      <w:proofErr w:type="gramStart"/>
-      <w:r>
-        <w:t>again</w:t>
-      </w:r>
-      <w:proofErr w:type="gramEnd"/>
-      <w:r>
-        <w:t xml:space="preserve">, and it worked by loading the folder </w:t>
-      </w:r>
-      <w:proofErr w:type="spellStart"/>
-      <w:r>
-        <w:rPr>
-          <w:b/>
-          <w:bCs/>
-        </w:rPr>
-        <w:t>node_modules</w:t>
-      </w:r>
-      <w:proofErr w:type="spellEnd"/>
-      <w:r>
-        <w:t>.</w:t>
-      </w:r>
-    </w:p>
-    <w:p>
-      <w:r>
-        <w:t xml:space="preserve">The </w:t>
-      </w:r>
-      <w:proofErr w:type="spellStart"/>
-      <w:r>
-        <w:t>Pluralsight</w:t>
-      </w:r>
-      <w:proofErr w:type="spellEnd"/>
-      <w:r>
-        <w:t xml:space="preserve"> instructor advised that it </w:t>
-      </w:r>
-      <w:r>
-        <w:t xml:space="preserve">is safer to </w:t>
-      </w:r>
-      <w:r>
-        <w:t xml:space="preserve">type </w:t>
-      </w:r>
-      <w:proofErr w:type="spellStart"/>
-      <w:r>
-        <w:rPr>
-          <w:b/>
-          <w:bCs/>
-        </w:rPr>
-        <w:t>npm</w:t>
-      </w:r>
-      <w:proofErr w:type="spellEnd"/>
-      <w:r>
-        <w:rPr>
-          <w:b/>
-          <w:bCs/>
-        </w:rPr>
-        <w:t xml:space="preserve"> install</w:t>
-      </w:r>
-      <w:r>
-        <w:t xml:space="preserve"> </w:t>
-      </w:r>
-      <w:r>
         <w:t>from an external command prompt – not from the command prompt in the Visual Studio Editor.</w:t>
       </w:r>
       <w:r>
-        <w:t xml:space="preserve">  </w:t>
-      </w:r>
-      <w:r>
-        <w:t xml:space="preserve">Another action triggered by </w:t>
+        <w:t xml:space="preserve">  Another action triggered by </w:t>
       </w:r>
       <w:proofErr w:type="spellStart"/>
       <w:r>
@@ -948,13 +1076,7 @@
         </w:rPr>
       </w:pPr>
       <w:r>
-        <w:t>You</w:t>
-      </w:r>
-      <w:r>
-        <w:t xml:space="preserve"> can </w:t>
-      </w:r>
-      <w:r>
-        <w:t xml:space="preserve">invoke </w:t>
+        <w:t xml:space="preserve">You can invoke </w:t>
       </w:r>
       <w:r>
         <w:rPr>
@@ -984,13 +1106,7 @@
         <w:t>Windows PowerShell</w:t>
       </w:r>
       <w:r>
-        <w:t xml:space="preserve"> by typing &lt;ctrl&gt;`.  The </w:t>
-      </w:r>
-      <w:r>
-        <w:t xml:space="preserve">command prompt </w:t>
-      </w:r>
-      <w:r>
-        <w:t xml:space="preserve">is “PS”, and by default the current folder is the folder, web-dev-starter, </w:t>
+        <w:t xml:space="preserve"> by typing &lt;ctrl&gt;`.  The command prompt is “PS”, and by default the current folder is the folder, web-dev-starter, </w:t>
       </w:r>
       <w:proofErr w:type="gramStart"/>
       <w:r>
@@ -1023,10 +1139,7 @@
         <w:t>lite-server</w:t>
       </w:r>
       <w:r>
-        <w:t xml:space="preserve"> type the command</w:t>
-      </w:r>
-      <w:r>
-        <w:t xml:space="preserve"> at the </w:t>
+        <w:t xml:space="preserve"> type the command at the </w:t>
       </w:r>
       <w:r>
         <w:rPr>
@@ -1110,15 +1223,12 @@
       </w:r>
       <w:proofErr w:type="gramEnd"/>
       <w:r>
-        <w:t xml:space="preserve">  For example, delete “World”.  Save the text change by typing &lt;ctrl&gt;s.  After a couple of seconds you will see the c</w:t>
-      </w:r>
-      <w:r>
-        <w:t>hange reflected in the browser.</w:t>
-      </w:r>
-    </w:p>
-    <w:p>
-      <w:pPr>
-        <w:pStyle w:val="Heading1"/>
+        <w:t xml:space="preserve">  For example, delete “World”.  Save the text change by typing &lt;ctrl&gt;s.  After a couple of seconds you will see the change reflected in the browser.</w:t>
+      </w:r>
+    </w:p>
+    <w:p>
+      <w:pPr>
+        <w:pStyle w:val="Heading2"/>
       </w:pPr>
       <w:bookmarkStart w:id="3" w:name="_Sample_Website"/>
       <w:bookmarkEnd w:id="3"/>
@@ -1136,31 +1246,19 @@
       </w:r>
       <w:proofErr w:type="gramEnd"/>
       <w:r>
-        <w:t xml:space="preserve"> “10”.  </w:t>
-      </w:r>
-      <w:r>
-        <w:t xml:space="preserve">The folder </w:t>
-      </w:r>
-      <w:r>
-        <w:t xml:space="preserve">“02” </w:t>
-      </w:r>
-      <w:r>
-        <w:t xml:space="preserve">for </w:t>
+        <w:t xml:space="preserve"> “10”.  The folder “02” for section 2 of this </w:t>
+      </w:r>
+      <w:proofErr w:type="spellStart"/>
+      <w:r>
+        <w:t>Pluralsight</w:t>
+      </w:r>
+      <w:proofErr w:type="spellEnd"/>
+      <w:r>
+        <w:t xml:space="preserve"> course contains the files that we need for this clip.  (Do not follow the </w:t>
       </w:r>
       <w:r>
         <w:lastRenderedPageBreak/>
-        <w:t xml:space="preserve">section 2 of this </w:t>
-      </w:r>
-      <w:proofErr w:type="spellStart"/>
-      <w:r>
-        <w:t>Pluralsight</w:t>
-      </w:r>
-      <w:proofErr w:type="spellEnd"/>
-      <w:r>
-        <w:t xml:space="preserve"> course contains </w:t>
-      </w:r>
-      <w:r>
-        <w:t>the files that we need for this clip.  (Do not follow the instructor’s example of expanding “05”.)  When you drill down into “02”, then “demos”, then “after”, then “</w:t>
+        <w:t>instructor’s example of expanding “05”.)  When you drill down into “02”, then “demos”, then “after”, then “</w:t>
       </w:r>
       <w:proofErr w:type="spellStart"/>
       <w:r>
@@ -1205,10 +1303,7 @@
         </w:rPr>
       </w:pPr>
       <w:r>
-        <w:t xml:space="preserve">I chose to copy the files </w:t>
-      </w:r>
-      <w:r>
-        <w:t xml:space="preserve">from </w:t>
+        <w:t xml:space="preserve">I chose to copy the files from </w:t>
       </w:r>
       <w:proofErr w:type="spellStart"/>
       <w:r>
@@ -1216,24 +1311,14 @@
       </w:r>
       <w:proofErr w:type="spellEnd"/>
       <w:r>
-        <w:t xml:space="preserve">-demo </w:t>
-      </w:r>
-      <w:r>
-        <w:t xml:space="preserve">to </w:t>
+        <w:t xml:space="preserve">-demo to </w:t>
       </w:r>
       <w:r>
         <w:rPr>
           <w:b/>
           <w:bCs/>
         </w:rPr>
-        <w:t>c:\users\sncole\</w:t>
-      </w:r>
-      <w:r>
-        <w:rPr>
-          <w:b/>
-          <w:bCs/>
-        </w:rPr>
-        <w:t>source\GitRepositories\VSAndOtherPlatformProjects\JavaScript_GettingStarted\SectionModule2</w:t>
+        <w:t>c:\users\sncole\source\GitRepositories\VSAndOtherPlatformProjects\JavaScript_GettingStarted\SectionModule2</w:t>
       </w:r>
     </w:p>
     <w:p>
@@ -1258,25 +1343,13 @@
       </w:r>
       <w:proofErr w:type="spellEnd"/>
       <w:r>
-        <w:t xml:space="preserve"> Bash</w:t>
-      </w:r>
-      <w:r>
-        <w:t xml:space="preserve"> command prompt</w:t>
-      </w:r>
-      <w:r>
-        <w:t>,</w:t>
+        <w:t xml:space="preserve"> Bash command prompt,</w:t>
       </w:r>
       <w:r>
         <w:t xml:space="preserve"> and </w:t>
       </w:r>
       <w:r>
-        <w:t xml:space="preserve">I navigated to </w:t>
-      </w:r>
-      <w:r>
-        <w:t>the folder containing the copied files</w:t>
-      </w:r>
-      <w:r>
-        <w:t>.</w:t>
+        <w:t>I navigated to the folder containing the copied files.</w:t>
       </w:r>
     </w:p>
     <w:p>
@@ -1326,13 +1399,7 @@
       </w:r>
       <w:proofErr w:type="spellEnd"/>
       <w:r>
-        <w:t xml:space="preserve"> has brought several files in</w:t>
-      </w:r>
-      <w:r>
-        <w:t>to</w:t>
-      </w:r>
-      <w:r>
-        <w:t xml:space="preserve"> folder </w:t>
+        <w:t xml:space="preserve"> has brought several files into folder </w:t>
       </w:r>
       <w:proofErr w:type="spellStart"/>
       <w:r>
@@ -1377,16 +1444,7 @@
       </w:r>
       <w:proofErr w:type="gramEnd"/>
       <w:r>
-        <w:t xml:space="preserve"> invoke </w:t>
-      </w:r>
-      <w:r>
-        <w:t xml:space="preserve">Visual Studio </w:t>
-      </w:r>
-      <w:r>
-        <w:t>Code</w:t>
-      </w:r>
-      <w:r>
-        <w:t>.</w:t>
+        <w:t xml:space="preserve"> invoke Visual Studio Code.</w:t>
       </w:r>
     </w:p>
     <w:p>
@@ -1438,16 +1496,7 @@
         </w:rPr>
       </w:pPr>
       <w:r>
-        <w:t>Start</w:t>
-      </w:r>
-      <w:r>
-        <w:t xml:space="preserve"> the internal command prompt </w:t>
-      </w:r>
-      <w:r>
-        <w:t>by typing</w:t>
-      </w:r>
-      <w:r>
-        <w:t xml:space="preserve"> &lt;ctrl&gt;`.</w:t>
+        <w:t>Start the internal command prompt by typing &lt;ctrl&gt;`.</w:t>
       </w:r>
     </w:p>
     <w:p>
@@ -1464,10 +1513,7 @@
         </w:rPr>
       </w:pPr>
       <w:r>
-        <w:t>Type</w:t>
-      </w:r>
-      <w:r>
-        <w:t xml:space="preserve"> </w:t>
+        <w:t xml:space="preserve">Type </w:t>
       </w:r>
       <w:proofErr w:type="spellStart"/>
       <w:r>
@@ -1486,10 +1532,7 @@
         <w:t xml:space="preserve"> run start</w:t>
       </w:r>
       <w:r>
-        <w:t xml:space="preserve"> to invoke </w:t>
-      </w:r>
-      <w:r>
-        <w:t xml:space="preserve">lite-server.  </w:t>
+        <w:t xml:space="preserve"> to invoke lite-server.  </w:t>
       </w:r>
       <w:proofErr w:type="gramStart"/>
       <w:r>
@@ -1509,10 +1552,7 @@
         <w:t xml:space="preserve"> the </w:t>
       </w:r>
       <w:r>
-        <w:t xml:space="preserve">HTML and </w:t>
-      </w:r>
-      <w:r>
-        <w:t>Java Script in action</w:t>
+        <w:t>HTML and Java Script in action</w:t>
       </w:r>
       <w:r>
         <w:t>.</w:t>
@@ -1622,12 +1662,65 @@
     </w:p>
     <w:p>
       <w:pPr>
-        <w:pStyle w:val="Heading1"/>
-      </w:pPr>
-      <w:bookmarkStart w:id="6" w:name="_GoBack"/>
+        <w:pStyle w:val="Heading2"/>
+      </w:pPr>
+      <w:bookmarkStart w:id="6" w:name="_Adding_JavaScript_Code"/>
       <w:bookmarkEnd w:id="6"/>
       <w:r>
-        <w:t>Add JavaScript to HTML</w:t>
+        <w:t>Adding</w:t>
+      </w:r>
+      <w:r>
+        <w:t xml:space="preserve"> JavaScript </w:t>
+      </w:r>
+      <w:r>
+        <w:t xml:space="preserve">Code </w:t>
+      </w:r>
+      <w:r>
+        <w:t xml:space="preserve">to </w:t>
+      </w:r>
+      <w:r>
+        <w:t>a Web Page</w:t>
+      </w:r>
+    </w:p>
+    <w:p>
+      <w:pPr>
+        <w:spacing w:after="0" w:line="240" w:lineRule="auto"/>
+      </w:pPr>
+      <w:r>
+        <w:t xml:space="preserve">A very common use of JavaScript is to enhance the markup in an </w:t>
+      </w:r>
+      <w:r>
+        <w:t>HTML</w:t>
+      </w:r>
+      <w:r>
+        <w:t xml:space="preserve"> page.</w:t>
+      </w:r>
+    </w:p>
+    <w:p>
+      <w:pPr>
+        <w:spacing w:after="0" w:line="240" w:lineRule="auto"/>
+      </w:pPr>
+    </w:p>
+    <w:p>
+      <w:pPr>
+        <w:spacing w:after="0" w:line="240" w:lineRule="auto"/>
+        <w:rPr>
+          <w:b/>
+          <w:bCs/>
+        </w:rPr>
+      </w:pPr>
+      <w:r>
+        <w:t xml:space="preserve">The </w:t>
+      </w:r>
+      <w:r>
+        <w:rPr>
+          <w:b/>
+          <w:bCs/>
+        </w:rPr>
+        <w:t>&lt;script&gt;</w:t>
+      </w:r>
+      <w:r>
+        <w:t xml:space="preserve"> tag separates HTML code from JavaScript code.</w:t>
       </w:r>
     </w:p>
     <w:p>
@@ -1676,91 +1769,253 @@
         <w:spacing w:after="0" w:line="240" w:lineRule="auto"/>
       </w:pPr>
       <w:r>
+        <w:lastRenderedPageBreak/>
         <w:t>. . .</w:t>
       </w:r>
     </w:p>
     <w:p>
+      <w:r>
+        <w:t>The closing tag &lt;/script&gt; is important.  (The syntax &lt;script “</w:t>
+      </w:r>
+      <w:proofErr w:type="spellStart"/>
+      <w:r>
+        <w:t>src</w:t>
+      </w:r>
+      <w:proofErr w:type="spellEnd"/>
+      <w:r>
+        <w:t>=./</w:t>
+      </w:r>
+      <w:r>
+        <w:rPr>
+          <w:i/>
+        </w:rPr>
+        <w:t>filename</w:t>
+      </w:r>
+      <w:r>
+        <w:t>.js” /&gt; may work with some browsers, but not necessarily all browsers.)</w:t>
+      </w:r>
+    </w:p>
+    <w:p>
       <w:pPr>
         <w:spacing w:before="120" w:after="0" w:line="240" w:lineRule="auto"/>
       </w:pPr>
-      <w:proofErr w:type="gramStart"/>
-      <w:r>
-        <w:lastRenderedPageBreak/>
-        <w:t>a</w:t>
-      </w:r>
-      <w:r>
-        <w:t>lert(</w:t>
-      </w:r>
-      <w:proofErr w:type="spellStart"/>
-      <w:proofErr w:type="gramEnd"/>
-      <w:r>
-        <w:rPr>
-          <w:i/>
-        </w:rPr>
-        <w:t>any_string</w:t>
-      </w:r>
-      <w:proofErr w:type="spellEnd"/>
+      <w:r>
+        <w:t xml:space="preserve">A convenient place to put JavaScript is immediately before the closing </w:t>
+      </w:r>
+      <w:r>
+        <w:rPr>
+          <w:b/>
+          <w:bCs/>
+        </w:rPr>
+        <w:t xml:space="preserve">&lt;/body&gt; </w:t>
+      </w:r>
+      <w:r>
+        <w:t>in index.html, and the JavaScr</w:t>
+      </w:r>
+      <w:r>
+        <w:t>ip</w:t>
+      </w:r>
+      <w:r>
+        <w:t xml:space="preserve">t example in this case is </w:t>
+      </w:r>
+    </w:p>
+    <w:p>
+      <w:pPr>
+        <w:spacing w:after="0"/>
+        <w:ind w:left="720"/>
+      </w:pPr>
+      <w:proofErr w:type="gramStart"/>
+      <w:r>
+        <w:t>alert(</w:t>
+      </w:r>
+      <w:proofErr w:type="gramEnd"/>
+      <w:r>
+        <w:t>‘Hello World!’);</w:t>
+      </w:r>
+    </w:p>
+    <w:p>
+      <w:r>
+        <w:t>In summary the end of index.html - in our sample web site – should look like</w:t>
+      </w:r>
+    </w:p>
+    <w:p>
+      <w:pPr>
+        <w:spacing w:after="0"/>
+      </w:pPr>
+      <w:r>
+        <w:t>&lt;</w:t>
+      </w:r>
+      <w:proofErr w:type="gramStart"/>
+      <w:r>
+        <w:t>script</w:t>
+      </w:r>
+      <w:proofErr w:type="gramEnd"/>
+      <w:r>
+        <w:t>&gt;</w:t>
+      </w:r>
+    </w:p>
+    <w:p>
+      <w:pPr>
+        <w:spacing w:after="0"/>
+      </w:pPr>
+      <w:r>
+        <w:t xml:space="preserve">     </w:t>
+      </w:r>
+      <w:proofErr w:type="gramStart"/>
+      <w:r>
+        <w:t>alert(</w:t>
+      </w:r>
+      <w:proofErr w:type="gramEnd"/>
+      <w:r>
+        <w:t xml:space="preserve">‘Hello </w:t>
+      </w:r>
+      <w:r>
+        <w:t>World!’</w:t>
+      </w:r>
       <w:r>
         <w:t>);</w:t>
       </w:r>
-      <w:r>
-        <w:tab/>
-        <w:t xml:space="preserve">// displays </w:t>
-      </w:r>
-      <w:proofErr w:type="spellStart"/>
-      <w:r>
-        <w:rPr>
-          <w:i/>
-        </w:rPr>
-        <w:t>any_string</w:t>
-      </w:r>
-      <w:proofErr w:type="spellEnd"/>
-      <w:r>
-        <w:t xml:space="preserve"> in a pop-up window</w:t>
-      </w:r>
-      <w:r>
-        <w:t>; a simple string text surrounded by</w:t>
-      </w:r>
-    </w:p>
-    <w:p>
-      <w:pPr>
-        <w:spacing w:after="0" w:line="240" w:lineRule="auto"/>
-      </w:pPr>
-      <w:r>
-        <w:tab/>
-      </w:r>
-      <w:r>
-        <w:tab/>
-      </w:r>
-      <w:r>
-        <w:tab/>
-        <w:t>// single quotes</w:t>
-      </w:r>
-      <w:r>
-        <w:t xml:space="preserve"> or double quotes</w:t>
-      </w:r>
-    </w:p>
-    <w:p>
-      <w:pPr>
-        <w:spacing w:after="0" w:line="240" w:lineRule="auto"/>
-      </w:pPr>
-      <w:proofErr w:type="gramStart"/>
-      <w:r>
-        <w:t>for</w:t>
-      </w:r>
-      <w:proofErr w:type="gramEnd"/>
-      <w:r>
-        <w:t xml:space="preserve"> example</w:t>
-      </w:r>
-    </w:p>
-    <w:p>
-      <w:proofErr w:type="gramStart"/>
-      <w:r>
+    </w:p>
+    <w:p>
+      <w:r>
+        <w:t>&lt;/script&gt;</w:t>
+      </w:r>
+    </w:p>
+    <w:p>
+      <w:pPr>
+        <w:spacing w:after="0"/>
+      </w:pPr>
+      <w:r>
+        <w:t>&lt;/body&gt;</w:t>
+      </w:r>
+    </w:p>
+    <w:p>
+      <w:r>
+        <w:t>&lt;/html&gt;</w:t>
+      </w:r>
+    </w:p>
+    <w:p>
+      <w:pPr>
+        <w:spacing w:before="120" w:after="0" w:line="240" w:lineRule="auto"/>
+        <w:rPr>
+          <w:rFonts w:eastAsiaTheme="minorEastAsia"/>
+          <w:b/>
+          <w:bCs/>
+        </w:rPr>
+      </w:pPr>
+      <w:r>
+        <w:t>Before typing &lt;ctrl&gt;s (to save the code changes) make certain that the Browser is running.  If Visual Studio Code is not showing a command prompt, type &lt;ctrl&gt;`.  Then to start the browser type</w:t>
+      </w:r>
+    </w:p>
+    <w:p>
+      <w:pPr>
+        <w:spacing w:before="120" w:after="0" w:line="240" w:lineRule="auto"/>
+        <w:ind w:left="720"/>
+        <w:rPr>
+          <w:b/>
+          <w:bCs/>
+        </w:rPr>
+      </w:pPr>
+      <w:proofErr w:type="spellStart"/>
+      <w:proofErr w:type="gramStart"/>
+      <w:r>
+        <w:rPr>
+          <w:b/>
+          <w:bCs/>
+        </w:rPr>
+        <w:t>npm</w:t>
+      </w:r>
+      <w:proofErr w:type="spellEnd"/>
+      <w:proofErr w:type="gramEnd"/>
+      <w:r>
+        <w:rPr>
+          <w:b/>
+          <w:bCs/>
+        </w:rPr>
+        <w:t xml:space="preserve"> start</w:t>
+      </w:r>
+    </w:p>
+    <w:p>
+      <w:pPr>
+        <w:spacing w:before="120" w:line="240" w:lineRule="auto"/>
+      </w:pPr>
+      <w:r>
+        <w:t xml:space="preserve">(Evidently “run” is optional in </w:t>
+      </w:r>
+      <w:proofErr w:type="spellStart"/>
+      <w:r>
+        <w:rPr>
+          <w:b/>
+          <w:bCs/>
+        </w:rPr>
+        <w:t>npm</w:t>
+      </w:r>
+      <w:proofErr w:type="spellEnd"/>
+      <w:r>
+        <w:rPr>
+          <w:b/>
+          <w:bCs/>
+        </w:rPr>
+        <w:t xml:space="preserve"> run start.</w:t>
+      </w:r>
+      <w:r>
+        <w:t>)  Finally type &lt;ctrl&gt;s to start (or restart) executing the code in index.html.  You will see “Hello, World!” displayed on the browser</w:t>
+      </w:r>
+      <w:r>
+        <w:t>;</w:t>
+      </w:r>
+      <w:r>
+        <w:t xml:space="preserve"> click the </w:t>
+      </w:r>
+      <w:r>
+        <w:rPr>
+          <w:b/>
+          <w:bCs/>
+        </w:rPr>
+        <w:t>OK</w:t>
+      </w:r>
+      <w:r>
+        <w:t xml:space="preserve"> command button to dismiss the alert message.  You can change the JavaScript, and see the results immediately.  For example, add a 2</w:t>
+      </w:r>
+      <w:r>
+        <w:rPr>
+          <w:vertAlign w:val="superscript"/>
+        </w:rPr>
+        <w:t>nd</w:t>
+      </w:r>
+      <w:r>
+        <w:t xml:space="preserve"> </w:t>
+      </w:r>
+      <w:proofErr w:type="gramStart"/>
+      <w:r>
+        <w:rPr>
+          <w:b/>
+          <w:bCs/>
+        </w:rPr>
         <w:t>alert(</w:t>
       </w:r>
       <w:proofErr w:type="gramEnd"/>
       <w:r>
-        <w:t>‘Hello World’);</w:t>
+        <w:rPr>
+          <w:b/>
+          <w:bCs/>
+        </w:rPr>
+        <w:t xml:space="preserve">) </w:t>
+      </w:r>
+      <w:r>
+        <w:t>function call immediately after alert(‘Hello World!’);.  In response to &lt;ctrl&gt;s, we get 2 messages in succession (as expected).</w:t>
+      </w:r>
+    </w:p>
+    <w:p>
+      <w:pPr>
+        <w:pStyle w:val="Heading2"/>
+      </w:pPr>
+      <w:bookmarkStart w:id="7" w:name="_Working_with_JavaScript"/>
+      <w:bookmarkStart w:id="8" w:name="_GoBack"/>
+      <w:bookmarkEnd w:id="7"/>
+      <w:bookmarkEnd w:id="8"/>
+      <w:r>
+        <w:t>Working with JavaScript Files</w:t>
       </w:r>
     </w:p>
     <w:p>
@@ -1819,31 +2074,6 @@
       <w:r>
         <w:tab/>
         <w:t>// ./ means that the file is in the current folder</w:t>
-      </w:r>
-    </w:p>
-    <w:p>
-      <w:r>
-        <w:t xml:space="preserve">The closing tag &lt;/script&gt; is important.  (The syntax </w:t>
-      </w:r>
-      <w:r>
-        <w:t>&lt;script “</w:t>
-      </w:r>
-      <w:proofErr w:type="spellStart"/>
-      <w:r>
-        <w:t>src</w:t>
-      </w:r>
-      <w:proofErr w:type="spellEnd"/>
-      <w:r>
-        <w:t>=./</w:t>
-      </w:r>
-      <w:r>
-        <w:rPr>
-          <w:i/>
-        </w:rPr>
-        <w:t>filename</w:t>
-      </w:r>
-      <w:r>
-        <w:t>.js” /&gt; may work with some browsers, but not necessarily all browsers.)</w:t>
       </w:r>
     </w:p>
     <w:p>
@@ -1934,6 +2164,7 @@
         </w:numPr>
       </w:pPr>
       <w:r>
+        <w:lastRenderedPageBreak/>
         <w:t xml:space="preserve">Click </w:t>
       </w:r>
       <w:r>
@@ -2042,10 +2273,10 @@
     </w:p>
     <w:p>
       <w:pPr>
-        <w:pStyle w:val="Heading1"/>
-      </w:pPr>
-      <w:bookmarkStart w:id="7" w:name="_JavaScript_Language"/>
-      <w:bookmarkEnd w:id="7"/>
+        <w:pStyle w:val="Heading2"/>
+      </w:pPr>
+      <w:bookmarkStart w:id="9" w:name="_JavaScript_Language"/>
+      <w:bookmarkEnd w:id="9"/>
       <w:r>
         <w:t>JavaScript Language</w:t>
       </w:r>
@@ -2067,7 +2298,6 @@
         </w:numPr>
       </w:pPr>
       <w:r>
-        <w:lastRenderedPageBreak/>
         <w:t>“</w:t>
       </w:r>
       <w:proofErr w:type="spellStart"/>
@@ -2296,6 +2526,7 @@
       </w:pPr>
       <w:proofErr w:type="gramStart"/>
       <w:r>
+        <w:lastRenderedPageBreak/>
         <w:t>price</w:t>
       </w:r>
       <w:proofErr w:type="gramEnd"/>
@@ -2380,444 +2611,444 @@
       </w:r>
     </w:p>
     <w:p>
+      <w:r>
+        <w:tab/>
+        <w:t>Hello “World”</w:t>
+      </w:r>
+    </w:p>
+    <w:p>
+      <w:proofErr w:type="gramStart"/>
+      <w:r>
+        <w:t xml:space="preserve">To get more information about the escape character, keywords </w:t>
+      </w:r>
+      <w:r>
+        <w:rPr>
+          <w:b/>
+        </w:rPr>
+        <w:t>“</w:t>
+      </w:r>
+      <w:proofErr w:type="spellStart"/>
+      <w:r>
+        <w:rPr>
+          <w:b/>
+        </w:rPr>
+        <w:t>mdn</w:t>
+      </w:r>
+      <w:proofErr w:type="spellEnd"/>
+      <w:r>
+        <w:rPr>
+          <w:b/>
+        </w:rPr>
+        <w:t xml:space="preserve"> </w:t>
+      </w:r>
+      <w:r>
+        <w:rPr>
+          <w:b/>
+        </w:rPr>
+        <w:t>string</w:t>
+      </w:r>
+      <w:r>
+        <w:rPr>
+          <w:b/>
+        </w:rPr>
+        <w:t>”</w:t>
+      </w:r>
+      <w:r>
+        <w:t xml:space="preserve"> with Google.</w:t>
+      </w:r>
+      <w:proofErr w:type="gramEnd"/>
+      <w:r>
+        <w:t xml:space="preserve">  The </w:t>
+      </w:r>
+      <w:proofErr w:type="spellStart"/>
+      <w:r>
+        <w:rPr>
+          <w:b/>
+        </w:rPr>
+        <w:t>mdn</w:t>
+      </w:r>
+      <w:proofErr w:type="spellEnd"/>
+      <w:r>
+        <w:rPr>
+          <w:b/>
+        </w:rPr>
+        <w:t xml:space="preserve"> String </w:t>
+      </w:r>
+      <w:r>
+        <w:t xml:space="preserve">article contains a section on </w:t>
+      </w:r>
+      <w:r>
+        <w:rPr>
+          <w:b/>
+        </w:rPr>
+        <w:t>Escape notation</w:t>
+      </w:r>
+      <w:r>
+        <w:t>.</w:t>
+      </w:r>
+    </w:p>
+    <w:p>
+      <w:r>
+        <w:t>String concatenation is expressed by the (+) binary operator.</w:t>
+      </w:r>
+    </w:p>
+    <w:p>
+      <w:r>
+        <w:t xml:space="preserve">To convert a number to a string, use the </w:t>
+      </w:r>
+      <w:proofErr w:type="spellStart"/>
+      <w:proofErr w:type="gramStart"/>
+      <w:r>
+        <w:t>ToString</w:t>
+      </w:r>
+      <w:proofErr w:type="spellEnd"/>
+      <w:r>
+        <w:t>(</w:t>
+      </w:r>
+      <w:proofErr w:type="gramEnd"/>
+      <w:r>
+        <w:t>) method.  For example</w:t>
+      </w:r>
+    </w:p>
+    <w:p>
+      <w:pPr>
+        <w:spacing w:after="0" w:line="240" w:lineRule="auto"/>
+        <w:ind w:left="720"/>
+      </w:pPr>
+      <w:proofErr w:type="gramStart"/>
+      <w:r>
+        <w:t>let</w:t>
+      </w:r>
+      <w:proofErr w:type="gramEnd"/>
+      <w:r>
+        <w:t> price = 49.99;</w:t>
+      </w:r>
+      <w:r>
+        <w:tab/>
+        <w:t>// numeric form starts with a lower-case letter</w:t>
+      </w:r>
+    </w:p>
+    <w:p>
+      <w:pPr>
+        <w:spacing w:after="0" w:line="240" w:lineRule="auto"/>
+        <w:ind w:left="720"/>
+      </w:pPr>
+      <w:proofErr w:type="gramStart"/>
+      <w:r>
+        <w:t>let</w:t>
+      </w:r>
+      <w:proofErr w:type="gramEnd"/>
+      <w:r>
+        <w:t> Price = </w:t>
+      </w:r>
+      <w:proofErr w:type="spellStart"/>
+      <w:r>
+        <w:t>price.toString</w:t>
+      </w:r>
+      <w:proofErr w:type="spellEnd"/>
+      <w:r>
+        <w:t>();</w:t>
+      </w:r>
+      <w:r>
+        <w:tab/>
+        <w:t>// string form starts with an upper-case letter</w:t>
+      </w:r>
+    </w:p>
+    <w:p>
+      <w:pPr>
+        <w:spacing w:after="0" w:line="240" w:lineRule="auto"/>
+        <w:ind w:left="720"/>
+      </w:pPr>
+      <w:proofErr w:type="gramStart"/>
+      <w:r>
+        <w:t>alert</w:t>
+      </w:r>
+      <w:r>
+        <w:t>(</w:t>
+      </w:r>
+      <w:proofErr w:type="gramEnd"/>
+      <w:r>
+        <w:t>'$' + Price);</w:t>
+      </w:r>
+      <w:r>
+        <w:tab/>
+      </w:r>
+      <w:r>
+        <w:tab/>
+        <w:t>// $49.99 is displayed</w:t>
+      </w:r>
+    </w:p>
+    <w:p>
+      <w:pPr>
+        <w:spacing w:after="0" w:line="240" w:lineRule="auto"/>
+      </w:pPr>
+    </w:p>
+    <w:p>
+      <w:r>
+        <w:t>To convert a number to a string</w:t>
+      </w:r>
+      <w:r>
+        <w:t xml:space="preserve">, use the </w:t>
+      </w:r>
+      <w:proofErr w:type="spellStart"/>
+      <w:proofErr w:type="gramStart"/>
+      <w:r>
+        <w:t>parseFloat</w:t>
+      </w:r>
+      <w:proofErr w:type="spellEnd"/>
+      <w:r>
+        <w:t>(</w:t>
+      </w:r>
+      <w:proofErr w:type="gramEnd"/>
+      <w:r>
+        <w:t>) function.  For example</w:t>
+      </w:r>
+    </w:p>
+    <w:p>
+      <w:pPr>
+        <w:spacing w:after="0" w:line="240" w:lineRule="auto"/>
+        <w:ind w:left="720"/>
+      </w:pPr>
+      <w:proofErr w:type="gramStart"/>
+      <w:r>
+        <w:t>let</w:t>
+      </w:r>
+      <w:proofErr w:type="gramEnd"/>
+      <w:r>
+        <w:t> </w:t>
+      </w:r>
+      <w:r>
+        <w:t>P</w:t>
+      </w:r>
+      <w:r>
+        <w:t>rice = 49.99;</w:t>
+      </w:r>
+      <w:r>
+        <w:tab/>
+      </w:r>
+      <w:r>
+        <w:tab/>
+        <w:t>// string form starts with an upper-case letter</w:t>
+      </w:r>
+    </w:p>
+    <w:p>
+      <w:pPr>
+        <w:spacing w:after="0" w:line="240" w:lineRule="auto"/>
+        <w:ind w:left="720"/>
+      </w:pPr>
+      <w:proofErr w:type="gramStart"/>
+      <w:r>
+        <w:t>let</w:t>
+      </w:r>
+      <w:proofErr w:type="gramEnd"/>
+      <w:r>
+        <w:t> </w:t>
+      </w:r>
+      <w:r>
+        <w:t>p</w:t>
+      </w:r>
+      <w:r>
+        <w:t>rice = </w:t>
+      </w:r>
+      <w:proofErr w:type="spellStart"/>
+      <w:r>
+        <w:t>Number.parseFloat</w:t>
+      </w:r>
+      <w:proofErr w:type="spellEnd"/>
+      <w:r>
+        <w:t>(</w:t>
+      </w:r>
+      <w:r>
+        <w:t>Price</w:t>
+      </w:r>
+      <w:r>
+        <w:t>);</w:t>
+      </w:r>
+      <w:r>
+        <w:t xml:space="preserve">  // numeric form starts with a lower-case letter</w:t>
+      </w:r>
+    </w:p>
+    <w:p>
+      <w:pPr>
+        <w:spacing w:after="0" w:line="240" w:lineRule="auto"/>
+        <w:ind w:left="720"/>
+      </w:pPr>
+      <w:proofErr w:type="gramStart"/>
+      <w:r>
+        <w:t>alert</w:t>
+      </w:r>
+      <w:r>
+        <w:t>(</w:t>
+      </w:r>
+      <w:proofErr w:type="gramEnd"/>
+      <w:r>
+        <w:t>price - 3</w:t>
+      </w:r>
+      <w:r>
+        <w:t>);</w:t>
+      </w:r>
+      <w:r>
+        <w:tab/>
+      </w:r>
+      <w:r>
+        <w:tab/>
+      </w:r>
+      <w:r>
+        <w:tab/>
+        <w:t>// 46.99 is displayed</w:t>
+      </w:r>
+    </w:p>
+    <w:p>
+      <w:pPr>
+        <w:spacing w:after="0" w:line="240" w:lineRule="auto"/>
+        <w:ind w:left="720"/>
+      </w:pPr>
+    </w:p>
+    <w:p>
+      <w:pPr>
+        <w:spacing w:after="0" w:line="240" w:lineRule="auto"/>
+      </w:pPr>
+      <w:r>
+        <w:t>OBJECTS</w:t>
+      </w:r>
+    </w:p>
+    <w:p>
+      <w:pPr>
+        <w:spacing w:after="0" w:line="240" w:lineRule="auto"/>
+      </w:pPr>
+    </w:p>
+    <w:p>
+      <w:pPr>
+        <w:spacing w:after="0" w:line="240" w:lineRule="auto"/>
+      </w:pPr>
+      <w:r>
+        <w:t>A person usually has a first name and a last name.  In JavaScript we express this by</w:t>
+      </w:r>
+    </w:p>
+    <w:p>
+      <w:pPr>
+        <w:spacing w:after="0" w:line="240" w:lineRule="auto"/>
+      </w:pPr>
+    </w:p>
+    <w:p>
+      <w:pPr>
+        <w:spacing w:after="0" w:line="240" w:lineRule="auto"/>
+      </w:pPr>
+      <w:proofErr w:type="gramStart"/>
+      <w:r>
+        <w:t>let</w:t>
+      </w:r>
+      <w:proofErr w:type="gramEnd"/>
+      <w:r>
+        <w:t xml:space="preserve"> person = {</w:t>
+      </w:r>
+    </w:p>
+    <w:p>
+      <w:pPr>
+        <w:spacing w:after="0" w:line="240" w:lineRule="auto"/>
+      </w:pPr>
+      <w:r>
+        <w:tab/>
+      </w:r>
+      <w:proofErr w:type="spellStart"/>
+      <w:proofErr w:type="gramStart"/>
+      <w:r>
+        <w:t>firstName</w:t>
+      </w:r>
+      <w:proofErr w:type="spellEnd"/>
+      <w:proofErr w:type="gramEnd"/>
+      <w:r>
+        <w:t>: ‘John’,</w:t>
+      </w:r>
+    </w:p>
+    <w:p>
+      <w:pPr>
+        <w:spacing w:after="0" w:line="240" w:lineRule="auto"/>
+      </w:pPr>
+      <w:r>
+        <w:tab/>
+      </w:r>
+      <w:proofErr w:type="spellStart"/>
+      <w:proofErr w:type="gramStart"/>
+      <w:r>
+        <w:t>lastName</w:t>
+      </w:r>
+      <w:proofErr w:type="spellEnd"/>
+      <w:proofErr w:type="gramEnd"/>
+      <w:r>
+        <w:t>: ‘Adams’</w:t>
+      </w:r>
+    </w:p>
+    <w:p>
+      <w:pPr>
+        <w:spacing w:after="0" w:line="240" w:lineRule="auto"/>
+      </w:pPr>
+      <w:r>
+        <w:t>};</w:t>
+      </w:r>
+    </w:p>
+    <w:p>
+      <w:pPr>
+        <w:spacing w:after="0" w:line="240" w:lineRule="auto"/>
+      </w:pPr>
+    </w:p>
+    <w:p>
+      <w:pPr>
+        <w:spacing w:after="0" w:line="240" w:lineRule="auto"/>
+      </w:pPr>
+      <w:proofErr w:type="spellStart"/>
+      <w:proofErr w:type="gramStart"/>
+      <w:r>
+        <w:rPr>
+          <w:b/>
+        </w:rPr>
+        <w:t>firstName</w:t>
+      </w:r>
+      <w:proofErr w:type="spellEnd"/>
+      <w:proofErr w:type="gramEnd"/>
+      <w:r>
+        <w:rPr>
+          <w:b/>
+        </w:rPr>
+        <w:t xml:space="preserve"> </w:t>
+      </w:r>
+      <w:r>
+        <w:t xml:space="preserve">and </w:t>
+      </w:r>
+      <w:proofErr w:type="spellStart"/>
+      <w:r>
+        <w:rPr>
+          <w:b/>
+        </w:rPr>
+        <w:t>lastName</w:t>
+      </w:r>
+      <w:proofErr w:type="spellEnd"/>
+      <w:r>
+        <w:rPr>
+          <w:b/>
+        </w:rPr>
+        <w:t xml:space="preserve"> </w:t>
+      </w:r>
+      <w:r>
+        <w:t xml:space="preserve">are properties of the object </w:t>
+      </w:r>
+      <w:r>
+        <w:rPr>
+          <w:b/>
+        </w:rPr>
+        <w:t>person</w:t>
+      </w:r>
+      <w:r>
+        <w:t>.  Properties are accessible via the (.) operator.</w:t>
+      </w:r>
+    </w:p>
+    <w:p>
+      <w:pPr>
+        <w:spacing w:after="0" w:line="240" w:lineRule="auto"/>
+      </w:pPr>
       <w:r>
         <w:lastRenderedPageBreak/>
         <w:tab/>
-        <w:t>Hello “World”</w:t>
-      </w:r>
-    </w:p>
-    <w:p>
-      <w:proofErr w:type="gramStart"/>
-      <w:r>
-        <w:t xml:space="preserve">To get more information about the escape character, keywords </w:t>
-      </w:r>
-      <w:r>
-        <w:rPr>
-          <w:b/>
-        </w:rPr>
-        <w:t>“</w:t>
-      </w:r>
-      <w:proofErr w:type="spellStart"/>
-      <w:r>
-        <w:rPr>
-          <w:b/>
-        </w:rPr>
-        <w:t>mdn</w:t>
-      </w:r>
-      <w:proofErr w:type="spellEnd"/>
-      <w:r>
-        <w:rPr>
-          <w:b/>
-        </w:rPr>
-        <w:t xml:space="preserve"> </w:t>
-      </w:r>
-      <w:r>
-        <w:rPr>
-          <w:b/>
-        </w:rPr>
-        <w:t>string</w:t>
-      </w:r>
-      <w:r>
-        <w:rPr>
-          <w:b/>
-        </w:rPr>
-        <w:t>”</w:t>
-      </w:r>
-      <w:r>
-        <w:t xml:space="preserve"> with Google.</w:t>
-      </w:r>
-      <w:proofErr w:type="gramEnd"/>
-      <w:r>
-        <w:t xml:space="preserve">  The </w:t>
-      </w:r>
-      <w:proofErr w:type="spellStart"/>
-      <w:r>
-        <w:rPr>
-          <w:b/>
-        </w:rPr>
-        <w:t>mdn</w:t>
-      </w:r>
-      <w:proofErr w:type="spellEnd"/>
-      <w:r>
-        <w:rPr>
-          <w:b/>
-        </w:rPr>
-        <w:t xml:space="preserve"> String </w:t>
-      </w:r>
-      <w:r>
-        <w:t xml:space="preserve">article contains a section on </w:t>
-      </w:r>
-      <w:r>
-        <w:rPr>
-          <w:b/>
-        </w:rPr>
-        <w:t>Escape notation</w:t>
-      </w:r>
-      <w:r>
-        <w:t>.</w:t>
-      </w:r>
-    </w:p>
-    <w:p>
-      <w:r>
-        <w:t>String concatenation is expressed by the (+) binary operator.</w:t>
-      </w:r>
-    </w:p>
-    <w:p>
-      <w:r>
-        <w:t xml:space="preserve">To convert a number to a string, use the </w:t>
-      </w:r>
-      <w:proofErr w:type="spellStart"/>
-      <w:proofErr w:type="gramStart"/>
-      <w:r>
-        <w:t>ToString</w:t>
-      </w:r>
-      <w:proofErr w:type="spellEnd"/>
-      <w:r>
-        <w:t>(</w:t>
-      </w:r>
-      <w:proofErr w:type="gramEnd"/>
-      <w:r>
-        <w:t>) method.  For example</w:t>
-      </w:r>
-    </w:p>
-    <w:p>
-      <w:pPr>
-        <w:spacing w:after="0" w:line="240" w:lineRule="auto"/>
-        <w:ind w:left="720"/>
-      </w:pPr>
-      <w:proofErr w:type="gramStart"/>
-      <w:r>
-        <w:t>let</w:t>
-      </w:r>
-      <w:proofErr w:type="gramEnd"/>
-      <w:r>
-        <w:t> price = 49.99;</w:t>
-      </w:r>
-      <w:r>
-        <w:tab/>
-        <w:t>// numeric form starts with a lower-case letter</w:t>
-      </w:r>
-    </w:p>
-    <w:p>
-      <w:pPr>
-        <w:spacing w:after="0" w:line="240" w:lineRule="auto"/>
-        <w:ind w:left="720"/>
-      </w:pPr>
-      <w:proofErr w:type="gramStart"/>
-      <w:r>
-        <w:t>let</w:t>
-      </w:r>
-      <w:proofErr w:type="gramEnd"/>
-      <w:r>
-        <w:t> Price = </w:t>
-      </w:r>
-      <w:proofErr w:type="spellStart"/>
-      <w:r>
-        <w:t>price.toString</w:t>
-      </w:r>
-      <w:proofErr w:type="spellEnd"/>
-      <w:r>
-        <w:t>();</w:t>
-      </w:r>
-      <w:r>
-        <w:tab/>
-        <w:t>// string form starts with an upper-case letter</w:t>
-      </w:r>
-    </w:p>
-    <w:p>
-      <w:pPr>
-        <w:spacing w:after="0" w:line="240" w:lineRule="auto"/>
-        <w:ind w:left="720"/>
-      </w:pPr>
-      <w:proofErr w:type="gramStart"/>
-      <w:r>
-        <w:t>alert</w:t>
-      </w:r>
-      <w:r>
-        <w:t>(</w:t>
-      </w:r>
-      <w:proofErr w:type="gramEnd"/>
-      <w:r>
-        <w:t>'$' + Price);</w:t>
-      </w:r>
-      <w:r>
-        <w:tab/>
-      </w:r>
-      <w:r>
-        <w:tab/>
-        <w:t>// $49.99 is displayed</w:t>
-      </w:r>
-    </w:p>
-    <w:p>
-      <w:pPr>
-        <w:spacing w:after="0" w:line="240" w:lineRule="auto"/>
-      </w:pPr>
-    </w:p>
-    <w:p>
-      <w:r>
-        <w:t>To convert a number to a string</w:t>
-      </w:r>
-      <w:r>
-        <w:t xml:space="preserve">, use the </w:t>
-      </w:r>
-      <w:proofErr w:type="spellStart"/>
-      <w:proofErr w:type="gramStart"/>
-      <w:r>
-        <w:t>parseFloat</w:t>
-      </w:r>
-      <w:proofErr w:type="spellEnd"/>
-      <w:r>
-        <w:t>(</w:t>
-      </w:r>
-      <w:proofErr w:type="gramEnd"/>
-      <w:r>
-        <w:t>) function.  For example</w:t>
-      </w:r>
-    </w:p>
-    <w:p>
-      <w:pPr>
-        <w:spacing w:after="0" w:line="240" w:lineRule="auto"/>
-        <w:ind w:left="720"/>
-      </w:pPr>
-      <w:proofErr w:type="gramStart"/>
-      <w:r>
-        <w:t>let</w:t>
-      </w:r>
-      <w:proofErr w:type="gramEnd"/>
-      <w:r>
-        <w:t> </w:t>
-      </w:r>
-      <w:r>
-        <w:t>P</w:t>
-      </w:r>
-      <w:r>
-        <w:t>rice = 49.99;</w:t>
-      </w:r>
-      <w:r>
-        <w:tab/>
-      </w:r>
-      <w:r>
-        <w:tab/>
-        <w:t>// string form starts with an upper-case letter</w:t>
-      </w:r>
-    </w:p>
-    <w:p>
-      <w:pPr>
-        <w:spacing w:after="0" w:line="240" w:lineRule="auto"/>
-        <w:ind w:left="720"/>
-      </w:pPr>
-      <w:proofErr w:type="gramStart"/>
-      <w:r>
-        <w:t>let</w:t>
-      </w:r>
-      <w:proofErr w:type="gramEnd"/>
-      <w:r>
-        <w:t> </w:t>
-      </w:r>
-      <w:r>
-        <w:t>p</w:t>
-      </w:r>
-      <w:r>
-        <w:t>rice = </w:t>
-      </w:r>
-      <w:proofErr w:type="spellStart"/>
-      <w:r>
-        <w:t>Number.parseFloat</w:t>
-      </w:r>
-      <w:proofErr w:type="spellEnd"/>
-      <w:r>
-        <w:t>(</w:t>
-      </w:r>
-      <w:r>
-        <w:t>Price</w:t>
-      </w:r>
-      <w:r>
-        <w:t>);</w:t>
-      </w:r>
-      <w:r>
-        <w:t xml:space="preserve">  // numeric form starts with a lower-case letter</w:t>
-      </w:r>
-    </w:p>
-    <w:p>
-      <w:pPr>
-        <w:spacing w:after="0" w:line="240" w:lineRule="auto"/>
-        <w:ind w:left="720"/>
-      </w:pPr>
-      <w:proofErr w:type="gramStart"/>
-      <w:r>
-        <w:t>alert</w:t>
-      </w:r>
-      <w:r>
-        <w:t>(</w:t>
-      </w:r>
-      <w:proofErr w:type="gramEnd"/>
-      <w:r>
-        <w:t>price - 3</w:t>
-      </w:r>
-      <w:r>
-        <w:t>);</w:t>
-      </w:r>
-      <w:r>
-        <w:tab/>
-      </w:r>
-      <w:r>
-        <w:tab/>
-      </w:r>
-      <w:r>
-        <w:tab/>
-        <w:t>// 46.99 is displayed</w:t>
-      </w:r>
-    </w:p>
-    <w:p>
-      <w:pPr>
-        <w:spacing w:after="0" w:line="240" w:lineRule="auto"/>
-        <w:ind w:left="720"/>
-      </w:pPr>
-    </w:p>
-    <w:p>
-      <w:pPr>
-        <w:spacing w:after="0" w:line="240" w:lineRule="auto"/>
-      </w:pPr>
-      <w:r>
-        <w:t>OBJECTS</w:t>
-      </w:r>
-    </w:p>
-    <w:p>
-      <w:pPr>
-        <w:spacing w:after="0" w:line="240" w:lineRule="auto"/>
-      </w:pPr>
-    </w:p>
-    <w:p>
-      <w:pPr>
-        <w:spacing w:after="0" w:line="240" w:lineRule="auto"/>
-      </w:pPr>
-      <w:r>
-        <w:t>A person usually has a first name and a last name.  In JavaScript we express this by</w:t>
-      </w:r>
-    </w:p>
-    <w:p>
-      <w:pPr>
-        <w:spacing w:after="0" w:line="240" w:lineRule="auto"/>
-      </w:pPr>
-    </w:p>
-    <w:p>
-      <w:pPr>
-        <w:spacing w:after="0" w:line="240" w:lineRule="auto"/>
-      </w:pPr>
-      <w:proofErr w:type="gramStart"/>
-      <w:r>
-        <w:t>let</w:t>
-      </w:r>
-      <w:proofErr w:type="gramEnd"/>
-      <w:r>
-        <w:t xml:space="preserve"> person = {</w:t>
-      </w:r>
-    </w:p>
-    <w:p>
-      <w:pPr>
-        <w:spacing w:after="0" w:line="240" w:lineRule="auto"/>
-      </w:pPr>
-      <w:r>
-        <w:tab/>
-      </w:r>
-      <w:proofErr w:type="spellStart"/>
-      <w:proofErr w:type="gramStart"/>
-      <w:r>
-        <w:t>firstName</w:t>
-      </w:r>
-      <w:proofErr w:type="spellEnd"/>
-      <w:proofErr w:type="gramEnd"/>
-      <w:r>
-        <w:t>: ‘John’,</w:t>
-      </w:r>
-    </w:p>
-    <w:p>
-      <w:pPr>
-        <w:spacing w:after="0" w:line="240" w:lineRule="auto"/>
-      </w:pPr>
-      <w:r>
-        <w:tab/>
-      </w:r>
-      <w:proofErr w:type="spellStart"/>
-      <w:proofErr w:type="gramStart"/>
-      <w:r>
-        <w:t>lastName</w:t>
-      </w:r>
-      <w:proofErr w:type="spellEnd"/>
-      <w:proofErr w:type="gramEnd"/>
-      <w:r>
-        <w:t>: ‘Adams’</w:t>
-      </w:r>
-    </w:p>
-    <w:p>
-      <w:pPr>
-        <w:spacing w:after="0" w:line="240" w:lineRule="auto"/>
-      </w:pPr>
-      <w:r>
-        <w:t>};</w:t>
-      </w:r>
-    </w:p>
-    <w:p>
-      <w:pPr>
-        <w:spacing w:after="0" w:line="240" w:lineRule="auto"/>
-      </w:pPr>
-    </w:p>
-    <w:p>
-      <w:pPr>
-        <w:spacing w:after="0" w:line="240" w:lineRule="auto"/>
-      </w:pPr>
-      <w:proofErr w:type="spellStart"/>
-      <w:proofErr w:type="gramStart"/>
-      <w:r>
-        <w:rPr>
-          <w:b/>
-        </w:rPr>
-        <w:t>firstName</w:t>
-      </w:r>
-      <w:proofErr w:type="spellEnd"/>
-      <w:proofErr w:type="gramEnd"/>
-      <w:r>
-        <w:rPr>
-          <w:b/>
-        </w:rPr>
-        <w:t xml:space="preserve"> </w:t>
-      </w:r>
-      <w:r>
-        <w:t xml:space="preserve">and </w:t>
-      </w:r>
-      <w:proofErr w:type="spellStart"/>
-      <w:r>
-        <w:rPr>
-          <w:b/>
-        </w:rPr>
-        <w:t>lastName</w:t>
-      </w:r>
-      <w:proofErr w:type="spellEnd"/>
-      <w:r>
-        <w:rPr>
-          <w:b/>
-        </w:rPr>
-        <w:t xml:space="preserve"> </w:t>
-      </w:r>
-      <w:r>
-        <w:t xml:space="preserve">are properties of the object </w:t>
-      </w:r>
-      <w:r>
-        <w:rPr>
-          <w:b/>
-        </w:rPr>
-        <w:t>person</w:t>
-      </w:r>
-      <w:r>
-        <w:t>.  Properties are accessible via the (.) operator.</w:t>
-      </w:r>
-    </w:p>
-    <w:p>
-      <w:pPr>
-        <w:spacing w:after="0" w:line="240" w:lineRule="auto"/>
-      </w:pPr>
-      <w:r>
-        <w:tab/>
       </w:r>
       <w:proofErr w:type="gramStart"/>
       <w:r>
@@ -3060,7 +3291,6 @@
     <w:p>
       <w:proofErr w:type="gramStart"/>
       <w:r>
-        <w:lastRenderedPageBreak/>
         <w:t>has</w:t>
       </w:r>
       <w:proofErr w:type="gramEnd"/>
@@ -3627,6 +3857,7 @@
         </w:numPr>
       </w:pPr>
       <w:r>
+        <w:lastRenderedPageBreak/>
         <w:t>The comparison for equality is expressed by ===.</w:t>
       </w:r>
     </w:p>
@@ -3725,7 +3956,6 @@
     </w:p>
     <w:p>
       <w:r>
-        <w:lastRenderedPageBreak/>
         <w:t xml:space="preserve">The syntax for a list of several consecutive </w:t>
       </w:r>
       <w:r>
@@ -4159,6 +4389,7 @@
         <w:spacing w:after="0" w:line="240" w:lineRule="auto"/>
       </w:pPr>
       <w:r>
+        <w:lastRenderedPageBreak/>
         <w:tab/>
       </w:r>
       <w:proofErr w:type="gramStart"/>
@@ -4367,7 +4598,6 @@
         <w:spacing w:after="0" w:line="240" w:lineRule="auto"/>
       </w:pPr>
       <w:r>
-        <w:lastRenderedPageBreak/>
         <w:tab/>
       </w:r>
       <w:proofErr w:type="gramStart"/>
@@ -4754,12 +4984,16 @@
       </w:r>
     </w:p>
     <w:p>
-      <w:bookmarkStart w:id="8" w:name="_Apply_JavaScript_to"/>
-      <w:bookmarkEnd w:id="8"/>
-    </w:p>
-    <w:p>
-      <w:r>
-        <w:t xml:space="preserve">When you pass a scalar (e.g. an ordinary variable) as an argument to a function, and when the function changes the value of that variable, this has no effect on that scalar (i.e. passing by value).  But when you pass an object as an argument to a function, and when the function changes the value of one of the object’s properties, this is – indeed – a change that affects the object (i.e.  </w:t>
+      <w:bookmarkStart w:id="10" w:name="_Apply_JavaScript_to"/>
+      <w:bookmarkEnd w:id="10"/>
+    </w:p>
+    <w:p>
+      <w:r>
+        <w:t xml:space="preserve">When you pass a scalar (e.g. an ordinary variable) as an argument to a function, and when the function changes the value of that variable, this has no effect on that scalar (i.e. passing by value).  But when you </w:t>
+      </w:r>
+      <w:r>
+        <w:lastRenderedPageBreak/>
+        <w:t xml:space="preserve">pass an object as an argument to a function, and when the function changes the value of one of the object’s properties, this is – indeed – a change that affects the object (i.e.  </w:t>
       </w:r>
       <w:proofErr w:type="gramStart"/>
       <w:r>
@@ -4772,10 +5006,10 @@
     </w:p>
     <w:p>
       <w:pPr>
-        <w:pStyle w:val="Heading1"/>
-      </w:pPr>
-      <w:bookmarkStart w:id="9" w:name="_Apply_JavaScript_to_1"/>
-      <w:bookmarkEnd w:id="9"/>
+        <w:pStyle w:val="Heading2"/>
+      </w:pPr>
+      <w:bookmarkStart w:id="11" w:name="_Apply_JavaScript_to_1"/>
+      <w:bookmarkEnd w:id="11"/>
       <w:r>
         <w:t>Apply JavaScript to a Web Page</w:t>
       </w:r>
@@ -5512,11 +5746,12 @@
     </w:p>
     <w:p>
       <w:pPr>
-        <w:pStyle w:val="Heading1"/>
-      </w:pPr>
-      <w:bookmarkStart w:id="10" w:name="_Standard_Built-in_Objects"/>
-      <w:bookmarkEnd w:id="10"/>
-      <w:r>
+        <w:pStyle w:val="Heading2"/>
+      </w:pPr>
+      <w:bookmarkStart w:id="12" w:name="_Standard_Built-in_Objects"/>
+      <w:bookmarkEnd w:id="12"/>
+      <w:r>
+        <w:lastRenderedPageBreak/>
         <w:t>Standard Built-in Objects</w:t>
       </w:r>
     </w:p>
@@ -5762,7 +5997,6 @@
       <w:proofErr w:type="spellStart"/>
       <w:proofErr w:type="gramStart"/>
       <w:r>
-        <w:lastRenderedPageBreak/>
         <w:t>myString.indexOf</w:t>
       </w:r>
       <w:proofErr w:type="spellEnd"/>
@@ -5809,10 +6043,10 @@
     </w:p>
     <w:p>
       <w:pPr>
-        <w:pStyle w:val="Heading1"/>
-      </w:pPr>
-      <w:bookmarkStart w:id="11" w:name="_Less_Disciplined_JavaScript"/>
-      <w:bookmarkEnd w:id="11"/>
+        <w:pStyle w:val="Heading2"/>
+      </w:pPr>
+      <w:bookmarkStart w:id="13" w:name="_Less_Disciplined_JavaScript"/>
+      <w:bookmarkEnd w:id="13"/>
       <w:r>
         <w:t>Less Disciplined JavaScript</w:t>
       </w:r>
@@ -5930,7 +6164,7 @@
           <w:rPr>
             <w:noProof/>
           </w:rPr>
-          <w:t>4</w:t>
+          <w:t>1</w:t>
         </w:r>
         <w:r>
           <w:rPr>

</xml_diff>

<commit_message>
Complete the changes to the clips "Adding JavaScript Code to a Web Page" and "Working with JavaScript Files" in "JavaScript_GettingStarted".
</commit_message>
<xml_diff>
--- a/JavaScript_GettingStarted/JavaScript_GettingStarted.docx
+++ b/JavaScript_GettingStarted/JavaScript_GettingStarted.docx
@@ -42,19 +42,7 @@
               <w:rPr>
                 <w:rStyle w:val="Hyperlink"/>
               </w:rPr>
-              <w:t>New To</w:t>
-            </w:r>
-            <w:r>
-              <w:rPr>
-                <w:rStyle w:val="Hyperlink"/>
-              </w:rPr>
-              <w:t>o</w:t>
-            </w:r>
-            <w:r>
-              <w:rPr>
-                <w:rStyle w:val="Hyperlink"/>
-              </w:rPr>
-              <w:t>ls</w:t>
+              <w:t>New Tools</w:t>
             </w:r>
             <w:r>
               <w:rPr>
@@ -74,31 +62,13 @@
                 <w:rPr>
                   <w:rStyle w:val="Hyperlink"/>
                 </w:rPr>
-                <w:t>Introductor</w:t>
+                <w:t>Introductory</w:t>
               </w:r>
               <w:r>
                 <w:rPr>
                   <w:rStyle w:val="Hyperlink"/>
                 </w:rPr>
-                <w:t>y</w:t>
-              </w:r>
-              <w:r>
-                <w:rPr>
-                  <w:rStyle w:val="Hyperlink"/>
-                </w:rPr>
-                <w:t xml:space="preserve"> </w:t>
-              </w:r>
-              <w:r>
-                <w:rPr>
-                  <w:rStyle w:val="Hyperlink"/>
-                </w:rPr>
-                <w:t>P</w:t>
-              </w:r>
-              <w:r>
-                <w:rPr>
-                  <w:rStyle w:val="Hyperlink"/>
-                </w:rPr>
-                <w:t>roject</w:t>
+                <w:t xml:space="preserve"> Project</w:t>
               </w:r>
             </w:hyperlink>
           </w:p>
@@ -115,25 +85,19 @@
                 <w:rPr>
                   <w:rStyle w:val="Hyperlink"/>
                 </w:rPr>
-                <w:t>Sample We</w:t>
+                <w:t>Sample</w:t>
               </w:r>
               <w:r>
                 <w:rPr>
                   <w:rStyle w:val="Hyperlink"/>
                 </w:rPr>
-                <w:t>b</w:t>
+                <w:t xml:space="preserve"> </w:t>
               </w:r>
               <w:r>
                 <w:rPr>
                   <w:rStyle w:val="Hyperlink"/>
                 </w:rPr>
-                <w:t>s</w:t>
-              </w:r>
-              <w:r>
-                <w:rPr>
-                  <w:rStyle w:val="Hyperlink"/>
-                </w:rPr>
-                <w:t>ite</w:t>
+                <w:t>Website</w:t>
               </w:r>
             </w:hyperlink>
           </w:p>
@@ -148,55 +112,19 @@
                 <w:rPr>
                   <w:rStyle w:val="Hyperlink"/>
                 </w:rPr>
-                <w:t>Addi</w:t>
+                <w:t xml:space="preserve">Adding JavaScript </w:t>
               </w:r>
               <w:r>
                 <w:rPr>
                   <w:rStyle w:val="Hyperlink"/>
                 </w:rPr>
-                <w:t>n</w:t>
+                <w:t>C</w:t>
               </w:r>
               <w:r>
                 <w:rPr>
                   <w:rStyle w:val="Hyperlink"/>
                 </w:rPr>
-                <w:t>g Jav</w:t>
-              </w:r>
-              <w:r>
-                <w:rPr>
-                  <w:rStyle w:val="Hyperlink"/>
-                </w:rPr>
-                <w:t>a</w:t>
-              </w:r>
-              <w:r>
-                <w:rPr>
-                  <w:rStyle w:val="Hyperlink"/>
-                </w:rPr>
-                <w:t>Scr</w:t>
-              </w:r>
-              <w:r>
-                <w:rPr>
-                  <w:rStyle w:val="Hyperlink"/>
-                </w:rPr>
-                <w:t>i</w:t>
-              </w:r>
-              <w:r>
-                <w:rPr>
-                  <w:rStyle w:val="Hyperlink"/>
-                </w:rPr>
-                <w:t>pt Co</w:t>
-              </w:r>
-              <w:r>
-                <w:rPr>
-                  <w:rStyle w:val="Hyperlink"/>
-                </w:rPr>
-                <w:t>d</w:t>
-              </w:r>
-              <w:r>
-                <w:rPr>
-                  <w:rStyle w:val="Hyperlink"/>
-                </w:rPr>
-                <w:t>e to a Web Page</w:t>
+                <w:t>ode to a Web Page</w:t>
               </w:r>
             </w:hyperlink>
           </w:p>
@@ -213,19 +141,25 @@
                 <w:rPr>
                   <w:rStyle w:val="Hyperlink"/>
                 </w:rPr>
-                <w:t>Working wi</w:t>
+                <w:t>Working with Ja</w:t>
               </w:r>
               <w:r>
                 <w:rPr>
                   <w:rStyle w:val="Hyperlink"/>
                 </w:rPr>
-                <w:t>t</w:t>
+                <w:t>v</w:t>
               </w:r>
               <w:r>
                 <w:rPr>
                   <w:rStyle w:val="Hyperlink"/>
                 </w:rPr>
-                <w:t>h JavaScript Files</w:t>
+                <w:t>a</w:t>
+              </w:r>
+              <w:r>
+                <w:rPr>
+                  <w:rStyle w:val="Hyperlink"/>
+                </w:rPr>
+                <w:t>Script Files</w:t>
               </w:r>
             </w:hyperlink>
           </w:p>
@@ -234,7 +168,28 @@
           <w:tcPr>
             <w:tcW w:w="4788" w:type="dxa"/>
           </w:tcPr>
-          <w:p/>
+          <w:p>
+            <w:hyperlink w:anchor="_Formatting_Code" w:history="1">
+              <w:r>
+                <w:rPr>
+                  <w:rStyle w:val="Hyperlink"/>
+                </w:rPr>
+                <w:t>Formatting</w:t>
+              </w:r>
+              <w:r>
+                <w:rPr>
+                  <w:rStyle w:val="Hyperlink"/>
+                </w:rPr>
+                <w:t xml:space="preserve"> </w:t>
+              </w:r>
+              <w:r>
+                <w:rPr>
+                  <w:rStyle w:val="Hyperlink"/>
+                </w:rPr>
+                <w:t>Code</w:t>
+              </w:r>
+            </w:hyperlink>
+          </w:p>
         </w:tc>
       </w:tr>
       <w:tr>
@@ -1667,19 +1622,7 @@
       <w:bookmarkStart w:id="6" w:name="_Adding_JavaScript_Code"/>
       <w:bookmarkEnd w:id="6"/>
       <w:r>
-        <w:t>Adding</w:t>
-      </w:r>
-      <w:r>
-        <w:t xml:space="preserve"> JavaScript </w:t>
-      </w:r>
-      <w:r>
-        <w:t xml:space="preserve">Code </w:t>
-      </w:r>
-      <w:r>
-        <w:t xml:space="preserve">to </w:t>
-      </w:r>
-      <w:r>
-        <w:t>a Web Page</w:t>
+        <w:t>Adding JavaScript Code to a Web Page</w:t>
       </w:r>
     </w:p>
     <w:p>
@@ -1687,13 +1630,7 @@
         <w:spacing w:after="0" w:line="240" w:lineRule="auto"/>
       </w:pPr>
       <w:r>
-        <w:t xml:space="preserve">A very common use of JavaScript is to enhance the markup in an </w:t>
-      </w:r>
-      <w:r>
-        <w:t>HTML</w:t>
-      </w:r>
-      <w:r>
-        <w:t xml:space="preserve"> page.</w:t>
+        <w:t>A very common use of JavaScript is to enhance the markup in an HTML page.</w:t>
       </w:r>
     </w:p>
     <w:p>
@@ -1810,13 +1747,7 @@
         <w:t xml:space="preserve">&lt;/body&gt; </w:t>
       </w:r>
       <w:r>
-        <w:t>in index.html, and the JavaScr</w:t>
-      </w:r>
-      <w:r>
-        <w:t>ip</w:t>
-      </w:r>
-      <w:r>
-        <w:t xml:space="preserve">t example in this case is </w:t>
+        <w:t xml:space="preserve">in index.html, and the JavaScript example in this case is </w:t>
       </w:r>
     </w:p>
     <w:p>
@@ -1867,13 +1798,7 @@
       </w:r>
       <w:proofErr w:type="gramEnd"/>
       <w:r>
-        <w:t xml:space="preserve">‘Hello </w:t>
-      </w:r>
-      <w:r>
-        <w:t>World!’</w:t>
-      </w:r>
-      <w:r>
-        <w:t>);</w:t>
+        <w:t>‘Hello World!’);</w:t>
       </w:r>
     </w:p>
     <w:p>
@@ -1959,13 +1884,7 @@
         <w:t xml:space="preserve"> run start.</w:t>
       </w:r>
       <w:r>
-        <w:t>)  Finally type &lt;ctrl&gt;s to start (or restart) executing the code in index.html.  You will see “Hello, World!” displayed on the browser</w:t>
-      </w:r>
-      <w:r>
-        <w:t>;</w:t>
-      </w:r>
-      <w:r>
-        <w:t xml:space="preserve"> click the </w:t>
+        <w:t xml:space="preserve">)  Finally type &lt;ctrl&gt;s to start (or restart) executing the code in index.html.  You will see “Hello, World!” displayed on the browser; click the </w:t>
       </w:r>
       <w:r>
         <w:rPr>
@@ -2011,9 +1930,7 @@
         <w:pStyle w:val="Heading2"/>
       </w:pPr>
       <w:bookmarkStart w:id="7" w:name="_Working_with_JavaScript"/>
-      <w:bookmarkStart w:id="8" w:name="_GoBack"/>
       <w:bookmarkEnd w:id="7"/>
-      <w:bookmarkEnd w:id="8"/>
       <w:r>
         <w:t>Working with JavaScript Files</w:t>
       </w:r>
@@ -2078,7 +1995,510 @@
     </w:p>
     <w:p>
       <w:r>
-        <w:t>A recommended place to insert JavaScript is close to the end of the HTML – after the last closing &lt;/div&gt; and before the closing &lt;/body&gt;.</w:t>
+        <w:t>As mentioned earlier, it is important to end these statements with “&gt; &lt;/script&gt;” (instead of “/&gt;”).</w:t>
+      </w:r>
+    </w:p>
+    <w:p>
+      <w:pPr>
+        <w:spacing w:after="0"/>
+      </w:pPr>
+      <w:r>
+        <w:t xml:space="preserve">Make the changes – </w:t>
+      </w:r>
+      <w:r>
+        <w:t xml:space="preserve">recommended </w:t>
+      </w:r>
+      <w:r>
+        <w:t>above –</w:t>
+      </w:r>
+      <w:r>
+        <w:t xml:space="preserve"> to </w:t>
+      </w:r>
+      <w:r>
+        <w:t>folder SectionModule2.</w:t>
+      </w:r>
+    </w:p>
+    <w:p>
+      <w:pPr>
+        <w:pStyle w:val="ListParagraph"/>
+        <w:numPr>
+          <w:ilvl w:val="0"/>
+          <w:numId w:val="9"/>
+        </w:numPr>
+        <w:spacing w:after="0"/>
+        <w:rPr>
+          <w:rFonts w:eastAsiaTheme="minorEastAsia"/>
+        </w:rPr>
+      </w:pPr>
+      <w:r>
+        <w:t>Remove</w:t>
+      </w:r>
+      <w:r>
+        <w:t xml:space="preserve"> the </w:t>
+      </w:r>
+      <w:r>
+        <w:rPr>
+          <w:b/>
+          <w:bCs/>
+        </w:rPr>
+        <w:t>alert</w:t>
+      </w:r>
+      <w:r>
+        <w:t xml:space="preserve"> statements.</w:t>
+      </w:r>
+    </w:p>
+    <w:p>
+      <w:pPr>
+        <w:pStyle w:val="ListParagraph"/>
+        <w:numPr>
+          <w:ilvl w:val="0"/>
+          <w:numId w:val="9"/>
+        </w:numPr>
+        <w:spacing w:after="0"/>
+      </w:pPr>
+      <w:r>
+        <w:t xml:space="preserve">Insert </w:t>
+      </w:r>
+    </w:p>
+    <w:p>
+      <w:pPr>
+        <w:spacing w:after="0"/>
+        <w:ind w:left="720"/>
+      </w:pPr>
+      <w:proofErr w:type="spellStart"/>
+      <w:r>
+        <w:t>src</w:t>
+      </w:r>
+      <w:proofErr w:type="spellEnd"/>
+      <w:r>
+        <w:t>=”./home.js”</w:t>
+      </w:r>
+    </w:p>
+    <w:p>
+      <w:pPr>
+        <w:spacing w:after="0"/>
+      </w:pPr>
+      <w:r>
+        <w:t xml:space="preserve">       </w:t>
+      </w:r>
+      <w:r>
+        <w:t xml:space="preserve"> </w:t>
+      </w:r>
+      <w:proofErr w:type="gramStart"/>
+      <w:r>
+        <w:t>after</w:t>
+      </w:r>
+      <w:proofErr w:type="gramEnd"/>
+      <w:r>
+        <w:t xml:space="preserve"> </w:t>
+      </w:r>
+      <w:r>
+        <w:t>“&lt;script”.</w:t>
+      </w:r>
+    </w:p>
+    <w:p>
+      <w:pPr>
+        <w:pStyle w:val="ListParagraph"/>
+        <w:numPr>
+          <w:ilvl w:val="0"/>
+          <w:numId w:val="8"/>
+        </w:numPr>
+        <w:spacing w:after="0"/>
+        <w:rPr>
+          <w:rFonts w:eastAsiaTheme="minorEastAsia"/>
+        </w:rPr>
+      </w:pPr>
+      <w:r>
+        <w:rPr>
+          <w:rFonts w:eastAsiaTheme="minorEastAsia"/>
+        </w:rPr>
+        <w:t xml:space="preserve">Create a new file in </w:t>
+      </w:r>
+      <w:r>
+        <w:t>SectionModule2</w:t>
+      </w:r>
+      <w:r>
+        <w:t>, home.js, whose content is</w:t>
+      </w:r>
+    </w:p>
+    <w:p>
+      <w:pPr>
+        <w:pStyle w:val="ListParagraph"/>
+        <w:spacing w:after="0"/>
+        <w:rPr>
+          <w:rFonts w:eastAsiaTheme="minorEastAsia"/>
+        </w:rPr>
+      </w:pPr>
+      <w:proofErr w:type="gramStart"/>
+      <w:r>
+        <w:t>alert(</w:t>
+      </w:r>
+      <w:proofErr w:type="gramEnd"/>
+      <w:r>
+        <w:t>‘Hello World!’);</w:t>
+      </w:r>
+    </w:p>
+    <w:p>
+      <w:pPr>
+        <w:pStyle w:val="ListParagraph"/>
+        <w:spacing w:after="0"/>
+        <w:rPr>
+          <w:rFonts w:eastAsiaTheme="minorEastAsia"/>
+        </w:rPr>
+      </w:pPr>
+      <w:proofErr w:type="gramStart"/>
+      <w:r>
+        <w:t>alert(</w:t>
+      </w:r>
+      <w:proofErr w:type="gramEnd"/>
+      <w:r>
+        <w:t>‘Second note’);</w:t>
+      </w:r>
+    </w:p>
+    <w:p>
+      <w:pPr>
+        <w:pStyle w:val="ListParagraph"/>
+        <w:numPr>
+          <w:ilvl w:val="0"/>
+          <w:numId w:val="8"/>
+        </w:numPr>
+        <w:spacing w:after="0"/>
+        <w:rPr>
+          <w:rFonts w:eastAsiaTheme="minorEastAsia"/>
+        </w:rPr>
+      </w:pPr>
+      <w:r>
+        <w:t xml:space="preserve">Save </w:t>
+      </w:r>
+      <w:r>
+        <w:t xml:space="preserve">the </w:t>
+      </w:r>
+      <w:r>
+        <w:t>changes to index.html</w:t>
+      </w:r>
+      <w:r>
+        <w:t xml:space="preserve"> and </w:t>
+      </w:r>
+      <w:r>
+        <w:t>to home.js.  As expected, the execution of this code results in two alerts.</w:t>
+      </w:r>
+    </w:p>
+    <w:p>
+      <w:pPr>
+        <w:spacing w:after="0"/>
+      </w:pPr>
+    </w:p>
+    <w:p>
+      <w:pPr>
+        <w:spacing w:after="0"/>
+      </w:pPr>
+      <w:r>
+        <w:lastRenderedPageBreak/>
+        <w:t>Refer to the 1</w:t>
+      </w:r>
+      <w:r>
+        <w:rPr>
+          <w:vertAlign w:val="superscript"/>
+        </w:rPr>
+        <w:t>st</w:t>
+      </w:r>
+      <w:r>
+        <w:t xml:space="preserve"> few statements in index.html - in the &lt;head&gt; section.  The &lt;head&gt; section contains a few &lt;script&gt; . . . &lt;/script&gt; statements.  They refer to types of files (such as “</w:t>
+      </w:r>
+      <w:proofErr w:type="spellStart"/>
+      <w:r>
+        <w:t>jquery</w:t>
+      </w:r>
+      <w:proofErr w:type="spellEnd"/>
+      <w:r>
+        <w:t>” and “bootstrap”), which do not rely on the web page; therefore, they can be placed in the &lt;head&gt; section.  But the JavaScript that we write in this course will make modifications to the web page.  Therefore, the &lt;script&gt; tag statements that we introduce need to be placed at the very end – after all of the markup is loaded.</w:t>
+      </w:r>
+    </w:p>
+    <w:p>
+      <w:pPr>
+        <w:spacing w:before="240" w:after="0"/>
+      </w:pPr>
+      <w:r>
+        <w:t xml:space="preserve">Our next step is to add a second &lt;script&gt; tag at the end, a utility JavaScript file, </w:t>
+      </w:r>
+      <w:proofErr w:type="gramStart"/>
+      <w:r>
+        <w:t>named</w:t>
+      </w:r>
+      <w:proofErr w:type="gramEnd"/>
+      <w:r>
+        <w:t xml:space="preserve"> “util.js”.  Insert</w:t>
+      </w:r>
+    </w:p>
+    <w:p>
+      <w:pPr>
+        <w:spacing w:after="0"/>
+        <w:ind w:left="720"/>
+      </w:pPr>
+      <w:r>
+        <w:t>&lt;</w:t>
+      </w:r>
+      <w:proofErr w:type="gramStart"/>
+      <w:r>
+        <w:t>script</w:t>
+      </w:r>
+      <w:proofErr w:type="gramEnd"/>
+      <w:r>
+        <w:t xml:space="preserve"> </w:t>
+      </w:r>
+      <w:proofErr w:type="spellStart"/>
+      <w:r>
+        <w:t>src</w:t>
+      </w:r>
+      <w:proofErr w:type="spellEnd"/>
+      <w:r>
+        <w:t>=”.\util.js”&gt;&lt;/script&gt;</w:t>
+      </w:r>
+    </w:p>
+    <w:p>
+      <w:pPr>
+        <w:spacing w:after="0"/>
+      </w:pPr>
+      <w:proofErr w:type="gramStart"/>
+      <w:r>
+        <w:t>immediately</w:t>
+      </w:r>
+      <w:proofErr w:type="gramEnd"/>
+      <w:r>
+        <w:t xml:space="preserve"> </w:t>
+      </w:r>
+      <w:r>
+        <w:t xml:space="preserve">before the </w:t>
+      </w:r>
+      <w:r>
+        <w:t xml:space="preserve">reference to home.js.  </w:t>
+      </w:r>
+      <w:r>
+        <w:rPr>
+          <w:rFonts w:eastAsiaTheme="minorEastAsia"/>
+        </w:rPr>
+        <w:t xml:space="preserve">Create a new file in </w:t>
+      </w:r>
+      <w:r>
+        <w:t>SectionModule2</w:t>
+      </w:r>
+      <w:r>
+        <w:t xml:space="preserve">, </w:t>
+      </w:r>
+      <w:r>
+        <w:t>util</w:t>
+      </w:r>
+      <w:r>
+        <w:t>.js, whose content is</w:t>
+      </w:r>
+    </w:p>
+    <w:p>
+      <w:pPr>
+        <w:spacing w:after="0"/>
+        <w:ind w:left="720"/>
+      </w:pPr>
+      <w:proofErr w:type="gramStart"/>
+      <w:r>
+        <w:t>function</w:t>
+      </w:r>
+      <w:proofErr w:type="gramEnd"/>
+      <w:r>
+        <w:t xml:space="preserve"> </w:t>
+      </w:r>
+      <w:proofErr w:type="spellStart"/>
+      <w:r>
+        <w:t>showMessage</w:t>
+      </w:r>
+      <w:proofErr w:type="spellEnd"/>
+      <w:r>
+        <w:t>(message) {</w:t>
+      </w:r>
+    </w:p>
+    <w:p>
+      <w:pPr>
+        <w:spacing w:after="0"/>
+        <w:ind w:left="1440"/>
+      </w:pPr>
+      <w:proofErr w:type="spellStart"/>
+      <w:proofErr w:type="gramStart"/>
+      <w:r>
+        <w:t>document.getElementById</w:t>
+      </w:r>
+      <w:proofErr w:type="spellEnd"/>
+      <w:r>
+        <w:t>(</w:t>
+      </w:r>
+      <w:proofErr w:type="gramEnd"/>
+      <w:r>
+        <w:t>'message').</w:t>
+      </w:r>
+      <w:proofErr w:type="spellStart"/>
+      <w:r>
+        <w:t>textContent</w:t>
+      </w:r>
+      <w:proofErr w:type="spellEnd"/>
+      <w:r>
+        <w:t xml:space="preserve"> = message;</w:t>
+      </w:r>
+    </w:p>
+    <w:p>
+      <w:pPr>
+        <w:ind w:left="720"/>
+      </w:pPr>
+      <w:r>
+        <w:t>}</w:t>
+      </w:r>
+    </w:p>
+    <w:p>
+      <w:pPr>
+        <w:spacing w:after="0"/>
+      </w:pPr>
+      <w:r>
+        <w:t xml:space="preserve">To test </w:t>
+      </w:r>
+      <w:proofErr w:type="spellStart"/>
+      <w:proofErr w:type="gramStart"/>
+      <w:r>
+        <w:t>showMessage</w:t>
+      </w:r>
+      <w:proofErr w:type="spellEnd"/>
+      <w:r>
+        <w:t>(</w:t>
+      </w:r>
+      <w:proofErr w:type="gramEnd"/>
+      <w:r>
+        <w:t>) let us apply it to the markup element that displays GET A GRIP.  Search index.html for “GET A GRIP”.  You will find it in an &lt;h1&gt; tag.  Add a qualifier</w:t>
+      </w:r>
+    </w:p>
+    <w:p>
+      <w:pPr>
+        <w:spacing w:after="0"/>
+        <w:ind w:left="720"/>
+      </w:pPr>
+      <w:r>
+        <w:t>id=”message”</w:t>
+      </w:r>
+    </w:p>
+    <w:p>
+      <w:pPr>
+        <w:spacing w:after="0"/>
+      </w:pPr>
+      <w:proofErr w:type="gramStart"/>
+      <w:r>
+        <w:t>to</w:t>
+      </w:r>
+      <w:proofErr w:type="gramEnd"/>
+      <w:r>
+        <w:t xml:space="preserve"> this tag.  Next modify home.js, and replace the 2 alert statements with</w:t>
+      </w:r>
+    </w:p>
+    <w:p>
+      <w:pPr>
+        <w:spacing w:after="0"/>
+        <w:ind w:left="720"/>
+      </w:pPr>
+      <w:proofErr w:type="spellStart"/>
+      <w:proofErr w:type="gramStart"/>
+      <w:r>
+        <w:t>showMessage</w:t>
+      </w:r>
+      <w:proofErr w:type="spellEnd"/>
+      <w:r>
+        <w:t>(</w:t>
+      </w:r>
+      <w:proofErr w:type="gramEnd"/>
+      <w:r>
+        <w:t>“Changes...”);</w:t>
+      </w:r>
+    </w:p>
+    <w:p>
+      <w:pPr>
+        <w:spacing w:after="0"/>
+      </w:pPr>
+      <w:r>
+        <w:t xml:space="preserve">Save all of the file changes </w:t>
+      </w:r>
+      <w:proofErr w:type="gramStart"/>
+      <w:r>
+        <w:t>( File</w:t>
+      </w:r>
+      <w:proofErr w:type="gramEnd"/>
+      <w:r>
+        <w:t xml:space="preserve"> | </w:t>
+      </w:r>
+      <w:proofErr w:type="spellStart"/>
+      <w:r>
+        <w:t>SaveAll</w:t>
+      </w:r>
+      <w:proofErr w:type="spellEnd"/>
+      <w:r>
+        <w:t xml:space="preserve">).  Use the “refresh” icon (circular arrow) to induce the page to execute the changed JavaScript.  </w:t>
+      </w:r>
+      <w:r>
+        <w:t xml:space="preserve">The browser will show </w:t>
+      </w:r>
+      <w:r>
+        <w:t>“Changes...”</w:t>
+      </w:r>
+      <w:r>
+        <w:t xml:space="preserve"> instead of </w:t>
+      </w:r>
+      <w:r>
+        <w:t>“GET A GRIP”</w:t>
+      </w:r>
+      <w:r>
+        <w:t xml:space="preserve">.  </w:t>
+      </w:r>
+      <w:r>
+        <w:t xml:space="preserve">Change the argument of </w:t>
+      </w:r>
+      <w:proofErr w:type="spellStart"/>
+      <w:proofErr w:type="gramStart"/>
+      <w:r>
+        <w:t>showMessage</w:t>
+      </w:r>
+      <w:proofErr w:type="spellEnd"/>
+      <w:r>
+        <w:t>(</w:t>
+      </w:r>
+      <w:proofErr w:type="gramEnd"/>
+      <w:r>
+        <w:t xml:space="preserve">) to “title”, and refresh again. </w:t>
+      </w:r>
+      <w:r>
+        <w:t xml:space="preserve">  The browser will show </w:t>
+      </w:r>
+      <w:r>
+        <w:t>“</w:t>
+      </w:r>
+      <w:r>
+        <w:t>title</w:t>
+      </w:r>
+      <w:r>
+        <w:t>”</w:t>
+      </w:r>
+      <w:r>
+        <w:t xml:space="preserve"> instead of “</w:t>
+      </w:r>
+      <w:r>
+        <w:t>Changes...</w:t>
+      </w:r>
+      <w:proofErr w:type="gramStart"/>
+      <w:r>
+        <w:t>”.</w:t>
+      </w:r>
+      <w:proofErr w:type="gramEnd"/>
+    </w:p>
+    <w:p>
+      <w:pPr>
+        <w:pStyle w:val="Heading2"/>
+      </w:pPr>
+      <w:bookmarkStart w:id="8" w:name="_Formatting_Code"/>
+      <w:bookmarkStart w:id="9" w:name="_GoBack"/>
+      <w:bookmarkEnd w:id="8"/>
+      <w:bookmarkEnd w:id="9"/>
+      <w:r>
+        <w:t>Formatting Code</w:t>
       </w:r>
     </w:p>
     <w:p>
@@ -2098,34 +2518,6 @@
       <w:proofErr w:type="spellEnd"/>
       <w:r>
         <w:t xml:space="preserve"> is common in JavaScript.</w:t>
-      </w:r>
-    </w:p>
-    <w:p>
-      <w:r>
-        <w:t>To modify</w:t>
-      </w:r>
-      <w:r>
-        <w:t xml:space="preserve"> web-site</w:t>
-      </w:r>
-      <w:r>
-        <w:t xml:space="preserve"> </w:t>
-      </w:r>
-      <w:proofErr w:type="gramStart"/>
-      <w:r>
-        <w:t>text – specified by identifier – examine</w:t>
-      </w:r>
-      <w:proofErr w:type="gramEnd"/>
-      <w:r>
-        <w:t xml:space="preserve"> the function in utils.js.  The identifier in this function is “message”, and you can see how it is used by searching index.html for an instance where “message” appears as an </w:t>
-      </w:r>
-      <w:r>
-        <w:rPr>
-          <w:b/>
-        </w:rPr>
-        <w:t>id</w:t>
-      </w:r>
-      <w:r>
-        <w:t xml:space="preserve"> of markup.</w:t>
       </w:r>
     </w:p>
     <w:p>
@@ -2164,7 +2556,6 @@
         </w:numPr>
       </w:pPr>
       <w:r>
-        <w:lastRenderedPageBreak/>
         <w:t xml:space="preserve">Click </w:t>
       </w:r>
       <w:r>
@@ -2252,6 +2643,7 @@
     <w:p>
       <w:proofErr w:type="gramStart"/>
       <w:r>
+        <w:lastRenderedPageBreak/>
         <w:t>to</w:t>
       </w:r>
       <w:proofErr w:type="gramEnd"/>
@@ -2275,8 +2667,8 @@
       <w:pPr>
         <w:pStyle w:val="Heading2"/>
       </w:pPr>
-      <w:bookmarkStart w:id="9" w:name="_JavaScript_Language"/>
-      <w:bookmarkEnd w:id="9"/>
+      <w:bookmarkStart w:id="10" w:name="_JavaScript_Language"/>
+      <w:bookmarkEnd w:id="10"/>
       <w:r>
         <w:t>JavaScript Language</w:t>
       </w:r>
@@ -2526,68 +2918,68 @@
       </w:pPr>
       <w:proofErr w:type="gramStart"/>
       <w:r>
+        <w:t>price</w:t>
+      </w:r>
+      <w:proofErr w:type="gramEnd"/>
+      <w:r>
+        <w:t xml:space="preserve"> contains 51.99.  ++ </w:t>
+      </w:r>
+      <w:proofErr w:type="gramStart"/>
+      <w:r>
+        <w:t>and</w:t>
+      </w:r>
+      <w:proofErr w:type="gramEnd"/>
+      <w:r>
+        <w:t xml:space="preserve"> -- can be used as a prefix or as a suffix to increment or decrement by 1.</w:t>
+      </w:r>
+    </w:p>
+    <w:p>
+      <w:pPr>
+        <w:spacing w:before="240"/>
+      </w:pPr>
+      <w:r>
+        <w:t xml:space="preserve">Use the keywords </w:t>
+      </w:r>
+      <w:r>
+        <w:rPr>
+          <w:b/>
+        </w:rPr>
+        <w:t>“</w:t>
+      </w:r>
+      <w:proofErr w:type="spellStart"/>
+      <w:r>
+        <w:rPr>
+          <w:b/>
+        </w:rPr>
+        <w:t>mdn</w:t>
+      </w:r>
+      <w:proofErr w:type="spellEnd"/>
+      <w:r>
+        <w:rPr>
+          <w:b/>
+        </w:rPr>
+        <w:t xml:space="preserve"> operator precedence”</w:t>
+      </w:r>
+      <w:r>
+        <w:t xml:space="preserve"> with Google to find an article that describes JavaScript operator precedence rules.</w:t>
+      </w:r>
+    </w:p>
+    <w:p>
+      <w:r>
+        <w:t>NUMBERS</w:t>
+      </w:r>
+    </w:p>
+    <w:p>
+      <w:r>
+        <w:t xml:space="preserve">Numbers in JavaScript contain floating-point values.  Therefore, there is always the possibility that a number – obtained as a result of some arithmetic – could be </w:t>
+      </w:r>
+      <w:r>
+        <w:t>very slightly inexact as a consequence of floating-point inaccuracies.</w:t>
+      </w:r>
+    </w:p>
+    <w:p>
+      <w:r>
         <w:lastRenderedPageBreak/>
-        <w:t>price</w:t>
-      </w:r>
-      <w:proofErr w:type="gramEnd"/>
-      <w:r>
-        <w:t xml:space="preserve"> contains 51.99.  ++ </w:t>
-      </w:r>
-      <w:proofErr w:type="gramStart"/>
-      <w:r>
-        <w:t>and</w:t>
-      </w:r>
-      <w:proofErr w:type="gramEnd"/>
-      <w:r>
-        <w:t xml:space="preserve"> -- can be used as a prefix or as a suffix to increment or decrement by 1.</w:t>
-      </w:r>
-    </w:p>
-    <w:p>
-      <w:pPr>
-        <w:spacing w:before="240"/>
-      </w:pPr>
-      <w:r>
-        <w:t xml:space="preserve">Use the keywords </w:t>
-      </w:r>
-      <w:r>
-        <w:rPr>
-          <w:b/>
-        </w:rPr>
-        <w:t>“</w:t>
-      </w:r>
-      <w:proofErr w:type="spellStart"/>
-      <w:r>
-        <w:rPr>
-          <w:b/>
-        </w:rPr>
-        <w:t>mdn</w:t>
-      </w:r>
-      <w:proofErr w:type="spellEnd"/>
-      <w:r>
-        <w:rPr>
-          <w:b/>
-        </w:rPr>
-        <w:t xml:space="preserve"> operator precedence”</w:t>
-      </w:r>
-      <w:r>
-        <w:t xml:space="preserve"> with Google to find an article that describes JavaScript operator precedence rules.</w:t>
-      </w:r>
-    </w:p>
-    <w:p>
-      <w:r>
-        <w:t>NUMBERS</w:t>
-      </w:r>
-    </w:p>
-    <w:p>
-      <w:r>
-        <w:t xml:space="preserve">Numbers in JavaScript contain floating-point values.  Therefore, there is always the possibility that a number – obtained as a result of some arithmetic – could be </w:t>
-      </w:r>
-      <w:r>
-        <w:t>very slightly inexact as a consequence of floating-point inaccuracies.</w:t>
-      </w:r>
-    </w:p>
-    <w:p>
-      <w:r>
         <w:t>STRINGS</w:t>
       </w:r>
     </w:p>
@@ -3047,7 +3439,6 @@
         <w:spacing w:after="0" w:line="240" w:lineRule="auto"/>
       </w:pPr>
       <w:r>
-        <w:lastRenderedPageBreak/>
         <w:tab/>
       </w:r>
       <w:proofErr w:type="gramStart"/>
@@ -3226,6 +3617,7 @@
     </w:p>
     <w:p>
       <w:r>
+        <w:lastRenderedPageBreak/>
         <w:t>The indexes start at 0; thus the 3 indexes of the array above are 0, 1, and 2.</w:t>
       </w:r>
     </w:p>
@@ -3857,7 +4249,6 @@
         </w:numPr>
       </w:pPr>
       <w:r>
-        <w:lastRenderedPageBreak/>
         <w:t>The comparison for equality is expressed by ===.</w:t>
       </w:r>
     </w:p>
@@ -3912,6 +4303,7 @@
         <w:ind w:left="720"/>
       </w:pPr>
       <w:r>
+        <w:lastRenderedPageBreak/>
         <w:t>+</w:t>
       </w:r>
       <w:r>
@@ -4389,7 +4781,6 @@
         <w:spacing w:after="0" w:line="240" w:lineRule="auto"/>
       </w:pPr>
       <w:r>
-        <w:lastRenderedPageBreak/>
         <w:tab/>
       </w:r>
       <w:proofErr w:type="gramStart"/>
@@ -4518,6 +4909,7 @@
     </w:p>
     <w:p>
       <w:r>
+        <w:lastRenderedPageBreak/>
         <w:t xml:space="preserve">Variables and constants introduced by </w:t>
       </w:r>
       <w:proofErr w:type="spellStart"/>
@@ -4984,77 +5376,74 @@
       </w:r>
     </w:p>
     <w:p>
-      <w:bookmarkStart w:id="10" w:name="_Apply_JavaScript_to"/>
-      <w:bookmarkEnd w:id="10"/>
-    </w:p>
-    <w:p>
-      <w:r>
-        <w:t xml:space="preserve">When you pass a scalar (e.g. an ordinary variable) as an argument to a function, and when the function changes the value of that variable, this has no effect on that scalar (i.e. passing by value).  But when you </w:t>
-      </w:r>
+      <w:bookmarkStart w:id="11" w:name="_Apply_JavaScript_to"/>
+      <w:bookmarkEnd w:id="11"/>
+    </w:p>
+    <w:p>
+      <w:r>
+        <w:t xml:space="preserve">When you pass a scalar (e.g. an ordinary variable) as an argument to a function, and when the function changes the value of that variable, this has no effect on that scalar (i.e. passing by value).  But when you pass an object as an argument to a function, and when the function changes the value of one of the object’s properties, this is – indeed – a change that affects the object (i.e.  </w:t>
+      </w:r>
+      <w:proofErr w:type="gramStart"/>
+      <w:r>
+        <w:t>passing</w:t>
+      </w:r>
+      <w:proofErr w:type="gramEnd"/>
+      <w:r>
+        <w:t xml:space="preserve"> by reference).</w:t>
+      </w:r>
+    </w:p>
+    <w:p>
+      <w:pPr>
+        <w:pStyle w:val="Heading2"/>
+      </w:pPr>
+      <w:bookmarkStart w:id="12" w:name="_Apply_JavaScript_to_1"/>
+      <w:bookmarkEnd w:id="12"/>
+      <w:r>
+        <w:t>Apply JavaScript to a Web Page</w:t>
+      </w:r>
+    </w:p>
+    <w:p>
+      <w:r>
+        <w:t xml:space="preserve">Objects on a web page have a protocol called the “Document Object Model” – or more briefly DOM.  </w:t>
+      </w:r>
+      <w:proofErr w:type="gramStart"/>
+      <w:r>
+        <w:rPr>
+          <w:b/>
+        </w:rPr>
+        <w:t>d</w:t>
+      </w:r>
+      <w:r>
+        <w:rPr>
+          <w:b/>
+        </w:rPr>
+        <w:t>ocument</w:t>
+      </w:r>
+      <w:proofErr w:type="gramEnd"/>
+      <w:r>
+        <w:t xml:space="preserve"> is an object that refers to the entire web page.  The word </w:t>
+      </w:r>
+      <w:r>
+        <w:rPr>
+          <w:b/>
+        </w:rPr>
+        <w:t>Element</w:t>
+      </w:r>
+      <w:r>
+        <w:t xml:space="preserve"> in DOM terminology is a string of HTML code, e.g. </w:t>
+      </w:r>
+    </w:p>
+    <w:p>
+      <w:pPr>
+        <w:ind w:left="720"/>
+      </w:pPr>
+      <w:r>
+        <w:t>&lt;h1 class=”col-sm-12”&gt;GET A GRIP&lt;/h1&gt;</w:t>
+      </w:r>
+    </w:p>
+    <w:p>
       <w:r>
         <w:lastRenderedPageBreak/>
-        <w:t xml:space="preserve">pass an object as an argument to a function, and when the function changes the value of one of the object’s properties, this is – indeed – a change that affects the object (i.e.  </w:t>
-      </w:r>
-      <w:proofErr w:type="gramStart"/>
-      <w:r>
-        <w:t>passing</w:t>
-      </w:r>
-      <w:proofErr w:type="gramEnd"/>
-      <w:r>
-        <w:t xml:space="preserve"> by reference).</w:t>
-      </w:r>
-    </w:p>
-    <w:p>
-      <w:pPr>
-        <w:pStyle w:val="Heading2"/>
-      </w:pPr>
-      <w:bookmarkStart w:id="11" w:name="_Apply_JavaScript_to_1"/>
-      <w:bookmarkEnd w:id="11"/>
-      <w:r>
-        <w:t>Apply JavaScript to a Web Page</w:t>
-      </w:r>
-    </w:p>
-    <w:p>
-      <w:r>
-        <w:t xml:space="preserve">Objects on a web page have a protocol called the “Document Object Model” – or more briefly DOM.  </w:t>
-      </w:r>
-      <w:proofErr w:type="gramStart"/>
-      <w:r>
-        <w:rPr>
-          <w:b/>
-        </w:rPr>
-        <w:t>d</w:t>
-      </w:r>
-      <w:r>
-        <w:rPr>
-          <w:b/>
-        </w:rPr>
-        <w:t>ocument</w:t>
-      </w:r>
-      <w:proofErr w:type="gramEnd"/>
-      <w:r>
-        <w:t xml:space="preserve"> is an object that refers to the entire web page.  The word </w:t>
-      </w:r>
-      <w:r>
-        <w:rPr>
-          <w:b/>
-        </w:rPr>
-        <w:t>Element</w:t>
-      </w:r>
-      <w:r>
-        <w:t xml:space="preserve"> in DOM terminology is a string of HTML code, e.g. </w:t>
-      </w:r>
-    </w:p>
-    <w:p>
-      <w:pPr>
-        <w:ind w:left="720"/>
-      </w:pPr>
-      <w:r>
-        <w:t>&lt;h1 class=”col-sm-12”&gt;GET A GRIP&lt;/h1&gt;</w:t>
-      </w:r>
-    </w:p>
-    <w:p>
-      <w:r>
         <w:t xml:space="preserve">A way that JavaScript is frequently used is to change the text of some element.  You can refer to the </w:t>
       </w:r>
       <w:r>
@@ -5748,10 +6137,9 @@
       <w:pPr>
         <w:pStyle w:val="Heading2"/>
       </w:pPr>
-      <w:bookmarkStart w:id="12" w:name="_Standard_Built-in_Objects"/>
-      <w:bookmarkEnd w:id="12"/>
-      <w:r>
-        <w:lastRenderedPageBreak/>
+      <w:bookmarkStart w:id="13" w:name="_Standard_Built-in_Objects"/>
+      <w:bookmarkEnd w:id="13"/>
+      <w:r>
         <w:t>Standard Built-in Objects</w:t>
       </w:r>
     </w:p>
@@ -5923,6 +6311,7 @@
         <w:rPr>
           <w:rFonts w:ascii="Calibri" w:eastAsia="Times New Roman" w:hAnsi="Calibri" w:cs="Consolas"/>
         </w:rPr>
+        <w:lastRenderedPageBreak/>
         <w:t>showMessage</w:t>
       </w:r>
       <w:proofErr w:type="spellEnd"/>
@@ -6045,8 +6434,8 @@
       <w:pPr>
         <w:pStyle w:val="Heading2"/>
       </w:pPr>
-      <w:bookmarkStart w:id="13" w:name="_Less_Disciplined_JavaScript"/>
-      <w:bookmarkEnd w:id="13"/>
+      <w:bookmarkStart w:id="14" w:name="_Less_Disciplined_JavaScript"/>
+      <w:bookmarkEnd w:id="14"/>
       <w:r>
         <w:t>Less Disciplined JavaScript</w:t>
       </w:r>
@@ -6164,7 +6553,7 @@
           <w:rPr>
             <w:noProof/>
           </w:rPr>
-          <w:t>1</w:t>
+          <w:t>2</w:t>
         </w:r>
         <w:r>
           <w:rPr>
@@ -6211,6 +6600,119 @@
 <file path=word/numbering.xml><?xml version="1.0" encoding="utf-8"?>
 <w:numbering xmlns:wpc="http://schemas.microsoft.com/office/word/2010/wordprocessingCanvas" xmlns:mc="http://schemas.openxmlformats.org/markup-compatibility/2006" xmlns:o="urn:schemas-microsoft-com:office:office" xmlns:r="http://schemas.openxmlformats.org/officeDocument/2006/relationships" xmlns:m="http://schemas.openxmlformats.org/officeDocument/2006/math" xmlns:v="urn:schemas-microsoft-com:vml" xmlns:wp14="http://schemas.microsoft.com/office/word/2010/wordprocessingDrawing" xmlns:wp="http://schemas.openxmlformats.org/drawingml/2006/wordprocessingDrawing" xmlns:w10="urn:schemas-microsoft-com:office:word" xmlns:w="http://schemas.openxmlformats.org/wordprocessingml/2006/main" xmlns:w14="http://schemas.microsoft.com/office/word/2010/wordml" xmlns:wpg="http://schemas.microsoft.com/office/word/2010/wordprocessingGroup" xmlns:wpi="http://schemas.microsoft.com/office/word/2010/wordprocessingInk" xmlns:wne="http://schemas.microsoft.com/office/word/2006/wordml" xmlns:wps="http://schemas.microsoft.com/office/word/2010/wordprocessingShape" mc:Ignorable="w14 wp14">
   <w:abstractNum w:abstractNumId="0">
+    <w:nsid w:val="13416855"/>
+    <w:multiLevelType w:val="hybridMultilevel"/>
+    <w:tmpl w:val="8530F90C"/>
+    <w:lvl w:ilvl="0" w:tplc="0B76132A">
+      <w:start w:val="1"/>
+      <w:numFmt w:val="bullet"/>
+      <w:lvlText w:val=""/>
+      <w:lvlJc w:val="left"/>
+      <w:pPr>
+        <w:ind w:left="360" w:hanging="360"/>
+      </w:pPr>
+      <w:rPr>
+        <w:rFonts w:ascii="Symbol" w:hAnsi="Symbol" w:hint="default"/>
+      </w:rPr>
+    </w:lvl>
+    <w:lvl w:ilvl="1" w:tplc="7F149AA6">
+      <w:start w:val="1"/>
+      <w:numFmt w:val="bullet"/>
+      <w:lvlText w:val="o"/>
+      <w:lvlJc w:val="left"/>
+      <w:pPr>
+        <w:ind w:left="1080" w:hanging="360"/>
+      </w:pPr>
+      <w:rPr>
+        <w:rFonts w:ascii="Courier New" w:hAnsi="Courier New" w:hint="default"/>
+      </w:rPr>
+    </w:lvl>
+    <w:lvl w:ilvl="2" w:tplc="59242610">
+      <w:start w:val="1"/>
+      <w:numFmt w:val="bullet"/>
+      <w:lvlText w:val=""/>
+      <w:lvlJc w:val="left"/>
+      <w:pPr>
+        <w:ind w:left="1800" w:hanging="360"/>
+      </w:pPr>
+      <w:rPr>
+        <w:rFonts w:ascii="Wingdings" w:hAnsi="Wingdings" w:hint="default"/>
+      </w:rPr>
+    </w:lvl>
+    <w:lvl w:ilvl="3" w:tplc="AA5C0C32">
+      <w:start w:val="1"/>
+      <w:numFmt w:val="bullet"/>
+      <w:lvlText w:val=""/>
+      <w:lvlJc w:val="left"/>
+      <w:pPr>
+        <w:ind w:left="2520" w:hanging="360"/>
+      </w:pPr>
+      <w:rPr>
+        <w:rFonts w:ascii="Symbol" w:hAnsi="Symbol" w:hint="default"/>
+      </w:rPr>
+    </w:lvl>
+    <w:lvl w:ilvl="4" w:tplc="4F608F7A">
+      <w:start w:val="1"/>
+      <w:numFmt w:val="bullet"/>
+      <w:lvlText w:val="o"/>
+      <w:lvlJc w:val="left"/>
+      <w:pPr>
+        <w:ind w:left="3240" w:hanging="360"/>
+      </w:pPr>
+      <w:rPr>
+        <w:rFonts w:ascii="Courier New" w:hAnsi="Courier New" w:hint="default"/>
+      </w:rPr>
+    </w:lvl>
+    <w:lvl w:ilvl="5" w:tplc="B4DE2B2A">
+      <w:start w:val="1"/>
+      <w:numFmt w:val="bullet"/>
+      <w:lvlText w:val=""/>
+      <w:lvlJc w:val="left"/>
+      <w:pPr>
+        <w:ind w:left="3960" w:hanging="360"/>
+      </w:pPr>
+      <w:rPr>
+        <w:rFonts w:ascii="Wingdings" w:hAnsi="Wingdings" w:hint="default"/>
+      </w:rPr>
+    </w:lvl>
+    <w:lvl w:ilvl="6" w:tplc="46D01F44">
+      <w:start w:val="1"/>
+      <w:numFmt w:val="bullet"/>
+      <w:lvlText w:val=""/>
+      <w:lvlJc w:val="left"/>
+      <w:pPr>
+        <w:ind w:left="4680" w:hanging="360"/>
+      </w:pPr>
+      <w:rPr>
+        <w:rFonts w:ascii="Symbol" w:hAnsi="Symbol" w:hint="default"/>
+      </w:rPr>
+    </w:lvl>
+    <w:lvl w:ilvl="7" w:tplc="C48472EE">
+      <w:start w:val="1"/>
+      <w:numFmt w:val="bullet"/>
+      <w:lvlText w:val="o"/>
+      <w:lvlJc w:val="left"/>
+      <w:pPr>
+        <w:ind w:left="5400" w:hanging="360"/>
+      </w:pPr>
+      <w:rPr>
+        <w:rFonts w:ascii="Courier New" w:hAnsi="Courier New" w:hint="default"/>
+      </w:rPr>
+    </w:lvl>
+    <w:lvl w:ilvl="8" w:tplc="78A0FAF8">
+      <w:start w:val="1"/>
+      <w:numFmt w:val="bullet"/>
+      <w:lvlText w:val=""/>
+      <w:lvlJc w:val="left"/>
+      <w:pPr>
+        <w:ind w:left="6120" w:hanging="360"/>
+      </w:pPr>
+      <w:rPr>
+        <w:rFonts w:ascii="Wingdings" w:hAnsi="Wingdings" w:hint="default"/>
+      </w:rPr>
+    </w:lvl>
+  </w:abstractNum>
+  <w:abstractNum w:abstractNumId="1">
     <w:nsid w:val="17AE10FF"/>
     <w:multiLevelType w:val="hybridMultilevel"/>
     <w:tmpl w:val="8ED2A00E"/>
@@ -6323,7 +6825,7 @@
       </w:rPr>
     </w:lvl>
   </w:abstractNum>
-  <w:abstractNum w:abstractNumId="1">
+  <w:abstractNum w:abstractNumId="2">
     <w:nsid w:val="1A014EB6"/>
     <w:multiLevelType w:val="hybridMultilevel"/>
     <w:tmpl w:val="E97E06AE"/>
@@ -6436,7 +6938,7 @@
       </w:rPr>
     </w:lvl>
   </w:abstractNum>
-  <w:abstractNum w:abstractNumId="2">
+  <w:abstractNum w:abstractNumId="3">
     <w:nsid w:val="32EF291C"/>
     <w:multiLevelType w:val="hybridMultilevel"/>
     <w:tmpl w:val="7EC8436C"/>
@@ -6549,7 +7051,7 @@
       </w:rPr>
     </w:lvl>
   </w:abstractNum>
-  <w:abstractNum w:abstractNumId="3">
+  <w:abstractNum w:abstractNumId="4">
     <w:nsid w:val="478D280D"/>
     <w:multiLevelType w:val="hybridMultilevel"/>
     <w:tmpl w:val="6A84A5FE"/>
@@ -6662,7 +7164,120 @@
       </w:rPr>
     </w:lvl>
   </w:abstractNum>
-  <w:abstractNum w:abstractNumId="4">
+  <w:abstractNum w:abstractNumId="5">
+    <w:nsid w:val="4DF333DA"/>
+    <w:multiLevelType w:val="hybridMultilevel"/>
+    <w:tmpl w:val="C992663E"/>
+    <w:lvl w:ilvl="0" w:tplc="C6180D54">
+      <w:start w:val="1"/>
+      <w:numFmt w:val="bullet"/>
+      <w:lvlText w:val=""/>
+      <w:lvlJc w:val="left"/>
+      <w:pPr>
+        <w:ind w:left="360" w:hanging="360"/>
+      </w:pPr>
+      <w:rPr>
+        <w:rFonts w:ascii="Symbol" w:hAnsi="Symbol" w:hint="default"/>
+      </w:rPr>
+    </w:lvl>
+    <w:lvl w:ilvl="1" w:tplc="B468B0A6">
+      <w:start w:val="1"/>
+      <w:numFmt w:val="bullet"/>
+      <w:lvlText w:val="o"/>
+      <w:lvlJc w:val="left"/>
+      <w:pPr>
+        <w:ind w:left="1080" w:hanging="360"/>
+      </w:pPr>
+      <w:rPr>
+        <w:rFonts w:ascii="Courier New" w:hAnsi="Courier New" w:hint="default"/>
+      </w:rPr>
+    </w:lvl>
+    <w:lvl w:ilvl="2" w:tplc="48042060">
+      <w:start w:val="1"/>
+      <w:numFmt w:val="bullet"/>
+      <w:lvlText w:val=""/>
+      <w:lvlJc w:val="left"/>
+      <w:pPr>
+        <w:ind w:left="1800" w:hanging="360"/>
+      </w:pPr>
+      <w:rPr>
+        <w:rFonts w:ascii="Wingdings" w:hAnsi="Wingdings" w:hint="default"/>
+      </w:rPr>
+    </w:lvl>
+    <w:lvl w:ilvl="3" w:tplc="6BAC3392">
+      <w:start w:val="1"/>
+      <w:numFmt w:val="bullet"/>
+      <w:lvlText w:val=""/>
+      <w:lvlJc w:val="left"/>
+      <w:pPr>
+        <w:ind w:left="2520" w:hanging="360"/>
+      </w:pPr>
+      <w:rPr>
+        <w:rFonts w:ascii="Symbol" w:hAnsi="Symbol" w:hint="default"/>
+      </w:rPr>
+    </w:lvl>
+    <w:lvl w:ilvl="4" w:tplc="B33C72D4">
+      <w:start w:val="1"/>
+      <w:numFmt w:val="bullet"/>
+      <w:lvlText w:val="o"/>
+      <w:lvlJc w:val="left"/>
+      <w:pPr>
+        <w:ind w:left="3240" w:hanging="360"/>
+      </w:pPr>
+      <w:rPr>
+        <w:rFonts w:ascii="Courier New" w:hAnsi="Courier New" w:hint="default"/>
+      </w:rPr>
+    </w:lvl>
+    <w:lvl w:ilvl="5" w:tplc="8EB89A82">
+      <w:start w:val="1"/>
+      <w:numFmt w:val="bullet"/>
+      <w:lvlText w:val=""/>
+      <w:lvlJc w:val="left"/>
+      <w:pPr>
+        <w:ind w:left="3960" w:hanging="360"/>
+      </w:pPr>
+      <w:rPr>
+        <w:rFonts w:ascii="Wingdings" w:hAnsi="Wingdings" w:hint="default"/>
+      </w:rPr>
+    </w:lvl>
+    <w:lvl w:ilvl="6" w:tplc="1452DD68">
+      <w:start w:val="1"/>
+      <w:numFmt w:val="bullet"/>
+      <w:lvlText w:val=""/>
+      <w:lvlJc w:val="left"/>
+      <w:pPr>
+        <w:ind w:left="4680" w:hanging="360"/>
+      </w:pPr>
+      <w:rPr>
+        <w:rFonts w:ascii="Symbol" w:hAnsi="Symbol" w:hint="default"/>
+      </w:rPr>
+    </w:lvl>
+    <w:lvl w:ilvl="7" w:tplc="A24E2686">
+      <w:start w:val="1"/>
+      <w:numFmt w:val="bullet"/>
+      <w:lvlText w:val="o"/>
+      <w:lvlJc w:val="left"/>
+      <w:pPr>
+        <w:ind w:left="5400" w:hanging="360"/>
+      </w:pPr>
+      <w:rPr>
+        <w:rFonts w:ascii="Courier New" w:hAnsi="Courier New" w:hint="default"/>
+      </w:rPr>
+    </w:lvl>
+    <w:lvl w:ilvl="8" w:tplc="638EB5E4">
+      <w:start w:val="1"/>
+      <w:numFmt w:val="bullet"/>
+      <w:lvlText w:val=""/>
+      <w:lvlJc w:val="left"/>
+      <w:pPr>
+        <w:ind w:left="6120" w:hanging="360"/>
+      </w:pPr>
+      <w:rPr>
+        <w:rFonts w:ascii="Wingdings" w:hAnsi="Wingdings" w:hint="default"/>
+      </w:rPr>
+    </w:lvl>
+  </w:abstractNum>
+  <w:abstractNum w:abstractNumId="6">
     <w:nsid w:val="55D87980"/>
     <w:multiLevelType w:val="hybridMultilevel"/>
     <w:tmpl w:val="C89A38AA"/>
@@ -6775,7 +7390,7 @@
       </w:rPr>
     </w:lvl>
   </w:abstractNum>
-  <w:abstractNum w:abstractNumId="5">
+  <w:abstractNum w:abstractNumId="7">
     <w:nsid w:val="5F2E21EE"/>
     <w:multiLevelType w:val="hybridMultilevel"/>
     <w:tmpl w:val="7A7A2144"/>
@@ -6888,7 +7503,7 @@
       </w:rPr>
     </w:lvl>
   </w:abstractNum>
-  <w:abstractNum w:abstractNumId="6">
+  <w:abstractNum w:abstractNumId="8">
     <w:nsid w:val="7C203691"/>
     <w:multiLevelType w:val="hybridMultilevel"/>
     <w:tmpl w:val="C710470C"/>
@@ -7002,25 +7617,31 @@
     </w:lvl>
   </w:abstractNum>
   <w:num w:numId="1">
+    <w:abstractNumId w:val="8"/>
+  </w:num>
+  <w:num w:numId="2">
+    <w:abstractNumId w:val="7"/>
+  </w:num>
+  <w:num w:numId="3">
+    <w:abstractNumId w:val="2"/>
+  </w:num>
+  <w:num w:numId="4">
+    <w:abstractNumId w:val="3"/>
+  </w:num>
+  <w:num w:numId="5">
     <w:abstractNumId w:val="6"/>
   </w:num>
-  <w:num w:numId="2">
-    <w:abstractNumId w:val="5"/>
+  <w:num w:numId="6">
+    <w:abstractNumId w:val="4"/>
   </w:num>
-  <w:num w:numId="3">
+  <w:num w:numId="7">
     <w:abstractNumId w:val="1"/>
   </w:num>
-  <w:num w:numId="4">
-    <w:abstractNumId w:val="2"/>
+  <w:num w:numId="8">
+    <w:abstractNumId w:val="0"/>
   </w:num>
-  <w:num w:numId="5">
-    <w:abstractNumId w:val="4"/>
-  </w:num>
-  <w:num w:numId="6">
-    <w:abstractNumId w:val="3"/>
-  </w:num>
-  <w:num w:numId="7">
-    <w:abstractNumId w:val="0"/>
+  <w:num w:numId="9">
+    <w:abstractNumId w:val="5"/>
   </w:num>
 </w:numbering>
 </file>

</xml_diff>

<commit_message>
Describe the clips "Formatting Code" and "Detecting and Fixing Errors" in "JavaScript_GettingStarted"
</commit_message>
<xml_diff>
--- a/JavaScript_GettingStarted/JavaScript_GettingStarted.docx
+++ b/JavaScript_GettingStarted/JavaScript_GettingStarted.docx
@@ -2,6 +2,20 @@
 <file path=word/document.xml><?xml version="1.0" encoding="utf-8"?>
 <w:document xmlns:wpc="http://schemas.microsoft.com/office/word/2010/wordprocessingCanvas" xmlns:mc="http://schemas.openxmlformats.org/markup-compatibility/2006" xmlns:o="urn:schemas-microsoft-com:office:office" xmlns:r="http://schemas.openxmlformats.org/officeDocument/2006/relationships" xmlns:m="http://schemas.openxmlformats.org/officeDocument/2006/math" xmlns:v="urn:schemas-microsoft-com:vml" xmlns:wp14="http://schemas.microsoft.com/office/word/2010/wordprocessingDrawing" xmlns:wp="http://schemas.openxmlformats.org/drawingml/2006/wordprocessingDrawing" xmlns:w10="urn:schemas-microsoft-com:office:word" xmlns:w="http://schemas.openxmlformats.org/wordprocessingml/2006/main" xmlns:w14="http://schemas.microsoft.com/office/word/2010/wordml" xmlns:wpg="http://schemas.microsoft.com/office/word/2010/wordprocessingGroup" xmlns:wpi="http://schemas.microsoft.com/office/word/2010/wordprocessingInk" xmlns:wne="http://schemas.microsoft.com/office/word/2006/wordml" xmlns:wps="http://schemas.microsoft.com/office/word/2010/wordprocessingShape" mc:Ignorable="w14 wp14">
   <w:body>
+    <w:p>
+      <w:pPr>
+        <w:pStyle w:val="Heading1"/>
+      </w:pPr>
+      <w:bookmarkStart w:id="0" w:name="_New_Tools"/>
+      <w:bookmarkStart w:id="1" w:name="_GoBack"/>
+      <w:bookmarkEnd w:id="0"/>
+      <w:bookmarkEnd w:id="1"/>
+      <w:proofErr w:type="spellStart"/>
+      <w:r>
+        <w:t>JavaScript_GettingStarted</w:t>
+      </w:r>
+      <w:proofErr w:type="spellEnd"/>
+    </w:p>
     <w:tbl>
       <w:tblPr>
         <w:tblStyle w:val="TableGrid"/>
@@ -26,30 +40,14 @@
             <w:tcW w:w="4788" w:type="dxa"/>
           </w:tcPr>
           <w:p>
-            <w:pPr>
-              <w:spacing w:line="276" w:lineRule="auto"/>
-            </w:pPr>
-            <w:r>
-              <w:fldChar w:fldCharType="begin"/>
-            </w:r>
-            <w:r>
-              <w:instrText xml:space="preserve"> HYPERLINK \l "_New_Tools" </w:instrText>
-            </w:r>
-            <w:r>
-              <w:fldChar w:fldCharType="separate"/>
-            </w:r>
-            <w:r>
-              <w:rPr>
-                <w:rStyle w:val="Hyperlink"/>
-              </w:rPr>
-              <w:t>New Tools</w:t>
-            </w:r>
-            <w:r>
-              <w:rPr>
-                <w:rStyle w:val="Hyperlink"/>
-              </w:rPr>
-              <w:fldChar w:fldCharType="end"/>
-            </w:r>
+            <w:hyperlink w:anchor="_New_Tools" w:history="1">
+              <w:r>
+                <w:rPr>
+                  <w:rStyle w:val="Hyperlink"/>
+                </w:rPr>
+                <w:t>New Tools</w:t>
+              </w:r>
+            </w:hyperlink>
           </w:p>
         </w:tc>
         <w:tc>
@@ -80,24 +78,15 @@
             <w:tcW w:w="4788" w:type="dxa"/>
           </w:tcPr>
           <w:p>
+            <w:pPr>
+              <w:spacing w:line="276" w:lineRule="auto"/>
+            </w:pPr>
             <w:hyperlink w:anchor="_Sample_Website" w:history="1">
               <w:r>
                 <w:rPr>
                   <w:rStyle w:val="Hyperlink"/>
                 </w:rPr>
-                <w:t>Sample</w:t>
-              </w:r>
-              <w:r>
-                <w:rPr>
-                  <w:rStyle w:val="Hyperlink"/>
-                </w:rPr>
-                <w:t xml:space="preserve"> </w:t>
-              </w:r>
-              <w:r>
-                <w:rPr>
-                  <w:rStyle w:val="Hyperlink"/>
-                </w:rPr>
-                <w:t>Website</w:t>
+                <w:t>Sample Website</w:t>
               </w:r>
             </w:hyperlink>
           </w:p>
@@ -112,19 +101,7 @@
                 <w:rPr>
                   <w:rStyle w:val="Hyperlink"/>
                 </w:rPr>
-                <w:t xml:space="preserve">Adding JavaScript </w:t>
-              </w:r>
-              <w:r>
-                <w:rPr>
-                  <w:rStyle w:val="Hyperlink"/>
-                </w:rPr>
-                <w:t>C</w:t>
-              </w:r>
-              <w:r>
-                <w:rPr>
-                  <w:rStyle w:val="Hyperlink"/>
-                </w:rPr>
-                <w:t>ode to a Web Page</w:t>
+                <w:t>Adding JavaScript Code to a Web Page</w:t>
               </w:r>
             </w:hyperlink>
           </w:p>
@@ -141,25 +118,7 @@
                 <w:rPr>
                   <w:rStyle w:val="Hyperlink"/>
                 </w:rPr>
-                <w:t>Working with Ja</w:t>
-              </w:r>
-              <w:r>
-                <w:rPr>
-                  <w:rStyle w:val="Hyperlink"/>
-                </w:rPr>
-                <w:t>v</w:t>
-              </w:r>
-              <w:r>
-                <w:rPr>
-                  <w:rStyle w:val="Hyperlink"/>
-                </w:rPr>
-                <w:t>a</w:t>
-              </w:r>
-              <w:r>
-                <w:rPr>
-                  <w:rStyle w:val="Hyperlink"/>
-                </w:rPr>
-                <w:t>Script Files</w:t>
+                <w:t>Working with JavaScript Files</w:t>
               </w:r>
             </w:hyperlink>
           </w:p>
@@ -174,22 +133,89 @@
                 <w:rPr>
                   <w:rStyle w:val="Hyperlink"/>
                 </w:rPr>
-                <w:t>Formatting</w:t>
+                <w:t>Formatting Code</w:t>
+              </w:r>
+            </w:hyperlink>
+          </w:p>
+        </w:tc>
+      </w:tr>
+      <w:tr>
+        <w:tc>
+          <w:tcPr>
+            <w:tcW w:w="4788" w:type="dxa"/>
+          </w:tcPr>
+          <w:p>
+            <w:hyperlink w:anchor="_Formatting_Code" w:history="1">
+              <w:r>
+                <w:rPr>
+                  <w:rStyle w:val="Hyperlink"/>
+                </w:rPr>
+                <w:t>Forma</w:t>
               </w:r>
               <w:r>
                 <w:rPr>
                   <w:rStyle w:val="Hyperlink"/>
                 </w:rPr>
-                <w:t xml:space="preserve"> </w:t>
+                <w:t>t</w:t>
               </w:r>
               <w:r>
                 <w:rPr>
                   <w:rStyle w:val="Hyperlink"/>
                 </w:rPr>
-                <w:t>Code</w:t>
+                <w:t>ting Code</w:t>
               </w:r>
             </w:hyperlink>
           </w:p>
+        </w:tc>
+        <w:tc>
+          <w:tcPr>
+            <w:tcW w:w="4788" w:type="dxa"/>
+          </w:tcPr>
+          <w:p>
+            <w:hyperlink w:anchor="_Detecting_and_Fixing" w:history="1">
+              <w:r>
+                <w:rPr>
+                  <w:rStyle w:val="Hyperlink"/>
+                </w:rPr>
+                <w:t>Detecting and Fixing Errors</w:t>
+              </w:r>
+            </w:hyperlink>
+          </w:p>
+        </w:tc>
+      </w:tr>
+      <w:tr>
+        <w:tc>
+          <w:tcPr>
+            <w:tcW w:w="4788" w:type="dxa"/>
+          </w:tcPr>
+          <w:p>
+            <w:hyperlink w:anchor="_Case_Sensitivity" w:history="1">
+              <w:r>
+                <w:rPr>
+                  <w:rStyle w:val="Hyperlink"/>
+                </w:rPr>
+                <w:t>Case Sens</w:t>
+              </w:r>
+              <w:r>
+                <w:rPr>
+                  <w:rStyle w:val="Hyperlink"/>
+                </w:rPr>
+                <w:t>i</w:t>
+              </w:r>
+              <w:r>
+                <w:rPr>
+                  <w:rStyle w:val="Hyperlink"/>
+                </w:rPr>
+                <w:t>tivity</w:t>
+              </w:r>
+            </w:hyperlink>
+          </w:p>
+        </w:tc>
+        <w:tc>
+          <w:tcPr>
+            <w:tcW w:w="4788" w:type="dxa"/>
+          </w:tcPr>
+          <w:p/>
         </w:tc>
       </w:tr>
       <w:tr>
@@ -261,8 +287,11 @@
       <w:pPr>
         <w:pStyle w:val="Heading2"/>
       </w:pPr>
-      <w:bookmarkStart w:id="0" w:name="_New_Tools"/>
-      <w:bookmarkEnd w:id="0"/>
+    </w:p>
+    <w:p>
+      <w:pPr>
+        <w:pStyle w:val="Heading2"/>
+      </w:pPr>
       <w:r>
         <w:t>New Tools</w:t>
       </w:r>
@@ -388,8 +417,8 @@
       <w:r>
         <w:t xml:space="preserve">  </w:t>
       </w:r>
-      <w:bookmarkStart w:id="1" w:name="_First_Project"/>
-      <w:bookmarkEnd w:id="1"/>
+      <w:bookmarkStart w:id="2" w:name="_First_Project"/>
+      <w:bookmarkEnd w:id="2"/>
       <w:r>
         <w:t xml:space="preserve">To download this type “code.VisualStudio.com” as a browser URL </w:t>
       </w:r>
@@ -398,8 +427,8 @@
       <w:pPr>
         <w:pStyle w:val="Heading2"/>
       </w:pPr>
-      <w:bookmarkStart w:id="2" w:name="_Introductory_Project"/>
-      <w:bookmarkEnd w:id="2"/>
+      <w:bookmarkStart w:id="3" w:name="_Introductory_Project"/>
+      <w:bookmarkEnd w:id="3"/>
       <w:r>
         <w:t>Introductory</w:t>
       </w:r>
@@ -612,6 +641,7 @@
     </w:p>
     <w:p>
       <w:r>
+        <w:lastRenderedPageBreak/>
         <w:t xml:space="preserve">Before invoking this </w:t>
       </w:r>
       <w:r>
@@ -725,7 +755,6 @@
         </w:rPr>
       </w:pPr>
       <w:r>
-        <w:lastRenderedPageBreak/>
         <w:t xml:space="preserve">This did not work at the outset.  I noticed that the folder </w:t>
       </w:r>
       <w:proofErr w:type="spellStart"/>
@@ -1170,6 +1199,7 @@
     </w:p>
     <w:p>
       <w:r>
+        <w:lastRenderedPageBreak/>
         <w:t>Try making a small change to “Hello World!</w:t>
       </w:r>
       <w:proofErr w:type="gramStart"/>
@@ -1185,8 +1215,8 @@
       <w:pPr>
         <w:pStyle w:val="Heading2"/>
       </w:pPr>
-      <w:bookmarkStart w:id="3" w:name="_Sample_Website"/>
-      <w:bookmarkEnd w:id="3"/>
+      <w:bookmarkStart w:id="4" w:name="_Sample_Website"/>
+      <w:bookmarkEnd w:id="4"/>
       <w:r>
         <w:t>Sample Website</w:t>
       </w:r>
@@ -1209,11 +1239,7 @@
       </w:r>
       <w:proofErr w:type="spellEnd"/>
       <w:r>
-        <w:t xml:space="preserve"> course contains the files that we need for this clip.  (Do not follow the </w:t>
-      </w:r>
-      <w:r>
-        <w:lastRenderedPageBreak/>
-        <w:t>instructor’s example of expanding “05”.)  When you drill down into “02”, then “demos”, then “after”, then “</w:t>
+        <w:t xml:space="preserve"> course contains the files that we need for this clip.  (Do not follow the instructor’s example of expanding “05”.)  When you drill down into “02”, then “demos”, then “after”, then “</w:t>
       </w:r>
       <w:proofErr w:type="spellStart"/>
       <w:r>
@@ -1527,10 +1553,10 @@
           <w:bCs/>
         </w:rPr>
       </w:pPr>
-      <w:bookmarkStart w:id="4" w:name="_Add_JavaScript_to"/>
-      <w:bookmarkStart w:id="5" w:name="_Add_JavaScript_to_1"/>
-      <w:bookmarkEnd w:id="4"/>
+      <w:bookmarkStart w:id="5" w:name="_Add_JavaScript_to"/>
+      <w:bookmarkStart w:id="6" w:name="_Add_JavaScript_to_1"/>
       <w:bookmarkEnd w:id="5"/>
+      <w:bookmarkEnd w:id="6"/>
       <w:r>
         <w:t>Resize both windows – Visual Studio Code and the Browser, and move them so that they share the screen (</w:t>
       </w:r>
@@ -1619,9 +1645,10 @@
       <w:pPr>
         <w:pStyle w:val="Heading2"/>
       </w:pPr>
-      <w:bookmarkStart w:id="6" w:name="_Adding_JavaScript_Code"/>
-      <w:bookmarkEnd w:id="6"/>
-      <w:r>
+      <w:bookmarkStart w:id="7" w:name="_Adding_JavaScript_Code"/>
+      <w:bookmarkEnd w:id="7"/>
+      <w:r>
+        <w:lastRenderedPageBreak/>
         <w:t>Adding JavaScript Code to a Web Page</w:t>
       </w:r>
     </w:p>
@@ -1706,7 +1733,6 @@
         <w:spacing w:after="0" w:line="240" w:lineRule="auto"/>
       </w:pPr>
       <w:r>
-        <w:lastRenderedPageBreak/>
         <w:t>. . .</w:t>
       </w:r>
     </w:p>
@@ -1929,8 +1955,8 @@
       <w:pPr>
         <w:pStyle w:val="Heading2"/>
       </w:pPr>
-      <w:bookmarkStart w:id="7" w:name="_Working_with_JavaScript"/>
-      <w:bookmarkEnd w:id="7"/>
+      <w:bookmarkStart w:id="8" w:name="_Working_with_JavaScript"/>
+      <w:bookmarkEnd w:id="8"/>
       <w:r>
         <w:t>Working with JavaScript Files</w:t>
       </w:r>
@@ -2003,19 +2029,7 @@
         <w:spacing w:after="0"/>
       </w:pPr>
       <w:r>
-        <w:t xml:space="preserve">Make the changes – </w:t>
-      </w:r>
-      <w:r>
-        <w:t xml:space="preserve">recommended </w:t>
-      </w:r>
-      <w:r>
-        <w:t>above –</w:t>
-      </w:r>
-      <w:r>
-        <w:t xml:space="preserve"> to </w:t>
-      </w:r>
-      <w:r>
-        <w:t>folder SectionModule2.</w:t>
+        <w:t>Make the changes – recommended above – to folder SectionModule2.</w:t>
       </w:r>
     </w:p>
     <w:p>
@@ -2031,10 +2045,7 @@
         </w:rPr>
       </w:pPr>
       <w:r>
-        <w:t>Remove</w:t>
-      </w:r>
-      <w:r>
-        <w:t xml:space="preserve"> the </w:t>
+        <w:t xml:space="preserve">Remove the </w:t>
       </w:r>
       <w:r>
         <w:rPr>
@@ -2079,10 +2090,7 @@
         <w:spacing w:after="0"/>
       </w:pPr>
       <w:r>
-        <w:t xml:space="preserve">       </w:t>
-      </w:r>
-      <w:r>
-        <w:t xml:space="preserve"> </w:t>
+        <w:t xml:space="preserve">        </w:t>
       </w:r>
       <w:proofErr w:type="gramStart"/>
       <w:r>
@@ -2090,10 +2098,7 @@
       </w:r>
       <w:proofErr w:type="gramEnd"/>
       <w:r>
-        <w:t xml:space="preserve"> </w:t>
-      </w:r>
-      <w:r>
-        <w:t>“&lt;script”.</w:t>
+        <w:t xml:space="preserve"> “&lt;script”.</w:t>
       </w:r>
     </w:p>
     <w:p>
@@ -2112,13 +2117,11 @@
         <w:rPr>
           <w:rFonts w:eastAsiaTheme="minorEastAsia"/>
         </w:rPr>
+        <w:lastRenderedPageBreak/>
         <w:t xml:space="preserve">Create a new file in </w:t>
       </w:r>
       <w:r>
-        <w:t>SectionModule2</w:t>
-      </w:r>
-      <w:r>
-        <w:t>, home.js, whose content is</w:t>
+        <w:t>SectionModule2, home.js, whose content is</w:t>
       </w:r>
     </w:p>
     <w:p>
@@ -2168,19 +2171,7 @@
         </w:rPr>
       </w:pPr>
       <w:r>
-        <w:t xml:space="preserve">Save </w:t>
-      </w:r>
-      <w:r>
-        <w:t xml:space="preserve">the </w:t>
-      </w:r>
-      <w:r>
-        <w:t>changes to index.html</w:t>
-      </w:r>
-      <w:r>
-        <w:t xml:space="preserve"> and </w:t>
-      </w:r>
-      <w:r>
-        <w:t>to home.js.  As expected, the execution of this code results in two alerts.</w:t>
+        <w:t>Save the changes to index.html and to home.js.  As expected, the execution of this code results in two alerts.</w:t>
       </w:r>
     </w:p>
     <w:p>
@@ -2193,7 +2184,6 @@
         <w:spacing w:after="0"/>
       </w:pPr>
       <w:r>
-        <w:lastRenderedPageBreak/>
         <w:t>Refer to the 1</w:t>
       </w:r>
       <w:r>
@@ -2265,13 +2255,7 @@
       </w:r>
       <w:proofErr w:type="gramEnd"/>
       <w:r>
-        <w:t xml:space="preserve"> </w:t>
-      </w:r>
-      <w:r>
-        <w:t xml:space="preserve">before the </w:t>
-      </w:r>
-      <w:r>
-        <w:t xml:space="preserve">reference to home.js.  </w:t>
+        <w:t xml:space="preserve"> before the reference to home.js.  </w:t>
       </w:r>
       <w:r>
         <w:rPr>
@@ -2280,10 +2264,7 @@
         <w:t xml:space="preserve">Create a new file in </w:t>
       </w:r>
       <w:r>
-        <w:t>SectionModule2</w:t>
-      </w:r>
-      <w:r>
-        <w:t xml:space="preserve">, </w:t>
+        <w:t xml:space="preserve">SectionModule2, </w:t>
       </w:r>
       <w:r>
         <w:t>util</w:t>
@@ -2435,19 +2416,7 @@
         <w:t xml:space="preserve">).  Use the “refresh” icon (circular arrow) to induce the page to execute the changed JavaScript.  </w:t>
       </w:r>
       <w:r>
-        <w:t xml:space="preserve">The browser will show </w:t>
-      </w:r>
-      <w:r>
-        <w:t>“Changes...”</w:t>
-      </w:r>
-      <w:r>
-        <w:t xml:space="preserve"> instead of </w:t>
-      </w:r>
-      <w:r>
-        <w:t>“GET A GRIP”</w:t>
-      </w:r>
-      <w:r>
-        <w:t xml:space="preserve">.  </w:t>
+        <w:t xml:space="preserve">The browser will show “Changes...” instead of “GET A GRIP”.  </w:t>
       </w:r>
       <w:r>
         <w:t xml:space="preserve">Change the argument of </w:t>
@@ -2466,22 +2435,7 @@
         <w:t xml:space="preserve">) to “title”, and refresh again. </w:t>
       </w:r>
       <w:r>
-        <w:t xml:space="preserve">  The browser will show </w:t>
-      </w:r>
-      <w:r>
-        <w:t>“</w:t>
-      </w:r>
-      <w:r>
-        <w:t>title</w:t>
-      </w:r>
-      <w:r>
-        <w:t>”</w:t>
-      </w:r>
-      <w:r>
-        <w:t xml:space="preserve"> instead of “</w:t>
-      </w:r>
-      <w:r>
-        <w:t>Changes...</w:t>
+        <w:t xml:space="preserve">  The browser will show “title” instead of “Changes...</w:t>
       </w:r>
       <w:proofErr w:type="gramStart"/>
       <w:r>
@@ -2493,12 +2447,397 @@
       <w:pPr>
         <w:pStyle w:val="Heading2"/>
       </w:pPr>
-      <w:bookmarkStart w:id="8" w:name="_Formatting_Code"/>
-      <w:bookmarkStart w:id="9" w:name="_GoBack"/>
-      <w:bookmarkEnd w:id="8"/>
+      <w:bookmarkStart w:id="9" w:name="_Formatting_Code"/>
       <w:bookmarkEnd w:id="9"/>
       <w:r>
         <w:t>Formatting Code</w:t>
+      </w:r>
+    </w:p>
+    <w:p>
+      <w:r>
+        <w:t xml:space="preserve">White space is permitted – similar to c, </w:t>
+      </w:r>
+      <w:proofErr w:type="spellStart"/>
+      <w:r>
+        <w:t>c++</w:t>
+      </w:r>
+      <w:proofErr w:type="spellEnd"/>
+      <w:r>
+        <w:t>, and c#.  But exploit this only when it improves readability.</w:t>
+      </w:r>
+    </w:p>
+    <w:p>
+      <w:pPr>
+        <w:pStyle w:val="Heading2"/>
+      </w:pPr>
+      <w:bookmarkStart w:id="10" w:name="_Detecting_and_Fixing"/>
+      <w:bookmarkEnd w:id="10"/>
+      <w:r>
+        <w:t>Detecting and Fixing Errors</w:t>
+      </w:r>
+    </w:p>
+    <w:p>
+      <w:pPr>
+        <w:spacing w:after="0"/>
+      </w:pPr>
+      <w:r>
+        <w:t>Let us introduce an error (deliberately).</w:t>
+      </w:r>
+    </w:p>
+    <w:p>
+      <w:pPr>
+        <w:pStyle w:val="ListParagraph"/>
+        <w:numPr>
+          <w:ilvl w:val="0"/>
+          <w:numId w:val="12"/>
+        </w:numPr>
+        <w:spacing w:after="0"/>
+        <w:rPr>
+          <w:rFonts w:eastAsiaTheme="minorEastAsia"/>
+        </w:rPr>
+      </w:pPr>
+      <w:r>
+        <w:t>Open home.js.</w:t>
+      </w:r>
+    </w:p>
+    <w:p>
+      <w:pPr>
+        <w:pStyle w:val="ListParagraph"/>
+        <w:numPr>
+          <w:ilvl w:val="0"/>
+          <w:numId w:val="12"/>
+        </w:numPr>
+        <w:spacing w:after="0"/>
+        <w:rPr>
+          <w:rFonts w:eastAsiaTheme="minorEastAsia"/>
+        </w:rPr>
+      </w:pPr>
+      <w:r>
+        <w:t xml:space="preserve">Add a 2nd line of code after </w:t>
+      </w:r>
+      <w:proofErr w:type="spellStart"/>
+      <w:r>
+        <w:t>showMessage</w:t>
+      </w:r>
+      <w:proofErr w:type="spellEnd"/>
+      <w:r>
+        <w:t>('Title');</w:t>
+      </w:r>
+    </w:p>
+    <w:p>
+      <w:pPr>
+        <w:spacing w:after="0"/>
+        <w:ind w:left="720"/>
+        <w:rPr>
+          <w:rFonts w:ascii="Consolas" w:eastAsia="Consolas" w:hAnsi="Consolas" w:cs="Consolas"/>
+          <w:color w:val="D4D4D4"/>
+          <w:sz w:val="21"/>
+          <w:szCs w:val="21"/>
+        </w:rPr>
+      </w:pPr>
+      <w:proofErr w:type="spellStart"/>
+      <w:proofErr w:type="gramStart"/>
+      <w:r>
+        <w:t>showMessage</w:t>
+      </w:r>
+      <w:proofErr w:type="spellEnd"/>
+      <w:r>
+        <w:t>(</w:t>
+      </w:r>
+      <w:proofErr w:type="gramEnd"/>
+      <w:r>
+        <w:t>'Title2');</w:t>
+      </w:r>
+    </w:p>
+    <w:p>
+      <w:pPr>
+        <w:pStyle w:val="ListParagraph"/>
+        <w:numPr>
+          <w:ilvl w:val="0"/>
+          <w:numId w:val="12"/>
+        </w:numPr>
+        <w:spacing w:after="0"/>
+        <w:rPr>
+          <w:rFonts w:eastAsiaTheme="minorEastAsia"/>
+        </w:rPr>
+      </w:pPr>
+      <w:r>
+        <w:t xml:space="preserve">Introduce a new-line character between the two </w:t>
+      </w:r>
+      <w:proofErr w:type="gramStart"/>
+      <w:r>
+        <w:t>s’s</w:t>
+      </w:r>
+      <w:proofErr w:type="gramEnd"/>
+      <w:r>
+        <w:t xml:space="preserve"> in the 2</w:t>
+      </w:r>
+      <w:r>
+        <w:rPr>
+          <w:vertAlign w:val="superscript"/>
+        </w:rPr>
+        <w:t>nd</w:t>
+      </w:r>
+      <w:r>
+        <w:t xml:space="preserve"> line.  Lines 2 and 3 are now</w:t>
+      </w:r>
+    </w:p>
+    <w:p>
+      <w:pPr>
+        <w:spacing w:after="0"/>
+        <w:ind w:left="720"/>
+      </w:pPr>
+      <w:proofErr w:type="spellStart"/>
+      <w:r>
+        <w:t>ShowMes</w:t>
+      </w:r>
+      <w:proofErr w:type="spellEnd"/>
+    </w:p>
+    <w:p>
+      <w:pPr>
+        <w:spacing w:after="0"/>
+        <w:ind w:firstLine="720"/>
+        <w:rPr>
+          <w:rFonts w:ascii="Consolas" w:eastAsia="Consolas" w:hAnsi="Consolas" w:cs="Consolas"/>
+          <w:color w:val="D4D4D4"/>
+          <w:sz w:val="21"/>
+          <w:szCs w:val="21"/>
+        </w:rPr>
+      </w:pPr>
+      <w:proofErr w:type="gramStart"/>
+      <w:r>
+        <w:t>sage(</w:t>
+      </w:r>
+      <w:proofErr w:type="gramEnd"/>
+      <w:r>
+        <w:t>'Title2');</w:t>
+      </w:r>
+    </w:p>
+    <w:p>
+      <w:pPr>
+        <w:pStyle w:val="ListParagraph"/>
+        <w:numPr>
+          <w:ilvl w:val="0"/>
+          <w:numId w:val="11"/>
+        </w:numPr>
+        <w:spacing w:after="0"/>
+        <w:rPr>
+          <w:rFonts w:eastAsiaTheme="minorEastAsia"/>
+        </w:rPr>
+      </w:pPr>
+      <w:r>
+        <w:t>Save the changes to home.js.</w:t>
+      </w:r>
+    </w:p>
+    <w:p>
+      <w:pPr>
+        <w:pStyle w:val="ListParagraph"/>
+        <w:numPr>
+          <w:ilvl w:val="0"/>
+          <w:numId w:val="11"/>
+        </w:numPr>
+        <w:spacing w:after="0"/>
+        <w:rPr>
+          <w:rFonts w:eastAsiaTheme="minorEastAsia"/>
+        </w:rPr>
+      </w:pPr>
+      <w:r>
+        <w:lastRenderedPageBreak/>
+        <w:t>Try to display the page.  “Title” is displayed, but “Title2” is missing.  This tells us that the error occurred somewhere after the 1</w:t>
+      </w:r>
+      <w:r>
+        <w:rPr>
+          <w:vertAlign w:val="superscript"/>
+        </w:rPr>
+        <w:t>st</w:t>
+      </w:r>
+      <w:r>
+        <w:t xml:space="preserve"> line of home.js executed.</w:t>
+      </w:r>
+    </w:p>
+    <w:p>
+      <w:pPr>
+        <w:pStyle w:val="ListParagraph"/>
+        <w:numPr>
+          <w:ilvl w:val="0"/>
+          <w:numId w:val="11"/>
+        </w:numPr>
+        <w:spacing w:after="0"/>
+      </w:pPr>
+      <w:r>
+        <w:t xml:space="preserve">Right-click the displayed output, and click </w:t>
+      </w:r>
+      <w:r>
+        <w:rPr>
+          <w:b/>
+          <w:bCs/>
+        </w:rPr>
+        <w:t>Inspect</w:t>
+      </w:r>
+      <w:r>
+        <w:t xml:space="preserve"> in the pop-up menu.  A smaller window </w:t>
+      </w:r>
+      <w:r>
+        <w:t xml:space="preserve">appears in the displayed-output </w:t>
+      </w:r>
+      <w:r>
+        <w:t>window.</w:t>
+      </w:r>
+    </w:p>
+    <w:p>
+      <w:pPr>
+        <w:pStyle w:val="ListParagraph"/>
+        <w:numPr>
+          <w:ilvl w:val="0"/>
+          <w:numId w:val="11"/>
+        </w:numPr>
+        <w:spacing w:after="0"/>
+      </w:pPr>
+      <w:r>
+        <w:t xml:space="preserve">Click the </w:t>
+      </w:r>
+      <w:r>
+        <w:rPr>
+          <w:b/>
+          <w:bCs/>
+        </w:rPr>
+        <w:t>Console</w:t>
+      </w:r>
+      <w:r>
+        <w:t xml:space="preserve"> tab near the top of the smaller window.  A diagnostic is displayed with red text:  “Uncaught Reference Error:  </w:t>
+      </w:r>
+      <w:proofErr w:type="spellStart"/>
+      <w:r>
+        <w:t>showMes</w:t>
+      </w:r>
+      <w:proofErr w:type="spellEnd"/>
+      <w:r>
+        <w:t xml:space="preserve"> is not defined at home.js:2”.  The JavaScript interpreter does not recognize “</w:t>
+      </w:r>
+      <w:proofErr w:type="spellStart"/>
+      <w:r>
+        <w:t>showMes</w:t>
+      </w:r>
+      <w:proofErr w:type="spellEnd"/>
+      <w:r>
+        <w:t>” in the context of home.js on line 2.</w:t>
+      </w:r>
+    </w:p>
+    <w:p>
+      <w:pPr>
+        <w:pStyle w:val="ListParagraph"/>
+        <w:numPr>
+          <w:ilvl w:val="0"/>
+          <w:numId w:val="11"/>
+        </w:numPr>
+        <w:spacing w:after="0"/>
+      </w:pPr>
+      <w:r>
+        <w:t>Go back to home.js, and remove the new-line character that separates “</w:t>
+      </w:r>
+      <w:proofErr w:type="spellStart"/>
+      <w:r>
+        <w:t>showMes</w:t>
+      </w:r>
+      <w:proofErr w:type="spellEnd"/>
+      <w:r>
+        <w:t>” from “sage”.</w:t>
+      </w:r>
+    </w:p>
+    <w:p>
+      <w:pPr>
+        <w:pStyle w:val="ListParagraph"/>
+        <w:numPr>
+          <w:ilvl w:val="0"/>
+          <w:numId w:val="11"/>
+        </w:numPr>
+        <w:spacing w:after="0"/>
+      </w:pPr>
+      <w:r>
+        <w:t>Save home.js.  In response, “Title2” is displayed, and the red diagnostic disappears from the console.</w:t>
+      </w:r>
+    </w:p>
+    <w:p>
+      <w:pPr>
+        <w:spacing w:after="0"/>
+      </w:pPr>
+    </w:p>
+    <w:p>
+      <w:pPr>
+        <w:spacing w:after="0"/>
+      </w:pPr>
+      <w:r>
+        <w:t>It can be useful to use the console to track the progress of execution.</w:t>
+      </w:r>
+    </w:p>
+    <w:p>
+      <w:pPr>
+        <w:pStyle w:val="ListParagraph"/>
+        <w:numPr>
+          <w:ilvl w:val="0"/>
+          <w:numId w:val="10"/>
+        </w:numPr>
+        <w:spacing w:after="0"/>
+        <w:rPr>
+          <w:rFonts w:eastAsiaTheme="minorEastAsia"/>
+        </w:rPr>
+      </w:pPr>
+      <w:r>
+        <w:t>Replace the 2</w:t>
+      </w:r>
+      <w:r>
+        <w:rPr>
+          <w:vertAlign w:val="superscript"/>
+        </w:rPr>
+        <w:t>nd</w:t>
+      </w:r>
+      <w:r>
+        <w:t xml:space="preserve"> instance of </w:t>
+      </w:r>
+      <w:proofErr w:type="spellStart"/>
+      <w:r>
+        <w:t>showMessage</w:t>
+      </w:r>
+      <w:proofErr w:type="spellEnd"/>
+      <w:r>
+        <w:t>() in home.js with</w:t>
+      </w:r>
+    </w:p>
+    <w:p>
+      <w:pPr>
+        <w:spacing w:after="0"/>
+        <w:ind w:left="720"/>
+      </w:pPr>
+      <w:proofErr w:type="gramStart"/>
+      <w:r>
+        <w:t>Console.log(</w:t>
+      </w:r>
+      <w:proofErr w:type="gramEnd"/>
+      <w:r>
+        <w:t>“any message...”);</w:t>
+      </w:r>
+    </w:p>
+    <w:p>
+      <w:pPr>
+        <w:pStyle w:val="ListParagraph"/>
+        <w:numPr>
+          <w:ilvl w:val="0"/>
+          <w:numId w:val="13"/>
+        </w:numPr>
+        <w:spacing w:after="0"/>
+      </w:pPr>
+      <w:r>
+        <w:t>Save home.js.  In response, “Title” is displayed in the output, and “any message” is displayed in the console.</w:t>
+      </w:r>
+    </w:p>
+    <w:p>
+      <w:pPr>
+        <w:pStyle w:val="Heading2"/>
+      </w:pPr>
+      <w:bookmarkStart w:id="11" w:name="_Case_Sensitivity"/>
+      <w:bookmarkEnd w:id="11"/>
+      <w:r>
+        <w:t>Case Sensitivity</w:t>
       </w:r>
     </w:p>
     <w:p>
@@ -2643,7 +2982,6 @@
     <w:p>
       <w:proofErr w:type="gramStart"/>
       <w:r>
-        <w:lastRenderedPageBreak/>
         <w:t>to</w:t>
       </w:r>
       <w:proofErr w:type="gramEnd"/>
@@ -2667,8 +3005,8 @@
       <w:pPr>
         <w:pStyle w:val="Heading2"/>
       </w:pPr>
-      <w:bookmarkStart w:id="10" w:name="_JavaScript_Language"/>
-      <w:bookmarkEnd w:id="10"/>
+      <w:bookmarkStart w:id="12" w:name="_JavaScript_Language"/>
+      <w:bookmarkEnd w:id="12"/>
       <w:r>
         <w:t>JavaScript Language</w:t>
       </w:r>
@@ -2690,6 +3028,7 @@
         </w:numPr>
       </w:pPr>
       <w:r>
+        <w:lastRenderedPageBreak/>
         <w:t>“</w:t>
       </w:r>
       <w:proofErr w:type="spellStart"/>
@@ -2979,31 +3318,31 @@
     </w:p>
     <w:p>
       <w:r>
+        <w:t>STRINGS</w:t>
+      </w:r>
+    </w:p>
+    <w:p>
+      <w:r>
+        <w:t>A string literal is enclosed in quotation marks (“</w:t>
+      </w:r>
+      <w:proofErr w:type="gramStart"/>
+      <w:r>
+        <w:t>) ,</w:t>
+      </w:r>
+      <w:proofErr w:type="gramEnd"/>
+      <w:r>
+        <w:t xml:space="preserve"> (‘)</w:t>
+      </w:r>
+      <w:r>
+        <w:t>, or (`)</w:t>
+      </w:r>
+      <w:r>
+        <w:t>.  To embed a quotation mark in the string, one could use a different quotation mark for delimiters, which would prevent the embedded quotation mark from appearing to be a delimiter.  Another possibility is to use the “escape” character {\) as a prefix of the embedded quotation mark.  Thus “Hello \”World\”” would produce</w:t>
+      </w:r>
+    </w:p>
+    <w:p>
+      <w:r>
         <w:lastRenderedPageBreak/>
-        <w:t>STRINGS</w:t>
-      </w:r>
-    </w:p>
-    <w:p>
-      <w:r>
-        <w:t>A string literal is enclosed in quotation marks (“</w:t>
-      </w:r>
-      <w:proofErr w:type="gramStart"/>
-      <w:r>
-        <w:t>) ,</w:t>
-      </w:r>
-      <w:proofErr w:type="gramEnd"/>
-      <w:r>
-        <w:t xml:space="preserve"> (‘)</w:t>
-      </w:r>
-      <w:r>
-        <w:t>, or (`)</w:t>
-      </w:r>
-      <w:r>
-        <w:t>.  To embed a quotation mark in the string, one could use a different quotation mark for delimiters, which would prevent the embedded quotation mark from appearing to be a delimiter.  Another possibility is to use the “escape” character {\) as a prefix of the embedded quotation mark.  Thus “Hello \”World\”” would produce</w:t>
-      </w:r>
-    </w:p>
-    <w:p>
-      <w:r>
         <w:tab/>
         <w:t>Hello “World”</w:t>
       </w:r>
@@ -3617,7 +3956,6 @@
     </w:p>
     <w:p>
       <w:r>
-        <w:lastRenderedPageBreak/>
         <w:t>The indexes start at 0; thus the 3 indexes of the array above are 0, 1, and 2.</w:t>
       </w:r>
     </w:p>
@@ -3683,6 +4021,7 @@
     <w:p>
       <w:proofErr w:type="gramStart"/>
       <w:r>
+        <w:lastRenderedPageBreak/>
         <w:t>has</w:t>
       </w:r>
       <w:proofErr w:type="gramEnd"/>
@@ -4303,51 +4642,51 @@
         <w:ind w:left="720"/>
       </w:pPr>
       <w:r>
+        <w:t>+</w:t>
+      </w:r>
+      <w:r>
+        <w:rPr>
+          <w:i/>
+        </w:rPr>
+        <w:t>floating-point-</w:t>
+      </w:r>
+      <w:proofErr w:type="spellStart"/>
+      <w:proofErr w:type="gramStart"/>
+      <w:r>
+        <w:rPr>
+          <w:i/>
+        </w:rPr>
+        <w:t>value</w:t>
+      </w:r>
+      <w:r>
+        <w:t>.toFixed</w:t>
+      </w:r>
+      <w:proofErr w:type="spellEnd"/>
+      <w:r>
+        <w:t>(</w:t>
+      </w:r>
+      <w:proofErr w:type="gramEnd"/>
+      <w:r>
+        <w:t>2)</w:t>
+      </w:r>
+    </w:p>
+    <w:p>
+      <w:r>
+        <w:t xml:space="preserve">If you omit the ‘+’, the truncation is still performed, but the result is a string, instead of a number.  ‘+’ does </w:t>
+      </w:r>
+      <w:r>
+        <w:rPr>
+          <w:u w:val="single"/>
+        </w:rPr>
+        <w:t>not</w:t>
+      </w:r>
+      <w:r>
+        <w:t xml:space="preserve"> imply truncation for positive values.  I tried it for a negative value, the truncation occurs as one would expect.</w:t>
+      </w:r>
+    </w:p>
+    <w:p>
+      <w:r>
         <w:lastRenderedPageBreak/>
-        <w:t>+</w:t>
-      </w:r>
-      <w:r>
-        <w:rPr>
-          <w:i/>
-        </w:rPr>
-        <w:t>floating-point-</w:t>
-      </w:r>
-      <w:proofErr w:type="spellStart"/>
-      <w:proofErr w:type="gramStart"/>
-      <w:r>
-        <w:rPr>
-          <w:i/>
-        </w:rPr>
-        <w:t>value</w:t>
-      </w:r>
-      <w:r>
-        <w:t>.toFixed</w:t>
-      </w:r>
-      <w:proofErr w:type="spellEnd"/>
-      <w:r>
-        <w:t>(</w:t>
-      </w:r>
-      <w:proofErr w:type="gramEnd"/>
-      <w:r>
-        <w:t>2)</w:t>
-      </w:r>
-    </w:p>
-    <w:p>
-      <w:r>
-        <w:t xml:space="preserve">If you omit the ‘+’, the truncation is still performed, but the result is a string, instead of a number.  ‘+’ does </w:t>
-      </w:r>
-      <w:r>
-        <w:rPr>
-          <w:u w:val="single"/>
-        </w:rPr>
-        <w:t>not</w:t>
-      </w:r>
-      <w:r>
-        <w:t xml:space="preserve"> imply truncation for positive values.  I tried it for a negative value, the truncation occurs as one would expect.</w:t>
-      </w:r>
-    </w:p>
-    <w:p>
-      <w:r>
         <w:t xml:space="preserve">The syntax for a list of several consecutive </w:t>
       </w:r>
       <w:r>
@@ -4909,87 +5248,87 @@
     </w:p>
     <w:p>
       <w:r>
+        <w:t xml:space="preserve">Variables and constants introduced by </w:t>
+      </w:r>
+      <w:proofErr w:type="spellStart"/>
+      <w:r>
+        <w:rPr>
+          <w:b/>
+        </w:rPr>
+        <w:t>let</w:t>
+      </w:r>
+      <w:proofErr w:type="spellEnd"/>
+      <w:r>
+        <w:t xml:space="preserve"> and </w:t>
+      </w:r>
+      <w:proofErr w:type="spellStart"/>
+      <w:r>
+        <w:rPr>
+          <w:b/>
+        </w:rPr>
+        <w:t>const</w:t>
+      </w:r>
+      <w:proofErr w:type="spellEnd"/>
+      <w:r>
+        <w:t xml:space="preserve"> are limited in scope to the code in enclosing braces (if any).</w:t>
+      </w:r>
+      <w:r>
+        <w:t xml:space="preserve">  This is a very good reason to use </w:t>
+      </w:r>
+      <w:r>
+        <w:rPr>
+          <w:b/>
+        </w:rPr>
+        <w:t>let</w:t>
+      </w:r>
+      <w:r>
+        <w:t xml:space="preserve"> and </w:t>
+      </w:r>
+      <w:proofErr w:type="spellStart"/>
+      <w:r>
+        <w:rPr>
+          <w:b/>
+        </w:rPr>
+        <w:t>const</w:t>
+      </w:r>
+      <w:proofErr w:type="spellEnd"/>
+      <w:r>
+        <w:t xml:space="preserve"> instead of </w:t>
+      </w:r>
+      <w:r>
+        <w:rPr>
+          <w:b/>
+        </w:rPr>
+        <w:t>var</w:t>
+      </w:r>
+      <w:r>
+        <w:t>.</w:t>
+      </w:r>
+    </w:p>
+    <w:p>
+      <w:r>
+        <w:t>FUNCTIONS</w:t>
+      </w:r>
+    </w:p>
+    <w:p>
+      <w:r>
+        <w:t xml:space="preserve">The syntax of a </w:t>
+      </w:r>
+      <w:proofErr w:type="gramStart"/>
+      <w:r>
+        <w:t>function  declaration</w:t>
+      </w:r>
+      <w:proofErr w:type="gramEnd"/>
+      <w:r>
+        <w:t xml:space="preserve"> is</w:t>
+      </w:r>
+    </w:p>
+    <w:p>
+      <w:pPr>
+        <w:spacing w:after="0" w:line="240" w:lineRule="auto"/>
+      </w:pPr>
+      <w:r>
         <w:lastRenderedPageBreak/>
-        <w:t xml:space="preserve">Variables and constants introduced by </w:t>
-      </w:r>
-      <w:proofErr w:type="spellStart"/>
-      <w:r>
-        <w:rPr>
-          <w:b/>
-        </w:rPr>
-        <w:t>let</w:t>
-      </w:r>
-      <w:proofErr w:type="spellEnd"/>
-      <w:r>
-        <w:t xml:space="preserve"> and </w:t>
-      </w:r>
-      <w:proofErr w:type="spellStart"/>
-      <w:r>
-        <w:rPr>
-          <w:b/>
-        </w:rPr>
-        <w:t>const</w:t>
-      </w:r>
-      <w:proofErr w:type="spellEnd"/>
-      <w:r>
-        <w:t xml:space="preserve"> are limited in scope to the code in enclosing braces (if any).</w:t>
-      </w:r>
-      <w:r>
-        <w:t xml:space="preserve">  This is a very good reason to use </w:t>
-      </w:r>
-      <w:r>
-        <w:rPr>
-          <w:b/>
-        </w:rPr>
-        <w:t>let</w:t>
-      </w:r>
-      <w:r>
-        <w:t xml:space="preserve"> and </w:t>
-      </w:r>
-      <w:proofErr w:type="spellStart"/>
-      <w:r>
-        <w:rPr>
-          <w:b/>
-        </w:rPr>
-        <w:t>const</w:t>
-      </w:r>
-      <w:proofErr w:type="spellEnd"/>
-      <w:r>
-        <w:t xml:space="preserve"> instead of </w:t>
-      </w:r>
-      <w:r>
-        <w:rPr>
-          <w:b/>
-        </w:rPr>
-        <w:t>var</w:t>
-      </w:r>
-      <w:r>
-        <w:t>.</w:t>
-      </w:r>
-    </w:p>
-    <w:p>
-      <w:r>
-        <w:t>FUNCTIONS</w:t>
-      </w:r>
-    </w:p>
-    <w:p>
-      <w:r>
-        <w:t xml:space="preserve">The syntax of a </w:t>
-      </w:r>
-      <w:proofErr w:type="gramStart"/>
-      <w:r>
-        <w:t>function  declaration</w:t>
-      </w:r>
-      <w:proofErr w:type="gramEnd"/>
-      <w:r>
-        <w:t xml:space="preserve"> is</w:t>
-      </w:r>
-    </w:p>
-    <w:p>
-      <w:pPr>
-        <w:spacing w:after="0" w:line="240" w:lineRule="auto"/>
-      </w:pPr>
-      <w:r>
         <w:tab/>
       </w:r>
       <w:proofErr w:type="gramStart"/>
@@ -5376,8 +5715,8 @@
       </w:r>
     </w:p>
     <w:p>
-      <w:bookmarkStart w:id="11" w:name="_Apply_JavaScript_to"/>
-      <w:bookmarkEnd w:id="11"/>
+      <w:bookmarkStart w:id="13" w:name="_Apply_JavaScript_to"/>
+      <w:bookmarkEnd w:id="13"/>
     </w:p>
     <w:p>
       <w:r>
@@ -5396,8 +5735,8 @@
       <w:pPr>
         <w:pStyle w:val="Heading2"/>
       </w:pPr>
-      <w:bookmarkStart w:id="12" w:name="_Apply_JavaScript_to_1"/>
-      <w:bookmarkEnd w:id="12"/>
+      <w:bookmarkStart w:id="14" w:name="_Apply_JavaScript_to_1"/>
+      <w:bookmarkEnd w:id="14"/>
       <w:r>
         <w:t>Apply JavaScript to a Web Page</w:t>
       </w:r>
@@ -5443,7 +5782,6 @@
     </w:p>
     <w:p>
       <w:r>
-        <w:lastRenderedPageBreak/>
         <w:t xml:space="preserve">A way that JavaScript is frequently used is to change the text of some element.  You can refer to the </w:t>
       </w:r>
       <w:r>
@@ -5531,6 +5869,7 @@
         </w:rPr>
       </w:pPr>
       <w:r>
+        <w:lastRenderedPageBreak/>
         <w:t xml:space="preserve">(We recently added </w:t>
       </w:r>
       <w:r>
@@ -6137,8 +6476,8 @@
       <w:pPr>
         <w:pStyle w:val="Heading2"/>
       </w:pPr>
-      <w:bookmarkStart w:id="13" w:name="_Standard_Built-in_Objects"/>
-      <w:bookmarkEnd w:id="13"/>
+      <w:bookmarkStart w:id="15" w:name="_Standard_Built-in_Objects"/>
+      <w:bookmarkEnd w:id="15"/>
       <w:r>
         <w:t>Standard Built-in Objects</w:t>
       </w:r>
@@ -6311,7 +6650,6 @@
         <w:rPr>
           <w:rFonts w:ascii="Calibri" w:eastAsia="Times New Roman" w:hAnsi="Calibri" w:cs="Consolas"/>
         </w:rPr>
-        <w:lastRenderedPageBreak/>
         <w:t>showMessage</w:t>
       </w:r>
       <w:proofErr w:type="spellEnd"/>
@@ -6434,9 +6772,10 @@
       <w:pPr>
         <w:pStyle w:val="Heading2"/>
       </w:pPr>
-      <w:bookmarkStart w:id="14" w:name="_Less_Disciplined_JavaScript"/>
-      <w:bookmarkEnd w:id="14"/>
-      <w:r>
+      <w:bookmarkStart w:id="16" w:name="_Less_Disciplined_JavaScript"/>
+      <w:bookmarkEnd w:id="16"/>
+      <w:r>
+        <w:lastRenderedPageBreak/>
         <w:t>Less Disciplined JavaScript</w:t>
       </w:r>
     </w:p>
@@ -6553,7 +6892,7 @@
           <w:rPr>
             <w:noProof/>
           </w:rPr>
-          <w:t>2</w:t>
+          <w:t>1</w:t>
         </w:r>
         <w:r>
           <w:rPr>
@@ -7052,6 +7391,232 @@
     </w:lvl>
   </w:abstractNum>
   <w:abstractNum w:abstractNumId="4">
+    <w:nsid w:val="36372679"/>
+    <w:multiLevelType w:val="hybridMultilevel"/>
+    <w:tmpl w:val="6A92D27C"/>
+    <w:lvl w:ilvl="0" w:tplc="9B708A1C">
+      <w:start w:val="1"/>
+      <w:numFmt w:val="bullet"/>
+      <w:lvlText w:val=""/>
+      <w:lvlJc w:val="left"/>
+      <w:pPr>
+        <w:ind w:left="360" w:hanging="360"/>
+      </w:pPr>
+      <w:rPr>
+        <w:rFonts w:ascii="Symbol" w:hAnsi="Symbol" w:hint="default"/>
+      </w:rPr>
+    </w:lvl>
+    <w:lvl w:ilvl="1" w:tplc="C39AA0A6">
+      <w:start w:val="1"/>
+      <w:numFmt w:val="bullet"/>
+      <w:lvlText w:val="o"/>
+      <w:lvlJc w:val="left"/>
+      <w:pPr>
+        <w:ind w:left="1080" w:hanging="360"/>
+      </w:pPr>
+      <w:rPr>
+        <w:rFonts w:ascii="Courier New" w:hAnsi="Courier New" w:hint="default"/>
+      </w:rPr>
+    </w:lvl>
+    <w:lvl w:ilvl="2" w:tplc="70FE4BCA">
+      <w:start w:val="1"/>
+      <w:numFmt w:val="bullet"/>
+      <w:lvlText w:val=""/>
+      <w:lvlJc w:val="left"/>
+      <w:pPr>
+        <w:ind w:left="1800" w:hanging="360"/>
+      </w:pPr>
+      <w:rPr>
+        <w:rFonts w:ascii="Wingdings" w:hAnsi="Wingdings" w:hint="default"/>
+      </w:rPr>
+    </w:lvl>
+    <w:lvl w:ilvl="3" w:tplc="E6C83466">
+      <w:start w:val="1"/>
+      <w:numFmt w:val="bullet"/>
+      <w:lvlText w:val=""/>
+      <w:lvlJc w:val="left"/>
+      <w:pPr>
+        <w:ind w:left="2520" w:hanging="360"/>
+      </w:pPr>
+      <w:rPr>
+        <w:rFonts w:ascii="Symbol" w:hAnsi="Symbol" w:hint="default"/>
+      </w:rPr>
+    </w:lvl>
+    <w:lvl w:ilvl="4" w:tplc="8212714E">
+      <w:start w:val="1"/>
+      <w:numFmt w:val="bullet"/>
+      <w:lvlText w:val="o"/>
+      <w:lvlJc w:val="left"/>
+      <w:pPr>
+        <w:ind w:left="3240" w:hanging="360"/>
+      </w:pPr>
+      <w:rPr>
+        <w:rFonts w:ascii="Courier New" w:hAnsi="Courier New" w:hint="default"/>
+      </w:rPr>
+    </w:lvl>
+    <w:lvl w:ilvl="5" w:tplc="1FEABF12">
+      <w:start w:val="1"/>
+      <w:numFmt w:val="bullet"/>
+      <w:lvlText w:val=""/>
+      <w:lvlJc w:val="left"/>
+      <w:pPr>
+        <w:ind w:left="3960" w:hanging="360"/>
+      </w:pPr>
+      <w:rPr>
+        <w:rFonts w:ascii="Wingdings" w:hAnsi="Wingdings" w:hint="default"/>
+      </w:rPr>
+    </w:lvl>
+    <w:lvl w:ilvl="6" w:tplc="C4DA7456">
+      <w:start w:val="1"/>
+      <w:numFmt w:val="bullet"/>
+      <w:lvlText w:val=""/>
+      <w:lvlJc w:val="left"/>
+      <w:pPr>
+        <w:ind w:left="4680" w:hanging="360"/>
+      </w:pPr>
+      <w:rPr>
+        <w:rFonts w:ascii="Symbol" w:hAnsi="Symbol" w:hint="default"/>
+      </w:rPr>
+    </w:lvl>
+    <w:lvl w:ilvl="7" w:tplc="6FC8EADE">
+      <w:start w:val="1"/>
+      <w:numFmt w:val="bullet"/>
+      <w:lvlText w:val="o"/>
+      <w:lvlJc w:val="left"/>
+      <w:pPr>
+        <w:ind w:left="5400" w:hanging="360"/>
+      </w:pPr>
+      <w:rPr>
+        <w:rFonts w:ascii="Courier New" w:hAnsi="Courier New" w:hint="default"/>
+      </w:rPr>
+    </w:lvl>
+    <w:lvl w:ilvl="8" w:tplc="C75A857A">
+      <w:start w:val="1"/>
+      <w:numFmt w:val="bullet"/>
+      <w:lvlText w:val=""/>
+      <w:lvlJc w:val="left"/>
+      <w:pPr>
+        <w:ind w:left="6120" w:hanging="360"/>
+      </w:pPr>
+      <w:rPr>
+        <w:rFonts w:ascii="Wingdings" w:hAnsi="Wingdings" w:hint="default"/>
+      </w:rPr>
+    </w:lvl>
+  </w:abstractNum>
+  <w:abstractNum w:abstractNumId="5">
+    <w:nsid w:val="42FD16DE"/>
+    <w:multiLevelType w:val="hybridMultilevel"/>
+    <w:tmpl w:val="FECA51BE"/>
+    <w:lvl w:ilvl="0" w:tplc="63A07DA4">
+      <w:start w:val="1"/>
+      <w:numFmt w:val="bullet"/>
+      <w:lvlText w:val=""/>
+      <w:lvlJc w:val="left"/>
+      <w:pPr>
+        <w:ind w:left="360" w:hanging="360"/>
+      </w:pPr>
+      <w:rPr>
+        <w:rFonts w:ascii="Symbol" w:hAnsi="Symbol" w:hint="default"/>
+      </w:rPr>
+    </w:lvl>
+    <w:lvl w:ilvl="1" w:tplc="74A2EF32">
+      <w:start w:val="1"/>
+      <w:numFmt w:val="bullet"/>
+      <w:lvlText w:val="o"/>
+      <w:lvlJc w:val="left"/>
+      <w:pPr>
+        <w:ind w:left="1080" w:hanging="360"/>
+      </w:pPr>
+      <w:rPr>
+        <w:rFonts w:ascii="Courier New" w:hAnsi="Courier New" w:hint="default"/>
+      </w:rPr>
+    </w:lvl>
+    <w:lvl w:ilvl="2" w:tplc="E72C2B2E">
+      <w:start w:val="1"/>
+      <w:numFmt w:val="bullet"/>
+      <w:lvlText w:val=""/>
+      <w:lvlJc w:val="left"/>
+      <w:pPr>
+        <w:ind w:left="1800" w:hanging="360"/>
+      </w:pPr>
+      <w:rPr>
+        <w:rFonts w:ascii="Wingdings" w:hAnsi="Wingdings" w:hint="default"/>
+      </w:rPr>
+    </w:lvl>
+    <w:lvl w:ilvl="3" w:tplc="F1A85D2A">
+      <w:start w:val="1"/>
+      <w:numFmt w:val="bullet"/>
+      <w:lvlText w:val=""/>
+      <w:lvlJc w:val="left"/>
+      <w:pPr>
+        <w:ind w:left="2520" w:hanging="360"/>
+      </w:pPr>
+      <w:rPr>
+        <w:rFonts w:ascii="Symbol" w:hAnsi="Symbol" w:hint="default"/>
+      </w:rPr>
+    </w:lvl>
+    <w:lvl w:ilvl="4" w:tplc="838E5E6C">
+      <w:start w:val="1"/>
+      <w:numFmt w:val="bullet"/>
+      <w:lvlText w:val="o"/>
+      <w:lvlJc w:val="left"/>
+      <w:pPr>
+        <w:ind w:left="3240" w:hanging="360"/>
+      </w:pPr>
+      <w:rPr>
+        <w:rFonts w:ascii="Courier New" w:hAnsi="Courier New" w:hint="default"/>
+      </w:rPr>
+    </w:lvl>
+    <w:lvl w:ilvl="5" w:tplc="AD46DB96">
+      <w:start w:val="1"/>
+      <w:numFmt w:val="bullet"/>
+      <w:lvlText w:val=""/>
+      <w:lvlJc w:val="left"/>
+      <w:pPr>
+        <w:ind w:left="3960" w:hanging="360"/>
+      </w:pPr>
+      <w:rPr>
+        <w:rFonts w:ascii="Wingdings" w:hAnsi="Wingdings" w:hint="default"/>
+      </w:rPr>
+    </w:lvl>
+    <w:lvl w:ilvl="6" w:tplc="A7FCE178">
+      <w:start w:val="1"/>
+      <w:numFmt w:val="bullet"/>
+      <w:lvlText w:val=""/>
+      <w:lvlJc w:val="left"/>
+      <w:pPr>
+        <w:ind w:left="4680" w:hanging="360"/>
+      </w:pPr>
+      <w:rPr>
+        <w:rFonts w:ascii="Symbol" w:hAnsi="Symbol" w:hint="default"/>
+      </w:rPr>
+    </w:lvl>
+    <w:lvl w:ilvl="7" w:tplc="616CD4D8">
+      <w:start w:val="1"/>
+      <w:numFmt w:val="bullet"/>
+      <w:lvlText w:val="o"/>
+      <w:lvlJc w:val="left"/>
+      <w:pPr>
+        <w:ind w:left="5400" w:hanging="360"/>
+      </w:pPr>
+      <w:rPr>
+        <w:rFonts w:ascii="Courier New" w:hAnsi="Courier New" w:hint="default"/>
+      </w:rPr>
+    </w:lvl>
+    <w:lvl w:ilvl="8" w:tplc="00FAE2F4">
+      <w:start w:val="1"/>
+      <w:numFmt w:val="bullet"/>
+      <w:lvlText w:val=""/>
+      <w:lvlJc w:val="left"/>
+      <w:pPr>
+        <w:ind w:left="6120" w:hanging="360"/>
+      </w:pPr>
+      <w:rPr>
+        <w:rFonts w:ascii="Wingdings" w:hAnsi="Wingdings" w:hint="default"/>
+      </w:rPr>
+    </w:lvl>
+  </w:abstractNum>
+  <w:abstractNum w:abstractNumId="6">
     <w:nsid w:val="478D280D"/>
     <w:multiLevelType w:val="hybridMultilevel"/>
     <w:tmpl w:val="6A84A5FE"/>
@@ -7164,7 +7729,7 @@
       </w:rPr>
     </w:lvl>
   </w:abstractNum>
-  <w:abstractNum w:abstractNumId="5">
+  <w:abstractNum w:abstractNumId="7">
     <w:nsid w:val="4DF333DA"/>
     <w:multiLevelType w:val="hybridMultilevel"/>
     <w:tmpl w:val="C992663E"/>
@@ -7277,7 +7842,7 @@
       </w:rPr>
     </w:lvl>
   </w:abstractNum>
-  <w:abstractNum w:abstractNumId="6">
+  <w:abstractNum w:abstractNumId="8">
     <w:nsid w:val="55D87980"/>
     <w:multiLevelType w:val="hybridMultilevel"/>
     <w:tmpl w:val="C89A38AA"/>
@@ -7390,7 +7955,120 @@
       </w:rPr>
     </w:lvl>
   </w:abstractNum>
-  <w:abstractNum w:abstractNumId="7">
+  <w:abstractNum w:abstractNumId="9">
+    <w:nsid w:val="57260528"/>
+    <w:multiLevelType w:val="hybridMultilevel"/>
+    <w:tmpl w:val="023E59EA"/>
+    <w:lvl w:ilvl="0" w:tplc="04090001">
+      <w:start w:val="1"/>
+      <w:numFmt w:val="bullet"/>
+      <w:lvlText w:val=""/>
+      <w:lvlJc w:val="left"/>
+      <w:pPr>
+        <w:ind w:left="360" w:hanging="360"/>
+      </w:pPr>
+      <w:rPr>
+        <w:rFonts w:ascii="Symbol" w:hAnsi="Symbol" w:hint="default"/>
+      </w:rPr>
+    </w:lvl>
+    <w:lvl w:ilvl="1" w:tplc="04090003" w:tentative="1">
+      <w:start w:val="1"/>
+      <w:numFmt w:val="bullet"/>
+      <w:lvlText w:val="o"/>
+      <w:lvlJc w:val="left"/>
+      <w:pPr>
+        <w:ind w:left="1080" w:hanging="360"/>
+      </w:pPr>
+      <w:rPr>
+        <w:rFonts w:ascii="Courier New" w:hAnsi="Courier New" w:cs="Courier New" w:hint="default"/>
+      </w:rPr>
+    </w:lvl>
+    <w:lvl w:ilvl="2" w:tplc="04090005" w:tentative="1">
+      <w:start w:val="1"/>
+      <w:numFmt w:val="bullet"/>
+      <w:lvlText w:val=""/>
+      <w:lvlJc w:val="left"/>
+      <w:pPr>
+        <w:ind w:left="1800" w:hanging="360"/>
+      </w:pPr>
+      <w:rPr>
+        <w:rFonts w:ascii="Wingdings" w:hAnsi="Wingdings" w:hint="default"/>
+      </w:rPr>
+    </w:lvl>
+    <w:lvl w:ilvl="3" w:tplc="04090001" w:tentative="1">
+      <w:start w:val="1"/>
+      <w:numFmt w:val="bullet"/>
+      <w:lvlText w:val=""/>
+      <w:lvlJc w:val="left"/>
+      <w:pPr>
+        <w:ind w:left="2520" w:hanging="360"/>
+      </w:pPr>
+      <w:rPr>
+        <w:rFonts w:ascii="Symbol" w:hAnsi="Symbol" w:hint="default"/>
+      </w:rPr>
+    </w:lvl>
+    <w:lvl w:ilvl="4" w:tplc="04090003" w:tentative="1">
+      <w:start w:val="1"/>
+      <w:numFmt w:val="bullet"/>
+      <w:lvlText w:val="o"/>
+      <w:lvlJc w:val="left"/>
+      <w:pPr>
+        <w:ind w:left="3240" w:hanging="360"/>
+      </w:pPr>
+      <w:rPr>
+        <w:rFonts w:ascii="Courier New" w:hAnsi="Courier New" w:cs="Courier New" w:hint="default"/>
+      </w:rPr>
+    </w:lvl>
+    <w:lvl w:ilvl="5" w:tplc="04090005" w:tentative="1">
+      <w:start w:val="1"/>
+      <w:numFmt w:val="bullet"/>
+      <w:lvlText w:val=""/>
+      <w:lvlJc w:val="left"/>
+      <w:pPr>
+        <w:ind w:left="3960" w:hanging="360"/>
+      </w:pPr>
+      <w:rPr>
+        <w:rFonts w:ascii="Wingdings" w:hAnsi="Wingdings" w:hint="default"/>
+      </w:rPr>
+    </w:lvl>
+    <w:lvl w:ilvl="6" w:tplc="04090001" w:tentative="1">
+      <w:start w:val="1"/>
+      <w:numFmt w:val="bullet"/>
+      <w:lvlText w:val=""/>
+      <w:lvlJc w:val="left"/>
+      <w:pPr>
+        <w:ind w:left="4680" w:hanging="360"/>
+      </w:pPr>
+      <w:rPr>
+        <w:rFonts w:ascii="Symbol" w:hAnsi="Symbol" w:hint="default"/>
+      </w:rPr>
+    </w:lvl>
+    <w:lvl w:ilvl="7" w:tplc="04090003" w:tentative="1">
+      <w:start w:val="1"/>
+      <w:numFmt w:val="bullet"/>
+      <w:lvlText w:val="o"/>
+      <w:lvlJc w:val="left"/>
+      <w:pPr>
+        <w:ind w:left="5400" w:hanging="360"/>
+      </w:pPr>
+      <w:rPr>
+        <w:rFonts w:ascii="Courier New" w:hAnsi="Courier New" w:cs="Courier New" w:hint="default"/>
+      </w:rPr>
+    </w:lvl>
+    <w:lvl w:ilvl="8" w:tplc="04090005" w:tentative="1">
+      <w:start w:val="1"/>
+      <w:numFmt w:val="bullet"/>
+      <w:lvlText w:val=""/>
+      <w:lvlJc w:val="left"/>
+      <w:pPr>
+        <w:ind w:left="6120" w:hanging="360"/>
+      </w:pPr>
+      <w:rPr>
+        <w:rFonts w:ascii="Wingdings" w:hAnsi="Wingdings" w:hint="default"/>
+      </w:rPr>
+    </w:lvl>
+  </w:abstractNum>
+  <w:abstractNum w:abstractNumId="10">
     <w:nsid w:val="5F2E21EE"/>
     <w:multiLevelType w:val="hybridMultilevel"/>
     <w:tmpl w:val="7A7A2144"/>
@@ -7503,7 +8181,120 @@
       </w:rPr>
     </w:lvl>
   </w:abstractNum>
-  <w:abstractNum w:abstractNumId="8">
+  <w:abstractNum w:abstractNumId="11">
+    <w:nsid w:val="6D180D2D"/>
+    <w:multiLevelType w:val="hybridMultilevel"/>
+    <w:tmpl w:val="47783350"/>
+    <w:lvl w:ilvl="0" w:tplc="ED522AF0">
+      <w:start w:val="1"/>
+      <w:numFmt w:val="bullet"/>
+      <w:lvlText w:val=""/>
+      <w:lvlJc w:val="left"/>
+      <w:pPr>
+        <w:ind w:left="360" w:hanging="360"/>
+      </w:pPr>
+      <w:rPr>
+        <w:rFonts w:ascii="Symbol" w:hAnsi="Symbol" w:hint="default"/>
+      </w:rPr>
+    </w:lvl>
+    <w:lvl w:ilvl="1" w:tplc="966C117E">
+      <w:start w:val="1"/>
+      <w:numFmt w:val="bullet"/>
+      <w:lvlText w:val="o"/>
+      <w:lvlJc w:val="left"/>
+      <w:pPr>
+        <w:ind w:left="1080" w:hanging="360"/>
+      </w:pPr>
+      <w:rPr>
+        <w:rFonts w:ascii="Courier New" w:hAnsi="Courier New" w:hint="default"/>
+      </w:rPr>
+    </w:lvl>
+    <w:lvl w:ilvl="2" w:tplc="702477FE">
+      <w:start w:val="1"/>
+      <w:numFmt w:val="bullet"/>
+      <w:lvlText w:val=""/>
+      <w:lvlJc w:val="left"/>
+      <w:pPr>
+        <w:ind w:left="1800" w:hanging="360"/>
+      </w:pPr>
+      <w:rPr>
+        <w:rFonts w:ascii="Wingdings" w:hAnsi="Wingdings" w:hint="default"/>
+      </w:rPr>
+    </w:lvl>
+    <w:lvl w:ilvl="3" w:tplc="E48A00F4">
+      <w:start w:val="1"/>
+      <w:numFmt w:val="bullet"/>
+      <w:lvlText w:val=""/>
+      <w:lvlJc w:val="left"/>
+      <w:pPr>
+        <w:ind w:left="2520" w:hanging="360"/>
+      </w:pPr>
+      <w:rPr>
+        <w:rFonts w:ascii="Symbol" w:hAnsi="Symbol" w:hint="default"/>
+      </w:rPr>
+    </w:lvl>
+    <w:lvl w:ilvl="4" w:tplc="0D34C0D0">
+      <w:start w:val="1"/>
+      <w:numFmt w:val="bullet"/>
+      <w:lvlText w:val="o"/>
+      <w:lvlJc w:val="left"/>
+      <w:pPr>
+        <w:ind w:left="3240" w:hanging="360"/>
+      </w:pPr>
+      <w:rPr>
+        <w:rFonts w:ascii="Courier New" w:hAnsi="Courier New" w:hint="default"/>
+      </w:rPr>
+    </w:lvl>
+    <w:lvl w:ilvl="5" w:tplc="7E4EF1D8">
+      <w:start w:val="1"/>
+      <w:numFmt w:val="bullet"/>
+      <w:lvlText w:val=""/>
+      <w:lvlJc w:val="left"/>
+      <w:pPr>
+        <w:ind w:left="3960" w:hanging="360"/>
+      </w:pPr>
+      <w:rPr>
+        <w:rFonts w:ascii="Wingdings" w:hAnsi="Wingdings" w:hint="default"/>
+      </w:rPr>
+    </w:lvl>
+    <w:lvl w:ilvl="6" w:tplc="9AECE6EA">
+      <w:start w:val="1"/>
+      <w:numFmt w:val="bullet"/>
+      <w:lvlText w:val=""/>
+      <w:lvlJc w:val="left"/>
+      <w:pPr>
+        <w:ind w:left="4680" w:hanging="360"/>
+      </w:pPr>
+      <w:rPr>
+        <w:rFonts w:ascii="Symbol" w:hAnsi="Symbol" w:hint="default"/>
+      </w:rPr>
+    </w:lvl>
+    <w:lvl w:ilvl="7" w:tplc="5EBCD8E0">
+      <w:start w:val="1"/>
+      <w:numFmt w:val="bullet"/>
+      <w:lvlText w:val="o"/>
+      <w:lvlJc w:val="left"/>
+      <w:pPr>
+        <w:ind w:left="5400" w:hanging="360"/>
+      </w:pPr>
+      <w:rPr>
+        <w:rFonts w:ascii="Courier New" w:hAnsi="Courier New" w:hint="default"/>
+      </w:rPr>
+    </w:lvl>
+    <w:lvl w:ilvl="8" w:tplc="8F90FD5A">
+      <w:start w:val="1"/>
+      <w:numFmt w:val="bullet"/>
+      <w:lvlText w:val=""/>
+      <w:lvlJc w:val="left"/>
+      <w:pPr>
+        <w:ind w:left="6120" w:hanging="360"/>
+      </w:pPr>
+      <w:rPr>
+        <w:rFonts w:ascii="Wingdings" w:hAnsi="Wingdings" w:hint="default"/>
+      </w:rPr>
+    </w:lvl>
+  </w:abstractNum>
+  <w:abstractNum w:abstractNumId="12">
     <w:nsid w:val="7C203691"/>
     <w:multiLevelType w:val="hybridMultilevel"/>
     <w:tmpl w:val="C710470C"/>
@@ -7617,10 +8408,10 @@
     </w:lvl>
   </w:abstractNum>
   <w:num w:numId="1">
-    <w:abstractNumId w:val="8"/>
+    <w:abstractNumId w:val="12"/>
   </w:num>
   <w:num w:numId="2">
-    <w:abstractNumId w:val="7"/>
+    <w:abstractNumId w:val="10"/>
   </w:num>
   <w:num w:numId="3">
     <w:abstractNumId w:val="2"/>
@@ -7629,10 +8420,10 @@
     <w:abstractNumId w:val="3"/>
   </w:num>
   <w:num w:numId="5">
-    <w:abstractNumId w:val="6"/>
+    <w:abstractNumId w:val="8"/>
   </w:num>
   <w:num w:numId="6">
-    <w:abstractNumId w:val="4"/>
+    <w:abstractNumId w:val="6"/>
   </w:num>
   <w:num w:numId="7">
     <w:abstractNumId w:val="1"/>
@@ -7641,7 +8432,19 @@
     <w:abstractNumId w:val="0"/>
   </w:num>
   <w:num w:numId="9">
+    <w:abstractNumId w:val="7"/>
+  </w:num>
+  <w:num w:numId="10">
     <w:abstractNumId w:val="5"/>
+  </w:num>
+  <w:num w:numId="11">
+    <w:abstractNumId w:val="4"/>
+  </w:num>
+  <w:num w:numId="12">
+    <w:abstractNumId w:val="11"/>
+  </w:num>
+  <w:num w:numId="13">
+    <w:abstractNumId w:val="9"/>
   </w:num>
 </w:numbering>
 </file>

</xml_diff>

<commit_message>
Describe the clips "Case Sensitivity" and "Commenting Code" in "JavaScript_GettingStarted"
</commit_message>
<xml_diff>
--- a/JavaScript_GettingStarted/JavaScript_GettingStarted.docx
+++ b/JavaScript_GettingStarted/JavaScript_GettingStarted.docx
@@ -118,7 +118,19 @@
                 <w:rPr>
                   <w:rStyle w:val="Hyperlink"/>
                 </w:rPr>
-                <w:t>Working with JavaScript Files</w:t>
+                <w:t>Working with J</w:t>
+              </w:r>
+              <w:r>
+                <w:rPr>
+                  <w:rStyle w:val="Hyperlink"/>
+                </w:rPr>
+                <w:t>a</w:t>
+              </w:r>
+              <w:r>
+                <w:rPr>
+                  <w:rStyle w:val="Hyperlink"/>
+                </w:rPr>
+                <w:t>vaScript Files</w:t>
               </w:r>
             </w:hyperlink>
           </w:p>
@@ -133,7 +145,19 @@
                 <w:rPr>
                   <w:rStyle w:val="Hyperlink"/>
                 </w:rPr>
-                <w:t>Formatting Code</w:t>
+                <w:t>Form</w:t>
+              </w:r>
+              <w:r>
+                <w:rPr>
+                  <w:rStyle w:val="Hyperlink"/>
+                </w:rPr>
+                <w:t>a</w:t>
+              </w:r>
+              <w:r>
+                <w:rPr>
+                  <w:rStyle w:val="Hyperlink"/>
+                </w:rPr>
+                <w:t>tting Code</w:t>
               </w:r>
             </w:hyperlink>
           </w:p>
@@ -145,24 +169,24 @@
             <w:tcW w:w="4788" w:type="dxa"/>
           </w:tcPr>
           <w:p>
-            <w:hyperlink w:anchor="_Formatting_Code" w:history="1">
+            <w:hyperlink w:anchor="_Detecting_and_Fixing" w:history="1">
               <w:r>
                 <w:rPr>
                   <w:rStyle w:val="Hyperlink"/>
                 </w:rPr>
-                <w:t>Forma</w:t>
+                <w:t>Detecting and Fix</w:t>
               </w:r>
               <w:r>
                 <w:rPr>
                   <w:rStyle w:val="Hyperlink"/>
                 </w:rPr>
-                <w:t>t</w:t>
+                <w:t>i</w:t>
               </w:r>
               <w:r>
                 <w:rPr>
                   <w:rStyle w:val="Hyperlink"/>
                 </w:rPr>
-                <w:t>ting Code</w:t>
+                <w:t>ng Errors</w:t>
               </w:r>
             </w:hyperlink>
           </w:p>
@@ -172,12 +196,24 @@
             <w:tcW w:w="4788" w:type="dxa"/>
           </w:tcPr>
           <w:p>
-            <w:hyperlink w:anchor="_Detecting_and_Fixing" w:history="1">
+            <w:hyperlink w:anchor="_Case_Sensitivity" w:history="1">
               <w:r>
                 <w:rPr>
                   <w:rStyle w:val="Hyperlink"/>
                 </w:rPr>
-                <w:t>Detecting and Fixing Errors</w:t>
+                <w:t>Case S</w:t>
+              </w:r>
+              <w:r>
+                <w:rPr>
+                  <w:rStyle w:val="Hyperlink"/>
+                </w:rPr>
+                <w:t>e</w:t>
+              </w:r>
+              <w:r>
+                <w:rPr>
+                  <w:rStyle w:val="Hyperlink"/>
+                </w:rPr>
+                <w:t>nsitivity</w:t>
               </w:r>
             </w:hyperlink>
           </w:p>
@@ -189,12 +225,12 @@
             <w:tcW w:w="4788" w:type="dxa"/>
           </w:tcPr>
           <w:p>
-            <w:hyperlink w:anchor="_Case_Sensitivity" w:history="1">
+            <w:hyperlink w:anchor="_Commenting_Code" w:history="1">
               <w:r>
                 <w:rPr>
                   <w:rStyle w:val="Hyperlink"/>
                 </w:rPr>
-                <w:t>Case Sens</w:t>
+                <w:t>Comment</w:t>
               </w:r>
               <w:r>
                 <w:rPr>
@@ -206,7 +242,63 @@
                 <w:rPr>
                   <w:rStyle w:val="Hyperlink"/>
                 </w:rPr>
-                <w:t>tivity</w:t>
+                <w:t>ng Code</w:t>
+              </w:r>
+            </w:hyperlink>
+          </w:p>
+        </w:tc>
+        <w:tc>
+          <w:tcPr>
+            <w:tcW w:w="4788" w:type="dxa"/>
+          </w:tcPr>
+          <w:p>
+            <w:hyperlink w:anchor="_What_Is_a" w:history="1">
+              <w:r>
+                <w:rPr>
+                  <w:rStyle w:val="Hyperlink"/>
+                </w:rPr>
+                <w:t>What I</w:t>
+              </w:r>
+              <w:r>
+                <w:rPr>
+                  <w:rStyle w:val="Hyperlink"/>
+                </w:rPr>
+                <w:t>s</w:t>
+              </w:r>
+              <w:r>
+                <w:rPr>
+                  <w:rStyle w:val="Hyperlink"/>
+                </w:rPr>
+                <w:t xml:space="preserve"> a Variable?</w:t>
+              </w:r>
+            </w:hyperlink>
+          </w:p>
+        </w:tc>
+      </w:tr>
+      <w:tr>
+        <w:tc>
+          <w:tcPr>
+            <w:tcW w:w="4788" w:type="dxa"/>
+          </w:tcPr>
+          <w:p>
+            <w:hyperlink w:anchor="_Declaring_Variables" w:history="1">
+              <w:r>
+                <w:rPr>
+                  <w:rStyle w:val="Hyperlink"/>
+                </w:rPr>
+                <w:t>Declaring Varia</w:t>
+              </w:r>
+              <w:r>
+                <w:rPr>
+                  <w:rStyle w:val="Hyperlink"/>
+                </w:rPr>
+                <w:t>b</w:t>
+              </w:r>
+              <w:r>
+                <w:rPr>
+                  <w:rStyle w:val="Hyperlink"/>
+                </w:rPr>
+                <w:t>les</w:t>
               </w:r>
             </w:hyperlink>
           </w:p>
@@ -218,76 +310,7 @@
           <w:p/>
         </w:tc>
       </w:tr>
-      <w:tr>
-        <w:tc>
-          <w:tcPr>
-            <w:tcW w:w="4788" w:type="dxa"/>
-          </w:tcPr>
-          <w:p>
-            <w:hyperlink w:anchor="_JavaScript_Language" w:history="1">
-              <w:r>
-                <w:rPr>
-                  <w:rStyle w:val="Hyperlink"/>
-                </w:rPr>
-                <w:t>JavaScript Language</w:t>
-              </w:r>
-            </w:hyperlink>
-          </w:p>
-        </w:tc>
-        <w:tc>
-          <w:tcPr>
-            <w:tcW w:w="4788" w:type="dxa"/>
-          </w:tcPr>
-          <w:p>
-            <w:hyperlink w:anchor="_Apply_JavaScript_to_1" w:history="1">
-              <w:r>
-                <w:rPr>
-                  <w:rStyle w:val="Hyperlink"/>
-                </w:rPr>
-                <w:t>Apply JavaScript to a Web Page</w:t>
-              </w:r>
-            </w:hyperlink>
-          </w:p>
-        </w:tc>
-      </w:tr>
-      <w:tr>
-        <w:tc>
-          <w:tcPr>
-            <w:tcW w:w="4788" w:type="dxa"/>
-          </w:tcPr>
-          <w:p>
-            <w:hyperlink w:anchor="_Standard_Built-in_Objects" w:history="1">
-              <w:r>
-                <w:rPr>
-                  <w:rStyle w:val="Hyperlink"/>
-                </w:rPr>
-                <w:t>Standard Built-in Objects</w:t>
-              </w:r>
-            </w:hyperlink>
-          </w:p>
-        </w:tc>
-        <w:tc>
-          <w:tcPr>
-            <w:tcW w:w="4788" w:type="dxa"/>
-          </w:tcPr>
-          <w:p>
-            <w:hyperlink w:anchor="_Less_Disciplined_JavaScript" w:history="1">
-              <w:r>
-                <w:rPr>
-                  <w:rStyle w:val="Hyperlink"/>
-                </w:rPr>
-                <w:t>Less Disciplined JavaScript</w:t>
-              </w:r>
-            </w:hyperlink>
-          </w:p>
-        </w:tc>
-      </w:tr>
     </w:tbl>
-    <w:p>
-      <w:pPr>
-        <w:pStyle w:val="Heading2"/>
-      </w:pPr>
-    </w:p>
     <w:p>
       <w:pPr>
         <w:pStyle w:val="Heading2"/>
@@ -641,74 +664,74 @@
     </w:p>
     <w:p>
       <w:r>
+        <w:t xml:space="preserve">Before invoking this </w:t>
+      </w:r>
+      <w:r>
+        <w:t>– and any node.js project -</w:t>
+      </w:r>
+      <w:r>
+        <w:t xml:space="preserve"> for the 1</w:t>
+      </w:r>
+      <w:r>
+        <w:rPr>
+          <w:vertAlign w:val="superscript"/>
+        </w:rPr>
+        <w:t>st</w:t>
+      </w:r>
+      <w:r>
+        <w:t xml:space="preserve"> time, it is necessary to install the </w:t>
+      </w:r>
+      <w:proofErr w:type="spellStart"/>
+      <w:r>
+        <w:t>npm</w:t>
+      </w:r>
+      <w:proofErr w:type="spellEnd"/>
+      <w:r>
+        <w:t xml:space="preserve"> packages that belong to the project.  From the command prompt </w:t>
+      </w:r>
+      <w:proofErr w:type="gramStart"/>
+      <w:r>
+        <w:t>which has navigated to the same folder</w:t>
+      </w:r>
+      <w:proofErr w:type="gramEnd"/>
+    </w:p>
+    <w:p>
+      <w:pPr>
+        <w:rPr>
+          <w:b/>
+        </w:rPr>
+      </w:pPr>
+      <w:r>
+        <w:tab/>
+      </w:r>
+      <w:r>
+        <w:rPr>
+          <w:b/>
+        </w:rPr>
+        <w:t>c:\users\sncole\</w:t>
+      </w:r>
+      <w:r>
+        <w:rPr>
+          <w:b/>
+        </w:rPr>
+        <w:t>Pluralsight_</w:t>
+      </w:r>
+      <w:r>
+        <w:rPr>
+          <w:b/>
+        </w:rPr>
+        <w:t>js\</w:t>
+      </w:r>
+      <w:r>
+        <w:rPr>
+          <w:b/>
+        </w:rPr>
+        <w:t>web-dev-starter</w:t>
+      </w:r>
+    </w:p>
+    <w:p>
+      <w:r>
         <w:lastRenderedPageBreak/>
-        <w:t xml:space="preserve">Before invoking this </w:t>
-      </w:r>
-      <w:r>
-        <w:t>– and any node.js project -</w:t>
-      </w:r>
-      <w:r>
-        <w:t xml:space="preserve"> for the 1</w:t>
-      </w:r>
-      <w:r>
-        <w:rPr>
-          <w:vertAlign w:val="superscript"/>
-        </w:rPr>
-        <w:t>st</w:t>
-      </w:r>
-      <w:r>
-        <w:t xml:space="preserve"> time, it is necessary to install the </w:t>
-      </w:r>
-      <w:proofErr w:type="spellStart"/>
-      <w:r>
-        <w:t>npm</w:t>
-      </w:r>
-      <w:proofErr w:type="spellEnd"/>
-      <w:r>
-        <w:t xml:space="preserve"> packages that belong to the project.  From the command prompt </w:t>
-      </w:r>
-      <w:proofErr w:type="gramStart"/>
-      <w:r>
-        <w:t>which has navigated to the same folder</w:t>
-      </w:r>
-      <w:proofErr w:type="gramEnd"/>
-    </w:p>
-    <w:p>
-      <w:pPr>
-        <w:rPr>
-          <w:b/>
-        </w:rPr>
-      </w:pPr>
-      <w:r>
-        <w:tab/>
-      </w:r>
-      <w:r>
-        <w:rPr>
-          <w:b/>
-        </w:rPr>
-        <w:t>c:\users\sncole\</w:t>
-      </w:r>
-      <w:r>
-        <w:rPr>
-          <w:b/>
-        </w:rPr>
-        <w:t>Pluralsight_</w:t>
-      </w:r>
-      <w:r>
-        <w:rPr>
-          <w:b/>
-        </w:rPr>
-        <w:t>js\</w:t>
-      </w:r>
-      <w:r>
-        <w:rPr>
-          <w:b/>
-        </w:rPr>
-        <w:t>web-dev-starter</w:t>
-      </w:r>
-    </w:p>
-    <w:p>
-      <w:r>
         <w:t>I used</w:t>
       </w:r>
       <w:r>
@@ -1199,7 +1222,6 @@
     </w:p>
     <w:p>
       <w:r>
-        <w:lastRenderedPageBreak/>
         <w:t>Try making a small change to “Hello World!</w:t>
       </w:r>
       <w:proofErr w:type="gramStart"/>
@@ -1218,6 +1240,7 @@
       <w:bookmarkStart w:id="4" w:name="_Sample_Website"/>
       <w:bookmarkEnd w:id="4"/>
       <w:r>
+        <w:lastRenderedPageBreak/>
         <w:t>Sample Website</w:t>
       </w:r>
     </w:p>
@@ -1648,50 +1671,50 @@
       <w:bookmarkStart w:id="7" w:name="_Adding_JavaScript_Code"/>
       <w:bookmarkEnd w:id="7"/>
       <w:r>
+        <w:t>Adding JavaScript Code to a Web Page</w:t>
+      </w:r>
+    </w:p>
+    <w:p>
+      <w:pPr>
+        <w:spacing w:after="0" w:line="240" w:lineRule="auto"/>
+      </w:pPr>
+      <w:r>
+        <w:t>A very common use of JavaScript is to enhance the markup in an HTML page.</w:t>
+      </w:r>
+    </w:p>
+    <w:p>
+      <w:pPr>
+        <w:spacing w:after="0" w:line="240" w:lineRule="auto"/>
+      </w:pPr>
+    </w:p>
+    <w:p>
+      <w:pPr>
+        <w:spacing w:after="0" w:line="240" w:lineRule="auto"/>
+        <w:rPr>
+          <w:b/>
+          <w:bCs/>
+        </w:rPr>
+      </w:pPr>
+      <w:r>
+        <w:t xml:space="preserve">The </w:t>
+      </w:r>
+      <w:r>
+        <w:rPr>
+          <w:b/>
+          <w:bCs/>
+        </w:rPr>
+        <w:t>&lt;script&gt;</w:t>
+      </w:r>
+      <w:r>
+        <w:t xml:space="preserve"> tag separates HTML code from JavaScript code.</w:t>
+      </w:r>
+    </w:p>
+    <w:p>
+      <w:pPr>
+        <w:spacing w:after="0" w:line="240" w:lineRule="auto"/>
+      </w:pPr>
+      <w:r>
         <w:lastRenderedPageBreak/>
-        <w:t>Adding JavaScript Code to a Web Page</w:t>
-      </w:r>
-    </w:p>
-    <w:p>
-      <w:pPr>
-        <w:spacing w:after="0" w:line="240" w:lineRule="auto"/>
-      </w:pPr>
-      <w:r>
-        <w:t>A very common use of JavaScript is to enhance the markup in an HTML page.</w:t>
-      </w:r>
-    </w:p>
-    <w:p>
-      <w:pPr>
-        <w:spacing w:after="0" w:line="240" w:lineRule="auto"/>
-      </w:pPr>
-    </w:p>
-    <w:p>
-      <w:pPr>
-        <w:spacing w:after="0" w:line="240" w:lineRule="auto"/>
-        <w:rPr>
-          <w:b/>
-          <w:bCs/>
-        </w:rPr>
-      </w:pPr>
-      <w:r>
-        <w:t xml:space="preserve">The </w:t>
-      </w:r>
-      <w:r>
-        <w:rPr>
-          <w:b/>
-          <w:bCs/>
-        </w:rPr>
-        <w:t>&lt;script&gt;</w:t>
-      </w:r>
-      <w:r>
-        <w:t xml:space="preserve"> tag separates HTML code from JavaScript code.</w:t>
-      </w:r>
-    </w:p>
-    <w:p>
-      <w:pPr>
-        <w:spacing w:after="0" w:line="240" w:lineRule="auto"/>
-      </w:pPr>
-      <w:r>
         <w:t>. . .</w:t>
       </w:r>
     </w:p>
@@ -2117,7 +2140,6 @@
         <w:rPr>
           <w:rFonts w:eastAsiaTheme="minorEastAsia"/>
         </w:rPr>
-        <w:lastRenderedPageBreak/>
         <w:t xml:space="preserve">Create a new file in </w:t>
       </w:r>
       <w:r>
@@ -2171,6 +2193,7 @@
         </w:rPr>
       </w:pPr>
       <w:r>
+        <w:lastRenderedPageBreak/>
         <w:t>Save the changes to index.html and to home.js.  As expected, the execution of this code results in two alerts.</w:t>
       </w:r>
     </w:p>
@@ -2642,7 +2665,6 @@
         </w:rPr>
       </w:pPr>
       <w:r>
-        <w:lastRenderedPageBreak/>
         <w:t>Try to display the page.  “Title” is displayed, but “Title2” is missing.  This tells us that the error occurred somewhere after the 1</w:t>
       </w:r>
       <w:r>
@@ -2665,6 +2687,7 @@
         <w:spacing w:after="0"/>
       </w:pPr>
       <w:r>
+        <w:lastRenderedPageBreak/>
         <w:t xml:space="preserve">Right-click the displayed output, and click </w:t>
       </w:r>
       <w:r>
@@ -2841,6 +2864,11 @@
       </w:r>
     </w:p>
     <w:p>
+      <w:r>
+        <w:t>JavaScript is case sensitive.</w:t>
+      </w:r>
+    </w:p>
+    <w:p>
       <w:pPr>
         <w:spacing w:before="240"/>
       </w:pPr>
@@ -2860,155 +2888,117 @@
       </w:r>
     </w:p>
     <w:p>
-      <w:r>
-        <w:t>JavaScript is case sensitive.</w:t>
-      </w:r>
-    </w:p>
-    <w:p>
-      <w:r>
-        <w:t>DEBUGGING TIPS</w:t>
-      </w:r>
-    </w:p>
-    <w:p>
-      <w:r>
-        <w:t>If you believe that you have a JavaScript error . . .</w:t>
-      </w:r>
-    </w:p>
-    <w:p>
-      <w:pPr>
-        <w:pStyle w:val="ListParagraph"/>
-        <w:numPr>
-          <w:ilvl w:val="0"/>
-          <w:numId w:val="3"/>
-        </w:numPr>
-      </w:pPr>
-      <w:r>
-        <w:t>Right click on the web page to get Chrome’s attention.  Chrome displays a pop-up menu.</w:t>
-      </w:r>
-    </w:p>
-    <w:p>
-      <w:pPr>
-        <w:pStyle w:val="ListParagraph"/>
-        <w:numPr>
-          <w:ilvl w:val="0"/>
-          <w:numId w:val="3"/>
-        </w:numPr>
-      </w:pPr>
-      <w:r>
-        <w:t xml:space="preserve">Click </w:t>
-      </w:r>
-      <w:r>
-        <w:rPr>
-          <w:b/>
-        </w:rPr>
-        <w:t>Inspect</w:t>
-      </w:r>
-      <w:r>
-        <w:t>.  Chrome displays a pop-up dialog.</w:t>
-      </w:r>
-    </w:p>
-    <w:p>
-      <w:pPr>
-        <w:pStyle w:val="ListParagraph"/>
-        <w:numPr>
-          <w:ilvl w:val="0"/>
-          <w:numId w:val="3"/>
-        </w:numPr>
-      </w:pPr>
-      <w:r>
-        <w:t xml:space="preserve">By default the </w:t>
-      </w:r>
-      <w:r>
-        <w:rPr>
-          <w:b/>
-        </w:rPr>
-        <w:t>Element</w:t>
-      </w:r>
-      <w:r>
-        <w:t xml:space="preserve"> tag is selected.  Instead, click the </w:t>
-      </w:r>
-      <w:r>
-        <w:rPr>
-          <w:b/>
-        </w:rPr>
-        <w:t>Console</w:t>
-      </w:r>
-      <w:r>
-        <w:t xml:space="preserve"> tag.  You may see diagnostic text displayed with red text.   Sometimes it may not be obvious where the e</w:t>
-      </w:r>
-      <w:r>
-        <w:t>rror occurred.  Look</w:t>
-      </w:r>
-      <w:r>
-        <w:t xml:space="preserve"> at the far-right edge of the diagnostic, where the module name and line number will probably be shown.</w:t>
-      </w:r>
-    </w:p>
-    <w:p>
-      <w:r>
-        <w:t xml:space="preserve">We have seen that </w:t>
-      </w:r>
-      <w:proofErr w:type="gramStart"/>
-      <w:r>
-        <w:t>alert(</w:t>
-      </w:r>
-      <w:proofErr w:type="gramEnd"/>
-      <w:r>
-        <w:t>) can be used to show diagnostic information on the web-page output.  You can similarly use</w:t>
-      </w:r>
-    </w:p>
-    <w:p>
-      <w:r>
-        <w:tab/>
-        <w:t>console.log (</w:t>
-      </w:r>
-      <w:proofErr w:type="spellStart"/>
-      <w:r>
-        <w:rPr>
-          <w:i/>
-        </w:rPr>
-        <w:t>any_string</w:t>
-      </w:r>
-      <w:proofErr w:type="spellEnd"/>
-      <w:r>
-        <w:rPr>
-          <w:u w:val="single"/>
-        </w:rPr>
-        <w:t>)</w:t>
-      </w:r>
-      <w:r>
-        <w:t>;</w:t>
-      </w:r>
-    </w:p>
-    <w:p>
-      <w:proofErr w:type="gramStart"/>
-      <w:r>
-        <w:t>to</w:t>
-      </w:r>
-      <w:proofErr w:type="gramEnd"/>
-      <w:r>
-        <w:t xml:space="preserve"> place text </w:t>
-      </w:r>
-      <w:r>
-        <w:t xml:space="preserve">in </w:t>
-      </w:r>
-      <w:r>
-        <w:t>the information shown on the</w:t>
-      </w:r>
-      <w:r>
-        <w:t xml:space="preserve"> browser’s</w:t>
-      </w:r>
-      <w:r>
-        <w:t xml:space="preserve"> console.</w:t>
-      </w:r>
-    </w:p>
-    <w:p>
       <w:pPr>
         <w:pStyle w:val="Heading2"/>
       </w:pPr>
       <w:bookmarkStart w:id="12" w:name="_JavaScript_Language"/>
+      <w:bookmarkStart w:id="13" w:name="_Commenting_Code"/>
       <w:bookmarkEnd w:id="12"/>
-      <w:r>
-        <w:t>JavaScript Language</w:t>
+      <w:bookmarkEnd w:id="13"/>
+      <w:r>
+        <w:t>Commenting Code</w:t>
+      </w:r>
+    </w:p>
+    <w:p>
+      <w:r>
+        <w:t xml:space="preserve">// </w:t>
+      </w:r>
+      <w:proofErr w:type="gramStart"/>
+      <w:r>
+        <w:t>This</w:t>
+      </w:r>
+      <w:proofErr w:type="gramEnd"/>
+      <w:r>
+        <w:t xml:space="preserve"> is a single-line comment.</w:t>
+      </w:r>
+    </w:p>
+    <w:p>
+      <w:pPr>
+        <w:spacing w:after="0"/>
+      </w:pPr>
+      <w:r>
+        <w:t xml:space="preserve">/* </w:t>
+      </w:r>
+      <w:proofErr w:type="gramStart"/>
+      <w:r>
+        <w:t>This</w:t>
+      </w:r>
+      <w:proofErr w:type="gramEnd"/>
+      <w:r>
+        <w:t xml:space="preserve"> is a multiline</w:t>
+      </w:r>
+    </w:p>
+    <w:p>
+      <w:pPr>
+        <w:spacing w:after="0"/>
+      </w:pPr>
+      <w:r>
+        <w:t xml:space="preserve">     </w:t>
+      </w:r>
+      <w:proofErr w:type="gramStart"/>
+      <w:r>
+        <w:t>comment</w:t>
+      </w:r>
+      <w:proofErr w:type="gramEnd"/>
+      <w:r>
+        <w:t xml:space="preserve"> */</w:t>
+      </w:r>
+    </w:p>
+    <w:p>
+      <w:pPr>
+        <w:spacing w:after="0"/>
+      </w:pPr>
+      <w:r>
+        <w:t>/* It could also create a single-line comment – maybe followed by JavaScript *</w:t>
+      </w:r>
+      <w:proofErr w:type="gramStart"/>
+      <w:r>
+        <w:t>/  &lt;</w:t>
+      </w:r>
+      <w:proofErr w:type="gramEnd"/>
+      <w:r>
+        <w:t xml:space="preserve">script </w:t>
+      </w:r>
+      <w:proofErr w:type="spellStart"/>
+      <w:r>
+        <w:t>src</w:t>
+      </w:r>
+      <w:proofErr w:type="spellEnd"/>
+      <w:r>
+        <w:t>= . /util.js&gt;</w:t>
+      </w:r>
+    </w:p>
+    <w:p>
+      <w:pPr>
+        <w:spacing w:after="0"/>
+      </w:pPr>
+      <w:r>
+        <w:t>&lt;/script&gt;</w:t>
+      </w:r>
+    </w:p>
+    <w:p>
+      <w:pPr>
+        <w:pStyle w:val="Heading2"/>
+      </w:pPr>
+      <w:bookmarkStart w:id="14" w:name="_What_Is_a"/>
+      <w:bookmarkEnd w:id="14"/>
+      <w:r>
+        <w:t>What Is a Variable?</w:t>
+      </w:r>
+    </w:p>
+    <w:p>
+      <w:pPr>
+        <w:spacing w:after="0"/>
+      </w:pPr>
+    </w:p>
+    <w:p>
+      <w:pPr>
+        <w:pStyle w:val="Heading2"/>
+      </w:pPr>
+      <w:bookmarkStart w:id="15" w:name="_Declaring_Variables"/>
+      <w:bookmarkEnd w:id="15"/>
+      <w:r>
+        <w:t>Declaring Variables</w:t>
       </w:r>
     </w:p>
     <w:p>
@@ -3028,7 +3018,6 @@
         </w:numPr>
       </w:pPr>
       <w:r>
-        <w:lastRenderedPageBreak/>
         <w:t>“</w:t>
       </w:r>
       <w:proofErr w:type="spellStart"/>
@@ -3141,6 +3130,7 @@
         <w:spacing w:before="240"/>
       </w:pPr>
       <w:r>
+        <w:lastRenderedPageBreak/>
         <w:t>A variable name consists of letters, decimal digits, ‘_’, and ‘$’.  But the 1</w:t>
       </w:r>
       <w:r>
@@ -3342,7 +3332,6 @@
     </w:p>
     <w:p>
       <w:r>
-        <w:lastRenderedPageBreak/>
         <w:tab/>
         <w:t>Hello “World”</w:t>
       </w:r>
@@ -3466,6 +3455,7 @@
       </w:pPr>
       <w:proofErr w:type="gramStart"/>
       <w:r>
+        <w:lastRenderedPageBreak/>
         <w:t>let</w:t>
       </w:r>
       <w:proofErr w:type="gramEnd"/>
@@ -4021,7 +4011,6 @@
     <w:p>
       <w:proofErr w:type="gramStart"/>
       <w:r>
-        <w:lastRenderedPageBreak/>
         <w:t>has</w:t>
       </w:r>
       <w:proofErr w:type="gramEnd"/>
@@ -4152,6 +4141,7 @@
         <w:rPr>
           <w:b/>
         </w:rPr>
+        <w:lastRenderedPageBreak/>
         <w:t>a</w:t>
       </w:r>
       <w:r>
@@ -4686,7 +4676,6 @@
     </w:p>
     <w:p>
       <w:r>
-        <w:lastRenderedPageBreak/>
         <w:t xml:space="preserve">The syntax for a list of several consecutive </w:t>
       </w:r>
       <w:r>
@@ -4815,6 +4804,7 @@
         <w:spacing w:after="0" w:line="240" w:lineRule="auto"/>
       </w:pPr>
       <w:r>
+        <w:lastRenderedPageBreak/>
         <w:tab/>
       </w:r>
       <w:proofErr w:type="gramStart"/>
@@ -5328,76 +5318,374 @@
         <w:spacing w:after="0" w:line="240" w:lineRule="auto"/>
       </w:pPr>
       <w:r>
+        <w:tab/>
+      </w:r>
+      <w:proofErr w:type="gramStart"/>
+      <w:r>
+        <w:t>f</w:t>
+      </w:r>
+      <w:r>
+        <w:t xml:space="preserve">unction  </w:t>
+      </w:r>
+      <w:proofErr w:type="spellStart"/>
+      <w:r>
+        <w:rPr>
+          <w:i/>
+        </w:rPr>
+        <w:t>name</w:t>
+      </w:r>
+      <w:proofErr w:type="gramEnd"/>
+      <w:r>
+        <w:rPr>
+          <w:i/>
+        </w:rPr>
+        <w:t>_of_function</w:t>
+      </w:r>
+      <w:proofErr w:type="spellEnd"/>
+      <w:r>
+        <w:t xml:space="preserve"> ( </w:t>
+      </w:r>
+      <w:proofErr w:type="spellStart"/>
+      <w:r>
+        <w:rPr>
+          <w:i/>
+        </w:rPr>
+        <w:t>optional_arguments</w:t>
+      </w:r>
+      <w:proofErr w:type="spellEnd"/>
+      <w:r>
+        <w:rPr>
+          <w:i/>
+        </w:rPr>
+        <w:t xml:space="preserve"> </w:t>
+      </w:r>
+      <w:r>
+        <w:t>)  {</w:t>
+      </w:r>
+    </w:p>
+    <w:p>
+      <w:pPr>
+        <w:spacing w:after="0" w:line="240" w:lineRule="auto"/>
+      </w:pPr>
+      <w:r>
+        <w:tab/>
+      </w:r>
+      <w:r>
+        <w:tab/>
+      </w:r>
+      <w:proofErr w:type="gramStart"/>
+      <w:r>
+        <w:rPr>
+          <w:i/>
+        </w:rPr>
+        <w:t>b</w:t>
+      </w:r>
+      <w:r>
+        <w:rPr>
+          <w:i/>
+        </w:rPr>
+        <w:t>ody</w:t>
+      </w:r>
+      <w:proofErr w:type="gramEnd"/>
+    </w:p>
+    <w:p>
+      <w:pPr>
+        <w:spacing w:after="0" w:line="240" w:lineRule="auto"/>
+      </w:pPr>
+      <w:r>
+        <w:tab/>
+        <w:t>}</w:t>
+      </w:r>
+    </w:p>
+    <w:p/>
+    <w:p>
+      <w:r>
+        <w:t>An alternative syntax is</w:t>
+      </w:r>
+    </w:p>
+    <w:p>
+      <w:pPr>
+        <w:spacing w:after="0" w:line="240" w:lineRule="auto"/>
+      </w:pPr>
+      <w:r>
+        <w:tab/>
+      </w:r>
+      <w:proofErr w:type="gramStart"/>
+      <w:r>
+        <w:t>let</w:t>
+      </w:r>
+      <w:proofErr w:type="gramEnd"/>
+      <w:r>
+        <w:t xml:space="preserve"> </w:t>
+      </w:r>
+      <w:proofErr w:type="spellStart"/>
+      <w:r>
+        <w:rPr>
+          <w:i/>
+        </w:rPr>
+        <w:t>name_of_function</w:t>
+      </w:r>
+      <w:proofErr w:type="spellEnd"/>
+      <w:r>
+        <w:t xml:space="preserve"> = function  </w:t>
+      </w:r>
+      <w:proofErr w:type="spellStart"/>
+      <w:r>
+        <w:rPr>
+          <w:i/>
+        </w:rPr>
+        <w:t>optional_debugging_function_name</w:t>
+      </w:r>
+      <w:proofErr w:type="spellEnd"/>
+      <w:r>
+        <w:rPr>
+          <w:i/>
+        </w:rPr>
+        <w:t xml:space="preserve"> </w:t>
+      </w:r>
+      <w:r>
+        <w:t xml:space="preserve"> ( </w:t>
+      </w:r>
+      <w:proofErr w:type="spellStart"/>
+      <w:r>
+        <w:rPr>
+          <w:i/>
+        </w:rPr>
+        <w:t>optional_arguments</w:t>
+      </w:r>
+      <w:proofErr w:type="spellEnd"/>
+      <w:r>
+        <w:rPr>
+          <w:i/>
+        </w:rPr>
+        <w:t xml:space="preserve"> </w:t>
+      </w:r>
+      <w:r>
+        <w:t>)  {</w:t>
+      </w:r>
+    </w:p>
+    <w:p>
+      <w:pPr>
+        <w:spacing w:after="0" w:line="240" w:lineRule="auto"/>
+      </w:pPr>
+      <w:r>
+        <w:tab/>
+      </w:r>
+      <w:r>
+        <w:tab/>
+      </w:r>
+      <w:proofErr w:type="gramStart"/>
+      <w:r>
+        <w:rPr>
+          <w:i/>
+        </w:rPr>
+        <w:t>b</w:t>
+      </w:r>
+      <w:r>
+        <w:rPr>
+          <w:i/>
+        </w:rPr>
+        <w:t>ody</w:t>
+      </w:r>
+      <w:proofErr w:type="gramEnd"/>
+    </w:p>
+    <w:p>
+      <w:pPr>
+        <w:spacing w:after="0" w:line="240" w:lineRule="auto"/>
+      </w:pPr>
+      <w:r>
         <w:lastRenderedPageBreak/>
         <w:tab/>
-      </w:r>
-      <w:proofErr w:type="gramStart"/>
-      <w:r>
-        <w:t>f</w:t>
-      </w:r>
-      <w:r>
-        <w:t xml:space="preserve">unction  </w:t>
+        <w:t>}</w:t>
+      </w:r>
+    </w:p>
+    <w:p/>
+    <w:p>
+      <w:r>
+        <w:t xml:space="preserve">You invoke the function using </w:t>
       </w:r>
       <w:proofErr w:type="spellStart"/>
       <w:r>
         <w:rPr>
           <w:i/>
         </w:rPr>
-        <w:t>name</w:t>
-      </w:r>
-      <w:proofErr w:type="gramEnd"/>
+        <w:t>name_of_function</w:t>
+      </w:r>
+      <w:proofErr w:type="spellEnd"/>
+      <w:r>
+        <w:t xml:space="preserve">, </w:t>
+      </w:r>
+      <w:proofErr w:type="gramStart"/>
+      <w:r>
+        <w:t xml:space="preserve">not  </w:t>
+      </w:r>
+      <w:proofErr w:type="spellStart"/>
       <w:r>
         <w:rPr>
           <w:i/>
         </w:rPr>
-        <w:t>_of_function</w:t>
-      </w:r>
-      <w:proofErr w:type="spellEnd"/>
-      <w:r>
-        <w:t xml:space="preserve"> ( </w:t>
-      </w:r>
-      <w:proofErr w:type="spellStart"/>
+        <w:t>optional</w:t>
+      </w:r>
+      <w:proofErr w:type="gramEnd"/>
       <w:r>
         <w:rPr>
           <w:i/>
         </w:rPr>
-        <w:t>optional_arguments</w:t>
-      </w:r>
-      <w:proofErr w:type="spellEnd"/>
+        <w:t>_debugging_function_name</w:t>
+      </w:r>
+      <w:proofErr w:type="spellEnd"/>
+      <w:r>
+        <w:t xml:space="preserve">.  It is good practice to include </w:t>
+      </w:r>
+      <w:proofErr w:type="spellStart"/>
       <w:r>
         <w:rPr>
           <w:i/>
         </w:rPr>
+        <w:t>optional_debugging_name_of_function</w:t>
+      </w:r>
+      <w:proofErr w:type="spellEnd"/>
+      <w:r>
+        <w:t>, because the browser’s console can use that name to refer to the function in the event of an error.</w:t>
+      </w:r>
+    </w:p>
+    <w:p>
+      <w:r>
+        <w:t xml:space="preserve">A function can be declared within an object.  Expanding the </w:t>
+      </w:r>
+      <w:r>
+        <w:rPr>
+          <w:i/>
+        </w:rPr>
+        <w:t>person</w:t>
+      </w:r>
+      <w:r>
+        <w:t xml:space="preserve"> object (introduced above), we could have</w:t>
+      </w:r>
+    </w:p>
+    <w:p>
+      <w:pPr>
+        <w:spacing w:after="0" w:line="240" w:lineRule="auto"/>
+      </w:pPr>
+      <w:proofErr w:type="gramStart"/>
+      <w:r>
+        <w:t>let</w:t>
+      </w:r>
+      <w:proofErr w:type="gramEnd"/>
+      <w:r>
+        <w:t xml:space="preserve"> person = {</w:t>
+      </w:r>
+    </w:p>
+    <w:p>
+      <w:pPr>
+        <w:spacing w:after="0" w:line="240" w:lineRule="auto"/>
+      </w:pPr>
+      <w:r>
+        <w:tab/>
+      </w:r>
+      <w:proofErr w:type="spellStart"/>
+      <w:proofErr w:type="gramStart"/>
+      <w:r>
+        <w:t>firstName</w:t>
+      </w:r>
+      <w:proofErr w:type="spellEnd"/>
+      <w:proofErr w:type="gramEnd"/>
+      <w:r>
+        <w:t>:  ‘John’,</w:t>
+      </w:r>
+    </w:p>
+    <w:p>
+      <w:pPr>
+        <w:spacing w:after="0" w:line="240" w:lineRule="auto"/>
+      </w:pPr>
+      <w:r>
+        <w:tab/>
+      </w:r>
+      <w:proofErr w:type="spellStart"/>
+      <w:proofErr w:type="gramStart"/>
+      <w:r>
+        <w:t>lastName</w:t>
+      </w:r>
+      <w:proofErr w:type="spellEnd"/>
+      <w:proofErr w:type="gramEnd"/>
+      <w:r>
+        <w:t>:  ‘Adams’</w:t>
+      </w:r>
+      <w:r>
+        <w:t>,</w:t>
+      </w:r>
+    </w:p>
+    <w:p>
+      <w:pPr>
+        <w:spacing w:after="0" w:line="240" w:lineRule="auto"/>
+      </w:pPr>
+      <w:r>
+        <w:tab/>
+      </w:r>
+      <w:proofErr w:type="spellStart"/>
+      <w:proofErr w:type="gramStart"/>
+      <w:r>
+        <w:t>showInfo</w:t>
+      </w:r>
+      <w:proofErr w:type="spellEnd"/>
+      <w:proofErr w:type="gramEnd"/>
+      <w:r>
+        <w:t>:  function() {</w:t>
+      </w:r>
+    </w:p>
+    <w:p>
+      <w:pPr>
+        <w:spacing w:after="0" w:line="240" w:lineRule="auto"/>
+      </w:pPr>
+      <w:r>
+        <w:tab/>
+      </w:r>
+      <w:r>
+        <w:tab/>
+      </w:r>
+      <w:proofErr w:type="spellStart"/>
+      <w:proofErr w:type="gramStart"/>
+      <w:r>
+        <w:t>showMessage</w:t>
+      </w:r>
+      <w:proofErr w:type="spellEnd"/>
+      <w:r>
+        <w:t>(</w:t>
+      </w:r>
+      <w:proofErr w:type="gramEnd"/>
+      <w:r>
+        <w:t>“name is “ +</w:t>
+      </w:r>
+      <w:r>
+        <w:t>this.</w:t>
+      </w:r>
+      <w:r>
         <w:t xml:space="preserve"> </w:t>
       </w:r>
-      <w:r>
-        <w:t>)  {</w:t>
-      </w:r>
-    </w:p>
-    <w:p>
-      <w:pPr>
-        <w:spacing w:after="0" w:line="240" w:lineRule="auto"/>
-      </w:pPr>
-      <w:r>
-        <w:tab/>
-      </w:r>
-      <w:r>
-        <w:tab/>
-      </w:r>
-      <w:proofErr w:type="gramStart"/>
-      <w:r>
-        <w:rPr>
-          <w:i/>
-        </w:rPr>
-        <w:t>b</w:t>
-      </w:r>
-      <w:r>
-        <w:rPr>
-          <w:i/>
-        </w:rPr>
-        <w:t>ody</w:t>
-      </w:r>
-      <w:proofErr w:type="gramEnd"/>
+      <w:proofErr w:type="spellStart"/>
+      <w:proofErr w:type="gramStart"/>
+      <w:r>
+        <w:t>firstName</w:t>
+      </w:r>
+      <w:proofErr w:type="spellEnd"/>
+      <w:proofErr w:type="gramEnd"/>
+      <w:r>
+        <w:t xml:space="preserve"> + “ “ + </w:t>
+      </w:r>
+      <w:proofErr w:type="spellStart"/>
+      <w:r>
+        <w:t>this.</w:t>
+      </w:r>
+      <w:r>
+        <w:t>lastName</w:t>
+      </w:r>
+      <w:proofErr w:type="spellEnd"/>
+      <w:r>
+        <w:t>)</w:t>
+      </w:r>
+      <w:r>
+        <w:t>;</w:t>
+      </w:r>
     </w:p>
     <w:p>
       <w:pPr>
@@ -5408,315 +5696,17 @@
         <w:t>}</w:t>
       </w:r>
     </w:p>
-    <w:p/>
-    <w:p>
-      <w:r>
-        <w:t>An alternative syntax is</w:t>
-      </w:r>
-    </w:p>
     <w:p>
       <w:pPr>
         <w:spacing w:after="0" w:line="240" w:lineRule="auto"/>
       </w:pPr>
       <w:r>
-        <w:tab/>
-      </w:r>
-      <w:proofErr w:type="gramStart"/>
-      <w:r>
-        <w:t>let</w:t>
-      </w:r>
-      <w:proofErr w:type="gramEnd"/>
-      <w:r>
-        <w:t xml:space="preserve"> </w:t>
-      </w:r>
-      <w:proofErr w:type="spellStart"/>
-      <w:r>
-        <w:rPr>
-          <w:i/>
-        </w:rPr>
-        <w:t>name_of_function</w:t>
-      </w:r>
-      <w:proofErr w:type="spellEnd"/>
-      <w:r>
-        <w:t xml:space="preserve"> = function  </w:t>
-      </w:r>
-      <w:proofErr w:type="spellStart"/>
-      <w:r>
-        <w:rPr>
-          <w:i/>
-        </w:rPr>
-        <w:t>optional_debugging_function_name</w:t>
-      </w:r>
-      <w:proofErr w:type="spellEnd"/>
-      <w:r>
-        <w:rPr>
-          <w:i/>
-        </w:rPr>
-        <w:t xml:space="preserve"> </w:t>
-      </w:r>
-      <w:r>
-        <w:t xml:space="preserve"> ( </w:t>
-      </w:r>
-      <w:proofErr w:type="spellStart"/>
-      <w:r>
-        <w:rPr>
-          <w:i/>
-        </w:rPr>
-        <w:t>optional_arguments</w:t>
-      </w:r>
-      <w:proofErr w:type="spellEnd"/>
-      <w:r>
-        <w:rPr>
-          <w:i/>
-        </w:rPr>
-        <w:t xml:space="preserve"> </w:t>
-      </w:r>
-      <w:r>
-        <w:t>)  {</w:t>
-      </w:r>
-    </w:p>
-    <w:p>
-      <w:pPr>
-        <w:spacing w:after="0" w:line="240" w:lineRule="auto"/>
-      </w:pPr>
-      <w:r>
-        <w:tab/>
-      </w:r>
-      <w:r>
-        <w:tab/>
-      </w:r>
-      <w:proofErr w:type="gramStart"/>
-      <w:r>
-        <w:rPr>
-          <w:i/>
-        </w:rPr>
-        <w:t>b</w:t>
-      </w:r>
-      <w:r>
-        <w:rPr>
-          <w:i/>
-        </w:rPr>
-        <w:t>ody</w:t>
-      </w:r>
-      <w:proofErr w:type="gramEnd"/>
-    </w:p>
-    <w:p>
-      <w:pPr>
-        <w:spacing w:after="0" w:line="240" w:lineRule="auto"/>
-      </w:pPr>
-      <w:r>
-        <w:tab/>
-        <w:t>}</w:t>
-      </w:r>
-    </w:p>
-    <w:p/>
-    <w:p>
-      <w:r>
-        <w:t xml:space="preserve">You invoke the function using </w:t>
-      </w:r>
-      <w:proofErr w:type="spellStart"/>
-      <w:r>
-        <w:rPr>
-          <w:i/>
-        </w:rPr>
-        <w:t>name_of_function</w:t>
-      </w:r>
-      <w:proofErr w:type="spellEnd"/>
-      <w:r>
-        <w:t xml:space="preserve">, </w:t>
-      </w:r>
-      <w:proofErr w:type="gramStart"/>
-      <w:r>
-        <w:t xml:space="preserve">not  </w:t>
-      </w:r>
-      <w:proofErr w:type="spellStart"/>
-      <w:r>
-        <w:rPr>
-          <w:i/>
-        </w:rPr>
-        <w:t>optional</w:t>
-      </w:r>
-      <w:proofErr w:type="gramEnd"/>
-      <w:r>
-        <w:rPr>
-          <w:i/>
-        </w:rPr>
-        <w:t>_debugging_function_name</w:t>
-      </w:r>
-      <w:proofErr w:type="spellEnd"/>
-      <w:r>
-        <w:t xml:space="preserve">.  It is good practice to include </w:t>
-      </w:r>
-      <w:proofErr w:type="spellStart"/>
-      <w:r>
-        <w:rPr>
-          <w:i/>
-        </w:rPr>
-        <w:t>optional_debugging_name_of_function</w:t>
-      </w:r>
-      <w:proofErr w:type="spellEnd"/>
-      <w:r>
-        <w:t>, because the browser’s console can use that name to refer to the function in the event of an error.</w:t>
-      </w:r>
-    </w:p>
-    <w:p>
-      <w:r>
-        <w:t xml:space="preserve">A function can be declared within an object.  Expanding the </w:t>
-      </w:r>
-      <w:r>
-        <w:rPr>
-          <w:i/>
-        </w:rPr>
-        <w:t>person</w:t>
-      </w:r>
-      <w:r>
-        <w:t xml:space="preserve"> object (introduced above), we could have</w:t>
-      </w:r>
-    </w:p>
-    <w:p>
-      <w:pPr>
-        <w:spacing w:after="0" w:line="240" w:lineRule="auto"/>
-      </w:pPr>
-      <w:proofErr w:type="gramStart"/>
-      <w:r>
-        <w:t>let</w:t>
-      </w:r>
-      <w:proofErr w:type="gramEnd"/>
-      <w:r>
-        <w:t xml:space="preserve"> person = {</w:t>
-      </w:r>
-    </w:p>
-    <w:p>
-      <w:pPr>
-        <w:spacing w:after="0" w:line="240" w:lineRule="auto"/>
-      </w:pPr>
-      <w:r>
-        <w:tab/>
-      </w:r>
-      <w:proofErr w:type="spellStart"/>
-      <w:proofErr w:type="gramStart"/>
-      <w:r>
-        <w:t>firstName</w:t>
-      </w:r>
-      <w:proofErr w:type="spellEnd"/>
-      <w:proofErr w:type="gramEnd"/>
-      <w:r>
-        <w:t>:  ‘John’,</w:t>
-      </w:r>
-    </w:p>
-    <w:p>
-      <w:pPr>
-        <w:spacing w:after="0" w:line="240" w:lineRule="auto"/>
-      </w:pPr>
-      <w:r>
-        <w:tab/>
-      </w:r>
-      <w:proofErr w:type="spellStart"/>
-      <w:proofErr w:type="gramStart"/>
-      <w:r>
-        <w:t>lastName</w:t>
-      </w:r>
-      <w:proofErr w:type="spellEnd"/>
-      <w:proofErr w:type="gramEnd"/>
-      <w:r>
-        <w:t>:  ‘Adams’</w:t>
-      </w:r>
-      <w:r>
-        <w:t>,</w:t>
-      </w:r>
-    </w:p>
-    <w:p>
-      <w:pPr>
-        <w:spacing w:after="0" w:line="240" w:lineRule="auto"/>
-      </w:pPr>
-      <w:r>
-        <w:tab/>
-      </w:r>
-      <w:proofErr w:type="spellStart"/>
-      <w:proofErr w:type="gramStart"/>
-      <w:r>
-        <w:t>showInfo</w:t>
-      </w:r>
-      <w:proofErr w:type="spellEnd"/>
-      <w:proofErr w:type="gramEnd"/>
-      <w:r>
-        <w:t>:  function() {</w:t>
-      </w:r>
-    </w:p>
-    <w:p>
-      <w:pPr>
-        <w:spacing w:after="0" w:line="240" w:lineRule="auto"/>
-      </w:pPr>
-      <w:r>
-        <w:tab/>
-      </w:r>
-      <w:r>
-        <w:tab/>
-      </w:r>
-      <w:proofErr w:type="spellStart"/>
-      <w:proofErr w:type="gramStart"/>
-      <w:r>
-        <w:t>showMessage</w:t>
-      </w:r>
-      <w:proofErr w:type="spellEnd"/>
-      <w:r>
-        <w:t>(</w:t>
-      </w:r>
-      <w:proofErr w:type="gramEnd"/>
-      <w:r>
-        <w:t>“name is “ +</w:t>
-      </w:r>
-      <w:r>
-        <w:t>this.</w:t>
-      </w:r>
-      <w:r>
-        <w:t xml:space="preserve"> </w:t>
-      </w:r>
-      <w:proofErr w:type="spellStart"/>
-      <w:proofErr w:type="gramStart"/>
-      <w:r>
-        <w:t>firstName</w:t>
-      </w:r>
-      <w:proofErr w:type="spellEnd"/>
-      <w:proofErr w:type="gramEnd"/>
-      <w:r>
-        <w:t xml:space="preserve"> + “ “ + </w:t>
-      </w:r>
-      <w:proofErr w:type="spellStart"/>
-      <w:r>
-        <w:t>this.</w:t>
-      </w:r>
-      <w:r>
-        <w:t>lastName</w:t>
-      </w:r>
-      <w:proofErr w:type="spellEnd"/>
-      <w:r>
-        <w:t>)</w:t>
-      </w:r>
-      <w:r>
-        <w:t>;</w:t>
-      </w:r>
-    </w:p>
-    <w:p>
-      <w:pPr>
-        <w:spacing w:after="0" w:line="240" w:lineRule="auto"/>
-      </w:pPr>
-      <w:r>
-        <w:tab/>
-        <w:t>}</w:t>
-      </w:r>
-    </w:p>
-    <w:p>
-      <w:pPr>
-        <w:spacing w:after="0" w:line="240" w:lineRule="auto"/>
-      </w:pPr>
-      <w:r>
         <w:t>};</w:t>
       </w:r>
     </w:p>
     <w:p>
-      <w:bookmarkStart w:id="13" w:name="_Apply_JavaScript_to"/>
-      <w:bookmarkEnd w:id="13"/>
+      <w:bookmarkStart w:id="16" w:name="_Apply_JavaScript_to"/>
+      <w:bookmarkEnd w:id="16"/>
     </w:p>
     <w:p>
       <w:r>
@@ -5735,8 +5725,8 @@
       <w:pPr>
         <w:pStyle w:val="Heading2"/>
       </w:pPr>
-      <w:bookmarkStart w:id="14" w:name="_Apply_JavaScript_to_1"/>
-      <w:bookmarkEnd w:id="14"/>
+      <w:bookmarkStart w:id="17" w:name="_Apply_JavaScript_to_1"/>
+      <w:bookmarkEnd w:id="17"/>
       <w:r>
         <w:t>Apply JavaScript to a Web Page</w:t>
       </w:r>
@@ -5869,7 +5859,6 @@
         </w:rPr>
       </w:pPr>
       <w:r>
-        <w:lastRenderedPageBreak/>
         <w:t xml:space="preserve">(We recently added </w:t>
       </w:r>
       <w:r>
@@ -6033,6 +6022,7 @@
         <w:rPr>
           <w:rFonts w:ascii="Calibri" w:hAnsi="Calibri"/>
         </w:rPr>
+        <w:lastRenderedPageBreak/>
         <w:t>classList</w:t>
       </w:r>
       <w:proofErr w:type="spellEnd"/>
@@ -6476,8 +6466,8 @@
       <w:pPr>
         <w:pStyle w:val="Heading2"/>
       </w:pPr>
-      <w:bookmarkStart w:id="15" w:name="_Standard_Built-in_Objects"/>
-      <w:bookmarkEnd w:id="15"/>
+      <w:bookmarkStart w:id="18" w:name="_Standard_Built-in_Objects"/>
+      <w:bookmarkEnd w:id="18"/>
       <w:r>
         <w:t>Standard Built-in Objects</w:t>
       </w:r>
@@ -6772,44 +6762,44 @@
       <w:pPr>
         <w:pStyle w:val="Heading2"/>
       </w:pPr>
-      <w:bookmarkStart w:id="16" w:name="_Less_Disciplined_JavaScript"/>
-      <w:bookmarkEnd w:id="16"/>
+      <w:bookmarkStart w:id="19" w:name="_Less_Disciplined_JavaScript"/>
+      <w:bookmarkEnd w:id="19"/>
+      <w:r>
+        <w:t>Less Disciplined JavaScript</w:t>
+      </w:r>
+    </w:p>
+    <w:p>
+      <w:r>
+        <w:t>JavaScript tends to be backward compatible with older standards.  Undeclared variables or variables declared with “</w:t>
+      </w:r>
+      <w:proofErr w:type="spellStart"/>
+      <w:r>
+        <w:t>var</w:t>
+      </w:r>
+      <w:proofErr w:type="spellEnd"/>
+      <w:r>
+        <w:t>” were previously permitted.  If you want to detect and correct undisciplined JavaScript (possibly inherited), add the string literal</w:t>
+      </w:r>
+    </w:p>
+    <w:p>
+      <w:pPr>
+        <w:ind w:left="720"/>
+      </w:pPr>
+      <w:r>
+        <w:t>‘</w:t>
+      </w:r>
+      <w:proofErr w:type="gramStart"/>
+      <w:r>
+        <w:t>use</w:t>
+      </w:r>
+      <w:proofErr w:type="gramEnd"/>
+      <w:r>
+        <w:t xml:space="preserve"> string’;</w:t>
+      </w:r>
+    </w:p>
+    <w:p>
       <w:r>
         <w:lastRenderedPageBreak/>
-        <w:t>Less Disciplined JavaScript</w:t>
-      </w:r>
-    </w:p>
-    <w:p>
-      <w:r>
-        <w:t>JavaScript tends to be backward compatible with older standards.  Undeclared variables or variables declared with “</w:t>
-      </w:r>
-      <w:proofErr w:type="spellStart"/>
-      <w:r>
-        <w:t>var</w:t>
-      </w:r>
-      <w:proofErr w:type="spellEnd"/>
-      <w:r>
-        <w:t>” were previously permitted.  If you want to detect and correct undisciplined JavaScript (possibly inherited), add the string literal</w:t>
-      </w:r>
-    </w:p>
-    <w:p>
-      <w:pPr>
-        <w:ind w:left="720"/>
-      </w:pPr>
-      <w:r>
-        <w:t>‘</w:t>
-      </w:r>
-      <w:proofErr w:type="gramStart"/>
-      <w:r>
-        <w:t>use</w:t>
-      </w:r>
-      <w:proofErr w:type="gramEnd"/>
-      <w:r>
-        <w:t xml:space="preserve"> string’;</w:t>
-      </w:r>
-    </w:p>
-    <w:p>
-      <w:r>
         <w:t>Place the literal at the top of a script module (</w:t>
       </w:r>
       <w:r>

</xml_diff>

<commit_message>
Describe the clips (except "Introduction" and "Summary") in the section "Variables and Constants" of "JavaScript_GettingStarted".
</commit_message>
<xml_diff>
--- a/JavaScript_GettingStarted/JavaScript_GettingStarted.docx
+++ b/JavaScript_GettingStarted/JavaScript_GettingStarted.docx
@@ -118,19 +118,7 @@
                 <w:rPr>
                   <w:rStyle w:val="Hyperlink"/>
                 </w:rPr>
-                <w:t>Working with J</w:t>
-              </w:r>
-              <w:r>
-                <w:rPr>
-                  <w:rStyle w:val="Hyperlink"/>
-                </w:rPr>
-                <w:t>a</w:t>
-              </w:r>
-              <w:r>
-                <w:rPr>
-                  <w:rStyle w:val="Hyperlink"/>
-                </w:rPr>
-                <w:t>vaScript Files</w:t>
+                <w:t>Working with JavaScript Files</w:t>
               </w:r>
             </w:hyperlink>
           </w:p>
@@ -145,19 +133,7 @@
                 <w:rPr>
                   <w:rStyle w:val="Hyperlink"/>
                 </w:rPr>
-                <w:t>Form</w:t>
-              </w:r>
-              <w:r>
-                <w:rPr>
-                  <w:rStyle w:val="Hyperlink"/>
-                </w:rPr>
-                <w:t>a</w:t>
-              </w:r>
-              <w:r>
-                <w:rPr>
-                  <w:rStyle w:val="Hyperlink"/>
-                </w:rPr>
-                <w:t>tting Code</w:t>
+                <w:t>Formatting Code</w:t>
               </w:r>
             </w:hyperlink>
           </w:p>
@@ -174,19 +150,7 @@
                 <w:rPr>
                   <w:rStyle w:val="Hyperlink"/>
                 </w:rPr>
-                <w:t>Detecting and Fix</w:t>
-              </w:r>
-              <w:r>
-                <w:rPr>
-                  <w:rStyle w:val="Hyperlink"/>
-                </w:rPr>
-                <w:t>i</w:t>
-              </w:r>
-              <w:r>
-                <w:rPr>
-                  <w:rStyle w:val="Hyperlink"/>
-                </w:rPr>
-                <w:t>ng Errors</w:t>
+                <w:t>Detecting and Fixing Errors</w:t>
               </w:r>
             </w:hyperlink>
           </w:p>
@@ -201,19 +165,7 @@
                 <w:rPr>
                   <w:rStyle w:val="Hyperlink"/>
                 </w:rPr>
-                <w:t>Case S</w:t>
-              </w:r>
-              <w:r>
-                <w:rPr>
-                  <w:rStyle w:val="Hyperlink"/>
-                </w:rPr>
-                <w:t>e</w:t>
-              </w:r>
-              <w:r>
-                <w:rPr>
-                  <w:rStyle w:val="Hyperlink"/>
-                </w:rPr>
-                <w:t>nsitivity</w:t>
+                <w:t>Case Sensitivity</w:t>
               </w:r>
             </w:hyperlink>
           </w:p>
@@ -230,19 +182,7 @@
                 <w:rPr>
                   <w:rStyle w:val="Hyperlink"/>
                 </w:rPr>
-                <w:t>Comment</w:t>
-              </w:r>
-              <w:r>
-                <w:rPr>
-                  <w:rStyle w:val="Hyperlink"/>
-                </w:rPr>
-                <w:t>i</w:t>
-              </w:r>
-              <w:r>
-                <w:rPr>
-                  <w:rStyle w:val="Hyperlink"/>
-                </w:rPr>
-                <w:t>ng Code</w:t>
+                <w:t>Commenting Code</w:t>
               </w:r>
             </w:hyperlink>
           </w:p>
@@ -257,19 +197,7 @@
                 <w:rPr>
                   <w:rStyle w:val="Hyperlink"/>
                 </w:rPr>
-                <w:t>What I</w:t>
-              </w:r>
-              <w:r>
-                <w:rPr>
-                  <w:rStyle w:val="Hyperlink"/>
-                </w:rPr>
-                <w:t>s</w:t>
-              </w:r>
-              <w:r>
-                <w:rPr>
-                  <w:rStyle w:val="Hyperlink"/>
-                </w:rPr>
-                <w:t xml:space="preserve"> a Variable?</w:t>
+                <w:t>What Is a Variable?</w:t>
               </w:r>
             </w:hyperlink>
           </w:p>
@@ -286,19 +214,153 @@
                 <w:rPr>
                   <w:rStyle w:val="Hyperlink"/>
                 </w:rPr>
-                <w:t>Declaring Varia</w:t>
+                <w:t>Declaring Variables</w:t>
+              </w:r>
+            </w:hyperlink>
+          </w:p>
+        </w:tc>
+        <w:tc>
+          <w:tcPr>
+            <w:tcW w:w="4788" w:type="dxa"/>
+          </w:tcPr>
+          <w:p>
+            <w:hyperlink w:anchor="_Using_let_to" w:history="1">
+              <w:r>
+                <w:rPr>
+                  <w:rStyle w:val="Hyperlink"/>
+                </w:rPr>
+                <w:t>Using let to Declare Variables</w:t>
+              </w:r>
+            </w:hyperlink>
+          </w:p>
+        </w:tc>
+      </w:tr>
+      <w:tr>
+        <w:tc>
+          <w:tcPr>
+            <w:tcW w:w="4788" w:type="dxa"/>
+          </w:tcPr>
+          <w:p>
+            <w:hyperlink w:anchor="_Naming_Variables" w:history="1">
+              <w:r>
+                <w:rPr>
+                  <w:rStyle w:val="Hyperlink"/>
+                </w:rPr>
+                <w:t>Naming Variables</w:t>
+              </w:r>
+            </w:hyperlink>
+          </w:p>
+        </w:tc>
+        <w:tc>
+          <w:tcPr>
+            <w:tcW w:w="4788" w:type="dxa"/>
+          </w:tcPr>
+          <w:p>
+            <w:hyperlink w:anchor="_Common_Errors_Using" w:history="1">
+              <w:r>
+                <w:rPr>
+                  <w:rStyle w:val="Hyperlink"/>
+                </w:rPr>
+                <w:t>Common Errors Using Variables</w:t>
+              </w:r>
+            </w:hyperlink>
+          </w:p>
+        </w:tc>
+      </w:tr>
+      <w:tr>
+        <w:tc>
+          <w:tcPr>
+            <w:tcW w:w="4788" w:type="dxa"/>
+          </w:tcPr>
+          <w:p>
+            <w:hyperlink w:anchor="_Changing_Variable_Values" w:history="1">
+              <w:r>
+                <w:rPr>
+                  <w:rStyle w:val="Hyperlink"/>
+                </w:rPr>
+                <w:t>Changing Variab</w:t>
               </w:r>
               <w:r>
                 <w:rPr>
                   <w:rStyle w:val="Hyperlink"/>
                 </w:rPr>
-                <w:t>b</w:t>
+                <w:t>l</w:t>
               </w:r>
               <w:r>
                 <w:rPr>
                   <w:rStyle w:val="Hyperlink"/>
                 </w:rPr>
-                <w:t>les</w:t>
+                <w:t>e Values</w:t>
+              </w:r>
+            </w:hyperlink>
+          </w:p>
+        </w:tc>
+        <w:tc>
+          <w:tcPr>
+            <w:tcW w:w="4788" w:type="dxa"/>
+          </w:tcPr>
+          <w:p>
+            <w:hyperlink w:anchor="_Constants" w:history="1">
+              <w:r>
+                <w:rPr>
+                  <w:rStyle w:val="Hyperlink"/>
+                </w:rPr>
+                <w:t>Co</w:t>
+              </w:r>
+              <w:r>
+                <w:rPr>
+                  <w:rStyle w:val="Hyperlink"/>
+                </w:rPr>
+                <w:t>n</w:t>
+              </w:r>
+              <w:r>
+                <w:rPr>
+                  <w:rStyle w:val="Hyperlink"/>
+                </w:rPr>
+                <w:t>stants</w:t>
+              </w:r>
+            </w:hyperlink>
+          </w:p>
+        </w:tc>
+      </w:tr>
+      <w:tr>
+        <w:tc>
+          <w:tcPr>
+            <w:tcW w:w="4788" w:type="dxa"/>
+          </w:tcPr>
+          <w:p>
+            <w:hyperlink w:anchor="_The_var_Keyword" w:history="1">
+              <w:r>
+                <w:rPr>
+                  <w:rStyle w:val="Hyperlink"/>
+                </w:rPr>
+                <w:t xml:space="preserve">The </w:t>
+              </w:r>
+              <w:proofErr w:type="spellStart"/>
+              <w:r>
+                <w:rPr>
+                  <w:rStyle w:val="Hyperlink"/>
+                </w:rPr>
+                <w:t>var</w:t>
+              </w:r>
+              <w:proofErr w:type="spellEnd"/>
+              <w:r>
+                <w:rPr>
+                  <w:rStyle w:val="Hyperlink"/>
+                </w:rPr>
+                <w:t xml:space="preserve"> Keyw</w:t>
+              </w:r>
+              <w:r>
+                <w:rPr>
+                  <w:rStyle w:val="Hyperlink"/>
+                </w:rPr>
+                <w:t>o</w:t>
+              </w:r>
+              <w:r>
+                <w:rPr>
+                  <w:rStyle w:val="Hyperlink"/>
+                </w:rPr>
+                <w:t>rd</w:t>
               </w:r>
             </w:hyperlink>
           </w:p>
@@ -310,6 +372,20 @@
           <w:p/>
         </w:tc>
       </w:tr>
+      <w:tr>
+        <w:tc>
+          <w:tcPr>
+            <w:tcW w:w="4788" w:type="dxa"/>
+          </w:tcPr>
+          <w:p/>
+        </w:tc>
+        <w:tc>
+          <w:tcPr>
+            <w:tcW w:w="4788" w:type="dxa"/>
+          </w:tcPr>
+          <w:p/>
+        </w:tc>
+      </w:tr>
     </w:tbl>
     <w:p>
       <w:pPr>
@@ -642,7 +718,15 @@
         <w:t xml:space="preserve">Getting Started </w:t>
       </w:r>
       <w:r>
-        <w:t xml:space="preserve">(in the upper left corner of the large pane).  </w:t>
+        <w:t xml:space="preserve">(in the upper left corner of the </w:t>
+      </w:r>
+      <w:proofErr w:type="gramStart"/>
+      <w:r>
+        <w:t>large</w:t>
+      </w:r>
+      <w:proofErr w:type="gramEnd"/>
+      <w:r>
+        <w:t xml:space="preserve"> pane).  </w:t>
       </w:r>
       <w:r>
         <w:t xml:space="preserve">The JavaScript is in </w:t>
@@ -664,6 +748,7 @@
     </w:p>
     <w:p>
       <w:r>
+        <w:lastRenderedPageBreak/>
         <w:t xml:space="preserve">Before invoking this </w:t>
       </w:r>
       <w:r>
@@ -731,7 +816,6 @@
     </w:p>
     <w:p>
       <w:r>
-        <w:lastRenderedPageBreak/>
         <w:t>I used</w:t>
       </w:r>
       <w:r>
@@ -1222,6 +1306,7 @@
     </w:p>
     <w:p>
       <w:r>
+        <w:lastRenderedPageBreak/>
         <w:t>Try making a small change to “Hello World!</w:t>
       </w:r>
       <w:proofErr w:type="gramStart"/>
@@ -1240,7 +1325,6 @@
       <w:bookmarkStart w:id="4" w:name="_Sample_Website"/>
       <w:bookmarkEnd w:id="4"/>
       <w:r>
-        <w:lastRenderedPageBreak/>
         <w:t>Sample Website</w:t>
       </w:r>
     </w:p>
@@ -1671,6 +1755,7 @@
       <w:bookmarkStart w:id="7" w:name="_Adding_JavaScript_Code"/>
       <w:bookmarkEnd w:id="7"/>
       <w:r>
+        <w:lastRenderedPageBreak/>
         <w:t>Adding JavaScript Code to a Web Page</w:t>
       </w:r>
     </w:p>
@@ -1714,7 +1799,6 @@
         <w:spacing w:after="0" w:line="240" w:lineRule="auto"/>
       </w:pPr>
       <w:r>
-        <w:lastRenderedPageBreak/>
         <w:t>. . .</w:t>
       </w:r>
     </w:p>
@@ -2140,6 +2224,7 @@
         <w:rPr>
           <w:rFonts w:eastAsiaTheme="minorEastAsia"/>
         </w:rPr>
+        <w:lastRenderedPageBreak/>
         <w:t xml:space="preserve">Create a new file in </w:t>
       </w:r>
       <w:r>
@@ -2193,7 +2278,6 @@
         </w:rPr>
       </w:pPr>
       <w:r>
-        <w:lastRenderedPageBreak/>
         <w:t>Save the changes to index.html and to home.js.  As expected, the execution of this code results in two alerts.</w:t>
       </w:r>
     </w:p>
@@ -2665,6 +2749,7 @@
         </w:rPr>
       </w:pPr>
       <w:r>
+        <w:lastRenderedPageBreak/>
         <w:t>Try to display the page.  “Title” is displayed, but “Title2” is missing.  This tells us that the error occurred somewhere after the 1</w:t>
       </w:r>
       <w:r>
@@ -2687,7 +2772,6 @@
         <w:spacing w:after="0"/>
       </w:pPr>
       <w:r>
-        <w:lastRenderedPageBreak/>
         <w:t xml:space="preserve">Right-click the displayed output, and click </w:t>
       </w:r>
       <w:r>
@@ -2990,6 +3074,18 @@
       <w:pPr>
         <w:spacing w:after="0"/>
       </w:pPr>
+      <w:r>
+        <w:t>A variable is a repository for data – a small amount of data that is stored in the computer’s memory.  In JavaScript (like other computer languages) variables have names.  For example “total” could be the name of word in memory containing the bottom line of an invoice; the value stored in that memory could be 149.99, which is understood to be a dollar amount.  A description of a product could be stored in a string variable, whose value is “Hiking Boots”, and this variable’s name would be “product”.  A 3</w:t>
+      </w:r>
+      <w:r>
+        <w:rPr>
+          <w:vertAlign w:val="superscript"/>
+        </w:rPr>
+        <w:t>rd</w:t>
+      </w:r>
+      <w:r>
+        <w:t xml:space="preserve"> type of JavaScript variable is a Boolean – containing either true or false.</w:t>
+      </w:r>
     </w:p>
     <w:p>
       <w:pPr>
@@ -2999,14 +3095,6 @@
       <w:bookmarkEnd w:id="15"/>
       <w:r>
         <w:t>Declaring Variables</w:t>
-      </w:r>
-    </w:p>
-    <w:p>
-      <w:pPr>
-        <w:spacing w:before="240"/>
-      </w:pPr>
-      <w:r>
-        <w:t>DECLARATIONS</w:t>
       </w:r>
     </w:p>
     <w:p>
@@ -3016,19 +3104,21 @@
           <w:ilvl w:val="0"/>
           <w:numId w:val="4"/>
         </w:numPr>
-      </w:pPr>
-      <w:r>
-        <w:t>“</w:t>
-      </w:r>
-      <w:proofErr w:type="spellStart"/>
-      <w:proofErr w:type="gramStart"/>
-      <w:r>
+        <w:ind w:left="360"/>
+      </w:pPr>
+      <w:r>
+        <w:t xml:space="preserve">The keyword </w:t>
+      </w:r>
+      <w:proofErr w:type="spellStart"/>
+      <w:r>
+        <w:rPr>
+          <w:b/>
+        </w:rPr>
         <w:t>var</w:t>
       </w:r>
       <w:proofErr w:type="spellEnd"/>
-      <w:proofErr w:type="gramEnd"/>
-      <w:r>
-        <w:t xml:space="preserve">” – to introduce a variable is </w:t>
+      <w:r>
+        <w:t xml:space="preserve"> – to introduce a variable is </w:t>
       </w:r>
       <w:r>
         <w:rPr>
@@ -3051,27 +3141,58 @@
           <w:numId w:val="4"/>
         </w:numPr>
         <w:spacing w:after="0" w:line="240" w:lineRule="auto"/>
-      </w:pPr>
-      <w:r>
-        <w:t>A variable is declared and set to its initial value at the same time.  For example . . .</w:t>
-      </w:r>
-    </w:p>
-    <w:p>
-      <w:pPr>
-        <w:pStyle w:val="ListParagraph"/>
+        <w:ind w:left="360"/>
+      </w:pPr>
+      <w:r>
+        <w:t xml:space="preserve">The keyword </w:t>
+      </w:r>
+      <w:r>
+        <w:rPr>
+          <w:b/>
+          <w:bCs/>
+        </w:rPr>
+        <w:t xml:space="preserve">let </w:t>
+      </w:r>
+      <w:r>
+        <w:t>is used to declare a</w:t>
+      </w:r>
+      <w:r>
+        <w:t xml:space="preserve"> variable and </w:t>
+      </w:r>
+      <w:r>
+        <w:t xml:space="preserve">to </w:t>
+      </w:r>
+      <w:r>
+        <w:t>set its initial value at the same time.  For example . . .</w:t>
+      </w:r>
+    </w:p>
+    <w:p>
+      <w:pPr>
         <w:spacing w:after="0" w:line="240" w:lineRule="auto"/>
-      </w:pPr>
-      <w:r>
-        <w:t>Let price = 23.45;</w:t>
-      </w:r>
-    </w:p>
-    <w:p>
-      <w:pPr>
-        <w:pStyle w:val="ListParagraph"/>
+        <w:ind w:left="720"/>
+      </w:pPr>
+      <w:proofErr w:type="gramStart"/>
+      <w:r>
+        <w:t>let</w:t>
+      </w:r>
+      <w:proofErr w:type="gramEnd"/>
+      <w:r>
+        <w:t xml:space="preserve"> price = 23.45;</w:t>
+      </w:r>
+    </w:p>
+    <w:p>
+      <w:pPr>
         <w:spacing w:after="0" w:line="240" w:lineRule="auto"/>
-      </w:pPr>
-      <w:r>
-        <w:t xml:space="preserve">Let </w:t>
+        <w:ind w:left="720"/>
+      </w:pPr>
+      <w:proofErr w:type="gramStart"/>
+      <w:r>
+        <w:lastRenderedPageBreak/>
+        <w:t>let</w:t>
+      </w:r>
+      <w:proofErr w:type="gramEnd"/>
+      <w:r>
+        <w:t xml:space="preserve"> </w:t>
       </w:r>
       <w:proofErr w:type="spellStart"/>
       <w:r>
@@ -3081,14 +3202,23 @@
       <w:r>
         <w:t xml:space="preserve"> = ‘Sales’;</w:t>
       </w:r>
-    </w:p>
-    <w:p>
-      <w:pPr>
-        <w:pStyle w:val="ListParagraph"/>
+      <w:r>
+        <w:tab/>
+        <w:t>// instead of single quote (‘), we could use double-quote (“)</w:t>
+      </w:r>
+    </w:p>
+    <w:p>
+      <w:pPr>
         <w:spacing w:after="0" w:line="240" w:lineRule="auto"/>
-      </w:pPr>
-      <w:r>
-        <w:t>Let discounted = true;</w:t>
+        <w:ind w:left="720"/>
+      </w:pPr>
+      <w:proofErr w:type="gramStart"/>
+      <w:r>
+        <w:t>let</w:t>
+      </w:r>
+      <w:proofErr w:type="gramEnd"/>
+      <w:r>
+        <w:t xml:space="preserve"> discounted = true;</w:t>
       </w:r>
     </w:p>
     <w:p>
@@ -3099,9 +3229,28 @@
           <w:numId w:val="4"/>
         </w:numPr>
         <w:spacing w:after="0" w:line="240" w:lineRule="auto"/>
-      </w:pPr>
-      <w:r>
-        <w:t>To change the value of a variable, the syntax is the same as the declaration but with “Let” omitted.</w:t>
+        <w:ind w:left="360"/>
+      </w:pPr>
+      <w:r>
+        <w:t>To change the value of a variable, the syntax is the sa</w:t>
+      </w:r>
+      <w:r>
+        <w:t xml:space="preserve">me as the declaration but with </w:t>
+      </w:r>
+      <w:r>
+        <w:rPr>
+          <w:b/>
+        </w:rPr>
+        <w:t>l</w:t>
+      </w:r>
+      <w:r>
+        <w:rPr>
+          <w:b/>
+        </w:rPr>
+        <w:t>et</w:t>
+      </w:r>
+      <w:r>
+        <w:t xml:space="preserve"> omitted.</w:t>
       </w:r>
     </w:p>
     <w:p>
@@ -3112,17 +3261,255 @@
           <w:numId w:val="4"/>
         </w:numPr>
         <w:spacing w:after="0" w:line="240" w:lineRule="auto"/>
-      </w:pPr>
-      <w:r>
-        <w:t>A constant declaration uses the keyword “</w:t>
-      </w:r>
-      <w:proofErr w:type="spellStart"/>
-      <w:r>
+        <w:ind w:left="360"/>
+      </w:pPr>
+      <w:r>
+        <w:t>A constan</w:t>
+      </w:r>
+      <w:r>
+        <w:t xml:space="preserve">t declaration uses the keyword </w:t>
+      </w:r>
+      <w:proofErr w:type="spellStart"/>
+      <w:r>
+        <w:rPr>
+          <w:b/>
+        </w:rPr>
         <w:t>const</w:t>
       </w:r>
       <w:proofErr w:type="spellEnd"/>
       <w:r>
-        <w:t>” instead of “let”.</w:t>
+        <w:t xml:space="preserve"> instead of </w:t>
+      </w:r>
+      <w:r>
+        <w:rPr>
+          <w:b/>
+        </w:rPr>
+        <w:t>let</w:t>
+      </w:r>
+      <w:r>
+        <w:t>.</w:t>
+      </w:r>
+    </w:p>
+    <w:p>
+      <w:pPr>
+        <w:pStyle w:val="Heading2"/>
+      </w:pPr>
+      <w:bookmarkStart w:id="16" w:name="_Using_let_to"/>
+      <w:bookmarkEnd w:id="16"/>
+      <w:r>
+        <w:t>Using let to Declare Variables</w:t>
+      </w:r>
+    </w:p>
+    <w:p>
+      <w:pPr>
+        <w:spacing w:after="0"/>
+      </w:pPr>
+      <w:r>
+        <w:t>Returning our attention to the sample code (SectionModule2), edit home.js.  Insert - at the beginning of home.js</w:t>
+      </w:r>
+    </w:p>
+    <w:p>
+      <w:pPr>
+        <w:spacing w:after="0"/>
+        <w:ind w:left="720"/>
+      </w:pPr>
+      <w:proofErr w:type="gramStart"/>
+      <w:r>
+        <w:t>let</w:t>
+      </w:r>
+      <w:proofErr w:type="gramEnd"/>
+      <w:r>
+        <w:t xml:space="preserve"> welcome = ‘Welcome’;</w:t>
+      </w:r>
+    </w:p>
+    <w:p>
+      <w:pPr>
+        <w:spacing w:after="0"/>
+      </w:pPr>
+      <w:r>
+        <w:t xml:space="preserve">In the call that invokes </w:t>
+      </w:r>
+      <w:proofErr w:type="spellStart"/>
+      <w:proofErr w:type="gramStart"/>
+      <w:r>
+        <w:t>showMessage</w:t>
+      </w:r>
+      <w:proofErr w:type="spellEnd"/>
+      <w:r>
+        <w:t>(</w:t>
+      </w:r>
+      <w:proofErr w:type="gramEnd"/>
+      <w:r>
+        <w:t>), change its argument to “welcome”, I.e.</w:t>
+      </w:r>
+    </w:p>
+    <w:p>
+      <w:pPr>
+        <w:spacing w:after="0"/>
+        <w:ind w:left="720"/>
+      </w:pPr>
+      <w:proofErr w:type="spellStart"/>
+      <w:proofErr w:type="gramStart"/>
+      <w:r>
+        <w:t>showMessage</w:t>
+      </w:r>
+      <w:proofErr w:type="spellEnd"/>
+      <w:r>
+        <w:t>(</w:t>
+      </w:r>
+      <w:proofErr w:type="gramEnd"/>
+      <w:r>
+        <w:t>welcome);</w:t>
+      </w:r>
+    </w:p>
+    <w:p>
+      <w:pPr>
+        <w:spacing w:after="0"/>
+      </w:pPr>
+      <w:r>
+        <w:t>Save the changes, and – as a consequence – we see “Welcome” in the displayed output.</w:t>
+      </w:r>
+    </w:p>
+    <w:p>
+      <w:pPr>
+        <w:spacing w:before="240" w:after="0"/>
+      </w:pPr>
+      <w:r>
+        <w:t>Change the statements in home.js to</w:t>
+      </w:r>
+    </w:p>
+    <w:p>
+      <w:pPr>
+        <w:spacing w:after="0"/>
+        <w:ind w:left="720"/>
+      </w:pPr>
+      <w:proofErr w:type="gramStart"/>
+      <w:r>
+        <w:t>let</w:t>
+      </w:r>
+      <w:proofErr w:type="gramEnd"/>
+      <w:r>
+        <w:t xml:space="preserve"> price = 49.99;</w:t>
+      </w:r>
+    </w:p>
+    <w:p>
+      <w:pPr>
+        <w:spacing w:after="0"/>
+        <w:ind w:left="720"/>
+      </w:pPr>
+      <w:proofErr w:type="spellStart"/>
+      <w:proofErr w:type="gramStart"/>
+      <w:r>
+        <w:t>showMessage</w:t>
+      </w:r>
+      <w:proofErr w:type="spellEnd"/>
+      <w:r>
+        <w:t>(</w:t>
+      </w:r>
+      <w:proofErr w:type="gramEnd"/>
+      <w:r>
+        <w:t xml:space="preserve">price); </w:t>
+      </w:r>
+    </w:p>
+    <w:p>
+      <w:pPr>
+        <w:spacing w:after="0"/>
+      </w:pPr>
+      <w:r>
+        <w:t>Save the changes, and – as a consequence – we see “49.99” in the displayed output.</w:t>
+      </w:r>
+    </w:p>
+    <w:p>
+      <w:pPr>
+        <w:spacing w:before="240" w:after="0"/>
+      </w:pPr>
+      <w:r>
+        <w:t>We could add 2 additional let statements – e.g. for “name” and “discounted”, but it is good practice to combine these into a single statement, separated by commas.</w:t>
+      </w:r>
+    </w:p>
+    <w:p>
+      <w:pPr>
+        <w:spacing w:after="0"/>
+        <w:ind w:left="720"/>
+      </w:pPr>
+      <w:proofErr w:type="gramStart"/>
+      <w:r>
+        <w:t>let</w:t>
+      </w:r>
+      <w:proofErr w:type="gramEnd"/>
+      <w:r>
+        <w:t xml:space="preserve"> price = 49.99,</w:t>
+      </w:r>
+    </w:p>
+    <w:p>
+      <w:pPr>
+        <w:spacing w:after="0"/>
+        <w:ind w:left="1440"/>
+      </w:pPr>
+      <w:proofErr w:type="gramStart"/>
+      <w:r>
+        <w:t>name</w:t>
+      </w:r>
+      <w:proofErr w:type="gramEnd"/>
+      <w:r>
+        <w:t xml:space="preserve"> = ‘Hiking Boots’,</w:t>
+      </w:r>
+    </w:p>
+    <w:p>
+      <w:pPr>
+        <w:spacing w:after="0"/>
+        <w:ind w:left="1440"/>
+      </w:pPr>
+      <w:proofErr w:type="gramStart"/>
+      <w:r>
+        <w:t>discounted</w:t>
+      </w:r>
+      <w:proofErr w:type="gramEnd"/>
+      <w:r>
+        <w:t xml:space="preserve"> = false;</w:t>
+      </w:r>
+    </w:p>
+    <w:p>
+      <w:pPr>
+        <w:spacing w:after="0"/>
+        <w:ind w:left="720"/>
+      </w:pPr>
+      <w:proofErr w:type="spellStart"/>
+      <w:proofErr w:type="gramStart"/>
+      <w:r>
+        <w:t>showMessage</w:t>
+      </w:r>
+      <w:proofErr w:type="spellEnd"/>
+      <w:r>
+        <w:t>(</w:t>
+      </w:r>
+      <w:proofErr w:type="gramEnd"/>
+      <w:r>
+        <w:t>name);</w:t>
+      </w:r>
+    </w:p>
+    <w:p>
+      <w:pPr>
+        <w:pStyle w:val="Heading2"/>
+      </w:pPr>
+      <w:bookmarkStart w:id="17" w:name="_Naming_Variables"/>
+      <w:bookmarkEnd w:id="17"/>
+      <w:r>
+        <w:t>Naming Variables</w:t>
+      </w:r>
+    </w:p>
+    <w:p>
+      <w:r>
+        <w:t>A variable name consists of letters, decimal digits, ‘_’, and ‘$’.  But the 1</w:t>
+      </w:r>
+      <w:r>
+        <w:rPr>
+          <w:vertAlign w:val="superscript"/>
+        </w:rPr>
+        <w:t>st</w:t>
+      </w:r>
+      <w:r>
+        <w:t xml:space="preserve"> letter of a variable must not be a decimal digit. </w:t>
       </w:r>
     </w:p>
     <w:p>
@@ -3130,25 +3517,346 @@
         <w:spacing w:before="240"/>
       </w:pPr>
       <w:r>
+        <w:t xml:space="preserve">Do not name variables to be the same as keywords such as </w:t>
+      </w:r>
+      <w:r>
+        <w:rPr>
+          <w:b/>
+          <w:bCs/>
+        </w:rPr>
+        <w:t>let</w:t>
+      </w:r>
+      <w:r>
+        <w:t xml:space="preserve"> or </w:t>
+      </w:r>
+      <w:r>
+        <w:rPr>
+          <w:b/>
+          <w:bCs/>
+        </w:rPr>
+        <w:t>const</w:t>
+      </w:r>
+      <w:r>
+        <w:t>.</w:t>
+      </w:r>
+    </w:p>
+    <w:p>
+      <w:pPr>
+        <w:pStyle w:val="Heading2"/>
+      </w:pPr>
+      <w:bookmarkStart w:id="18" w:name="_Common_Errors_Using"/>
+      <w:bookmarkEnd w:id="18"/>
+      <w:r>
+        <w:t>Common Errors Using Variables</w:t>
+      </w:r>
+    </w:p>
+    <w:p>
+      <w:pPr>
+        <w:spacing w:after="0"/>
+      </w:pPr>
+      <w:r>
+        <w:t>The common errors are starting the name with a decimal digit, having whitespace in the variable name, and using a keyword for a variable name.  A variable does not have to be initialized, but before referring to the variable, it is a good idea to supply a value.  The following statements are valid.</w:t>
+      </w:r>
+    </w:p>
+    <w:p>
+      <w:pPr>
+        <w:spacing w:after="0"/>
+        <w:ind w:left="720"/>
+      </w:pPr>
+      <w:proofErr w:type="gramStart"/>
+      <w:r>
+        <w:t>let</w:t>
+      </w:r>
+      <w:proofErr w:type="gramEnd"/>
+      <w:r>
+        <w:t xml:space="preserve"> price;</w:t>
+      </w:r>
+    </w:p>
+    <w:p>
+      <w:pPr>
+        <w:spacing w:after="0"/>
+        <w:ind w:left="720"/>
+      </w:pPr>
+      <w:proofErr w:type="spellStart"/>
+      <w:proofErr w:type="gramStart"/>
+      <w:r>
+        <w:t>showMessage</w:t>
+      </w:r>
+      <w:proofErr w:type="spellEnd"/>
+      <w:r>
+        <w:t>(</w:t>
+      </w:r>
+      <w:proofErr w:type="gramEnd"/>
+      <w:r>
+        <w:t>price);</w:t>
+      </w:r>
+    </w:p>
+    <w:p>
+      <w:pPr>
+        <w:spacing w:after="0"/>
+        <w:ind w:left="720"/>
+      </w:pPr>
+      <w:proofErr w:type="gramStart"/>
+      <w:r>
+        <w:t>console.log(</w:t>
+      </w:r>
+      <w:proofErr w:type="gramEnd"/>
+      <w:r>
+        <w:t>price);</w:t>
+      </w:r>
+    </w:p>
+    <w:p>
+      <w:pPr>
+        <w:spacing w:after="0"/>
+      </w:pPr>
+      <w:r>
+        <w:t xml:space="preserve">But it probably does not produce the intended results.  The text from </w:t>
+      </w:r>
+      <w:proofErr w:type="spellStart"/>
+      <w:proofErr w:type="gramStart"/>
+      <w:r>
+        <w:t>showMessage</w:t>
+      </w:r>
+      <w:proofErr w:type="spellEnd"/>
+      <w:r>
+        <w:t>(</w:t>
+      </w:r>
+      <w:proofErr w:type="gramEnd"/>
+      <w:r>
+        <w:t xml:space="preserve">) is not shown.  And the result from </w:t>
+      </w:r>
+      <w:proofErr w:type="gramStart"/>
+      <w:r>
+        <w:t>console.log(</w:t>
+      </w:r>
+      <w:proofErr w:type="gramEnd"/>
+      <w:r>
+        <w:t>) is “undefined”.  It is good practice to supply an initial value when declaring a variable.</w:t>
+      </w:r>
+    </w:p>
+    <w:p>
+      <w:pPr>
+        <w:pStyle w:val="Heading2"/>
+      </w:pPr>
+      <w:bookmarkStart w:id="19" w:name="_Changing_Variable_Values"/>
+      <w:bookmarkEnd w:id="19"/>
+      <w:r>
+        <w:t>Changing Variable Values</w:t>
+      </w:r>
+    </w:p>
+    <w:p>
+      <w:pPr>
+        <w:spacing w:after="0" w:line="240" w:lineRule="auto"/>
+      </w:pPr>
+      <w:r>
+        <w:t xml:space="preserve">To change the value of a variable, the syntax is the same as the declaration but with </w:t>
+      </w:r>
+      <w:r>
+        <w:rPr>
+          <w:b/>
+          <w:bCs/>
+        </w:rPr>
+        <w:t>let</w:t>
+      </w:r>
+      <w:r>
+        <w:t xml:space="preserve"> omitted.</w:t>
+      </w:r>
+    </w:p>
+    <w:p>
+      <w:pPr>
+        <w:spacing w:before="240" w:after="0" w:line="240" w:lineRule="auto"/>
+        <w:ind w:firstLine="720"/>
+      </w:pPr>
+      <w:proofErr w:type="gramStart"/>
+      <w:r>
         <w:lastRenderedPageBreak/>
-        <w:t>A variable name consists of letters, decimal digits, ‘_’, and ‘$’.  But the 1</w:t>
-      </w:r>
-      <w:r>
-        <w:rPr>
-          <w:vertAlign w:val="superscript"/>
-        </w:rPr>
-        <w:t>st</w:t>
-      </w:r>
-      <w:r>
-        <w:t xml:space="preserve"> letter of a variable must not be a decimal digit.</w:t>
-      </w:r>
-    </w:p>
-    <w:p>
-      <w:pPr>
-        <w:spacing w:before="240"/>
-      </w:pPr>
-      <w:r>
-        <w:t>OPERATORS</w:t>
+        <w:t>let</w:t>
+      </w:r>
+      <w:proofErr w:type="gramEnd"/>
+      <w:r>
+        <w:t xml:space="preserve"> price = 49.99;</w:t>
+      </w:r>
+      <w:r>
+        <w:tab/>
+        <w:t>// initialized value</w:t>
+      </w:r>
+    </w:p>
+    <w:p>
+      <w:pPr>
+        <w:spacing w:after="0"/>
+        <w:ind w:left="720"/>
+      </w:pPr>
+      <w:r>
+        <w:t>. . . .</w:t>
+      </w:r>
+    </w:p>
+    <w:p>
+      <w:pPr>
+        <w:spacing w:after="0"/>
+        <w:ind w:firstLine="720"/>
+      </w:pPr>
+      <w:proofErr w:type="gramStart"/>
+      <w:r>
+        <w:t>price</w:t>
+      </w:r>
+      <w:proofErr w:type="gramEnd"/>
+      <w:r>
+        <w:t xml:space="preserve"> = 99.99;</w:t>
+      </w:r>
+      <w:r>
+        <w:tab/>
+      </w:r>
+      <w:r>
+        <w:tab/>
+        <w:t>// modified value</w:t>
+      </w:r>
+    </w:p>
+    <w:p>
+      <w:pPr>
+        <w:pStyle w:val="Heading2"/>
+      </w:pPr>
+      <w:bookmarkStart w:id="20" w:name="_Constants"/>
+      <w:bookmarkEnd w:id="20"/>
+      <w:r>
+        <w:t>Constants</w:t>
+      </w:r>
+    </w:p>
+    <w:p>
+      <w:pPr>
+        <w:spacing w:after="0"/>
+      </w:pPr>
+      <w:r>
+        <w:t xml:space="preserve">If a stored value is not supposed to change during the life of a </w:t>
+      </w:r>
+      <w:proofErr w:type="spellStart"/>
+      <w:r>
+        <w:t>VisualStudio</w:t>
+      </w:r>
+      <w:proofErr w:type="spellEnd"/>
+      <w:r>
+        <w:t xml:space="preserve"> program, it is good practice to declare it as a constant.  Instead of</w:t>
+      </w:r>
+    </w:p>
+    <w:p>
+      <w:pPr>
+        <w:spacing w:after="0" w:line="240" w:lineRule="auto"/>
+        <w:ind w:firstLine="720"/>
+      </w:pPr>
+      <w:proofErr w:type="gramStart"/>
+      <w:r>
+        <w:t>let</w:t>
+      </w:r>
+      <w:proofErr w:type="gramEnd"/>
+      <w:r>
+        <w:t xml:space="preserve"> price = 49.99;</w:t>
+      </w:r>
+    </w:p>
+    <w:p>
+      <w:pPr>
+        <w:spacing w:after="0" w:line="240" w:lineRule="auto"/>
+      </w:pPr>
+      <w:proofErr w:type="gramStart"/>
+      <w:r>
+        <w:t>use</w:t>
+      </w:r>
+      <w:proofErr w:type="gramEnd"/>
+    </w:p>
+    <w:p>
+      <w:pPr>
+        <w:spacing w:after="0" w:line="240" w:lineRule="auto"/>
+        <w:ind w:firstLine="720"/>
+      </w:pPr>
+      <w:proofErr w:type="spellStart"/>
+      <w:proofErr w:type="gramStart"/>
+      <w:r>
+        <w:t>const</w:t>
+      </w:r>
+      <w:proofErr w:type="spellEnd"/>
+      <w:proofErr w:type="gramEnd"/>
+      <w:r>
+        <w:t xml:space="preserve"> price = 49.99;</w:t>
+      </w:r>
+    </w:p>
+    <w:p>
+      <w:pPr>
+        <w:spacing w:before="240" w:after="0" w:line="240" w:lineRule="auto"/>
+      </w:pPr>
+      <w:r>
+        <w:t>Moreover, assign a value to the constant when declaring it.</w:t>
+      </w:r>
+    </w:p>
+    <w:p>
+      <w:pPr>
+        <w:pStyle w:val="Heading2"/>
+      </w:pPr>
+      <w:bookmarkStart w:id="21" w:name="_The_var_Keyword"/>
+      <w:bookmarkEnd w:id="21"/>
+      <w:r>
+        <w:t xml:space="preserve">The </w:t>
+      </w:r>
+      <w:proofErr w:type="spellStart"/>
+      <w:r>
+        <w:t>var</w:t>
+      </w:r>
+      <w:proofErr w:type="spellEnd"/>
+      <w:r>
+        <w:t xml:space="preserve"> Keyword</w:t>
+      </w:r>
+    </w:p>
+    <w:p>
+      <w:proofErr w:type="spellStart"/>
+      <w:proofErr w:type="gramStart"/>
+      <w:r>
+        <w:rPr>
+          <w:b/>
+          <w:bCs/>
+        </w:rPr>
+        <w:t>var</w:t>
+      </w:r>
+      <w:proofErr w:type="spellEnd"/>
+      <w:proofErr w:type="gramEnd"/>
+      <w:r>
+        <w:t xml:space="preserve"> is similar to </w:t>
+      </w:r>
+      <w:r>
+        <w:rPr>
+          <w:b/>
+          <w:bCs/>
+        </w:rPr>
+        <w:t>let</w:t>
+      </w:r>
+      <w:r>
+        <w:t xml:space="preserve"> in JavaScript.  Both of these declare a variable with an optional initial value.  But using </w:t>
+      </w:r>
+      <w:proofErr w:type="spellStart"/>
+      <w:r>
+        <w:rPr>
+          <w:b/>
+          <w:bCs/>
+        </w:rPr>
+        <w:t>var</w:t>
+      </w:r>
+      <w:proofErr w:type="spellEnd"/>
+      <w:r>
+        <w:t xml:space="preserve"> is no longer good practice.  The </w:t>
+      </w:r>
+      <w:proofErr w:type="spellStart"/>
+      <w:r>
+        <w:t>Pluralsight</w:t>
+      </w:r>
+      <w:proofErr w:type="spellEnd"/>
+      <w:r>
+        <w:t xml:space="preserve"> instructor showed one example, where using </w:t>
+      </w:r>
+      <w:r>
+        <w:rPr>
+          <w:b/>
+          <w:bCs/>
+        </w:rPr>
+        <w:t>let</w:t>
+      </w:r>
+      <w:r>
+        <w:t xml:space="preserve"> made it easier to find an error.</w:t>
       </w:r>
     </w:p>
     <w:p>
@@ -3313,6 +4021,7 @@
     </w:p>
     <w:p>
       <w:r>
+        <w:lastRenderedPageBreak/>
         <w:t>A string literal is enclosed in quotation marks (“</w:t>
       </w:r>
       <w:proofErr w:type="gramStart"/>
@@ -3455,7 +4164,6 @@
       </w:pPr>
       <w:proofErr w:type="gramStart"/>
       <w:r>
-        <w:lastRenderedPageBreak/>
         <w:t>let</w:t>
       </w:r>
       <w:proofErr w:type="gramEnd"/>
@@ -3951,6 +4659,7 @@
     </w:p>
     <w:p>
       <w:r>
+        <w:lastRenderedPageBreak/>
         <w:tab/>
         <w:t>(</w:t>
       </w:r>
@@ -4141,7 +4850,6 @@
         <w:rPr>
           <w:b/>
         </w:rPr>
-        <w:lastRenderedPageBreak/>
         <w:t>a</w:t>
       </w:r>
       <w:r>
@@ -4662,6 +5370,7 @@
     </w:p>
     <w:p>
       <w:r>
+        <w:lastRenderedPageBreak/>
         <w:t xml:space="preserve">If you omit the ‘+’, the truncation is still performed, but the result is a string, instead of a number.  ‘+’ does </w:t>
       </w:r>
       <w:r>
@@ -4804,7 +5513,6 @@
         <w:spacing w:after="0" w:line="240" w:lineRule="auto"/>
       </w:pPr>
       <w:r>
-        <w:lastRenderedPageBreak/>
         <w:tab/>
       </w:r>
       <w:proofErr w:type="gramStart"/>
@@ -5297,6 +6005,7 @@
     </w:p>
     <w:p>
       <w:r>
+        <w:lastRenderedPageBreak/>
         <w:t>FUNCTIONS</w:t>
       </w:r>
     </w:p>
@@ -5494,7 +6203,6 @@
         <w:spacing w:after="0" w:line="240" w:lineRule="auto"/>
       </w:pPr>
       <w:r>
-        <w:lastRenderedPageBreak/>
         <w:tab/>
         <w:t>}</w:t>
       </w:r>
@@ -5705,8 +6413,8 @@
       </w:r>
     </w:p>
     <w:p>
-      <w:bookmarkStart w:id="16" w:name="_Apply_JavaScript_to"/>
-      <w:bookmarkEnd w:id="16"/>
+      <w:bookmarkStart w:id="22" w:name="_Apply_JavaScript_to"/>
+      <w:bookmarkEnd w:id="22"/>
     </w:p>
     <w:p>
       <w:r>
@@ -5725,8 +6433,8 @@
       <w:pPr>
         <w:pStyle w:val="Heading2"/>
       </w:pPr>
-      <w:bookmarkStart w:id="17" w:name="_Apply_JavaScript_to_1"/>
-      <w:bookmarkEnd w:id="17"/>
+      <w:bookmarkStart w:id="23" w:name="_Apply_JavaScript_to_1"/>
+      <w:bookmarkEnd w:id="23"/>
       <w:r>
         <w:t>Apply JavaScript to a Web Page</w:t>
       </w:r>
@@ -5792,6 +6500,7 @@
         <w:rPr>
           <w:rFonts w:ascii="Calibri" w:hAnsi="Calibri"/>
         </w:rPr>
+        <w:lastRenderedPageBreak/>
         <w:t>. . .</w:t>
       </w:r>
     </w:p>
@@ -6022,7 +6731,6 @@
         <w:rPr>
           <w:rFonts w:ascii="Calibri" w:hAnsi="Calibri"/>
         </w:rPr>
-        <w:lastRenderedPageBreak/>
         <w:t>classList</w:t>
       </w:r>
       <w:proofErr w:type="spellEnd"/>
@@ -6466,8 +7174,8 @@
       <w:pPr>
         <w:pStyle w:val="Heading2"/>
       </w:pPr>
-      <w:bookmarkStart w:id="18" w:name="_Standard_Built-in_Objects"/>
-      <w:bookmarkEnd w:id="18"/>
+      <w:bookmarkStart w:id="24" w:name="_Standard_Built-in_Objects"/>
+      <w:bookmarkEnd w:id="24"/>
       <w:r>
         <w:t>Standard Built-in Objects</w:t>
       </w:r>
@@ -6678,6 +7386,7 @@
     </w:p>
     <w:p>
       <w:r>
+        <w:lastRenderedPageBreak/>
         <w:t xml:space="preserve">Click on </w:t>
       </w:r>
       <w:r>
@@ -6762,8 +7471,8 @@
       <w:pPr>
         <w:pStyle w:val="Heading2"/>
       </w:pPr>
-      <w:bookmarkStart w:id="19" w:name="_Less_Disciplined_JavaScript"/>
-      <w:bookmarkEnd w:id="19"/>
+      <w:bookmarkStart w:id="25" w:name="_Less_Disciplined_JavaScript"/>
+      <w:bookmarkEnd w:id="25"/>
       <w:r>
         <w:t>Less Disciplined JavaScript</w:t>
       </w:r>
@@ -6799,7 +7508,6 @@
     </w:p>
     <w:p>
       <w:r>
-        <w:lastRenderedPageBreak/>
         <w:t>Place the literal at the top of a script module (</w:t>
       </w:r>
       <w:r>

</xml_diff>

<commit_message>
Describe the clips (except "Introduction" and "Summary") in the section "Functions" of "JavaScript_GettingStarted".
</commit_message>
<xml_diff>
--- a/JavaScript_GettingStarted/JavaScript_GettingStarted.docx
+++ b/JavaScript_GettingStarted/JavaScript_GettingStarted.docx
@@ -7,9 +7,7 @@
         <w:pStyle w:val="Heading1"/>
       </w:pPr>
       <w:bookmarkStart w:id="0" w:name="_New_Tools"/>
-      <w:bookmarkStart w:id="1" w:name="_GoBack"/>
       <w:bookmarkEnd w:id="0"/>
-      <w:bookmarkEnd w:id="1"/>
       <w:proofErr w:type="spellStart"/>
       <w:r>
         <w:t>JavaScript_GettingStarted</w:t>
@@ -40,7 +38,7 @@
             <w:tcW w:w="4788" w:type="dxa"/>
           </w:tcPr>
           <w:p>
-            <w:hyperlink w:anchor="_New_Tools" w:history="1">
+            <w:hyperlink w:anchor="_New_Tools_1" w:history="1">
               <w:r>
                 <w:rPr>
                   <w:rStyle w:val="Hyperlink"/>
@@ -596,19 +594,7 @@
                 <w:rPr>
                   <w:rStyle w:val="Hyperlink"/>
                 </w:rPr>
-                <w:t>Block Scope Usi</w:t>
-              </w:r>
-              <w:r>
-                <w:rPr>
-                  <w:rStyle w:val="Hyperlink"/>
-                </w:rPr>
-                <w:t>n</w:t>
-              </w:r>
-              <w:r>
-                <w:rPr>
-                  <w:rStyle w:val="Hyperlink"/>
-                </w:rPr>
-                <w:t>g let</w:t>
+                <w:t>Block Scope Using let</w:t>
               </w:r>
             </w:hyperlink>
           </w:p>
@@ -623,19 +609,7 @@
                 <w:rPr>
                   <w:rStyle w:val="Hyperlink"/>
                 </w:rPr>
-                <w:t xml:space="preserve">Looping </w:t>
-              </w:r>
-              <w:r>
-                <w:rPr>
-                  <w:rStyle w:val="Hyperlink"/>
-                </w:rPr>
-                <w:t>w</w:t>
-              </w:r>
-              <w:r>
-                <w:rPr>
-                  <w:rStyle w:val="Hyperlink"/>
-                </w:rPr>
-                <w:t>ith for()</w:t>
+                <w:t>Looping with for()</w:t>
               </w:r>
             </w:hyperlink>
           </w:p>
@@ -652,19 +626,7 @@
                 <w:rPr>
                   <w:rStyle w:val="Hyperlink"/>
                 </w:rPr>
-                <w:t>Looping</w:t>
-              </w:r>
-              <w:r>
-                <w:rPr>
-                  <w:rStyle w:val="Hyperlink"/>
-                </w:rPr>
-                <w:t xml:space="preserve"> </w:t>
-              </w:r>
-              <w:r>
-                <w:rPr>
-                  <w:rStyle w:val="Hyperlink"/>
-                </w:rPr>
-                <w:t>with while()</w:t>
+                <w:t>Looping with while()</w:t>
               </w:r>
             </w:hyperlink>
           </w:p>
@@ -679,29 +641,162 @@
                 <w:rPr>
                   <w:rStyle w:val="Hyperlink"/>
                 </w:rPr>
-                <w:t>Loop</w:t>
-              </w:r>
-              <w:r>
-                <w:rPr>
-                  <w:rStyle w:val="Hyperlink"/>
-                </w:rPr>
-                <w:t>i</w:t>
-              </w:r>
-              <w:r>
-                <w:rPr>
-                  <w:rStyle w:val="Hyperlink"/>
-                </w:rPr>
-                <w:t>ng with do … while()</w:t>
+                <w:t>Looping with do … while()</w:t>
               </w:r>
             </w:hyperlink>
           </w:p>
         </w:tc>
       </w:tr>
+      <w:tr>
+        <w:tc>
+          <w:tcPr>
+            <w:tcW w:w="4788" w:type="dxa"/>
+          </w:tcPr>
+          <w:p>
+            <w:hyperlink w:anchor="_Function_Basics" w:history="1">
+              <w:r>
+                <w:rPr>
+                  <w:rStyle w:val="Hyperlink"/>
+                </w:rPr>
+                <w:t>Function Basics</w:t>
+              </w:r>
+            </w:hyperlink>
+          </w:p>
+        </w:tc>
+        <w:tc>
+          <w:tcPr>
+            <w:tcW w:w="4788" w:type="dxa"/>
+          </w:tcPr>
+          <w:p>
+            <w:hyperlink w:anchor="_Function_Expressions" w:history="1">
+              <w:r>
+                <w:rPr>
+                  <w:rStyle w:val="Hyperlink"/>
+                </w:rPr>
+                <w:t>Function Expressions</w:t>
+              </w:r>
+            </w:hyperlink>
+          </w:p>
+        </w:tc>
+      </w:tr>
+      <w:tr>
+        <w:tc>
+          <w:tcPr>
+            <w:tcW w:w="4788" w:type="dxa"/>
+          </w:tcPr>
+          <w:p>
+            <w:hyperlink w:anchor="_Function_Within_Object" w:history="1">
+              <w:r>
+                <w:rPr>
+                  <w:rStyle w:val="Hyperlink"/>
+                </w:rPr>
+                <w:t>Function Within Object</w:t>
+              </w:r>
+            </w:hyperlink>
+            <w:r>
+              <w:t xml:space="preserve"> (note by Stephen Cole, not </w:t>
+            </w:r>
+            <w:proofErr w:type="spellStart"/>
+            <w:r>
+              <w:t>Pluralsight</w:t>
+            </w:r>
+            <w:proofErr w:type="spellEnd"/>
+            <w:r>
+              <w:t>)</w:t>
+            </w:r>
+          </w:p>
+        </w:tc>
+        <w:tc>
+          <w:tcPr>
+            <w:tcW w:w="4788" w:type="dxa"/>
+          </w:tcPr>
+          <w:p>
+            <w:hyperlink w:anchor="_Passing_Information_to" w:history="1">
+              <w:r>
+                <w:rPr>
+                  <w:rStyle w:val="Hyperlink"/>
+                </w:rPr>
+                <w:t>Passing Information to Functions</w:t>
+              </w:r>
+            </w:hyperlink>
+          </w:p>
+        </w:tc>
+      </w:tr>
+      <w:tr>
+        <w:tc>
+          <w:tcPr>
+            <w:tcW w:w="4788" w:type="dxa"/>
+          </w:tcPr>
+          <w:p>
+            <w:hyperlink w:anchor="_Passing_Information_to_1" w:history="1">
+              <w:r>
+                <w:rPr>
+                  <w:rStyle w:val="Hyperlink"/>
+                </w:rPr>
+                <w:t>Passing Information to Functions by Reference or by Value</w:t>
+              </w:r>
+            </w:hyperlink>
+            <w:r>
+              <w:t xml:space="preserve"> (note by Stephen Cole, not </w:t>
+            </w:r>
+            <w:proofErr w:type="spellStart"/>
+            <w:r>
+              <w:t>Pluralsight</w:t>
+            </w:r>
+            <w:proofErr w:type="spellEnd"/>
+            <w:r>
+              <w:t>)</w:t>
+            </w:r>
+            <w:bookmarkStart w:id="1" w:name="_GoBack"/>
+            <w:bookmarkEnd w:id="1"/>
+          </w:p>
+        </w:tc>
+        <w:tc>
+          <w:tcPr>
+            <w:tcW w:w="4788" w:type="dxa"/>
+          </w:tcPr>
+          <w:p>
+            <w:hyperlink w:anchor="_Function_Scope" w:history="1">
+              <w:r>
+                <w:rPr>
+                  <w:rStyle w:val="Hyperlink"/>
+                </w:rPr>
+                <w:t>Function Scope</w:t>
+              </w:r>
+            </w:hyperlink>
+          </w:p>
+        </w:tc>
+      </w:tr>
+      <w:tr>
+        <w:tc>
+          <w:tcPr>
+            <w:tcW w:w="4788" w:type="dxa"/>
+          </w:tcPr>
+          <w:p>
+            <w:hyperlink w:anchor="_Using_Functions_to" w:history="1">
+              <w:r>
+                <w:rPr>
+                  <w:rStyle w:val="Hyperlink"/>
+                </w:rPr>
+                <w:t>Using Functions to Modify Web Pages</w:t>
+              </w:r>
+            </w:hyperlink>
+          </w:p>
+        </w:tc>
+        <w:tc>
+          <w:tcPr>
+            <w:tcW w:w="4788" w:type="dxa"/>
+          </w:tcPr>
+          <w:p/>
+        </w:tc>
+      </w:tr>
     </w:tbl>
     <w:p>
       <w:pPr>
         <w:pStyle w:val="Heading2"/>
       </w:pPr>
+      <w:bookmarkStart w:id="2" w:name="_New_Tools_1"/>
+      <w:bookmarkEnd w:id="2"/>
       <w:r>
         <w:t>New Tools</w:t>
       </w:r>
@@ -827,8 +922,8 @@
       <w:r>
         <w:t xml:space="preserve">  </w:t>
       </w:r>
-      <w:bookmarkStart w:id="2" w:name="_First_Project"/>
-      <w:bookmarkEnd w:id="2"/>
+      <w:bookmarkStart w:id="3" w:name="_First_Project"/>
+      <w:bookmarkEnd w:id="3"/>
       <w:r>
         <w:t xml:space="preserve">To download this type “code.VisualStudio.com” as a browser URL </w:t>
       </w:r>
@@ -837,8 +932,8 @@
       <w:pPr>
         <w:pStyle w:val="Heading2"/>
       </w:pPr>
-      <w:bookmarkStart w:id="3" w:name="_Introductory_Project"/>
-      <w:bookmarkEnd w:id="3"/>
+      <w:bookmarkStart w:id="4" w:name="_Introductory_Project"/>
+      <w:bookmarkEnd w:id="4"/>
       <w:r>
         <w:t>Introductory</w:t>
       </w:r>
@@ -903,27 +998,20 @@
         <w:t>--</w:t>
       </w:r>
       <w:r>
-        <w:t xml:space="preserve"> under the starting folder of the </w:t>
-      </w:r>
-      <w:proofErr w:type="gramStart"/>
-      <w:r>
-        <w:t>command</w:t>
-      </w:r>
-      <w:proofErr w:type="gramEnd"/>
-      <w:r>
-        <w:t xml:space="preserve"> prompt – in my case this is</w:t>
-      </w:r>
-    </w:p>
-    <w:p>
-      <w:pPr>
-        <w:rPr>
-          <w:b/>
-        </w:rPr>
-      </w:pPr>
-      <w:r>
-        <w:rPr>
-          <w:b/>
-        </w:rPr>
+        <w:t xml:space="preserve"> under the starting folder of the command prompt – in my case this is</w:t>
+      </w:r>
+    </w:p>
+    <w:p>
+      <w:pPr>
+        <w:rPr>
+          <w:b/>
+        </w:rPr>
+      </w:pPr>
+      <w:r>
+        <w:rPr>
+          <w:b/>
+        </w:rPr>
+        <w:lastRenderedPageBreak/>
         <w:t>C:\users\sncole</w:t>
       </w:r>
       <w:r>
@@ -1025,11 +1113,7 @@
         <w:t xml:space="preserve">.  </w:t>
       </w:r>
       <w:r>
-        <w:t xml:space="preserve">Next I </w:t>
-      </w:r>
-      <w:r>
-        <w:lastRenderedPageBreak/>
-        <w:t xml:space="preserve">shut down the welcome page by clicking the ‘x’ next to </w:t>
+        <w:t xml:space="preserve">Next I shut down the welcome page by clicking the ‘x’ next to </w:t>
       </w:r>
       <w:r>
         <w:rPr>
@@ -1567,6 +1651,7 @@
         <w:rPr>
           <w:b/>
         </w:rPr>
+        <w:lastRenderedPageBreak/>
         <w:tab/>
       </w:r>
       <w:proofErr w:type="spellStart"/>
@@ -1607,7 +1692,6 @@
     </w:p>
     <w:p>
       <w:r>
-        <w:lastRenderedPageBreak/>
         <w:t>To make development easy to use, it is useful to have the Visual Studio Editor displayed side-by-side with the Browser (which is now displaying “Hello World!”.  Resize both windows – Visual Studio Code and the Browser, and move them so that they share the screen (</w:t>
       </w:r>
       <w:proofErr w:type="spellStart"/>
@@ -1636,8 +1720,8 @@
       <w:pPr>
         <w:pStyle w:val="Heading2"/>
       </w:pPr>
-      <w:bookmarkStart w:id="4" w:name="_Sample_Website"/>
-      <w:bookmarkEnd w:id="4"/>
+      <w:bookmarkStart w:id="5" w:name="_Sample_Website"/>
+      <w:bookmarkEnd w:id="5"/>
       <w:r>
         <w:t>Sample Website</w:t>
       </w:r>
@@ -1974,10 +2058,10 @@
           <w:bCs/>
         </w:rPr>
       </w:pPr>
-      <w:bookmarkStart w:id="5" w:name="_Add_JavaScript_to"/>
-      <w:bookmarkStart w:id="6" w:name="_Add_JavaScript_to_1"/>
-      <w:bookmarkEnd w:id="5"/>
+      <w:bookmarkStart w:id="6" w:name="_Add_JavaScript_to"/>
+      <w:bookmarkStart w:id="7" w:name="_Add_JavaScript_to_1"/>
       <w:bookmarkEnd w:id="6"/>
+      <w:bookmarkEnd w:id="7"/>
       <w:r>
         <w:t>Resize both windows – Visual Studio Code and the Browser, and move them so that they share the screen (</w:t>
       </w:r>
@@ -1992,6 +2076,7 @@
     </w:p>
     <w:p>
       <w:r>
+        <w:lastRenderedPageBreak/>
         <w:t>In subsequent sections we will be adding JavaScript to the code in index.html, and we’ll observe the effect by looking at particular portions of what is displayed by the Browser.  Also, we may want to look at console output.</w:t>
       </w:r>
     </w:p>
@@ -2007,7 +2092,6 @@
         </w:rPr>
       </w:pPr>
       <w:r>
-        <w:lastRenderedPageBreak/>
         <w:t xml:space="preserve">Right click in the browser, and click </w:t>
       </w:r>
       <w:r>
@@ -2067,8 +2151,8 @@
       <w:pPr>
         <w:pStyle w:val="Heading2"/>
       </w:pPr>
-      <w:bookmarkStart w:id="7" w:name="_Adding_JavaScript_Code"/>
-      <w:bookmarkEnd w:id="7"/>
+      <w:bookmarkStart w:id="8" w:name="_Adding_JavaScript_Code"/>
+      <w:bookmarkEnd w:id="8"/>
       <w:r>
         <w:t>Adding JavaScript Code to a Web Page</w:t>
       </w:r>
@@ -2376,9 +2460,10 @@
       <w:pPr>
         <w:pStyle w:val="Heading2"/>
       </w:pPr>
-      <w:bookmarkStart w:id="8" w:name="_Working_with_JavaScript"/>
-      <w:bookmarkEnd w:id="8"/>
-      <w:r>
+      <w:bookmarkStart w:id="9" w:name="_Working_with_JavaScript"/>
+      <w:bookmarkEnd w:id="9"/>
+      <w:r>
+        <w:lastRenderedPageBreak/>
         <w:t>Working with JavaScript Files</w:t>
       </w:r>
     </w:p>
@@ -2408,7 +2493,6 @@
         <w:ind w:firstLine="720"/>
       </w:pPr>
       <w:r>
-        <w:lastRenderedPageBreak/>
         <w:t>&lt;</w:t>
       </w:r>
       <w:proofErr w:type="gramStart"/>
@@ -2868,9 +2952,10 @@
       <w:pPr>
         <w:pStyle w:val="Heading2"/>
       </w:pPr>
-      <w:bookmarkStart w:id="9" w:name="_Formatting_Code"/>
-      <w:bookmarkEnd w:id="9"/>
-      <w:r>
+      <w:bookmarkStart w:id="10" w:name="_Formatting_Code"/>
+      <w:bookmarkEnd w:id="10"/>
+      <w:r>
+        <w:lastRenderedPageBreak/>
         <w:t>Formatting Code</w:t>
       </w:r>
     </w:p>
@@ -2891,10 +2976,9 @@
       <w:pPr>
         <w:pStyle w:val="Heading2"/>
       </w:pPr>
-      <w:bookmarkStart w:id="10" w:name="_Detecting_and_Fixing"/>
-      <w:bookmarkEnd w:id="10"/>
-      <w:r>
-        <w:lastRenderedPageBreak/>
+      <w:bookmarkStart w:id="11" w:name="_Detecting_and_Fixing"/>
+      <w:bookmarkEnd w:id="11"/>
+      <w:r>
         <w:t>Detecting and Fixing Errors</w:t>
       </w:r>
     </w:p>
@@ -3255,8 +3339,8 @@
       <w:pPr>
         <w:pStyle w:val="Heading2"/>
       </w:pPr>
-      <w:bookmarkStart w:id="11" w:name="_Case_Sensitivity"/>
-      <w:bookmarkEnd w:id="11"/>
+      <w:bookmarkStart w:id="12" w:name="_Case_Sensitivity"/>
+      <w:bookmarkEnd w:id="12"/>
       <w:r>
         <w:t>Case Sensitivity</w:t>
       </w:r>
@@ -3289,10 +3373,10 @@
       <w:pPr>
         <w:pStyle w:val="Heading2"/>
       </w:pPr>
-      <w:bookmarkStart w:id="12" w:name="_JavaScript_Language"/>
-      <w:bookmarkStart w:id="13" w:name="_Commenting_Code"/>
-      <w:bookmarkEnd w:id="12"/>
+      <w:bookmarkStart w:id="13" w:name="_JavaScript_Language"/>
+      <w:bookmarkStart w:id="14" w:name="_Commenting_Code"/>
       <w:bookmarkEnd w:id="13"/>
+      <w:bookmarkEnd w:id="14"/>
       <w:r>
         <w:t>Commenting Code</w:t>
       </w:r>
@@ -3378,9 +3462,10 @@
       <w:pPr>
         <w:pStyle w:val="Heading2"/>
       </w:pPr>
-      <w:bookmarkStart w:id="14" w:name="_What_Is_a"/>
-      <w:bookmarkEnd w:id="14"/>
-      <w:r>
+      <w:bookmarkStart w:id="15" w:name="_What_Is_a"/>
+      <w:bookmarkEnd w:id="15"/>
+      <w:r>
+        <w:lastRenderedPageBreak/>
         <w:t>What Is a Variable?</w:t>
       </w:r>
     </w:p>
@@ -3389,11 +3474,7 @@
         <w:spacing w:after="0"/>
       </w:pPr>
       <w:r>
-        <w:t xml:space="preserve">A variable is a repository for data – a small amount of data that is stored in the computer’s memory.  In JavaScript (like other computer languages) variables have names.  For example “total” could be the name of word in memory containing the bottom line of an invoice; the value stored in that memory </w:t>
-      </w:r>
-      <w:r>
-        <w:lastRenderedPageBreak/>
-        <w:t>could be 149.99, which is understood to be a dollar amount.  A description of a product could be stored in a string variable, whose value is “Hiking Boots”, and this variable’s name would be “product”.  A 3</w:t>
+        <w:t>A variable is a repository for data – a small amount of data that is stored in the computer’s memory.  In JavaScript (like other computer languages) variables have names.  For example “total” could be the name of word in memory containing the bottom line of an invoice; the value stored in that memory could be 149.99, which is understood to be a dollar amount.  A description of a product could be stored in a string variable, whose value is “Hiking Boots”, and this variable’s name would be “product”.  A 3</w:t>
       </w:r>
       <w:r>
         <w:rPr>
@@ -3409,8 +3490,8 @@
       <w:pPr>
         <w:pStyle w:val="Heading2"/>
       </w:pPr>
-      <w:bookmarkStart w:id="15" w:name="_Declaring_Variables"/>
-      <w:bookmarkEnd w:id="15"/>
+      <w:bookmarkStart w:id="16" w:name="_Declaring_Variables"/>
+      <w:bookmarkEnd w:id="16"/>
       <w:r>
         <w:t>Declaring Variables</w:t>
       </w:r>
@@ -3611,8 +3692,8 @@
       <w:pPr>
         <w:pStyle w:val="Heading2"/>
       </w:pPr>
-      <w:bookmarkStart w:id="16" w:name="_Using_let_to"/>
-      <w:bookmarkEnd w:id="16"/>
+      <w:bookmarkStart w:id="17" w:name="_Using_let_to"/>
+      <w:bookmarkEnd w:id="17"/>
       <w:r>
         <w:t>Using let to Declare Variables</w:t>
       </w:r>
@@ -3809,8 +3890,8 @@
       <w:pPr>
         <w:pStyle w:val="Heading2"/>
       </w:pPr>
-      <w:bookmarkStart w:id="17" w:name="_Naming_Variables"/>
-      <w:bookmarkEnd w:id="17"/>
+      <w:bookmarkStart w:id="18" w:name="_Naming_Variables"/>
+      <w:bookmarkEnd w:id="18"/>
       <w:r>
         <w:t>Naming Variables</w:t>
       </w:r>
@@ -3861,8 +3942,8 @@
       <w:pPr>
         <w:pStyle w:val="Heading2"/>
       </w:pPr>
-      <w:bookmarkStart w:id="18" w:name="_Common_Errors_Using"/>
-      <w:bookmarkEnd w:id="18"/>
+      <w:bookmarkStart w:id="19" w:name="_Common_Errors_Using"/>
+      <w:bookmarkEnd w:id="19"/>
       <w:r>
         <w:lastRenderedPageBreak/>
         <w:t>Common Errors Using Variables</w:t>
@@ -3956,8 +4037,8 @@
       <w:pPr>
         <w:pStyle w:val="Heading2"/>
       </w:pPr>
-      <w:bookmarkStart w:id="19" w:name="_Changing_Variable_Values"/>
-      <w:bookmarkEnd w:id="19"/>
+      <w:bookmarkStart w:id="20" w:name="_Changing_Variable_Values"/>
+      <w:bookmarkEnd w:id="20"/>
       <w:r>
         <w:t>Changing Variable Values</w:t>
       </w:r>
@@ -4032,8 +4113,8 @@
       <w:pPr>
         <w:pStyle w:val="Heading2"/>
       </w:pPr>
-      <w:bookmarkStart w:id="20" w:name="_Constants"/>
-      <w:bookmarkEnd w:id="20"/>
+      <w:bookmarkStart w:id="21" w:name="_Constants"/>
+      <w:bookmarkEnd w:id="21"/>
       <w:r>
         <w:t>Constants</w:t>
       </w:r>
@@ -4106,8 +4187,8 @@
       <w:pPr>
         <w:pStyle w:val="Heading2"/>
       </w:pPr>
-      <w:bookmarkStart w:id="21" w:name="_The_var_Keyword"/>
-      <w:bookmarkEnd w:id="21"/>
+      <w:bookmarkStart w:id="22" w:name="_The_var_Keyword"/>
+      <w:bookmarkEnd w:id="22"/>
       <w:r>
         <w:t xml:space="preserve">The </w:t>
       </w:r>
@@ -4181,8 +4262,8 @@
         <w:pStyle w:val="Heading2"/>
         <w:spacing w:before="0"/>
       </w:pPr>
-      <w:bookmarkStart w:id="22" w:name="_Numbers"/>
-      <w:bookmarkEnd w:id="22"/>
+      <w:bookmarkStart w:id="23" w:name="_Numbers"/>
+      <w:bookmarkEnd w:id="23"/>
       <w:r>
         <w:t>Numbers</w:t>
       </w:r>
@@ -4424,8 +4505,8 @@
       <w:pPr>
         <w:pStyle w:val="Heading2"/>
       </w:pPr>
-      <w:bookmarkStart w:id="23" w:name="_Operator_Precedence"/>
-      <w:bookmarkEnd w:id="23"/>
+      <w:bookmarkStart w:id="24" w:name="_Operator_Precedence"/>
+      <w:bookmarkEnd w:id="24"/>
       <w:r>
         <w:t>Operator Precedence</w:t>
       </w:r>
@@ -4482,8 +4563,8 @@
       <w:pPr>
         <w:pStyle w:val="Heading2"/>
       </w:pPr>
-      <w:bookmarkStart w:id="24" w:name="_Number_Precision"/>
-      <w:bookmarkEnd w:id="24"/>
+      <w:bookmarkStart w:id="25" w:name="_Number_Precision"/>
+      <w:bookmarkEnd w:id="25"/>
       <w:r>
         <w:t>Number Precision</w:t>
       </w:r>
@@ -4500,8 +4581,8 @@
       <w:pPr>
         <w:pStyle w:val="Heading2"/>
       </w:pPr>
-      <w:bookmarkStart w:id="25" w:name="_Negative_Numbers"/>
-      <w:bookmarkEnd w:id="25"/>
+      <w:bookmarkStart w:id="26" w:name="_Negative_Numbers"/>
+      <w:bookmarkEnd w:id="26"/>
       <w:r>
         <w:t>Negative Numbers</w:t>
       </w:r>
@@ -4531,8 +4612,8 @@
       <w:pPr>
         <w:pStyle w:val="Heading2"/>
       </w:pPr>
-      <w:bookmarkStart w:id="26" w:name="_Strings"/>
-      <w:bookmarkEnd w:id="26"/>
+      <w:bookmarkStart w:id="27" w:name="_Strings"/>
+      <w:bookmarkEnd w:id="27"/>
       <w:r>
         <w:t>Strings</w:t>
       </w:r>
@@ -4672,8 +4753,8 @@
       <w:pPr>
         <w:pStyle w:val="Heading2"/>
       </w:pPr>
-      <w:bookmarkStart w:id="27" w:name="_Manipulating_Strings"/>
-      <w:bookmarkEnd w:id="27"/>
+      <w:bookmarkStart w:id="28" w:name="_Manipulating_Strings"/>
+      <w:bookmarkEnd w:id="28"/>
       <w:r>
         <w:t>Manipulating Strings</w:t>
       </w:r>
@@ -4865,8 +4946,8 @@
       <w:pPr>
         <w:pStyle w:val="Heading2"/>
       </w:pPr>
-      <w:bookmarkStart w:id="28" w:name="_Converting_Strings_and"/>
-      <w:bookmarkEnd w:id="28"/>
+      <w:bookmarkStart w:id="29" w:name="_Converting_Strings_and"/>
+      <w:bookmarkEnd w:id="29"/>
       <w:r>
         <w:t>Converting Strings and Numbers</w:t>
       </w:r>
@@ -5095,8 +5176,8 @@
       <w:pPr>
         <w:pStyle w:val="Heading2"/>
       </w:pPr>
-      <w:bookmarkStart w:id="29" w:name="_Boolean_Variables"/>
-      <w:bookmarkEnd w:id="29"/>
+      <w:bookmarkStart w:id="30" w:name="_Boolean_Variables"/>
+      <w:bookmarkEnd w:id="30"/>
       <w:r>
         <w:t>Boolean Variables</w:t>
       </w:r>
@@ -5181,8 +5262,8 @@
       <w:pPr>
         <w:pStyle w:val="Heading2"/>
       </w:pPr>
-      <w:bookmarkStart w:id="30" w:name="_null_and_undefined"/>
-      <w:bookmarkEnd w:id="30"/>
+      <w:bookmarkStart w:id="31" w:name="_null_and_undefined"/>
+      <w:bookmarkEnd w:id="31"/>
       <w:proofErr w:type="gramStart"/>
       <w:r>
         <w:t>null</w:t>
@@ -5214,11 +5295,10 @@
       <w:r>
         <w:t xml:space="preserve">Earlier in this course (see </w:t>
       </w:r>
-      <w:hyperlink w:anchor="_Common_Errors_Using">
+      <w:hyperlink w:anchor="_Common_Errors_Using" w:history="1">
         <w:r>
           <w:rPr>
             <w:rStyle w:val="Hyperlink"/>
-            <w:color w:val="auto"/>
           </w:rPr>
           <w:t>Common Errors Using Variables</w:t>
         </w:r>
@@ -5378,8 +5458,8 @@
       <w:pPr>
         <w:pStyle w:val="Heading2"/>
       </w:pPr>
-      <w:bookmarkStart w:id="31" w:name="_Objects_and_Symbols"/>
-      <w:bookmarkEnd w:id="31"/>
+      <w:bookmarkStart w:id="32" w:name="_Objects_and_Symbols"/>
+      <w:bookmarkEnd w:id="32"/>
       <w:r>
         <w:t>Objects and Symbols</w:t>
       </w:r>
@@ -5674,8 +5754,8 @@
       <w:pPr>
         <w:pStyle w:val="Heading2"/>
       </w:pPr>
-      <w:bookmarkStart w:id="32" w:name="_Conditionals_Using_if()"/>
-      <w:bookmarkEnd w:id="32"/>
+      <w:bookmarkStart w:id="33" w:name="_Conditionals_Using_if()"/>
+      <w:bookmarkEnd w:id="33"/>
       <w:r>
         <w:t xml:space="preserve">Conditionals Using </w:t>
       </w:r>
@@ -5774,8 +5854,8 @@
       <w:pPr>
         <w:pStyle w:val="Heading2"/>
       </w:pPr>
-      <w:bookmarkStart w:id="33" w:name="_Truthy_and_Falsy"/>
-      <w:bookmarkEnd w:id="33"/>
+      <w:bookmarkStart w:id="34" w:name="_Truthy_and_Falsy"/>
+      <w:bookmarkEnd w:id="34"/>
       <w:proofErr w:type="spellStart"/>
       <w:r>
         <w:t>Truthy</w:t>
@@ -5924,8 +6004,8 @@
       <w:pPr>
         <w:pStyle w:val="Heading2"/>
       </w:pPr>
-      <w:bookmarkStart w:id="34" w:name="_if_…_else"/>
-      <w:bookmarkEnd w:id="34"/>
+      <w:bookmarkStart w:id="35" w:name="_if_…_else"/>
+      <w:bookmarkEnd w:id="35"/>
       <w:proofErr w:type="gramStart"/>
       <w:r>
         <w:t>if</w:t>
@@ -6126,8 +6206,8 @@
       <w:pPr>
         <w:pStyle w:val="Heading2"/>
       </w:pPr>
-      <w:bookmarkStart w:id="35" w:name="_Comparing_===_and"/>
-      <w:bookmarkEnd w:id="35"/>
+      <w:bookmarkStart w:id="36" w:name="_Comparing_===_and"/>
+      <w:bookmarkEnd w:id="36"/>
       <w:r>
         <w:t>Comparing === and ==</w:t>
       </w:r>
@@ -6157,8 +6237,8 @@
       <w:pPr>
         <w:pStyle w:val="Heading2"/>
       </w:pPr>
-      <w:bookmarkStart w:id="36" w:name="_The_Ternary_Operator"/>
-      <w:bookmarkEnd w:id="36"/>
+      <w:bookmarkStart w:id="37" w:name="_The_Ternary_Operator"/>
+      <w:bookmarkEnd w:id="37"/>
       <w:r>
         <w:t>The Ternary Operator</w:t>
       </w:r>
@@ -6219,8 +6299,8 @@
       <w:pPr>
         <w:pStyle w:val="Heading2"/>
       </w:pPr>
-      <w:bookmarkStart w:id="37" w:name="_Block_Scope_Using"/>
-      <w:bookmarkEnd w:id="37"/>
+      <w:bookmarkStart w:id="38" w:name="_Block_Scope_Using"/>
+      <w:bookmarkEnd w:id="38"/>
       <w:r>
         <w:t>Block Scope Using let</w:t>
       </w:r>
@@ -6375,8 +6455,8 @@
       <w:pPr>
         <w:pStyle w:val="Heading2"/>
       </w:pPr>
-      <w:bookmarkStart w:id="38" w:name="_Looping_with_for()"/>
-      <w:bookmarkEnd w:id="38"/>
+      <w:bookmarkStart w:id="39" w:name="_Looping_with_for()"/>
+      <w:bookmarkEnd w:id="39"/>
       <w:r>
         <w:t xml:space="preserve">Looping with </w:t>
       </w:r>
@@ -6724,8 +6804,8 @@
       <w:pPr>
         <w:pStyle w:val="Heading2"/>
       </w:pPr>
-      <w:bookmarkStart w:id="39" w:name="_Looping_with_while()"/>
-      <w:bookmarkEnd w:id="39"/>
+      <w:bookmarkStart w:id="40" w:name="_Looping_with_while()"/>
+      <w:bookmarkEnd w:id="40"/>
       <w:r>
         <w:t xml:space="preserve">Looping with </w:t>
       </w:r>
@@ -6872,8 +6952,8 @@
       <w:pPr>
         <w:pStyle w:val="Heading2"/>
       </w:pPr>
-      <w:bookmarkStart w:id="40" w:name="_Looping_with_do"/>
-      <w:bookmarkEnd w:id="40"/>
+      <w:bookmarkStart w:id="41" w:name="_Looping_with_do"/>
+      <w:bookmarkEnd w:id="41"/>
       <w:r>
         <w:t xml:space="preserve">Looping with do … </w:t>
       </w:r>
@@ -7024,11 +7104,19 @@
       </w:r>
     </w:p>
     <w:p>
-      <w:r>
-        <w:t>FUNCTIONS</w:t>
-      </w:r>
-    </w:p>
-    <w:p>
+      <w:pPr>
+        <w:pStyle w:val="Heading2"/>
+      </w:pPr>
+      <w:bookmarkStart w:id="42" w:name="_Function_Basics"/>
+      <w:bookmarkEnd w:id="42"/>
+      <w:r>
+        <w:t>Function Basics</w:t>
+      </w:r>
+    </w:p>
+    <w:p>
+      <w:pPr>
+        <w:spacing w:after="0"/>
+      </w:pPr>
       <w:r>
         <w:t xml:space="preserve">The syntax of a </w:t>
       </w:r>
@@ -7125,8 +7213,20 @@
         <w:t>}</w:t>
       </w:r>
     </w:p>
-    <w:p/>
-    <w:p>
+    <w:p>
+      <w:pPr>
+        <w:pStyle w:val="Heading2"/>
+      </w:pPr>
+      <w:bookmarkStart w:id="43" w:name="_Function_Expressions"/>
+      <w:bookmarkEnd w:id="43"/>
+      <w:r>
+        <w:t>Function Expressions</w:t>
+      </w:r>
+    </w:p>
+    <w:p>
+      <w:pPr>
+        <w:spacing w:after="0"/>
+      </w:pPr>
       <w:r>
         <w:t>An alternative syntax is</w:t>
       </w:r>
@@ -7226,7 +7326,6 @@
         <w:t>}</w:t>
       </w:r>
     </w:p>
-    <w:p/>
     <w:p>
       <w:r>
         <w:t xml:space="preserve">You invoke the function using </w:t>
@@ -7277,6 +7376,24 @@
       </w:r>
     </w:p>
     <w:p>
+      <w:pPr>
+        <w:pStyle w:val="Heading2"/>
+      </w:pPr>
+      <w:bookmarkStart w:id="44" w:name="_Function_Within_Object"/>
+      <w:bookmarkEnd w:id="44"/>
+      <w:r>
+        <w:t xml:space="preserve">Function </w:t>
+      </w:r>
+      <w:proofErr w:type="gramStart"/>
+      <w:r>
+        <w:t>Within</w:t>
+      </w:r>
+      <w:proofErr w:type="gramEnd"/>
+      <w:r>
+        <w:t xml:space="preserve"> Object</w:t>
+      </w:r>
+    </w:p>
+    <w:p>
       <w:r>
         <w:t xml:space="preserve">A function can be declared within an object.  Expanding the </w:t>
       </w:r>
@@ -7287,12 +7404,27 @@
         <w:t>person</w:t>
       </w:r>
       <w:r>
-        <w:t xml:space="preserve"> object (introduced above), we could have</w:t>
+        <w:t xml:space="preserve"> object (introduced above</w:t>
+      </w:r>
+      <w:r>
+        <w:t xml:space="preserve"> in </w:t>
+      </w:r>
+      <w:hyperlink w:anchor="_Objects_and_Symbols" w:history="1">
+        <w:r>
+          <w:rPr>
+            <w:rStyle w:val="Hyperlink"/>
+          </w:rPr>
+          <w:t>Objects and Symbols</w:t>
+        </w:r>
+      </w:hyperlink>
+      <w:r>
+        <w:t>), we could have</w:t>
       </w:r>
     </w:p>
     <w:p>
       <w:pPr>
         <w:spacing w:after="0" w:line="240" w:lineRule="auto"/>
+        <w:ind w:left="720"/>
       </w:pPr>
       <w:proofErr w:type="gramStart"/>
       <w:r>
@@ -7306,6 +7438,7 @@
     <w:p>
       <w:pPr>
         <w:spacing w:after="0" w:line="240" w:lineRule="auto"/>
+        <w:ind w:left="720"/>
       </w:pPr>
       <w:r>
         <w:tab/>
@@ -7324,6 +7457,7 @@
     <w:p>
       <w:pPr>
         <w:spacing w:after="0" w:line="240" w:lineRule="auto"/>
+        <w:ind w:left="720"/>
       </w:pPr>
       <w:r>
         <w:tab/>
@@ -7336,15 +7470,13 @@
       <w:proofErr w:type="spellEnd"/>
       <w:proofErr w:type="gramEnd"/>
       <w:r>
-        <w:t>:  ‘Adams’</w:t>
-      </w:r>
-      <w:r>
-        <w:t>,</w:t>
+        <w:t>:  ‘Adams’,</w:t>
       </w:r>
     </w:p>
     <w:p>
       <w:pPr>
         <w:spacing w:after="0" w:line="240" w:lineRule="auto"/>
+        <w:ind w:left="720"/>
       </w:pPr>
       <w:r>
         <w:tab/>
@@ -7363,6 +7495,7 @@
     <w:p>
       <w:pPr>
         <w:spacing w:after="0" w:line="240" w:lineRule="auto"/>
+        <w:ind w:left="720"/>
       </w:pPr>
       <w:r>
         <w:tab/>
@@ -7384,11 +7517,11 @@
         <w:t>“name is “ +</w:t>
       </w:r>
       <w:r>
-        <w:t>this.</w:t>
-      </w:r>
-      <w:r>
         <w:t xml:space="preserve"> </w:t>
       </w:r>
+      <w:r>
+        <w:t xml:space="preserve">this. </w:t>
+      </w:r>
       <w:proofErr w:type="spellStart"/>
       <w:proofErr w:type="gramStart"/>
       <w:r>
@@ -7401,22 +7534,17 @@
       </w:r>
       <w:proofErr w:type="spellStart"/>
       <w:r>
-        <w:t>this.</w:t>
-      </w:r>
-      <w:r>
-        <w:t>lastName</w:t>
-      </w:r>
-      <w:proofErr w:type="spellEnd"/>
-      <w:r>
-        <w:t>)</w:t>
-      </w:r>
-      <w:r>
-        <w:t>;</w:t>
+        <w:t>this.lastName</w:t>
+      </w:r>
+      <w:proofErr w:type="spellEnd"/>
+      <w:r>
+        <w:t>);</w:t>
       </w:r>
     </w:p>
     <w:p>
       <w:pPr>
         <w:spacing w:after="0" w:line="240" w:lineRule="auto"/>
+        <w:ind w:left="720"/>
       </w:pPr>
       <w:r>
         <w:tab/>
@@ -7426,18 +7554,113 @@
     <w:p>
       <w:pPr>
         <w:spacing w:after="0" w:line="240" w:lineRule="auto"/>
+        <w:ind w:left="720"/>
       </w:pPr>
       <w:r>
         <w:t>};</w:t>
       </w:r>
     </w:p>
     <w:p>
-      <w:bookmarkStart w:id="41" w:name="_Apply_JavaScript_to"/>
-      <w:bookmarkEnd w:id="41"/>
-    </w:p>
-    <w:p>
-      <w:r>
-        <w:t xml:space="preserve">When you pass a scalar (e.g. an ordinary variable) as an argument to a function, and when the function changes the value of that variable, this has no effect on that scalar (i.e. passing by value).  But when you pass an object as an argument to a function, and when the function changes the value of one of the object’s properties, this is – indeed – a change that affects the object (i.e.  </w:t>
+      <w:pPr>
+        <w:pStyle w:val="Heading2"/>
+      </w:pPr>
+      <w:bookmarkStart w:id="45" w:name="_Passing_Information_to"/>
+      <w:bookmarkEnd w:id="45"/>
+      <w:r>
+        <w:t>Passing Information to Functions</w:t>
+      </w:r>
+    </w:p>
+    <w:p>
+      <w:r>
+        <w:t xml:space="preserve">In </w:t>
+      </w:r>
+      <w:hyperlink w:anchor="_Function_Basics" w:history="1">
+        <w:r>
+          <w:rPr>
+            <w:rStyle w:val="Hyperlink"/>
+          </w:rPr>
+          <w:t>Function Basics</w:t>
+        </w:r>
+      </w:hyperlink>
+      <w:r>
+        <w:t xml:space="preserve"> and </w:t>
+      </w:r>
+      <w:hyperlink w:anchor="_Function_Expressions" w:history="1">
+        <w:r>
+          <w:rPr>
+            <w:rStyle w:val="Hyperlink"/>
+          </w:rPr>
+          <w:t>Function Expressions</w:t>
+        </w:r>
+      </w:hyperlink>
+      <w:r>
+        <w:t xml:space="preserve"> we indicated that one could include </w:t>
+      </w:r>
+      <w:proofErr w:type="spellStart"/>
+      <w:r>
+        <w:rPr>
+          <w:i/>
+          <w:iCs/>
+        </w:rPr>
+        <w:t>optional_arguments</w:t>
+      </w:r>
+      <w:proofErr w:type="spellEnd"/>
+      <w:r>
+        <w:t xml:space="preserve"> within the parentheses </w:t>
+      </w:r>
+      <w:r>
+        <w:t xml:space="preserve">- </w:t>
+      </w:r>
+      <w:r>
+        <w:t xml:space="preserve">immediately after the function’s name.  </w:t>
+      </w:r>
+      <w:proofErr w:type="spellStart"/>
+      <w:proofErr w:type="gramStart"/>
+      <w:r>
+        <w:rPr>
+          <w:i/>
+          <w:iCs/>
+        </w:rPr>
+        <w:t>optional_arguments</w:t>
+      </w:r>
+      <w:proofErr w:type="spellEnd"/>
+      <w:proofErr w:type="gramEnd"/>
+      <w:r>
+        <w:t xml:space="preserve"> consists of a series of names, separated by commas.  Each of these names is a place-holder for the information that the function uses.  Sometimes these names are called parameters.  In JavaScript the types of parameters</w:t>
+      </w:r>
+      <w:r>
+        <w:t xml:space="preserve"> (number, string, </w:t>
+      </w:r>
+      <w:proofErr w:type="gramStart"/>
+      <w:r>
+        <w:t>Boolean, …)</w:t>
+      </w:r>
+      <w:proofErr w:type="gramEnd"/>
+      <w:r>
+        <w:t xml:space="preserve"> are not specified in function declarations.</w:t>
+      </w:r>
+      <w:bookmarkStart w:id="46" w:name="_Apply_JavaScript_to"/>
+      <w:bookmarkEnd w:id="46"/>
+    </w:p>
+    <w:p>
+      <w:pPr>
+        <w:pStyle w:val="Heading2"/>
+      </w:pPr>
+      <w:bookmarkStart w:id="47" w:name="_Passing_Information_to_1"/>
+      <w:bookmarkEnd w:id="47"/>
+      <w:r>
+        <w:t>Passing Information to Functions by Reference or by Value</w:t>
+      </w:r>
+    </w:p>
+    <w:p>
+      <w:r>
+        <w:t xml:space="preserve">When you pass a scalar (e.g. an ordinary variable) as an argument to a function, and when the function changes the value of that variable, this has no effect on that scalar (i.e. passing by value).  But when you pass an object </w:t>
+      </w:r>
+      <w:r>
+        <w:t xml:space="preserve">(including an array) </w:t>
+      </w:r>
+      <w:r>
+        <w:t xml:space="preserve">as an argument to a function, and when the function changes the value of one of the object’s properties, this is – indeed – a change that affects the object (i.e.  </w:t>
       </w:r>
       <w:proofErr w:type="gramStart"/>
       <w:r>
@@ -7449,11 +7672,471 @@
       </w:r>
     </w:p>
     <w:p>
-      <w:bookmarkStart w:id="42" w:name="_Apply_JavaScript_to_1"/>
-      <w:bookmarkEnd w:id="42"/>
-      <w:r>
-        <w:t>ARRAYS</w:t>
-      </w:r>
+      <w:pPr>
+        <w:pStyle w:val="Heading2"/>
+      </w:pPr>
+      <w:bookmarkStart w:id="48" w:name="_Apply_JavaScript_to_1"/>
+      <w:bookmarkStart w:id="49" w:name="_Function_Scope"/>
+      <w:bookmarkEnd w:id="48"/>
+      <w:bookmarkEnd w:id="49"/>
+      <w:r>
+        <w:lastRenderedPageBreak/>
+        <w:t>Function Scope</w:t>
+      </w:r>
+    </w:p>
+    <w:p>
+      <w:r>
+        <w:t>The scope of variables (and constants) declared within the body of the function is limited to that body.</w:t>
+      </w:r>
+    </w:p>
+    <w:p>
+      <w:pPr>
+        <w:pStyle w:val="Heading2"/>
+      </w:pPr>
+      <w:bookmarkStart w:id="50" w:name="_Using_Functions_to"/>
+      <w:bookmarkEnd w:id="50"/>
+      <w:r>
+        <w:t>Using Functions to Modify Web Pages</w:t>
+      </w:r>
+    </w:p>
+    <w:p>
+      <w:pPr>
+        <w:spacing w:after="0"/>
+      </w:pPr>
+      <w:r>
+        <w:t xml:space="preserve">Objects on a web page have a protocol called the “Document Object Model” – or more briefly DOM.  </w:t>
+      </w:r>
+      <w:proofErr w:type="gramStart"/>
+      <w:r>
+        <w:rPr>
+          <w:b/>
+          <w:bCs/>
+        </w:rPr>
+        <w:t>document</w:t>
+      </w:r>
+      <w:proofErr w:type="gramEnd"/>
+      <w:r>
+        <w:t xml:space="preserve"> is an object that refers to the entire web page.  The word </w:t>
+      </w:r>
+      <w:r>
+        <w:rPr>
+          <w:b/>
+          <w:bCs/>
+        </w:rPr>
+        <w:t>element</w:t>
+      </w:r>
+      <w:r>
+        <w:t xml:space="preserve"> in DOM terminology is a string of HTML code, e.g. </w:t>
+      </w:r>
+    </w:p>
+    <w:p>
+      <w:pPr>
+        <w:ind w:left="720"/>
+      </w:pPr>
+      <w:r>
+        <w:t>&lt;h1 class=”col-sm-12”&gt;GET A GRIP&lt;/h1&gt;</w:t>
+      </w:r>
+    </w:p>
+    <w:p>
+      <w:pPr>
+        <w:spacing w:after="0"/>
+      </w:pPr>
+      <w:r>
+        <w:t xml:space="preserve">A way that JavaScript is frequently used is to change the text of some </w:t>
+      </w:r>
+      <w:r>
+        <w:rPr>
+          <w:b/>
+        </w:rPr>
+        <w:t>element</w:t>
+      </w:r>
+      <w:r>
+        <w:t xml:space="preserve">.  You can refer to the element’s </w:t>
+      </w:r>
+      <w:r>
+        <w:rPr>
+          <w:b/>
+        </w:rPr>
+        <w:t>identifier</w:t>
+      </w:r>
+      <w:r>
+        <w:t xml:space="preserve"> or to its </w:t>
+      </w:r>
+      <w:r>
+        <w:rPr>
+          <w:b/>
+          <w:bCs/>
+        </w:rPr>
+        <w:t>class</w:t>
+      </w:r>
+      <w:r>
+        <w:t xml:space="preserve">.  Recall that we changed the above </w:t>
+      </w:r>
+      <w:r>
+        <w:rPr>
+          <w:b/>
+          <w:bCs/>
+        </w:rPr>
+        <w:t>element</w:t>
+      </w:r>
+      <w:r>
+        <w:t xml:space="preserve"> (in </w:t>
+      </w:r>
+      <w:hyperlink w:anchor="_Working_with_JavaScript">
+        <w:r>
+          <w:rPr>
+            <w:rStyle w:val="Hyperlink"/>
+          </w:rPr>
+          <w:t>Working with JavaScript Files</w:t>
+        </w:r>
+      </w:hyperlink>
+      <w:r>
+        <w:t>) by inserting</w:t>
+      </w:r>
+    </w:p>
+    <w:p>
+      <w:pPr>
+        <w:spacing w:after="0"/>
+        <w:ind w:left="720"/>
+      </w:pPr>
+      <w:proofErr w:type="gramStart"/>
+      <w:r>
+        <w:t>id</w:t>
+      </w:r>
+      <w:proofErr w:type="gramEnd"/>
+      <w:r>
+        <w:t xml:space="preserve"> = “message”</w:t>
+      </w:r>
+    </w:p>
+    <w:p>
+      <w:pPr>
+        <w:spacing w:after="0"/>
+      </w:pPr>
+      <w:proofErr w:type="gramStart"/>
+      <w:r>
+        <w:t>Immediately after “&lt;h1”.</w:t>
+      </w:r>
+      <w:proofErr w:type="gramEnd"/>
+      <w:r>
+        <w:t xml:space="preserve">  This made “message” the </w:t>
+      </w:r>
+      <w:r>
+        <w:rPr>
+          <w:b/>
+          <w:bCs/>
+        </w:rPr>
+        <w:t>identifier</w:t>
+      </w:r>
+      <w:r>
+        <w:t xml:space="preserve"> of this &lt;h1&gt; element.  Therefore, the phrase</w:t>
+      </w:r>
+    </w:p>
+    <w:p>
+      <w:pPr>
+        <w:spacing w:after="0"/>
+        <w:ind w:left="720"/>
+      </w:pPr>
+      <w:proofErr w:type="spellStart"/>
+      <w:proofErr w:type="gramStart"/>
+      <w:r>
+        <w:t>document.getElementById</w:t>
+      </w:r>
+      <w:proofErr w:type="spellEnd"/>
+      <w:r>
+        <w:t>(</w:t>
+      </w:r>
+      <w:proofErr w:type="gramEnd"/>
+      <w:r>
+        <w:t>'message')</w:t>
+      </w:r>
+    </w:p>
+    <w:p>
+      <w:r>
+        <w:t>(</w:t>
+      </w:r>
+      <w:proofErr w:type="gramStart"/>
+      <w:r>
+        <w:t>in</w:t>
+      </w:r>
+      <w:proofErr w:type="gramEnd"/>
+      <w:r>
+        <w:t xml:space="preserve"> </w:t>
+      </w:r>
+      <w:proofErr w:type="spellStart"/>
+      <w:r>
+        <w:t>showMessage</w:t>
+      </w:r>
+      <w:proofErr w:type="spellEnd"/>
+      <w:r>
+        <w:t>() in utils.js) gives us a reference to this &lt;h1&gt; element, and we used that reference to change the &lt;h1&gt; text.</w:t>
+      </w:r>
+    </w:p>
+    <w:p>
+      <w:pPr>
+        <w:spacing w:after="0"/>
+        <w:rPr>
+          <w:rFonts w:ascii="Calibri" w:hAnsi="Calibri"/>
+        </w:rPr>
+      </w:pPr>
+      <w:r>
+        <w:rPr>
+          <w:rFonts w:ascii="Calibri" w:hAnsi="Calibri"/>
+        </w:rPr>
+        <w:t>As a 2</w:t>
+      </w:r>
+      <w:r>
+        <w:rPr>
+          <w:rFonts w:ascii="Calibri" w:hAnsi="Calibri"/>
+          <w:vertAlign w:val="superscript"/>
+        </w:rPr>
+        <w:t>nd</w:t>
+      </w:r>
+      <w:r>
+        <w:rPr>
+          <w:rFonts w:ascii="Calibri" w:hAnsi="Calibri"/>
+        </w:rPr>
+        <w:t xml:space="preserve"> example, the element immediately following the &lt;h1&gt; element is</w:t>
+      </w:r>
+    </w:p>
+    <w:p>
+      <w:pPr>
+        <w:shd w:val="clear" w:color="auto" w:fill="FFFFFF" w:themeFill="background1"/>
+        <w:spacing w:after="0" w:line="285" w:lineRule="atLeast"/>
+        <w:ind w:left="720"/>
+        <w:rPr>
+          <w:rFonts w:ascii="Calibri" w:eastAsia="Times New Roman" w:hAnsi="Calibri" w:cs="Consolas"/>
+        </w:rPr>
+      </w:pPr>
+      <w:r>
+        <w:rPr>
+          <w:rFonts w:ascii="Calibri" w:eastAsia="Times New Roman" w:hAnsi="Calibri" w:cs="Consolas"/>
+        </w:rPr>
+        <w:t xml:space="preserve">&lt;h2&gt;20% OFF&lt;/h2&gt; </w:t>
+      </w:r>
+    </w:p>
+    <w:p>
+      <w:pPr>
+        <w:shd w:val="clear" w:color="auto" w:fill="FFFFFF" w:themeFill="background1"/>
+        <w:spacing w:after="0" w:line="285" w:lineRule="atLeast"/>
+      </w:pPr>
+      <w:r>
+        <w:rPr>
+          <w:rFonts w:ascii="Calibri" w:eastAsia="Times New Roman" w:hAnsi="Calibri" w:cs="Consolas"/>
+        </w:rPr>
+        <w:t xml:space="preserve">We can similarly insert an </w:t>
+      </w:r>
+      <w:r>
+        <w:rPr>
+          <w:b/>
+          <w:bCs/>
+        </w:rPr>
+        <w:t>identifier</w:t>
+      </w:r>
+      <w:r>
+        <w:t xml:space="preserve"> for this </w:t>
+      </w:r>
+      <w:r>
+        <w:rPr>
+          <w:b/>
+          <w:bCs/>
+        </w:rPr>
+        <w:t>element</w:t>
+      </w:r>
+      <w:r>
+        <w:t>.</w:t>
+      </w:r>
+    </w:p>
+    <w:p>
+      <w:pPr>
+        <w:shd w:val="clear" w:color="auto" w:fill="FFFFFF" w:themeFill="background1"/>
+        <w:spacing w:after="0" w:line="285" w:lineRule="atLeast"/>
+        <w:ind w:left="720"/>
+        <w:rPr>
+          <w:rFonts w:ascii="Calibri" w:eastAsia="Times New Roman" w:hAnsi="Calibri" w:cs="Consolas"/>
+        </w:rPr>
+      </w:pPr>
+      <w:r>
+        <w:rPr>
+          <w:rFonts w:ascii="Calibri" w:eastAsia="Times New Roman" w:hAnsi="Calibri" w:cs="Consolas"/>
+        </w:rPr>
+        <w:t xml:space="preserve">&lt;h2 </w:t>
+      </w:r>
+      <w:r>
+        <w:rPr>
+          <w:rFonts w:ascii="Calibri" w:hAnsi="Calibri"/>
+        </w:rPr>
+        <w:t>id="</w:t>
+      </w:r>
+      <w:proofErr w:type="spellStart"/>
+      <w:r>
+        <w:rPr>
+          <w:rFonts w:ascii="Calibri" w:hAnsi="Calibri"/>
+        </w:rPr>
+        <w:t>percent_off</w:t>
+      </w:r>
+      <w:proofErr w:type="spellEnd"/>
+      <w:r>
+        <w:rPr>
+          <w:rFonts w:ascii="Calibri" w:hAnsi="Calibri"/>
+        </w:rPr>
+        <w:t>"</w:t>
+      </w:r>
+      <w:r>
+        <w:rPr>
+          <w:rFonts w:ascii="Calibri" w:eastAsia="Times New Roman" w:hAnsi="Calibri" w:cs="Consolas"/>
+        </w:rPr>
+        <w:t>&gt;20% OFF&lt;/h2&gt;</w:t>
+      </w:r>
+    </w:p>
+    <w:p>
+      <w:pPr>
+        <w:spacing w:after="0"/>
+        <w:rPr>
+          <w:rFonts w:ascii="Calibri" w:hAnsi="Calibri"/>
+        </w:rPr>
+      </w:pPr>
+      <w:r>
+        <w:rPr>
+          <w:rFonts w:ascii="Calibri" w:hAnsi="Calibri"/>
+        </w:rPr>
+        <w:t xml:space="preserve">Now to change the text of this </w:t>
+      </w:r>
+      <w:r>
+        <w:rPr>
+          <w:rFonts w:ascii="Calibri" w:hAnsi="Calibri"/>
+          <w:b/>
+          <w:bCs/>
+        </w:rPr>
+        <w:t>element</w:t>
+      </w:r>
+      <w:r>
+        <w:rPr>
+          <w:rFonts w:ascii="Calibri" w:hAnsi="Calibri"/>
+        </w:rPr>
+        <w:t xml:space="preserve"> we supply a 2</w:t>
+      </w:r>
+      <w:r>
+        <w:rPr>
+          <w:rFonts w:ascii="Calibri" w:hAnsi="Calibri"/>
+          <w:vertAlign w:val="superscript"/>
+        </w:rPr>
+        <w:t>nd</w:t>
+      </w:r>
+      <w:r>
+        <w:rPr>
+          <w:rFonts w:ascii="Calibri" w:hAnsi="Calibri"/>
+        </w:rPr>
+        <w:t xml:space="preserve"> function in utils.js. </w:t>
+      </w:r>
+    </w:p>
+    <w:p>
+      <w:pPr>
+        <w:spacing w:after="0"/>
+        <w:ind w:left="720"/>
+      </w:pPr>
+      <w:proofErr w:type="gramStart"/>
+      <w:r>
+        <w:t>function</w:t>
+      </w:r>
+      <w:proofErr w:type="gramEnd"/>
+      <w:r>
+        <w:t xml:space="preserve"> </w:t>
+      </w:r>
+      <w:proofErr w:type="spellStart"/>
+      <w:r>
+        <w:t>changePercentOff</w:t>
+      </w:r>
+      <w:proofErr w:type="spellEnd"/>
+      <w:r>
+        <w:t xml:space="preserve"> ( percentage ) {</w:t>
+      </w:r>
+    </w:p>
+    <w:p>
+      <w:pPr>
+        <w:spacing w:after="0"/>
+        <w:ind w:left="1440"/>
+      </w:pPr>
+      <w:proofErr w:type="spellStart"/>
+      <w:r>
+        <w:t>Document</w:t>
+      </w:r>
+      <w:r>
+        <w:t>.getElementById</w:t>
+      </w:r>
+      <w:proofErr w:type="spellEnd"/>
+      <w:r>
+        <w:t xml:space="preserve"> </w:t>
+      </w:r>
+      <w:proofErr w:type="gramStart"/>
+      <w:r>
+        <w:t>( 'percent</w:t>
+      </w:r>
+      <w:proofErr w:type="gramEnd"/>
+      <w:r>
+        <w:t xml:space="preserve">-off' </w:t>
+      </w:r>
+      <w:r>
+        <w:t>).</w:t>
+      </w:r>
+      <w:proofErr w:type="spellStart"/>
+      <w:r>
+        <w:t>textContent</w:t>
+      </w:r>
+      <w:proofErr w:type="spellEnd"/>
+      <w:r>
+        <w:t xml:space="preserve"> = </w:t>
+      </w:r>
+      <w:r>
+        <w:t>percentage + "% OFF";</w:t>
+      </w:r>
+    </w:p>
+    <w:p>
+      <w:pPr>
+        <w:spacing w:after="0"/>
+        <w:ind w:left="720"/>
+      </w:pPr>
+      <w:r>
+        <w:t>}</w:t>
+      </w:r>
+    </w:p>
+    <w:p>
+      <w:pPr>
+        <w:spacing w:after="0"/>
+      </w:pPr>
+      <w:r>
+        <w:t>Test the above code by putting</w:t>
+      </w:r>
+    </w:p>
+    <w:p>
+      <w:pPr>
+        <w:spacing w:after="0"/>
+        <w:ind w:left="720"/>
+      </w:pPr>
+      <w:proofErr w:type="spellStart"/>
+      <w:proofErr w:type="gramStart"/>
+      <w:r>
+        <w:t>changePercentOff</w:t>
+      </w:r>
+      <w:proofErr w:type="spellEnd"/>
+      <w:r>
+        <w:t>(</w:t>
+      </w:r>
+      <w:proofErr w:type="gramEnd"/>
+      <w:r>
+        <w:t>30);</w:t>
+      </w:r>
+    </w:p>
+    <w:p>
+      <w:proofErr w:type="gramStart"/>
+      <w:r>
+        <w:t>Into home.js.</w:t>
+      </w:r>
+      <w:proofErr w:type="gramEnd"/>
+    </w:p>
+    <w:p>
+      <w:pPr>
+        <w:shd w:val="clear" w:color="auto" w:fill="FFFFFF" w:themeFill="background1"/>
+      </w:pPr>
     </w:p>
     <w:p>
       <w:r>
@@ -7532,7 +8215,6 @@
     </w:p>
     <w:p>
       <w:r>
-        <w:lastRenderedPageBreak/>
         <w:t>A constant array is similar, with “</w:t>
       </w:r>
       <w:proofErr w:type="spellStart"/>
@@ -7589,6 +8271,7 @@
     </w:p>
     <w:p>
       <w:r>
+        <w:lastRenderedPageBreak/>
         <w:tab/>
       </w:r>
       <w:proofErr w:type="spellStart"/>
@@ -8135,72 +8818,120 @@
       <w:pPr>
         <w:pStyle w:val="Heading2"/>
       </w:pPr>
-      <w:r>
-        <w:t>Apply JavaScript to a Web Page</w:t>
-      </w:r>
-    </w:p>
-    <w:p>
-      <w:r>
-        <w:t xml:space="preserve">Objects on a web page have a protocol called the “Document Object Model” – or more briefly DOM.  </w:t>
-      </w:r>
-      <w:proofErr w:type="gramStart"/>
-      <w:r>
-        <w:rPr>
-          <w:b/>
-        </w:rPr>
-        <w:t>d</w:t>
-      </w:r>
-      <w:r>
-        <w:rPr>
-          <w:b/>
-        </w:rPr>
-        <w:t>ocument</w:t>
-      </w:r>
-      <w:proofErr w:type="gramEnd"/>
-      <w:r>
-        <w:t xml:space="preserve"> is an object that refers to the entire web page.  The word </w:t>
-      </w:r>
-      <w:r>
-        <w:rPr>
-          <w:b/>
-        </w:rPr>
-        <w:t>Element</w:t>
-      </w:r>
-      <w:r>
-        <w:t xml:space="preserve"> in DOM terminology is a string of HTML code, e.g. </w:t>
-      </w:r>
-    </w:p>
-    <w:p>
-      <w:pPr>
-        <w:ind w:left="720"/>
-      </w:pPr>
-      <w:r>
-        <w:t>&lt;h1 class=”col-sm-12”&gt;GET A GRIP&lt;/h1&gt;</w:t>
-      </w:r>
-    </w:p>
-    <w:p>
-      <w:r>
-        <w:t xml:space="preserve">A way that JavaScript is frequently used is to change the text of some element.  You can refer to the </w:t>
-      </w:r>
-      <w:r>
-        <w:t>elemen</w:t>
-      </w:r>
-      <w:r>
-        <w:t>t’s identifier or its class.  For example, the web page might contain</w:t>
-      </w:r>
-    </w:p>
-    <w:p>
-      <w:pPr>
-        <w:spacing w:after="0"/>
-        <w:rPr>
-          <w:rFonts w:ascii="Calibri" w:hAnsi="Calibri"/>
-        </w:rPr>
-      </w:pPr>
-      <w:r>
-        <w:rPr>
-          <w:rFonts w:ascii="Calibri" w:hAnsi="Calibri"/>
-        </w:rPr>
+      <w:bookmarkStart w:id="51" w:name="_Standard_Built-in_Objects"/>
+      <w:bookmarkEnd w:id="51"/>
+      <w:r>
+        <w:t>Standard Built-in Objects</w:t>
+      </w:r>
+    </w:p>
+    <w:p>
+      <w:r>
+        <w:t xml:space="preserve">Use the keywords </w:t>
+      </w:r>
+      <w:r>
+        <w:rPr>
+          <w:b/>
+        </w:rPr>
+        <w:t>“</w:t>
+      </w:r>
+      <w:proofErr w:type="spellStart"/>
+      <w:r>
+        <w:rPr>
+          <w:b/>
+        </w:rPr>
+        <w:t>mdn</w:t>
+      </w:r>
+      <w:proofErr w:type="spellEnd"/>
+      <w:r>
+        <w:rPr>
+          <w:b/>
+        </w:rPr>
+        <w:t xml:space="preserve"> </w:t>
+      </w:r>
+      <w:r>
+        <w:rPr>
+          <w:b/>
+        </w:rPr>
+        <w:t>built-in objects</w:t>
+      </w:r>
+      <w:r>
+        <w:rPr>
+          <w:b/>
+        </w:rPr>
+        <w:t>”</w:t>
+      </w:r>
+      <w:r>
+        <w:t xml:space="preserve"> with Google to find an article that discusses objects that are automatically available.  For example </w:t>
+      </w:r>
+      <w:r>
+        <w:rPr>
+          <w:b/>
+        </w:rPr>
+        <w:t>Array</w:t>
+      </w:r>
+      <w:r>
+        <w:t xml:space="preserve">, </w:t>
+      </w:r>
+      <w:r>
+        <w:rPr>
+          <w:b/>
+        </w:rPr>
+        <w:t>Date</w:t>
+      </w:r>
+      <w:r>
+        <w:t>,</w:t>
+      </w:r>
+      <w:r>
+        <w:t xml:space="preserve"> </w:t>
+      </w:r>
+      <w:r>
+        <w:rPr>
+          <w:b/>
+        </w:rPr>
+        <w:t>Math</w:t>
+      </w:r>
+      <w:r>
+        <w:t>,</w:t>
+      </w:r>
+      <w:r>
+        <w:t xml:space="preserve"> </w:t>
+      </w:r>
+      <w:proofErr w:type="gramStart"/>
+      <w:r>
+        <w:rPr>
+          <w:b/>
+        </w:rPr>
+        <w:t>String</w:t>
+      </w:r>
+      <w:r>
+        <w:t>,</w:t>
+      </w:r>
+      <w:r>
+        <w:t xml:space="preserve"> </w:t>
+      </w:r>
+      <w:r>
         <w:t>. . .</w:t>
+      </w:r>
+      <w:proofErr w:type="gramEnd"/>
+      <w:r>
+        <w:t xml:space="preserve"> </w:t>
+      </w:r>
+    </w:p>
+    <w:p>
+      <w:r>
+        <w:t xml:space="preserve">Click on </w:t>
+      </w:r>
+      <w:r>
+        <w:rPr>
+          <w:b/>
+        </w:rPr>
+        <w:t>Date</w:t>
+      </w:r>
+      <w:r>
+        <w:t xml:space="preserve"> in the left –hand column for suggested methods that one could invoke to get information about the date.</w:t>
+      </w:r>
+      <w:r>
+        <w:t xml:space="preserve">  These methods apply not only to the date object (which contains current date/time), but also to date objects that one might obtain from a database.</w:t>
       </w:r>
     </w:p>
     <w:p>
@@ -8211,37 +8942,40 @@
           <w:rFonts w:ascii="Calibri" w:eastAsia="Times New Roman" w:hAnsi="Calibri" w:cs="Consolas"/>
         </w:rPr>
       </w:pPr>
+      <w:proofErr w:type="gramStart"/>
       <w:r>
         <w:rPr>
           <w:rFonts w:ascii="Calibri" w:eastAsia="Times New Roman" w:hAnsi="Calibri" w:cs="Consolas"/>
         </w:rPr>
-        <w:t xml:space="preserve">&lt;h2 </w:t>
-      </w:r>
-      <w:r>
-        <w:rPr>
-          <w:rFonts w:ascii="Calibri" w:hAnsi="Calibri"/>
-        </w:rPr>
-        <w:t>id="</w:t>
-      </w:r>
-      <w:proofErr w:type="spellStart"/>
-      <w:r>
-        <w:rPr>
-          <w:rFonts w:ascii="Calibri" w:hAnsi="Calibri"/>
-        </w:rPr>
-        <w:t>percent_off</w:t>
-      </w:r>
-      <w:proofErr w:type="spellEnd"/>
-      <w:r>
-        <w:rPr>
-          <w:rFonts w:ascii="Calibri" w:hAnsi="Calibri"/>
-        </w:rPr>
-        <w:t>"</w:t>
-      </w:r>
+        <w:t>let</w:t>
+      </w:r>
+      <w:proofErr w:type="gramEnd"/>
       <w:r>
         <w:rPr>
           <w:rFonts w:ascii="Calibri" w:eastAsia="Times New Roman" w:hAnsi="Calibri" w:cs="Consolas"/>
         </w:rPr>
-        <w:t>&gt;20% OFF&lt;/h2&gt;</w:t>
+        <w:t> </w:t>
+      </w:r>
+      <w:proofErr w:type="spellStart"/>
+      <w:r>
+        <w:rPr>
+          <w:rFonts w:ascii="Calibri" w:eastAsia="Times New Roman" w:hAnsi="Calibri" w:cs="Consolas"/>
+        </w:rPr>
+        <w:t>myDate</w:t>
+      </w:r>
+      <w:proofErr w:type="spellEnd"/>
+      <w:r>
+        <w:rPr>
+          <w:rFonts w:ascii="Calibri" w:eastAsia="Times New Roman" w:hAnsi="Calibri" w:cs="Consolas"/>
+        </w:rPr>
+        <w:t> = new Date("4/8/2020 11:35");</w:t>
+      </w:r>
+      <w:r>
+        <w:rPr>
+          <w:rFonts w:ascii="Calibri" w:eastAsia="Times New Roman" w:hAnsi="Calibri" w:cs="Consolas"/>
+        </w:rPr>
+        <w:tab/>
+        <w:t>// or you could define it with year, month, day, etc.</w:t>
       </w:r>
     </w:p>
     <w:p>
@@ -8252,928 +8986,138 @@
           <w:rFonts w:ascii="Calibri" w:eastAsia="Times New Roman" w:hAnsi="Calibri" w:cs="Consolas"/>
         </w:rPr>
       </w:pPr>
+      <w:proofErr w:type="spellStart"/>
+      <w:proofErr w:type="gramStart"/>
       <w:r>
         <w:rPr>
           <w:rFonts w:ascii="Calibri" w:eastAsia="Times New Roman" w:hAnsi="Calibri" w:cs="Consolas"/>
         </w:rPr>
-        <w:lastRenderedPageBreak/>
-        <w:t>. . .</w:t>
-      </w:r>
-    </w:p>
-    <w:p/>
-    <w:p>
-      <w:pPr>
-        <w:rPr>
-          <w:rFonts w:ascii="Calibri" w:hAnsi="Calibri"/>
-        </w:rPr>
-      </w:pPr>
-      <w:r>
-        <w:t xml:space="preserve">(We recently added </w:t>
-      </w:r>
-      <w:r>
-        <w:rPr>
-          <w:rFonts w:ascii="Calibri" w:hAnsi="Calibri"/>
-          <w:b/>
-        </w:rPr>
-        <w:t>id="</w:t>
-      </w:r>
-      <w:proofErr w:type="spellStart"/>
-      <w:r>
-        <w:rPr>
-          <w:rFonts w:ascii="Calibri" w:hAnsi="Calibri"/>
-          <w:b/>
-        </w:rPr>
-        <w:t>percent_off</w:t>
-      </w:r>
-      <w:proofErr w:type="spellEnd"/>
-      <w:r>
-        <w:rPr>
-          <w:rFonts w:ascii="Calibri" w:hAnsi="Calibri"/>
-          <w:b/>
-        </w:rPr>
-        <w:t>"</w:t>
-      </w:r>
-      <w:r>
-        <w:rPr>
-          <w:rFonts w:ascii="Calibri" w:hAnsi="Calibri"/>
-        </w:rPr>
-        <w:t>, so that it would be possible to refer to this &lt;h2&gt; element in JavaScript.)  We change the text with the statement</w:t>
-      </w:r>
-    </w:p>
-    <w:p>
-      <w:pPr>
-        <w:ind w:left="720"/>
-        <w:rPr>
-          <w:rFonts w:ascii="Calibri" w:hAnsi="Calibri"/>
-        </w:rPr>
-      </w:pPr>
-      <w:proofErr w:type="spellStart"/>
-      <w:proofErr w:type="gramStart"/>
-      <w:r>
-        <w:rPr>
-          <w:rFonts w:ascii="Calibri" w:hAnsi="Calibri"/>
-        </w:rPr>
-        <w:t>document.getElementById</w:t>
-      </w:r>
-      <w:proofErr w:type="spellEnd"/>
-      <w:r>
-        <w:rPr>
-          <w:rFonts w:ascii="Calibri" w:hAnsi="Calibri"/>
-        </w:rPr>
-        <w:t>(</w:t>
-      </w:r>
-      <w:proofErr w:type="gramEnd"/>
-      <w:r>
-        <w:rPr>
-          <w:rFonts w:ascii="Calibri" w:hAnsi="Calibri"/>
-        </w:rPr>
-        <w:t>‘</w:t>
-      </w:r>
-      <w:proofErr w:type="spellStart"/>
-      <w:r>
-        <w:rPr>
-          <w:rFonts w:ascii="Calibri" w:hAnsi="Calibri"/>
-        </w:rPr>
-        <w:t>percent_off</w:t>
-      </w:r>
-      <w:proofErr w:type="spellEnd"/>
-      <w:r>
-        <w:rPr>
-          <w:rFonts w:ascii="Calibri" w:hAnsi="Calibri"/>
-        </w:rPr>
-        <w:t>’).</w:t>
-      </w:r>
-      <w:proofErr w:type="spellStart"/>
-      <w:r>
-        <w:rPr>
-          <w:rFonts w:ascii="Calibri" w:hAnsi="Calibri"/>
-        </w:rPr>
-        <w:t>textContent</w:t>
-      </w:r>
-      <w:proofErr w:type="spellEnd"/>
-      <w:r>
-        <w:rPr>
-          <w:rFonts w:ascii="Calibri" w:hAnsi="Calibri"/>
-        </w:rPr>
-        <w:t xml:space="preserve"> = </w:t>
-      </w:r>
-      <w:proofErr w:type="spellStart"/>
-      <w:r>
-        <w:rPr>
-          <w:rFonts w:ascii="Calibri" w:hAnsi="Calibri"/>
-          <w:i/>
-        </w:rPr>
-        <w:t>new_text</w:t>
-      </w:r>
-      <w:proofErr w:type="spellEnd"/>
-      <w:r>
-        <w:rPr>
-          <w:rFonts w:ascii="Calibri" w:hAnsi="Calibri"/>
-        </w:rPr>
-        <w:t>;</w:t>
-      </w:r>
-    </w:p>
-    <w:p>
-      <w:pPr>
-        <w:rPr>
-          <w:rFonts w:ascii="Calibri" w:hAnsi="Calibri"/>
-        </w:rPr>
-      </w:pPr>
-      <w:r>
-        <w:rPr>
-          <w:rFonts w:ascii="Calibri" w:hAnsi="Calibri"/>
-        </w:rPr>
-        <w:t xml:space="preserve">It is useful to work with the </w:t>
-      </w:r>
-      <w:r>
-        <w:rPr>
-          <w:rFonts w:ascii="Calibri" w:hAnsi="Calibri"/>
-          <w:b/>
-        </w:rPr>
-        <w:t>class</w:t>
-      </w:r>
-      <w:r>
-        <w:rPr>
-          <w:rFonts w:ascii="Calibri" w:hAnsi="Calibri"/>
-        </w:rPr>
-        <w:t xml:space="preserve"> or </w:t>
-      </w:r>
-      <w:proofErr w:type="spellStart"/>
-      <w:r>
-        <w:rPr>
-          <w:rFonts w:ascii="Calibri" w:hAnsi="Calibri"/>
-          <w:b/>
-        </w:rPr>
-        <w:t>classList</w:t>
-      </w:r>
-      <w:proofErr w:type="spellEnd"/>
-      <w:r>
-        <w:rPr>
-          <w:rFonts w:ascii="Calibri" w:hAnsi="Calibri"/>
-        </w:rPr>
-        <w:t xml:space="preserve"> property when using a combination of JavaScript and CSS to change properties of HTML elements.  Refer to the code in </w:t>
-      </w:r>
-      <w:r>
-        <w:rPr>
-          <w:rFonts w:ascii="Calibri" w:hAnsi="Calibri"/>
-          <w:b/>
-        </w:rPr>
-        <w:t>home.js</w:t>
-      </w:r>
-      <w:r>
-        <w:rPr>
-          <w:rFonts w:ascii="Calibri" w:hAnsi="Calibri"/>
-        </w:rPr>
-        <w:t xml:space="preserve"> that immediately follows the comment “Use JavaScript coupled with CSS to change the color of some text, and experiment with the </w:t>
-      </w:r>
-      <w:proofErr w:type="spellStart"/>
-      <w:r>
-        <w:rPr>
-          <w:rFonts w:ascii="Calibri" w:hAnsi="Calibri"/>
-        </w:rPr>
-        <w:t>classList</w:t>
-      </w:r>
-      <w:proofErr w:type="spellEnd"/>
-      <w:r>
-        <w:rPr>
-          <w:rFonts w:ascii="Calibri" w:hAnsi="Calibri"/>
-        </w:rPr>
-        <w:t xml:space="preserve"> object.</w:t>
-      </w:r>
-      <w:proofErr w:type="gramStart"/>
-      <w:r>
-        <w:rPr>
-          <w:rFonts w:ascii="Calibri" w:hAnsi="Calibri"/>
-        </w:rPr>
-        <w:t>”.</w:t>
-      </w:r>
-      <w:proofErr w:type="gramEnd"/>
-      <w:r>
-        <w:rPr>
-          <w:rFonts w:ascii="Calibri" w:hAnsi="Calibri"/>
-        </w:rPr>
-        <w:t xml:space="preserve">  </w:t>
-      </w:r>
-      <w:r>
-        <w:rPr>
-          <w:rFonts w:ascii="Calibri" w:hAnsi="Calibri"/>
-        </w:rPr>
-        <w:t xml:space="preserve">Secondly refer to the code in </w:t>
-      </w:r>
-      <w:r>
-        <w:rPr>
-          <w:rFonts w:ascii="Calibri" w:hAnsi="Calibri"/>
-          <w:b/>
-        </w:rPr>
-        <w:t>home.js</w:t>
-      </w:r>
-      <w:r>
-        <w:rPr>
-          <w:rFonts w:ascii="Calibri" w:hAnsi="Calibri"/>
-        </w:rPr>
-        <w:t xml:space="preserve"> that immediately follows the comment “responding to a mouse button click”.  (The button is toward the end with the title “SEE REVIEW”.)  Finally r</w:t>
-      </w:r>
-      <w:r>
-        <w:rPr>
-          <w:rFonts w:ascii="Calibri" w:hAnsi="Calibri"/>
-        </w:rPr>
-        <w:t>efer to the consol</w:t>
-      </w:r>
-      <w:r>
-        <w:rPr>
-          <w:rFonts w:ascii="Calibri" w:hAnsi="Calibri"/>
-        </w:rPr>
-        <w:t>e log after executing this code and clicking the button.</w:t>
-      </w:r>
-    </w:p>
-    <w:p>
-      <w:pPr>
-        <w:rPr>
-          <w:rFonts w:ascii="Calibri" w:hAnsi="Calibri"/>
-        </w:rPr>
-      </w:pPr>
-      <w:r>
-        <w:rPr>
-          <w:rFonts w:ascii="Calibri" w:hAnsi="Calibri"/>
-        </w:rPr>
-        <w:t>Note the syntax of adding an event to a DOM element.</w:t>
-      </w:r>
-    </w:p>
-    <w:p>
-      <w:pPr>
-        <w:spacing w:after="0" w:line="240" w:lineRule="auto"/>
-        <w:rPr>
-          <w:rFonts w:ascii="Calibri" w:hAnsi="Calibri"/>
-        </w:rPr>
-      </w:pPr>
-      <w:r>
-        <w:rPr>
-          <w:rFonts w:ascii="Calibri" w:hAnsi="Calibri"/>
-        </w:rPr>
-        <w:tab/>
-      </w:r>
-      <w:proofErr w:type="spellStart"/>
-      <w:r>
-        <w:rPr>
-          <w:rFonts w:ascii="Calibri" w:hAnsi="Calibri"/>
-          <w:i/>
-        </w:rPr>
-        <w:t>DOM_</w:t>
-      </w:r>
-      <w:proofErr w:type="gramStart"/>
-      <w:r>
-        <w:rPr>
-          <w:rFonts w:ascii="Calibri" w:hAnsi="Calibri"/>
-          <w:i/>
-        </w:rPr>
-        <w:t>element</w:t>
-      </w:r>
-      <w:r>
-        <w:rPr>
-          <w:rFonts w:ascii="Calibri" w:hAnsi="Calibri"/>
-          <w:b/>
-          <w:i/>
-        </w:rPr>
-        <w:t>.</w:t>
-      </w:r>
-      <w:r>
-        <w:rPr>
-          <w:rFonts w:ascii="Calibri" w:hAnsi="Calibri"/>
-          <w:b/>
-        </w:rPr>
-        <w:t>addEventListener</w:t>
-      </w:r>
-      <w:proofErr w:type="spellEnd"/>
-      <w:r>
-        <w:rPr>
-          <w:rFonts w:ascii="Calibri" w:hAnsi="Calibri"/>
-          <w:b/>
-        </w:rPr>
-        <w:t>(</w:t>
-      </w:r>
-      <w:proofErr w:type="spellStart"/>
-      <w:proofErr w:type="gramEnd"/>
-      <w:r>
-        <w:rPr>
-          <w:rFonts w:ascii="Calibri" w:hAnsi="Calibri"/>
-          <w:i/>
-        </w:rPr>
-        <w:t>event_name</w:t>
-      </w:r>
-      <w:proofErr w:type="spellEnd"/>
-      <w:r>
-        <w:rPr>
-          <w:rFonts w:ascii="Calibri" w:hAnsi="Calibri"/>
-          <w:b/>
-        </w:rPr>
-        <w:t>,</w:t>
-      </w:r>
-      <w:r>
-        <w:rPr>
-          <w:rFonts w:ascii="Calibri" w:hAnsi="Calibri"/>
-        </w:rPr>
-        <w:t xml:space="preserve"> </w:t>
-      </w:r>
-      <w:r>
-        <w:rPr>
-          <w:rFonts w:ascii="Calibri" w:hAnsi="Calibri"/>
-          <w:b/>
-        </w:rPr>
-        <w:t>function() {</w:t>
-      </w:r>
-    </w:p>
-    <w:p>
-      <w:pPr>
-        <w:spacing w:after="0" w:line="240" w:lineRule="auto"/>
-        <w:rPr>
-          <w:rFonts w:ascii="Calibri" w:hAnsi="Calibri"/>
-        </w:rPr>
-      </w:pPr>
-      <w:r>
-        <w:rPr>
-          <w:rFonts w:ascii="Calibri" w:hAnsi="Calibri"/>
-        </w:rPr>
-        <w:tab/>
-      </w:r>
-      <w:r>
-        <w:rPr>
-          <w:rFonts w:ascii="Calibri" w:hAnsi="Calibri"/>
-        </w:rPr>
-        <w:tab/>
-      </w:r>
-      <w:proofErr w:type="spellStart"/>
-      <w:r>
-        <w:rPr>
-          <w:rFonts w:ascii="Calibri" w:hAnsi="Calibri"/>
-          <w:i/>
-        </w:rPr>
-        <w:t>f</w:t>
-      </w:r>
-      <w:r>
-        <w:rPr>
-          <w:rFonts w:ascii="Calibri" w:hAnsi="Calibri"/>
-          <w:i/>
-        </w:rPr>
-        <w:t>unction_body</w:t>
-      </w:r>
-      <w:proofErr w:type="spellEnd"/>
-    </w:p>
-    <w:p>
-      <w:pPr>
-        <w:spacing w:after="0" w:line="240" w:lineRule="auto"/>
-        <w:rPr>
-          <w:rFonts w:ascii="Calibri" w:hAnsi="Calibri"/>
-        </w:rPr>
-      </w:pPr>
-      <w:r>
-        <w:rPr>
-          <w:rFonts w:ascii="Calibri" w:hAnsi="Calibri"/>
-        </w:rPr>
-        <w:tab/>
-      </w:r>
-      <w:r>
-        <w:rPr>
-          <w:rFonts w:ascii="Calibri" w:hAnsi="Calibri"/>
-        </w:rPr>
-        <w:tab/>
-      </w:r>
-      <w:r>
-        <w:rPr>
-          <w:rFonts w:ascii="Calibri" w:hAnsi="Calibri"/>
-          <w:b/>
-        </w:rPr>
-        <w:t>}</w:t>
-      </w:r>
-    </w:p>
-    <w:p>
-      <w:pPr>
-        <w:spacing w:after="0" w:line="240" w:lineRule="auto"/>
-        <w:rPr>
-          <w:rFonts w:ascii="Calibri" w:hAnsi="Calibri"/>
-        </w:rPr>
-      </w:pPr>
-    </w:p>
-    <w:p>
-      <w:pPr>
-        <w:spacing w:after="0" w:line="240" w:lineRule="auto"/>
-        <w:rPr>
-          <w:rFonts w:ascii="Calibri" w:hAnsi="Calibri"/>
-        </w:rPr>
-      </w:pPr>
-      <w:proofErr w:type="spellStart"/>
-      <w:proofErr w:type="gramStart"/>
-      <w:r>
-        <w:rPr>
-          <w:rFonts w:ascii="Calibri" w:hAnsi="Calibri"/>
-          <w:i/>
-        </w:rPr>
-        <w:t>event_name</w:t>
-      </w:r>
-      <w:proofErr w:type="spellEnd"/>
-      <w:proofErr w:type="gramEnd"/>
-      <w:r>
-        <w:rPr>
-          <w:rFonts w:ascii="Calibri" w:hAnsi="Calibri"/>
-        </w:rPr>
-        <w:t xml:space="preserve"> depends upon the type of DOM element; you can get a list and descriptions of events from Google; use the keyword “</w:t>
-      </w:r>
-      <w:proofErr w:type="spellStart"/>
-      <w:r>
-        <w:rPr>
-          <w:rFonts w:ascii="Calibri" w:hAnsi="Calibri"/>
-        </w:rPr>
-        <w:t>mdn</w:t>
-      </w:r>
-      <w:proofErr w:type="spellEnd"/>
-      <w:r>
-        <w:rPr>
-          <w:rFonts w:ascii="Calibri" w:hAnsi="Calibri"/>
-        </w:rPr>
-        <w:t>”</w:t>
-      </w:r>
-      <w:r>
-        <w:rPr>
-          <w:rFonts w:ascii="Calibri" w:hAnsi="Calibri"/>
-        </w:rPr>
-        <w:t xml:space="preserve"> (Mozilla Development Network) plus a description of the element’s type.</w:t>
-      </w:r>
-    </w:p>
-    <w:p>
-      <w:pPr>
-        <w:spacing w:after="0" w:line="240" w:lineRule="auto"/>
-        <w:rPr>
-          <w:rFonts w:ascii="Calibri" w:hAnsi="Calibri"/>
-        </w:rPr>
-      </w:pPr>
-    </w:p>
-    <w:p>
-      <w:pPr>
-        <w:spacing w:after="0" w:line="240" w:lineRule="auto"/>
-        <w:rPr>
-          <w:rFonts w:ascii="Calibri" w:hAnsi="Calibri"/>
-        </w:rPr>
-      </w:pPr>
-      <w:r>
-        <w:rPr>
-          <w:rFonts w:ascii="Calibri" w:hAnsi="Calibri"/>
-        </w:rPr>
-        <w:t>Instead of getting a single HTML element (</w:t>
-      </w:r>
-      <w:proofErr w:type="spellStart"/>
-      <w:proofErr w:type="gramStart"/>
-      <w:r>
-        <w:rPr>
-          <w:rFonts w:ascii="Calibri" w:hAnsi="Calibri"/>
-          <w:b/>
-        </w:rPr>
-        <w:t>document.getElementById</w:t>
-      </w:r>
-      <w:proofErr w:type="spellEnd"/>
-      <w:r>
-        <w:rPr>
-          <w:rFonts w:ascii="Calibri" w:hAnsi="Calibri"/>
-          <w:b/>
-        </w:rPr>
-        <w:t>(</w:t>
-      </w:r>
-      <w:proofErr w:type="gramEnd"/>
-      <w:r>
-        <w:rPr>
-          <w:rFonts w:ascii="Calibri" w:hAnsi="Calibri"/>
-          <w:b/>
-        </w:rPr>
-        <w:t>)</w:t>
-      </w:r>
-      <w:r>
-        <w:rPr>
-          <w:rFonts w:ascii="Calibri" w:hAnsi="Calibri"/>
-        </w:rPr>
-        <w:t>), we can get a collection of HTML elements via</w:t>
-      </w:r>
-    </w:p>
-    <w:p>
-      <w:pPr>
-        <w:spacing w:after="0" w:line="240" w:lineRule="auto"/>
-        <w:rPr>
-          <w:rFonts w:ascii="Calibri" w:hAnsi="Calibri"/>
-        </w:rPr>
-      </w:pPr>
+        <w:t>showMessage</w:t>
+      </w:r>
+      <w:proofErr w:type="spellEnd"/>
+      <w:proofErr w:type="gramEnd"/>
+      <w:r>
+        <w:rPr>
+          <w:rFonts w:ascii="Calibri" w:eastAsia="Times New Roman" w:hAnsi="Calibri" w:cs="Consolas"/>
+        </w:rPr>
+        <w:t> (</w:t>
+      </w:r>
+      <w:proofErr w:type="spellStart"/>
+      <w:r>
+        <w:rPr>
+          <w:rFonts w:ascii="Calibri" w:eastAsia="Times New Roman" w:hAnsi="Calibri" w:cs="Consolas"/>
+        </w:rPr>
+        <w:t>myDate.getFullYear</w:t>
+      </w:r>
+      <w:proofErr w:type="spellEnd"/>
+      <w:r>
+        <w:rPr>
+          <w:rFonts w:ascii="Calibri" w:eastAsia="Times New Roman" w:hAnsi="Calibri" w:cs="Consolas"/>
+        </w:rPr>
+        <w:t>());</w:t>
+      </w:r>
     </w:p>
     <w:p>
       <w:pPr>
         <w:shd w:val="clear" w:color="auto" w:fill="FFFFFF" w:themeFill="background1"/>
-        <w:spacing w:line="285" w:lineRule="atLeast"/>
+        <w:spacing w:after="0" w:line="285" w:lineRule="atLeast"/>
         <w:rPr>
           <w:rFonts w:ascii="Consolas" w:eastAsia="Times New Roman" w:hAnsi="Consolas" w:cs="Consolas"/>
           <w:sz w:val="21"/>
           <w:szCs w:val="21"/>
         </w:rPr>
       </w:pPr>
-      <w:r>
-        <w:rPr>
-          <w:rFonts w:ascii="Calibri" w:hAnsi="Calibri"/>
-        </w:rPr>
+    </w:p>
+    <w:p>
+      <w:r>
+        <w:t xml:space="preserve">Click on </w:t>
+      </w:r>
+      <w:r>
+        <w:rPr>
+          <w:b/>
+        </w:rPr>
+        <w:t>String</w:t>
+      </w:r>
+      <w:r>
+        <w:t xml:space="preserve"> in the left-hand column for suggested methods pertaining to strings.  </w:t>
+      </w:r>
+      <w:proofErr w:type="spellStart"/>
+      <w:proofErr w:type="gramStart"/>
+      <w:r>
+        <w:t>myString.charAt</w:t>
+      </w:r>
+      <w:proofErr w:type="spellEnd"/>
+      <w:r>
+        <w:t>(</w:t>
+      </w:r>
+      <w:proofErr w:type="gramEnd"/>
+      <w:r>
+        <w:rPr>
+          <w:i/>
+        </w:rPr>
+        <w:t>position</w:t>
+      </w:r>
+      <w:r>
+        <w:t>) returns a 1-character string in the indicated position (count starting from 0).</w:t>
+      </w:r>
+      <w:r>
+        <w:t xml:space="preserve">  </w:t>
+      </w:r>
+      <w:proofErr w:type="spellStart"/>
+      <w:proofErr w:type="gramStart"/>
+      <w:r>
+        <w:t>myString.indexOf</w:t>
+      </w:r>
+      <w:proofErr w:type="spellEnd"/>
+      <w:r>
+        <w:t>(</w:t>
+      </w:r>
+      <w:proofErr w:type="gramEnd"/>
+      <w:r>
+        <w:rPr>
+          <w:i/>
+        </w:rPr>
+        <w:t>substring</w:t>
+      </w:r>
+      <w:r>
+        <w:t>)</w:t>
+      </w:r>
+      <w:r>
+        <w:t xml:space="preserve"> finds a particular substring.  </w:t>
+      </w:r>
+      <w:proofErr w:type="spellStart"/>
+      <w:proofErr w:type="gramStart"/>
+      <w:r>
+        <w:t>myString.substring</w:t>
+      </w:r>
+      <w:proofErr w:type="spellEnd"/>
+      <w:r>
+        <w:t>(</w:t>
+      </w:r>
+      <w:proofErr w:type="gramEnd"/>
+      <w:r>
+        <w:t xml:space="preserve">) returns the substring specified by its starting and ending positions.  </w:t>
+      </w:r>
+      <w:proofErr w:type="gramStart"/>
+      <w:r>
+        <w:t xml:space="preserve">Notice, also, the methods </w:t>
+      </w:r>
+      <w:r>
         <w:tab/>
       </w:r>
-      <w:proofErr w:type="gramStart"/>
-      <w:r>
-        <w:rPr>
-          <w:rFonts w:ascii="Calibri" w:hAnsi="Calibri"/>
-        </w:rPr>
-        <w:t>document</w:t>
-      </w:r>
-      <w:proofErr w:type="gramEnd"/>
-      <w:r>
-        <w:rPr>
-          <w:rFonts w:ascii="Calibri" w:hAnsi="Calibri"/>
-        </w:rPr>
-        <w:t>.</w:t>
-      </w:r>
-      <w:r>
-        <w:rPr>
-          <w:rFonts w:ascii="Consolas" w:hAnsi="Consolas" w:cs="Consolas"/>
-          <w:sz w:val="21"/>
-          <w:szCs w:val="21"/>
-        </w:rPr>
-        <w:t xml:space="preserve"> </w:t>
-      </w:r>
-      <w:proofErr w:type="spellStart"/>
-      <w:proofErr w:type="gramStart"/>
-      <w:r>
-        <w:rPr>
-          <w:rFonts w:ascii="Consolas" w:eastAsia="Times New Roman" w:hAnsi="Consolas" w:cs="Consolas"/>
-          <w:sz w:val="21"/>
-          <w:szCs w:val="21"/>
-        </w:rPr>
-        <w:t>getElementsByClassName</w:t>
-      </w:r>
-      <w:proofErr w:type="spellEnd"/>
-      <w:r>
-        <w:rPr>
-          <w:rFonts w:ascii="Consolas" w:eastAsia="Times New Roman" w:hAnsi="Consolas" w:cs="Consolas"/>
-          <w:sz w:val="21"/>
-          <w:szCs w:val="21"/>
-        </w:rPr>
-        <w:t>(</w:t>
-      </w:r>
-      <w:proofErr w:type="spellStart"/>
-      <w:proofErr w:type="gramEnd"/>
-      <w:r>
-        <w:rPr>
-          <w:rFonts w:ascii="Consolas" w:eastAsia="Times New Roman" w:hAnsi="Consolas" w:cs="Consolas"/>
-          <w:i/>
-          <w:sz w:val="21"/>
-          <w:szCs w:val="21"/>
-        </w:rPr>
-        <w:t>class_name</w:t>
-      </w:r>
-      <w:proofErr w:type="spellEnd"/>
-      <w:r>
-        <w:rPr>
-          <w:rFonts w:ascii="Consolas" w:eastAsia="Times New Roman" w:hAnsi="Consolas" w:cs="Consolas"/>
-          <w:sz w:val="21"/>
-          <w:szCs w:val="21"/>
-        </w:rPr>
-        <w:t>)</w:t>
-      </w:r>
-      <w:r>
-        <w:rPr>
-          <w:rFonts w:ascii="Consolas" w:eastAsia="Times New Roman" w:hAnsi="Consolas" w:cs="Consolas"/>
-          <w:sz w:val="21"/>
-          <w:szCs w:val="21"/>
-        </w:rPr>
-        <w:t>;</w:t>
-      </w:r>
-    </w:p>
-    <w:p>
-      <w:pPr>
-        <w:shd w:val="clear" w:color="auto" w:fill="FFFFFF" w:themeFill="background1"/>
-      </w:pPr>
-      <w:r>
-        <w:t xml:space="preserve">This returns an object called an </w:t>
-      </w:r>
-      <w:proofErr w:type="spellStart"/>
-      <w:r>
-        <w:rPr>
-          <w:b/>
-        </w:rPr>
-        <w:t>HTMLCollection</w:t>
-      </w:r>
-      <w:proofErr w:type="spellEnd"/>
-      <w:r>
-        <w:rPr>
-          <w:b/>
-        </w:rPr>
-        <w:t xml:space="preserve"> </w:t>
-      </w:r>
-      <w:r>
-        <w:t>– not exactly an array but similar enough, so that one can use array methods to manipulate the markup.</w:t>
-      </w:r>
+      <w:r>
+        <w:t>that begin with “.trim”.</w:t>
+      </w:r>
+      <w:proofErr w:type="gramEnd"/>
     </w:p>
     <w:p>
       <w:pPr>
         <w:pStyle w:val="Heading2"/>
       </w:pPr>
-      <w:bookmarkStart w:id="43" w:name="_Standard_Built-in_Objects"/>
-      <w:bookmarkEnd w:id="43"/>
-      <w:r>
-        <w:t>Standard Built-in Objects</w:t>
-      </w:r>
-    </w:p>
-    <w:p>
-      <w:r>
-        <w:t xml:space="preserve">Use the keywords </w:t>
-      </w:r>
-      <w:r>
-        <w:rPr>
-          <w:b/>
-        </w:rPr>
-        <w:t>“</w:t>
-      </w:r>
-      <w:proofErr w:type="spellStart"/>
-      <w:r>
-        <w:rPr>
-          <w:b/>
-        </w:rPr>
-        <w:t>mdn</w:t>
-      </w:r>
-      <w:proofErr w:type="spellEnd"/>
-      <w:r>
-        <w:rPr>
-          <w:b/>
-        </w:rPr>
-        <w:t xml:space="preserve"> </w:t>
-      </w:r>
-      <w:r>
-        <w:rPr>
-          <w:b/>
-        </w:rPr>
-        <w:t>built-in objects</w:t>
-      </w:r>
-      <w:r>
-        <w:rPr>
-          <w:b/>
-        </w:rPr>
-        <w:t>”</w:t>
-      </w:r>
-      <w:r>
-        <w:t xml:space="preserve"> with Google to find an article that discusses objects that are automatically available.  For example </w:t>
-      </w:r>
-      <w:r>
-        <w:rPr>
-          <w:b/>
-        </w:rPr>
-        <w:t>Array</w:t>
-      </w:r>
-      <w:r>
-        <w:t xml:space="preserve">, </w:t>
-      </w:r>
-      <w:r>
-        <w:rPr>
-          <w:b/>
-        </w:rPr>
-        <w:t>Date</w:t>
-      </w:r>
-      <w:r>
-        <w:t>,</w:t>
-      </w:r>
-      <w:r>
-        <w:t xml:space="preserve"> </w:t>
-      </w:r>
-      <w:r>
-        <w:rPr>
-          <w:b/>
-        </w:rPr>
-        <w:t>Math</w:t>
-      </w:r>
-      <w:r>
-        <w:t>,</w:t>
-      </w:r>
-      <w:r>
-        <w:t xml:space="preserve"> </w:t>
-      </w:r>
-      <w:proofErr w:type="gramStart"/>
-      <w:r>
-        <w:rPr>
-          <w:b/>
-        </w:rPr>
-        <w:t>String</w:t>
-      </w:r>
-      <w:r>
-        <w:t>,</w:t>
-      </w:r>
-      <w:r>
-        <w:t xml:space="preserve"> </w:t>
-      </w:r>
-      <w:r>
-        <w:t>. . .</w:t>
-      </w:r>
-      <w:proofErr w:type="gramEnd"/>
-      <w:r>
-        <w:t xml:space="preserve"> </w:t>
-      </w:r>
-    </w:p>
-    <w:p>
-      <w:r>
-        <w:t xml:space="preserve">Click on </w:t>
-      </w:r>
-      <w:r>
-        <w:rPr>
-          <w:b/>
-        </w:rPr>
-        <w:t>Date</w:t>
-      </w:r>
-      <w:r>
-        <w:t xml:space="preserve"> in the left –hand column for suggested methods that one could invoke to get information about the date.</w:t>
-      </w:r>
-      <w:r>
-        <w:t xml:space="preserve">  These methods apply not only to the date object (which contains current date/time), but also to date objects that one might obtain from a database.</w:t>
-      </w:r>
-    </w:p>
-    <w:p>
-      <w:pPr>
-        <w:shd w:val="clear" w:color="auto" w:fill="FFFFFF" w:themeFill="background1"/>
-        <w:spacing w:after="0" w:line="285" w:lineRule="atLeast"/>
-        <w:rPr>
-          <w:rFonts w:ascii="Calibri" w:eastAsia="Times New Roman" w:hAnsi="Calibri" w:cs="Consolas"/>
-        </w:rPr>
-      </w:pPr>
-      <w:proofErr w:type="gramStart"/>
-      <w:r>
-        <w:rPr>
-          <w:rFonts w:ascii="Calibri" w:eastAsia="Times New Roman" w:hAnsi="Calibri" w:cs="Consolas"/>
-        </w:rPr>
-        <w:t>let</w:t>
-      </w:r>
-      <w:proofErr w:type="gramEnd"/>
-      <w:r>
-        <w:rPr>
-          <w:rFonts w:ascii="Calibri" w:eastAsia="Times New Roman" w:hAnsi="Calibri" w:cs="Consolas"/>
-        </w:rPr>
-        <w:t> </w:t>
-      </w:r>
-      <w:proofErr w:type="spellStart"/>
-      <w:r>
-        <w:rPr>
-          <w:rFonts w:ascii="Calibri" w:eastAsia="Times New Roman" w:hAnsi="Calibri" w:cs="Consolas"/>
-        </w:rPr>
-        <w:t>myDate</w:t>
-      </w:r>
-      <w:proofErr w:type="spellEnd"/>
-      <w:r>
-        <w:rPr>
-          <w:rFonts w:ascii="Calibri" w:eastAsia="Times New Roman" w:hAnsi="Calibri" w:cs="Consolas"/>
-        </w:rPr>
-        <w:t> = new Date("4/8/2020 11:35");</w:t>
-      </w:r>
-      <w:r>
-        <w:rPr>
-          <w:rFonts w:ascii="Calibri" w:eastAsia="Times New Roman" w:hAnsi="Calibri" w:cs="Consolas"/>
-        </w:rPr>
-        <w:tab/>
-        <w:t>// or you could define it with year, month, day, etc.</w:t>
-      </w:r>
-    </w:p>
-    <w:p>
-      <w:pPr>
-        <w:shd w:val="clear" w:color="auto" w:fill="FFFFFF" w:themeFill="background1"/>
-        <w:spacing w:after="0" w:line="285" w:lineRule="atLeast"/>
-        <w:rPr>
-          <w:rFonts w:ascii="Calibri" w:eastAsia="Times New Roman" w:hAnsi="Calibri" w:cs="Consolas"/>
-        </w:rPr>
-      </w:pPr>
-      <w:proofErr w:type="spellStart"/>
-      <w:proofErr w:type="gramStart"/>
-      <w:r>
-        <w:rPr>
-          <w:rFonts w:ascii="Calibri" w:eastAsia="Times New Roman" w:hAnsi="Calibri" w:cs="Consolas"/>
-        </w:rPr>
-        <w:t>showMessage</w:t>
-      </w:r>
-      <w:proofErr w:type="spellEnd"/>
-      <w:proofErr w:type="gramEnd"/>
-      <w:r>
-        <w:rPr>
-          <w:rFonts w:ascii="Calibri" w:eastAsia="Times New Roman" w:hAnsi="Calibri" w:cs="Consolas"/>
-        </w:rPr>
-        <w:t> (</w:t>
-      </w:r>
-      <w:proofErr w:type="spellStart"/>
-      <w:r>
-        <w:rPr>
-          <w:rFonts w:ascii="Calibri" w:eastAsia="Times New Roman" w:hAnsi="Calibri" w:cs="Consolas"/>
-        </w:rPr>
-        <w:t>myDate.getFullYear</w:t>
-      </w:r>
-      <w:proofErr w:type="spellEnd"/>
-      <w:r>
-        <w:rPr>
-          <w:rFonts w:ascii="Calibri" w:eastAsia="Times New Roman" w:hAnsi="Calibri" w:cs="Consolas"/>
-        </w:rPr>
-        <w:t>());</w:t>
-      </w:r>
-    </w:p>
-    <w:p>
-      <w:pPr>
-        <w:shd w:val="clear" w:color="auto" w:fill="FFFFFF" w:themeFill="background1"/>
-        <w:spacing w:after="0" w:line="285" w:lineRule="atLeast"/>
-        <w:rPr>
-          <w:rFonts w:ascii="Consolas" w:eastAsia="Times New Roman" w:hAnsi="Consolas" w:cs="Consolas"/>
-          <w:sz w:val="21"/>
-          <w:szCs w:val="21"/>
-        </w:rPr>
-      </w:pPr>
-    </w:p>
-    <w:p>
-      <w:r>
-        <w:t xml:space="preserve">Click on </w:t>
-      </w:r>
-      <w:r>
-        <w:rPr>
-          <w:b/>
-        </w:rPr>
-        <w:t>String</w:t>
-      </w:r>
-      <w:r>
-        <w:t xml:space="preserve"> in the left-hand column for suggested methods pertaining to strings.  </w:t>
-      </w:r>
-      <w:proofErr w:type="spellStart"/>
-      <w:proofErr w:type="gramStart"/>
-      <w:r>
-        <w:t>myString.charAt</w:t>
-      </w:r>
-      <w:proofErr w:type="spellEnd"/>
-      <w:r>
-        <w:t>(</w:t>
-      </w:r>
-      <w:proofErr w:type="gramEnd"/>
-      <w:r>
-        <w:rPr>
-          <w:i/>
-        </w:rPr>
-        <w:t>position</w:t>
-      </w:r>
-      <w:r>
-        <w:t>) returns a 1-character string in the indicated position (count starting from 0).</w:t>
-      </w:r>
-      <w:r>
-        <w:t xml:space="preserve">  </w:t>
-      </w:r>
-      <w:proofErr w:type="spellStart"/>
-      <w:proofErr w:type="gramStart"/>
+      <w:bookmarkStart w:id="52" w:name="_Less_Disciplined_JavaScript"/>
+      <w:bookmarkEnd w:id="52"/>
       <w:r>
         <w:lastRenderedPageBreak/>
-        <w:t>myString.indexOf</w:t>
-      </w:r>
-      <w:proofErr w:type="spellEnd"/>
-      <w:r>
-        <w:t>(</w:t>
-      </w:r>
-      <w:proofErr w:type="gramEnd"/>
-      <w:r>
-        <w:rPr>
-          <w:i/>
-        </w:rPr>
-        <w:t>substring</w:t>
-      </w:r>
-      <w:r>
-        <w:t>)</w:t>
-      </w:r>
-      <w:r>
-        <w:t xml:space="preserve"> finds a particular substring.  </w:t>
-      </w:r>
-      <w:proofErr w:type="spellStart"/>
-      <w:proofErr w:type="gramStart"/>
-      <w:r>
-        <w:t>myString.substring</w:t>
-      </w:r>
-      <w:proofErr w:type="spellEnd"/>
-      <w:r>
-        <w:t>(</w:t>
-      </w:r>
-      <w:proofErr w:type="gramEnd"/>
-      <w:r>
-        <w:t xml:space="preserve">) returns the substring specified by its starting and ending positions.  </w:t>
-      </w:r>
-      <w:proofErr w:type="gramStart"/>
-      <w:r>
-        <w:t xml:space="preserve">Notice, also, the methods </w:t>
-      </w:r>
-      <w:r>
-        <w:tab/>
-      </w:r>
-      <w:r>
-        <w:t>that begin with “.trim”.</w:t>
-      </w:r>
-      <w:proofErr w:type="gramEnd"/>
-    </w:p>
-    <w:p>
-      <w:pPr>
-        <w:pStyle w:val="Heading2"/>
-      </w:pPr>
-      <w:bookmarkStart w:id="44" w:name="_Less_Disciplined_JavaScript"/>
-      <w:bookmarkEnd w:id="44"/>
-      <w:r>
         <w:t>Less Disciplined JavaScript</w:t>
       </w:r>
     </w:p>
@@ -9290,7 +9234,7 @@
           <w:rPr>
             <w:noProof/>
           </w:rPr>
-          <w:t>1</w:t>
+          <w:t>6</w:t>
         </w:r>
         <w:r>
           <w:rPr>

</xml_diff>

<commit_message>
Describe the clips (except "Introduction" and "Summary") in the section "Objects and the DOM" of "JavaScript_GettingStarted".
</commit_message>
<xml_diff>
--- a/JavaScript_GettingStarted/JavaScript_GettingStarted.docx
+++ b/JavaScript_GettingStarted/JavaScript_GettingStarted.docx
@@ -747,8 +747,6 @@
             <w:r>
               <w:t>)</w:t>
             </w:r>
-            <w:bookmarkStart w:id="1" w:name="_GoBack"/>
-            <w:bookmarkEnd w:id="1"/>
           </w:p>
         </w:tc>
         <w:tc>
@@ -787,6 +785,151 @@
           <w:tcPr>
             <w:tcW w:w="4788" w:type="dxa"/>
           </w:tcPr>
+          <w:p>
+            <w:hyperlink w:anchor="_Object_Properties" w:history="1">
+              <w:r>
+                <w:rPr>
+                  <w:rStyle w:val="Hyperlink"/>
+                </w:rPr>
+                <w:t>Object Properties</w:t>
+              </w:r>
+            </w:hyperlink>
+          </w:p>
+        </w:tc>
+      </w:tr>
+      <w:tr>
+        <w:tc>
+          <w:tcPr>
+            <w:tcW w:w="4788" w:type="dxa"/>
+          </w:tcPr>
+          <w:p>
+            <w:hyperlink w:anchor="_Object_Methods" w:history="1">
+              <w:r>
+                <w:rPr>
+                  <w:rStyle w:val="Hyperlink"/>
+                </w:rPr>
+                <w:t>Object Methods</w:t>
+              </w:r>
+            </w:hyperlink>
+          </w:p>
+        </w:tc>
+        <w:tc>
+          <w:tcPr>
+            <w:tcW w:w="4788" w:type="dxa"/>
+          </w:tcPr>
+          <w:p>
+            <w:hyperlink w:anchor="_Passing_Objects_to" w:history="1">
+              <w:r>
+                <w:rPr>
+                  <w:rStyle w:val="Hyperlink"/>
+                </w:rPr>
+                <w:t>Passing Objects to Functions</w:t>
+              </w:r>
+            </w:hyperlink>
+          </w:p>
+        </w:tc>
+      </w:tr>
+      <w:tr>
+        <w:tc>
+          <w:tcPr>
+            <w:tcW w:w="4788" w:type="dxa"/>
+          </w:tcPr>
+          <w:p>
+            <w:hyperlink w:anchor="_Standard_Built-in_Objects_1" w:history="1">
+              <w:r>
+                <w:rPr>
+                  <w:rStyle w:val="Hyperlink"/>
+                </w:rPr>
+                <w:t>Standard Built-in Objects</w:t>
+              </w:r>
+            </w:hyperlink>
+          </w:p>
+        </w:tc>
+        <w:tc>
+          <w:tcPr>
+            <w:tcW w:w="4788" w:type="dxa"/>
+          </w:tcPr>
+          <w:p>
+            <w:hyperlink w:anchor="_The_Document_Object" w:history="1">
+              <w:r>
+                <w:rPr>
+                  <w:rStyle w:val="Hyperlink"/>
+                </w:rPr>
+                <w:t>The Document Object Model (DOM)</w:t>
+              </w:r>
+            </w:hyperlink>
+          </w:p>
+        </w:tc>
+      </w:tr>
+      <w:tr>
+        <w:tc>
+          <w:tcPr>
+            <w:tcW w:w="4788" w:type="dxa"/>
+          </w:tcPr>
+          <w:p>
+            <w:hyperlink w:anchor="_Styling_DOM_Elements" w:history="1">
+              <w:r>
+                <w:rPr>
+                  <w:rStyle w:val="Hyperlink"/>
+                </w:rPr>
+                <w:t>Styling DOM Elements</w:t>
+              </w:r>
+            </w:hyperlink>
+          </w:p>
+        </w:tc>
+        <w:tc>
+          <w:tcPr>
+            <w:tcW w:w="4788" w:type="dxa"/>
+          </w:tcPr>
+          <w:p>
+            <w:hyperlink w:anchor="_Detecting_Button_Clicks" w:history="1">
+              <w:r>
+                <w:rPr>
+                  <w:rStyle w:val="Hyperlink"/>
+                </w:rPr>
+                <w:t>Detecting Button Clicks</w:t>
+              </w:r>
+            </w:hyperlink>
+          </w:p>
+        </w:tc>
+      </w:tr>
+      <w:tr>
+        <w:tc>
+          <w:tcPr>
+            <w:tcW w:w="4788" w:type="dxa"/>
+          </w:tcPr>
+          <w:p>
+            <w:hyperlink w:anchor="_Showing_and_Hiding" w:history="1">
+              <w:r>
+                <w:rPr>
+                  <w:rStyle w:val="Hyperlink"/>
+                </w:rPr>
+                <w:t>Showing and Hiding DOM Elements</w:t>
+              </w:r>
+            </w:hyperlink>
+          </w:p>
+        </w:tc>
+        <w:tc>
+          <w:tcPr>
+            <w:tcW w:w="4788" w:type="dxa"/>
+          </w:tcPr>
+          <w:p/>
+        </w:tc>
+      </w:tr>
+      <w:tr>
+        <w:tc>
+          <w:tcPr>
+            <w:tcW w:w="4788" w:type="dxa"/>
+          </w:tcPr>
+          <w:p>
+            <w:bookmarkStart w:id="1" w:name="_GoBack"/>
+            <w:bookmarkEnd w:id="1"/>
+          </w:p>
+        </w:tc>
+        <w:tc>
+          <w:tcPr>
+            <w:tcW w:w="4788" w:type="dxa"/>
+          </w:tcPr>
           <w:p/>
         </w:tc>
       </w:tr>
@@ -967,6 +1110,7 @@
         <w:rPr>
           <w:b/>
         </w:rPr>
+        <w:lastRenderedPageBreak/>
         <w:t>git</w:t>
       </w:r>
       <w:proofErr w:type="spellEnd"/>
@@ -1011,7 +1155,6 @@
         <w:rPr>
           <w:b/>
         </w:rPr>
-        <w:lastRenderedPageBreak/>
         <w:t>C:\users\sncole</w:t>
       </w:r>
       <w:r>
@@ -1565,6 +1708,7 @@
         </w:rPr>
       </w:pPr>
       <w:r>
+        <w:lastRenderedPageBreak/>
         <w:t xml:space="preserve">You can invoke </w:t>
       </w:r>
       <w:r>
@@ -1651,7 +1795,6 @@
         <w:rPr>
           <w:b/>
         </w:rPr>
-        <w:lastRenderedPageBreak/>
         <w:tab/>
       </w:r>
       <w:proofErr w:type="spellStart"/>
@@ -2071,12 +2214,15 @@
       </w:r>
       <w:proofErr w:type="spellEnd"/>
       <w:r>
-        <w:t xml:space="preserve"> Visual Studio Code occupying 60% of the terminal, and the Browser - to the right of Visual Studio Code - occupying 40% of the terminal).  You can gain more real-estate in Visual Studio Code by hiding the explorer in the left pane; the icon in the upper-left corner (with 2 cascaded sheets) is a toggle switch that alternately hides and displays the explorer.</w:t>
-      </w:r>
-    </w:p>
-    <w:p>
+        <w:t xml:space="preserve"> Visual Studio Code occupying 60% of the terminal, and the Browser - to the right of Visual Studio Code - occupying 40% of the terminal).  You can gain more real-estate in Visual Studio </w:t>
+      </w:r>
       <w:r>
         <w:lastRenderedPageBreak/>
+        <w:t>Code by hiding the explorer in the left pane; the icon in the upper-left corner (with 2 cascaded sheets) is a toggle switch that alternately hides and displays the explorer.</w:t>
+      </w:r>
+    </w:p>
+    <w:p>
+      <w:r>
         <w:t>In subsequent sections we will be adding JavaScript to the code in index.html, and we’ll observe the effect by looking at particular portions of what is displayed by the Browser.  Also, we may want to look at console output.</w:t>
       </w:r>
     </w:p>
@@ -2425,7 +2571,11 @@
         <w:t>OK</w:t>
       </w:r>
       <w:r>
-        <w:t xml:space="preserve"> command button to dismiss the alert message.  You can change the JavaScript, and see the results immediately.  For example, add a 2</w:t>
+        <w:t xml:space="preserve"> command button to </w:t>
+      </w:r>
+      <w:r>
+        <w:lastRenderedPageBreak/>
+        <w:t>dismiss the alert message.  You can change the JavaScript, and see the results immediately.  For example, add a 2</w:t>
       </w:r>
       <w:r>
         <w:rPr>
@@ -2463,7 +2613,6 @@
       <w:bookmarkStart w:id="9" w:name="_Working_with_JavaScript"/>
       <w:bookmarkEnd w:id="9"/>
       <w:r>
-        <w:lastRenderedPageBreak/>
         <w:t>Working with JavaScript Files</w:t>
       </w:r>
     </w:p>
@@ -2924,7 +3073,11 @@
         <w:t xml:space="preserve">The browser will show “Changes...” instead of “GET A GRIP”.  </w:t>
       </w:r>
       <w:r>
-        <w:t xml:space="preserve">Change the argument of </w:t>
+        <w:t xml:space="preserve">Change </w:t>
+      </w:r>
+      <w:r>
+        <w:lastRenderedPageBreak/>
+        <w:t xml:space="preserve">the argument of </w:t>
       </w:r>
       <w:proofErr w:type="spellStart"/>
       <w:proofErr w:type="gramStart"/>
@@ -2955,7 +3108,6 @@
       <w:bookmarkStart w:id="10" w:name="_Formatting_Code"/>
       <w:bookmarkEnd w:id="10"/>
       <w:r>
-        <w:lastRenderedPageBreak/>
         <w:t>Formatting Code</w:t>
       </w:r>
     </w:p>
@@ -8135,7 +8287,1829 @@
     </w:p>
     <w:p>
       <w:pPr>
+        <w:pStyle w:val="Heading2"/>
+      </w:pPr>
+      <w:bookmarkStart w:id="51" w:name="_Object_Properties"/>
+      <w:bookmarkEnd w:id="51"/>
+      <w:r>
+        <w:t>Object Properties</w:t>
+      </w:r>
+    </w:p>
+    <w:p>
+      <w:r>
+        <w:t xml:space="preserve">This clip contains a review of the instruction in </w:t>
+      </w:r>
+      <w:r>
+        <w:rPr>
+          <w:u w:val="single"/>
+        </w:rPr>
+        <w:t>Objects and Symbols</w:t>
+      </w:r>
+      <w:r>
+        <w:t xml:space="preserve">.  The only information added was a brief explanation of symbols; one declares a symbol outside the object declaration, and then refers to that symbol in the object declaration.  Elaborating the object example in </w:t>
+      </w:r>
+      <w:hyperlink w:anchor="_Objects_and_Symbols" w:history="1">
+        <w:r>
+          <w:rPr>
+            <w:rStyle w:val="Hyperlink"/>
+          </w:rPr>
+          <w:t>Objects and Symbols</w:t>
+        </w:r>
+      </w:hyperlink>
+    </w:p>
+    <w:p>
+      <w:pPr>
+        <w:spacing w:after="0" w:line="240" w:lineRule="auto"/>
+        <w:ind w:left="720"/>
+      </w:pPr>
+      <w:proofErr w:type="gramStart"/>
+      <w:r>
+        <w:t>let</w:t>
+      </w:r>
+      <w:proofErr w:type="gramEnd"/>
+      <w:r>
+        <w:t xml:space="preserve"> </w:t>
+      </w:r>
+      <w:proofErr w:type="spellStart"/>
+      <w:r>
+        <w:t>mySymbol</w:t>
+      </w:r>
+      <w:proofErr w:type="spellEnd"/>
+      <w:r>
+        <w:t xml:space="preserve"> = Symbol();</w:t>
+      </w:r>
+      <w:r>
+        <w:tab/>
+        <w:t>// declare a symbol named “</w:t>
+      </w:r>
+      <w:proofErr w:type="spellStart"/>
+      <w:r>
+        <w:t>mySymbol</w:t>
+      </w:r>
+      <w:proofErr w:type="spellEnd"/>
+      <w:r>
+        <w:t>”</w:t>
+      </w:r>
+    </w:p>
+    <w:p>
+      <w:pPr>
+        <w:spacing w:after="0" w:line="240" w:lineRule="auto"/>
+        <w:ind w:left="720"/>
+      </w:pPr>
+    </w:p>
+    <w:p>
+      <w:pPr>
+        <w:spacing w:after="0" w:line="240" w:lineRule="auto"/>
+        <w:ind w:left="720"/>
+      </w:pPr>
+      <w:proofErr w:type="gramStart"/>
+      <w:r>
+        <w:t>let</w:t>
+      </w:r>
+      <w:proofErr w:type="gramEnd"/>
+      <w:r>
+        <w:t xml:space="preserve"> person = {</w:t>
+      </w:r>
+    </w:p>
+    <w:p>
+      <w:pPr>
+        <w:spacing w:after="0" w:line="240" w:lineRule="auto"/>
+        <w:ind w:left="720" w:firstLine="720"/>
+      </w:pPr>
+      <w:proofErr w:type="spellStart"/>
+      <w:proofErr w:type="gramStart"/>
+      <w:r>
+        <w:t>firstName</w:t>
+      </w:r>
+      <w:proofErr w:type="spellEnd"/>
+      <w:proofErr w:type="gramEnd"/>
+      <w:r>
+        <w:t>: ‘John’,</w:t>
+      </w:r>
+    </w:p>
+    <w:p>
+      <w:pPr>
+        <w:spacing w:after="0" w:line="240" w:lineRule="auto"/>
+        <w:ind w:left="720" w:firstLine="720"/>
+      </w:pPr>
+      <w:proofErr w:type="spellStart"/>
+      <w:proofErr w:type="gramStart"/>
+      <w:r>
+        <w:t>lastName</w:t>
+      </w:r>
+      <w:proofErr w:type="spellEnd"/>
+      <w:proofErr w:type="gramEnd"/>
+      <w:r>
+        <w:t>: ‘Adams’,</w:t>
+      </w:r>
+    </w:p>
+    <w:p>
+      <w:pPr>
+        <w:spacing w:after="0" w:line="240" w:lineRule="auto"/>
+        <w:ind w:left="720" w:firstLine="720"/>
+      </w:pPr>
+      <w:r>
+        <w:t>[</w:t>
+      </w:r>
+      <w:proofErr w:type="spellStart"/>
+      <w:proofErr w:type="gramStart"/>
+      <w:r>
+        <w:t>mySymbol</w:t>
+      </w:r>
+      <w:proofErr w:type="spellEnd"/>
+      <w:proofErr w:type="gramEnd"/>
+      <w:r>
+        <w:t>]:  ‘information that we are hiding’</w:t>
+      </w:r>
+    </w:p>
+    <w:p>
+      <w:pPr>
+        <w:spacing w:after="0" w:line="240" w:lineRule="auto"/>
+        <w:ind w:left="720"/>
+      </w:pPr>
+      <w:r>
+        <w:t>};</w:t>
+      </w:r>
+    </w:p>
+    <w:p>
+      <w:pPr>
         <w:shd w:val="clear" w:color="auto" w:fill="FFFFFF" w:themeFill="background1"/>
+      </w:pPr>
+      <w:r>
+        <w:lastRenderedPageBreak/>
+        <w:t xml:space="preserve">JavaScript code that does not </w:t>
+      </w:r>
+      <w:proofErr w:type="gramStart"/>
+      <w:r>
+        <w:t>have</w:t>
+      </w:r>
+      <w:proofErr w:type="gramEnd"/>
+      <w:r>
+        <w:t xml:space="preserve"> access to </w:t>
+      </w:r>
+      <w:proofErr w:type="spellStart"/>
+      <w:r>
+        <w:t>mySymbol</w:t>
+      </w:r>
+      <w:proofErr w:type="spellEnd"/>
+      <w:r>
+        <w:t xml:space="preserve">, can read or write only </w:t>
+      </w:r>
+      <w:proofErr w:type="spellStart"/>
+      <w:r>
+        <w:t>person.FirstName</w:t>
+      </w:r>
+      <w:proofErr w:type="spellEnd"/>
+      <w:r>
+        <w:t xml:space="preserve"> or </w:t>
+      </w:r>
+      <w:proofErr w:type="spellStart"/>
+      <w:r>
+        <w:t>person.LastName</w:t>
+      </w:r>
+      <w:proofErr w:type="spellEnd"/>
+      <w:r>
+        <w:t xml:space="preserve">; but without access to </w:t>
+      </w:r>
+      <w:proofErr w:type="spellStart"/>
+      <w:r>
+        <w:t>mySymbol</w:t>
+      </w:r>
+      <w:proofErr w:type="spellEnd"/>
+      <w:r>
+        <w:t xml:space="preserve">, the </w:t>
+      </w:r>
+      <w:proofErr w:type="spellStart"/>
+      <w:r>
+        <w:t>mySymbol</w:t>
+      </w:r>
+      <w:proofErr w:type="spellEnd"/>
+      <w:r>
+        <w:t xml:space="preserve"> component of person would be hidden.</w:t>
+      </w:r>
+    </w:p>
+    <w:p>
+      <w:pPr>
+        <w:pStyle w:val="Heading2"/>
+      </w:pPr>
+      <w:bookmarkStart w:id="52" w:name="_Object_Methods"/>
+      <w:bookmarkEnd w:id="52"/>
+      <w:r>
+        <w:t>Object Methods</w:t>
+      </w:r>
+    </w:p>
+    <w:p>
+      <w:r>
+        <w:t xml:space="preserve">In addition to properties and symbols an object declaration can contain function declarations – called methods.  For an example refer to </w:t>
+      </w:r>
+      <w:hyperlink w:anchor="_Function_Within_Object" w:history="1">
+        <w:r>
+          <w:rPr>
+            <w:rStyle w:val="Hyperlink"/>
+          </w:rPr>
+          <w:t xml:space="preserve">Function </w:t>
+        </w:r>
+        <w:proofErr w:type="gramStart"/>
+        <w:r>
+          <w:rPr>
+            <w:rStyle w:val="Hyperlink"/>
+          </w:rPr>
+          <w:t>Within</w:t>
+        </w:r>
+        <w:proofErr w:type="gramEnd"/>
+        <w:r>
+          <w:rPr>
+            <w:rStyle w:val="Hyperlink"/>
+          </w:rPr>
+          <w:t xml:space="preserve"> Object</w:t>
+        </w:r>
+      </w:hyperlink>
+      <w:r>
+        <w:t xml:space="preserve">.  The function within the object can contain the </w:t>
+      </w:r>
+      <w:r>
+        <w:rPr>
+          <w:b/>
+          <w:bCs/>
+        </w:rPr>
+        <w:t>return</w:t>
+      </w:r>
+      <w:r>
+        <w:t xml:space="preserve"> statement, and it can react to parameters.</w:t>
+      </w:r>
+    </w:p>
+    <w:p>
+      <w:pPr>
+        <w:pStyle w:val="Heading2"/>
+      </w:pPr>
+      <w:bookmarkStart w:id="53" w:name="_Passing_Objects_to"/>
+      <w:bookmarkEnd w:id="53"/>
+      <w:r>
+        <w:t>Passing Objects to Functions</w:t>
+      </w:r>
+    </w:p>
+    <w:p>
+      <w:r>
+        <w:t xml:space="preserve">Recall – in </w:t>
+      </w:r>
+      <w:hyperlink w:anchor="_Passing_Information_to_1" w:history="1">
+        <w:r>
+          <w:rPr>
+            <w:rStyle w:val="Hyperlink"/>
+          </w:rPr>
+          <w:t>Passing Information to Functions by Reference or by Value</w:t>
+        </w:r>
+      </w:hyperlink>
+      <w:r>
+        <w:t xml:space="preserve"> - that an object parameter to a function is passed by reference.  If </w:t>
+      </w:r>
+      <w:proofErr w:type="gramStart"/>
+      <w:r>
+        <w:t>a property of that object</w:t>
+      </w:r>
+      <w:proofErr w:type="gramEnd"/>
+      <w:r>
+        <w:t xml:space="preserve"> changes, the change remains in effect after the function completes.  Try the example</w:t>
+      </w:r>
+      <w:r>
+        <w:t>`</w:t>
+      </w:r>
+    </w:p>
+    <w:p>
+      <w:pPr>
+        <w:spacing w:after="0"/>
+        <w:ind w:left="720"/>
+      </w:pPr>
+      <w:proofErr w:type="gramStart"/>
+      <w:r>
+        <w:t>let</w:t>
+      </w:r>
+      <w:proofErr w:type="gramEnd"/>
+      <w:r>
+        <w:t xml:space="preserve"> person = {</w:t>
+      </w:r>
+    </w:p>
+    <w:p>
+      <w:pPr>
+        <w:spacing w:after="0"/>
+        <w:ind w:left="1440"/>
+      </w:pPr>
+      <w:proofErr w:type="gramStart"/>
+      <w:r>
+        <w:t>name</w:t>
+      </w:r>
+      <w:proofErr w:type="gramEnd"/>
+      <w:r>
+        <w:t>: ‘John’,</w:t>
+      </w:r>
+    </w:p>
+    <w:p>
+      <w:pPr>
+        <w:spacing w:after="0"/>
+        <w:ind w:left="1440"/>
+      </w:pPr>
+      <w:proofErr w:type="gramStart"/>
+      <w:r>
+        <w:t>age</w:t>
+      </w:r>
+      <w:proofErr w:type="gramEnd"/>
+      <w:r>
+        <w:t>: 32,</w:t>
+      </w:r>
+    </w:p>
+    <w:p>
+      <w:pPr>
+        <w:spacing w:after="0"/>
+        <w:ind w:left="1440"/>
+      </w:pPr>
+      <w:proofErr w:type="spellStart"/>
+      <w:proofErr w:type="gramStart"/>
+      <w:r>
+        <w:t>partTime</w:t>
+      </w:r>
+      <w:proofErr w:type="spellEnd"/>
+      <w:proofErr w:type="gramEnd"/>
+      <w:r>
+        <w:t>: false</w:t>
+      </w:r>
+    </w:p>
+    <w:p>
+      <w:pPr>
+        <w:ind w:left="720"/>
+      </w:pPr>
+      <w:r>
+        <w:t>};</w:t>
+      </w:r>
+    </w:p>
+    <w:p>
+      <w:pPr>
+        <w:spacing w:after="0"/>
+        <w:ind w:left="720"/>
+      </w:pPr>
+      <w:proofErr w:type="gramStart"/>
+      <w:r>
+        <w:t>function</w:t>
+      </w:r>
+      <w:proofErr w:type="gramEnd"/>
+      <w:r>
+        <w:t xml:space="preserve"> </w:t>
+      </w:r>
+      <w:proofErr w:type="spellStart"/>
+      <w:r>
+        <w:t>incrementAge</w:t>
+      </w:r>
+      <w:proofErr w:type="spellEnd"/>
+      <w:r>
+        <w:t xml:space="preserve"> ( </w:t>
+      </w:r>
+      <w:proofErr w:type="spellStart"/>
+      <w:r>
+        <w:t>persn</w:t>
+      </w:r>
+      <w:proofErr w:type="spellEnd"/>
+      <w:r>
+        <w:t xml:space="preserve"> ) {</w:t>
+      </w:r>
+    </w:p>
+    <w:p>
+      <w:pPr>
+        <w:spacing w:after="0"/>
+        <w:ind w:left="720"/>
+      </w:pPr>
+      <w:proofErr w:type="spellStart"/>
+      <w:proofErr w:type="gramStart"/>
+      <w:r>
+        <w:t>persn.age</w:t>
+      </w:r>
+      <w:proofErr w:type="spellEnd"/>
+      <w:proofErr w:type="gramEnd"/>
+      <w:r>
+        <w:t>++</w:t>
+      </w:r>
+    </w:p>
+    <w:p>
+      <w:pPr>
+        <w:ind w:left="720"/>
+      </w:pPr>
+      <w:r>
+        <w:t>}</w:t>
+      </w:r>
+    </w:p>
+    <w:p>
+      <w:pPr>
+        <w:ind w:left="720"/>
+      </w:pPr>
+      <w:proofErr w:type="spellStart"/>
+      <w:proofErr w:type="gramStart"/>
+      <w:r>
+        <w:t>incrementAge</w:t>
+      </w:r>
+      <w:proofErr w:type="spellEnd"/>
+      <w:proofErr w:type="gramEnd"/>
+      <w:r>
+        <w:t xml:space="preserve"> ( person );</w:t>
+      </w:r>
+    </w:p>
+    <w:p>
+      <w:pPr>
+        <w:ind w:left="720"/>
+      </w:pPr>
+      <w:proofErr w:type="spellStart"/>
+      <w:proofErr w:type="gramStart"/>
+      <w:r>
+        <w:t>showMessage</w:t>
+      </w:r>
+      <w:proofErr w:type="spellEnd"/>
+      <w:proofErr w:type="gramEnd"/>
+      <w:r>
+        <w:t xml:space="preserve"> ( </w:t>
+      </w:r>
+      <w:proofErr w:type="spellStart"/>
+      <w:r>
+        <w:t>person.age</w:t>
+      </w:r>
+      <w:proofErr w:type="spellEnd"/>
+      <w:r>
+        <w:t xml:space="preserve"> );</w:t>
+      </w:r>
+    </w:p>
+    <w:p>
+      <w:r>
+        <w:t xml:space="preserve">When you test this code, you can observe that the property “age” changes according to </w:t>
+      </w:r>
+      <w:proofErr w:type="spellStart"/>
+      <w:proofErr w:type="gramStart"/>
+      <w:r>
+        <w:t>incrementAge</w:t>
+      </w:r>
+      <w:proofErr w:type="spellEnd"/>
+      <w:r>
+        <w:t>(</w:t>
+      </w:r>
+      <w:proofErr w:type="gramEnd"/>
+      <w:r>
+        <w:t>).</w:t>
+      </w:r>
+    </w:p>
+    <w:p>
+      <w:pPr>
+        <w:pStyle w:val="Heading2"/>
+      </w:pPr>
+      <w:bookmarkStart w:id="54" w:name="_Standard_Built-in_Objects_1"/>
+      <w:bookmarkEnd w:id="54"/>
+      <w:r>
+        <w:t>Standard Built-in Objects</w:t>
+      </w:r>
+    </w:p>
+    <w:p>
+      <w:r>
+        <w:t xml:space="preserve">Use the keywords </w:t>
+      </w:r>
+      <w:r>
+        <w:rPr>
+          <w:b/>
+        </w:rPr>
+        <w:t>“</w:t>
+      </w:r>
+      <w:proofErr w:type="spellStart"/>
+      <w:r>
+        <w:rPr>
+          <w:b/>
+        </w:rPr>
+        <w:t>mdn</w:t>
+      </w:r>
+      <w:proofErr w:type="spellEnd"/>
+      <w:r>
+        <w:rPr>
+          <w:b/>
+        </w:rPr>
+        <w:t xml:space="preserve"> </w:t>
+      </w:r>
+      <w:r>
+        <w:rPr>
+          <w:b/>
+        </w:rPr>
+        <w:t>built-in objects</w:t>
+      </w:r>
+      <w:r>
+        <w:rPr>
+          <w:b/>
+        </w:rPr>
+        <w:t>”</w:t>
+      </w:r>
+      <w:r>
+        <w:t xml:space="preserve"> with Google to find an article that discusses objects that are automatically available.  For example </w:t>
+      </w:r>
+      <w:r>
+        <w:rPr>
+          <w:b/>
+        </w:rPr>
+        <w:t>Array</w:t>
+      </w:r>
+      <w:r>
+        <w:t xml:space="preserve">, </w:t>
+      </w:r>
+      <w:r>
+        <w:rPr>
+          <w:b/>
+        </w:rPr>
+        <w:t>Date</w:t>
+      </w:r>
+      <w:r>
+        <w:t xml:space="preserve">, </w:t>
+      </w:r>
+      <w:r>
+        <w:rPr>
+          <w:b/>
+        </w:rPr>
+        <w:t>Math</w:t>
+      </w:r>
+      <w:r>
+        <w:t>,</w:t>
+      </w:r>
+      <w:r>
+        <w:t xml:space="preserve"> </w:t>
+      </w:r>
+      <w:proofErr w:type="gramStart"/>
+      <w:r>
+        <w:rPr>
+          <w:b/>
+        </w:rPr>
+        <w:t>String</w:t>
+      </w:r>
+      <w:r>
+        <w:t>, . . .</w:t>
+      </w:r>
+      <w:proofErr w:type="gramEnd"/>
+      <w:r>
+        <w:t xml:space="preserve"> </w:t>
+      </w:r>
+    </w:p>
+    <w:p>
+      <w:r>
+        <w:t xml:space="preserve">Click on </w:t>
+      </w:r>
+      <w:r>
+        <w:rPr>
+          <w:b/>
+        </w:rPr>
+        <w:t>Date</w:t>
+      </w:r>
+      <w:r>
+        <w:t xml:space="preserve"> in the left –hand column for suggested methods that one could invoke to get information about the date.  These methods apply not only to the date object (which contains current date/time), but also to date objects that one might obtain from a database.</w:t>
+      </w:r>
+    </w:p>
+    <w:p>
+      <w:pPr>
+        <w:spacing w:after="0"/>
+      </w:pPr>
+      <w:proofErr w:type="gramStart"/>
+      <w:r>
+        <w:t>let</w:t>
+      </w:r>
+      <w:proofErr w:type="gramEnd"/>
+      <w:r>
+        <w:t> </w:t>
+      </w:r>
+      <w:proofErr w:type="spellStart"/>
+      <w:r>
+        <w:t>myDate</w:t>
+      </w:r>
+      <w:proofErr w:type="spellEnd"/>
+      <w:r>
+        <w:t xml:space="preserve"> = new Date();                    </w:t>
+      </w:r>
+      <w:r>
+        <w:tab/>
+      </w:r>
+      <w:r>
+        <w:tab/>
+      </w:r>
+      <w:r>
+        <w:t>// gets the current date</w:t>
+      </w:r>
+    </w:p>
+    <w:p>
+      <w:pPr>
+        <w:spacing w:after="0"/>
+      </w:pPr>
+      <w:proofErr w:type="gramStart"/>
+      <w:r>
+        <w:t>let</w:t>
+      </w:r>
+      <w:proofErr w:type="gramEnd"/>
+      <w:r>
+        <w:t xml:space="preserve"> myDate2 = new Date('April 8, 2021'); </w:t>
+      </w:r>
+      <w:r>
+        <w:tab/>
+      </w:r>
+      <w:r>
+        <w:t xml:space="preserve">// or you could define it with year, month, day, etc. </w:t>
+      </w:r>
+    </w:p>
+    <w:p>
+      <w:pPr>
+        <w:spacing w:after="0"/>
+      </w:pPr>
+      <w:proofErr w:type="spellStart"/>
+      <w:proofErr w:type="gramStart"/>
+      <w:r>
+        <w:t>showMessage</w:t>
+      </w:r>
+      <w:proofErr w:type="spellEnd"/>
+      <w:proofErr w:type="gramEnd"/>
+      <w:r>
+        <w:t xml:space="preserve"> </w:t>
+      </w:r>
+      <w:r>
+        <w:t>(</w:t>
+      </w:r>
+      <w:r>
+        <w:t xml:space="preserve"> </w:t>
+      </w:r>
+      <w:proofErr w:type="spellStart"/>
+      <w:r>
+        <w:t>myDate.toDateString</w:t>
+      </w:r>
+      <w:proofErr w:type="spellEnd"/>
+      <w:r>
+        <w:t>()</w:t>
+      </w:r>
+      <w:r>
+        <w:t xml:space="preserve"> </w:t>
+      </w:r>
+      <w:r>
+        <w:t>);</w:t>
+      </w:r>
+    </w:p>
+    <w:p>
+      <w:r>
+        <w:t>console.log</w:t>
+      </w:r>
+      <w:r>
+        <w:t xml:space="preserve"> </w:t>
+      </w:r>
+      <w:proofErr w:type="gramStart"/>
+      <w:r>
+        <w:t>(</w:t>
+      </w:r>
+      <w:r>
+        <w:t xml:space="preserve"> </w:t>
+      </w:r>
+      <w:r>
+        <w:t>myDate2.toDateString</w:t>
+      </w:r>
+      <w:proofErr w:type="gramEnd"/>
+      <w:r>
+        <w:t>()</w:t>
+      </w:r>
+      <w:r>
+        <w:t xml:space="preserve"> </w:t>
+      </w:r>
+      <w:r>
+        <w:t>);</w:t>
+      </w:r>
+    </w:p>
+    <w:p>
+      <w:r>
+        <w:lastRenderedPageBreak/>
+        <w:t xml:space="preserve">Click on </w:t>
+      </w:r>
+      <w:r>
+        <w:rPr>
+          <w:b/>
+        </w:rPr>
+        <w:t>String</w:t>
+      </w:r>
+      <w:r>
+        <w:t xml:space="preserve"> in the left-hand column for suggested methods pertaining to strings.  </w:t>
+      </w:r>
+      <w:r>
+        <w:t xml:space="preserve">If you encounter a method in the </w:t>
+      </w:r>
+      <w:proofErr w:type="spellStart"/>
+      <w:r>
+        <w:t>mdn</w:t>
+      </w:r>
+      <w:proofErr w:type="spellEnd"/>
+      <w:r>
+        <w:t xml:space="preserve"> documentation that is preceded by a thumb-down indication, it is good idea not to use that method, because it likely that this method will be deprecated in the near future.</w:t>
+      </w:r>
+    </w:p>
+    <w:p>
+      <w:pPr>
+        <w:spacing w:after="0"/>
+      </w:pPr>
+      <w:proofErr w:type="spellStart"/>
+      <w:proofErr w:type="gramStart"/>
+      <w:r>
+        <w:t>myString.charAt</w:t>
+      </w:r>
+      <w:proofErr w:type="spellEnd"/>
+      <w:r>
+        <w:t>(</w:t>
+      </w:r>
+      <w:proofErr w:type="gramEnd"/>
+      <w:r>
+        <w:rPr>
+          <w:i/>
+        </w:rPr>
+        <w:t>position</w:t>
+      </w:r>
+      <w:r>
+        <w:t>) returns a 1-character string in the indicated position (count starting from 0).</w:t>
+      </w:r>
+    </w:p>
+    <w:p>
+      <w:pPr>
+        <w:spacing w:after="0"/>
+      </w:pPr>
+      <w:proofErr w:type="spellStart"/>
+      <w:proofErr w:type="gramStart"/>
+      <w:r>
+        <w:t>myString.indexOf</w:t>
+      </w:r>
+      <w:proofErr w:type="spellEnd"/>
+      <w:r>
+        <w:t>(</w:t>
+      </w:r>
+      <w:proofErr w:type="gramEnd"/>
+      <w:r>
+        <w:rPr>
+          <w:i/>
+        </w:rPr>
+        <w:t>substring</w:t>
+      </w:r>
+      <w:r>
+        <w:t>)</w:t>
+      </w:r>
+      <w:r>
+        <w:t xml:space="preserve"> finds a particular substring.</w:t>
+      </w:r>
+    </w:p>
+    <w:p>
+      <w:pPr>
+        <w:spacing w:after="0"/>
+      </w:pPr>
+      <w:proofErr w:type="spellStart"/>
+      <w:proofErr w:type="gramStart"/>
+      <w:r>
+        <w:t>myString.substring</w:t>
+      </w:r>
+      <w:proofErr w:type="spellEnd"/>
+      <w:r>
+        <w:t>(</w:t>
+      </w:r>
+      <w:proofErr w:type="gramEnd"/>
+      <w:r>
+        <w:t xml:space="preserve">) returns the substring specified by its </w:t>
+      </w:r>
+      <w:r>
+        <w:t>starting and ending positions.</w:t>
+      </w:r>
+    </w:p>
+    <w:p>
+      <w:proofErr w:type="gramStart"/>
+      <w:r>
+        <w:t>Notice, also, the methods</w:t>
+      </w:r>
+      <w:r>
+        <w:t xml:space="preserve"> </w:t>
+      </w:r>
+      <w:r>
+        <w:t>that begin with “.trim”.</w:t>
+      </w:r>
+      <w:proofErr w:type="gramEnd"/>
+    </w:p>
+    <w:p>
+      <w:r>
+        <w:t>The following example illustrates the use of .length, .</w:t>
+      </w:r>
+      <w:proofErr w:type="spellStart"/>
+      <w:proofErr w:type="gramStart"/>
+      <w:r>
+        <w:t>indexOf</w:t>
+      </w:r>
+      <w:proofErr w:type="spellEnd"/>
+      <w:r>
+        <w:t>(</w:t>
+      </w:r>
+      <w:proofErr w:type="gramEnd"/>
+      <w:r>
+        <w:t>), and .substring() to find two successive instances of a particular substring (‘help’) that is sought.</w:t>
+      </w:r>
+    </w:p>
+    <w:p>
+      <w:pPr>
+        <w:spacing w:after="0"/>
+        <w:ind w:firstLine="720"/>
+      </w:pPr>
+      <w:proofErr w:type="spellStart"/>
+      <w:proofErr w:type="gramStart"/>
+      <w:r>
+        <w:t>const</w:t>
+      </w:r>
+      <w:proofErr w:type="spellEnd"/>
+      <w:proofErr w:type="gramEnd"/>
+      <w:r>
+        <w:t xml:space="preserve"> </w:t>
+      </w:r>
+      <w:proofErr w:type="spellStart"/>
+      <w:r>
+        <w:t>myString</w:t>
+      </w:r>
+      <w:proofErr w:type="spellEnd"/>
+      <w:r>
+        <w:t xml:space="preserve"> = 'Jane Phelps needs help.';</w:t>
+      </w:r>
+    </w:p>
+    <w:p>
+      <w:pPr>
+        <w:spacing w:after="0"/>
+        <w:ind w:firstLine="720"/>
+      </w:pPr>
+      <w:proofErr w:type="spellStart"/>
+      <w:proofErr w:type="gramStart"/>
+      <w:r>
+        <w:t>const</w:t>
+      </w:r>
+      <w:proofErr w:type="spellEnd"/>
+      <w:proofErr w:type="gramEnd"/>
+      <w:r>
+        <w:t xml:space="preserve"> </w:t>
+      </w:r>
+      <w:proofErr w:type="spellStart"/>
+      <w:r>
+        <w:t>strSought</w:t>
+      </w:r>
+      <w:proofErr w:type="spellEnd"/>
+      <w:r>
+        <w:t xml:space="preserve"> = 'help';</w:t>
+      </w:r>
+    </w:p>
+    <w:p>
+      <w:pPr>
+        <w:spacing w:after="0"/>
+        <w:ind w:firstLine="720"/>
+      </w:pPr>
+      <w:proofErr w:type="spellStart"/>
+      <w:proofErr w:type="gramStart"/>
+      <w:r>
+        <w:t>const</w:t>
+      </w:r>
+      <w:proofErr w:type="spellEnd"/>
+      <w:proofErr w:type="gramEnd"/>
+      <w:r>
+        <w:t xml:space="preserve"> </w:t>
+      </w:r>
+      <w:proofErr w:type="spellStart"/>
+      <w:r>
+        <w:t>firstIx</w:t>
+      </w:r>
+      <w:proofErr w:type="spellEnd"/>
+      <w:r>
+        <w:t xml:space="preserve"> = </w:t>
+      </w:r>
+      <w:proofErr w:type="spellStart"/>
+      <w:r>
+        <w:t>myString.indexOf</w:t>
+      </w:r>
+      <w:proofErr w:type="spellEnd"/>
+      <w:r>
+        <w:t xml:space="preserve"> ( </w:t>
+      </w:r>
+      <w:proofErr w:type="spellStart"/>
+      <w:r>
+        <w:t>strSought</w:t>
+      </w:r>
+      <w:proofErr w:type="spellEnd"/>
+      <w:r>
+        <w:t xml:space="preserve"> );       // 1st instance of 'help' as a substring</w:t>
+      </w:r>
+    </w:p>
+    <w:p>
+      <w:pPr>
+        <w:spacing w:after="0"/>
+        <w:ind w:firstLine="720"/>
+      </w:pPr>
+      <w:r>
+        <w:t xml:space="preserve">console.log </w:t>
+      </w:r>
+      <w:proofErr w:type="gramStart"/>
+      <w:r>
+        <w:t>( '1st</w:t>
+      </w:r>
+      <w:proofErr w:type="gramEnd"/>
+      <w:r>
+        <w:t xml:space="preserve"> instance is at ' + </w:t>
+      </w:r>
+      <w:proofErr w:type="spellStart"/>
+      <w:r>
+        <w:t>firstIx</w:t>
+      </w:r>
+      <w:proofErr w:type="spellEnd"/>
+      <w:r>
+        <w:t xml:space="preserve"> );</w:t>
+      </w:r>
+    </w:p>
+    <w:p>
+      <w:pPr>
+        <w:spacing w:after="0"/>
+        <w:ind w:firstLine="720"/>
+      </w:pPr>
+      <w:r>
+        <w:t>// # characters through end of 1st instance</w:t>
+      </w:r>
+    </w:p>
+    <w:p>
+      <w:pPr>
+        <w:spacing w:after="0"/>
+        <w:ind w:firstLine="720"/>
+      </w:pPr>
+      <w:proofErr w:type="spellStart"/>
+      <w:proofErr w:type="gramStart"/>
+      <w:r>
+        <w:t>const</w:t>
+      </w:r>
+      <w:proofErr w:type="spellEnd"/>
+      <w:proofErr w:type="gramEnd"/>
+      <w:r>
+        <w:t xml:space="preserve"> numThroughHelp1st = </w:t>
+      </w:r>
+      <w:proofErr w:type="spellStart"/>
+      <w:r>
+        <w:t>firstIx</w:t>
+      </w:r>
+      <w:proofErr w:type="spellEnd"/>
+      <w:r>
+        <w:t xml:space="preserve"> + </w:t>
+      </w:r>
+      <w:proofErr w:type="spellStart"/>
+      <w:r>
+        <w:t>strSought.length</w:t>
+      </w:r>
+      <w:proofErr w:type="spellEnd"/>
+      <w:r>
+        <w:t>;</w:t>
+      </w:r>
+    </w:p>
+    <w:p>
+      <w:pPr>
+        <w:spacing w:after="0"/>
+        <w:ind w:firstLine="720"/>
+      </w:pPr>
+      <w:r>
+        <w:t>// substring after 1st instance</w:t>
+      </w:r>
+    </w:p>
+    <w:p>
+      <w:pPr>
+        <w:spacing w:after="0"/>
+        <w:ind w:firstLine="720"/>
+      </w:pPr>
+      <w:proofErr w:type="spellStart"/>
+      <w:proofErr w:type="gramStart"/>
+      <w:r>
+        <w:t>const</w:t>
+      </w:r>
+      <w:proofErr w:type="spellEnd"/>
+      <w:proofErr w:type="gramEnd"/>
+      <w:r>
+        <w:t xml:space="preserve"> </w:t>
+      </w:r>
+      <w:proofErr w:type="spellStart"/>
+      <w:r>
+        <w:t>restOfMyString</w:t>
+      </w:r>
+      <w:proofErr w:type="spellEnd"/>
+      <w:r>
+        <w:t xml:space="preserve"> = </w:t>
+      </w:r>
+      <w:proofErr w:type="spellStart"/>
+      <w:r>
+        <w:t>myString.substring</w:t>
+      </w:r>
+      <w:proofErr w:type="spellEnd"/>
+      <w:r>
+        <w:t xml:space="preserve"> ( numThroughHelp1st ); </w:t>
+      </w:r>
+    </w:p>
+    <w:p>
+      <w:pPr>
+        <w:spacing w:after="0"/>
+        <w:ind w:firstLine="720"/>
+      </w:pPr>
+      <w:proofErr w:type="spellStart"/>
+      <w:proofErr w:type="gramStart"/>
+      <w:r>
+        <w:t>showMessage</w:t>
+      </w:r>
+      <w:proofErr w:type="spellEnd"/>
+      <w:proofErr w:type="gramEnd"/>
+      <w:r>
+        <w:t xml:space="preserve"> ( </w:t>
+      </w:r>
+      <w:proofErr w:type="spellStart"/>
+      <w:r>
+        <w:t>restOfMyString</w:t>
+      </w:r>
+      <w:proofErr w:type="spellEnd"/>
+      <w:r>
+        <w:t xml:space="preserve"> );</w:t>
+      </w:r>
+    </w:p>
+    <w:p>
+      <w:pPr>
+        <w:spacing w:after="0"/>
+        <w:ind w:left="4320" w:firstLine="720"/>
+      </w:pPr>
+      <w:r>
+        <w:t>// 2nd instance of 'help' as a substring</w:t>
+      </w:r>
+    </w:p>
+    <w:p>
+      <w:pPr>
+        <w:spacing w:after="0"/>
+        <w:ind w:firstLine="720"/>
+      </w:pPr>
+      <w:proofErr w:type="spellStart"/>
+      <w:proofErr w:type="gramStart"/>
+      <w:r>
+        <w:t>const</w:t>
+      </w:r>
+      <w:proofErr w:type="spellEnd"/>
+      <w:proofErr w:type="gramEnd"/>
+      <w:r>
+        <w:t xml:space="preserve"> </w:t>
+      </w:r>
+      <w:proofErr w:type="spellStart"/>
+      <w:r>
+        <w:t>secondIx</w:t>
+      </w:r>
+      <w:proofErr w:type="spellEnd"/>
+      <w:r>
+        <w:t xml:space="preserve"> = </w:t>
+      </w:r>
+      <w:proofErr w:type="spellStart"/>
+      <w:r>
+        <w:t>restOfMyString.indexOf</w:t>
+      </w:r>
+      <w:proofErr w:type="spellEnd"/>
+      <w:r>
+        <w:t xml:space="preserve"> ( 'help' );</w:t>
+      </w:r>
+    </w:p>
+    <w:p>
+      <w:pPr>
+        <w:spacing w:after="0"/>
+        <w:ind w:firstLine="720"/>
+      </w:pPr>
+      <w:r>
+        <w:t xml:space="preserve">console.log </w:t>
+      </w:r>
+      <w:proofErr w:type="gramStart"/>
+      <w:r>
+        <w:t>( '2nd</w:t>
+      </w:r>
+      <w:proofErr w:type="gramEnd"/>
+      <w:r>
+        <w:t xml:space="preserve"> instance is at ' + (numThroughHelp1st + </w:t>
+      </w:r>
+      <w:proofErr w:type="spellStart"/>
+      <w:r>
+        <w:t>secondIx</w:t>
+      </w:r>
+      <w:proofErr w:type="spellEnd"/>
+      <w:r>
+        <w:t>) );</w:t>
+      </w:r>
+    </w:p>
+    <w:p>
+      <w:pPr>
+        <w:pStyle w:val="Heading2"/>
+      </w:pPr>
+      <w:bookmarkStart w:id="55" w:name="_The_Document_Object"/>
+      <w:bookmarkEnd w:id="55"/>
+      <w:r>
+        <w:t>The Document Object Model (DOM)</w:t>
+      </w:r>
+    </w:p>
+    <w:p>
+      <w:r>
+        <w:t>The Document Object Model (DOM) pertains to browser programming, using JavaScript for web pages.  The web page contains several objects, and the interaction between JavaScript and these web-page objects is called the Document Object Model (DOM).  More specifically the DOM deals with modifying the web page, and responding to the events triggered by a user’s typing or mouse-clicking while the focus is on one of the web-page objects.</w:t>
+      </w:r>
+    </w:p>
+    <w:p>
+      <w:r>
+        <w:t xml:space="preserve">Refer to </w:t>
+      </w:r>
+      <w:proofErr w:type="spellStart"/>
+      <w:proofErr w:type="gramStart"/>
+      <w:r>
+        <w:t>showMessage</w:t>
+      </w:r>
+      <w:proofErr w:type="spellEnd"/>
+      <w:r>
+        <w:t>(</w:t>
+      </w:r>
+      <w:proofErr w:type="gramEnd"/>
+      <w:r>
+        <w:t xml:space="preserve">) and </w:t>
+      </w:r>
+      <w:proofErr w:type="spellStart"/>
+      <w:r>
+        <w:t>changePercentOff</w:t>
+      </w:r>
+      <w:proofErr w:type="spellEnd"/>
+      <w:r>
+        <w:t>() in utils.js.  “</w:t>
+      </w:r>
+      <w:proofErr w:type="gramStart"/>
+      <w:r>
+        <w:t>document</w:t>
+      </w:r>
+      <w:proofErr w:type="gramEnd"/>
+      <w:r>
+        <w:t xml:space="preserve">” in these functions represents the web page, which is a </w:t>
+      </w:r>
+      <w:proofErr w:type="spellStart"/>
+      <w:r>
+        <w:t>JavaScfript</w:t>
+      </w:r>
+      <w:proofErr w:type="spellEnd"/>
+      <w:r>
+        <w:t xml:space="preserve"> object.  “</w:t>
+      </w:r>
+      <w:proofErr w:type="gramStart"/>
+      <w:r>
+        <w:t>document</w:t>
+      </w:r>
+      <w:proofErr w:type="gramEnd"/>
+      <w:r>
+        <w:t xml:space="preserve">” has a method, </w:t>
+      </w:r>
+      <w:proofErr w:type="spellStart"/>
+      <w:r>
+        <w:t>getElementById</w:t>
+      </w:r>
+      <w:proofErr w:type="spellEnd"/>
+      <w:r>
+        <w:t xml:space="preserve">().  The return value of </w:t>
+      </w:r>
+      <w:proofErr w:type="spellStart"/>
+      <w:proofErr w:type="gramStart"/>
+      <w:r>
+        <w:t>getElementById</w:t>
+      </w:r>
+      <w:proofErr w:type="spellEnd"/>
+      <w:r>
+        <w:t>(</w:t>
+      </w:r>
+      <w:proofErr w:type="gramEnd"/>
+      <w:r>
+        <w:t xml:space="preserve">) is another object, which has a </w:t>
+      </w:r>
+      <w:proofErr w:type="spellStart"/>
+      <w:r>
+        <w:t>textContent</w:t>
+      </w:r>
+      <w:proofErr w:type="spellEnd"/>
+      <w:r>
+        <w:t xml:space="preserve"> property – the text that one can see on the web page.</w:t>
+      </w:r>
+    </w:p>
+    <w:p>
+      <w:pPr>
+        <w:spacing w:after="0"/>
+      </w:pPr>
+      <w:r>
+        <w:t>Refer to the &lt;h1&gt; tag in index.html, whose text is “GET A GRIP”.  This is called an “element”.  Earlier in this course we inserted</w:t>
+      </w:r>
+    </w:p>
+    <w:p>
+      <w:pPr>
+        <w:spacing w:after="0"/>
+        <w:ind w:left="720"/>
+      </w:pPr>
+      <w:r>
+        <w:t>id=”message”</w:t>
+      </w:r>
+    </w:p>
+    <w:p>
+      <w:pPr>
+        <w:spacing w:after="0"/>
+      </w:pPr>
+      <w:proofErr w:type="gramStart"/>
+      <w:r>
+        <w:t>which</w:t>
+      </w:r>
+      <w:proofErr w:type="gramEnd"/>
+      <w:r>
+        <w:t xml:space="preserve"> allows JavaScript to obtain access to this element.</w:t>
+      </w:r>
+    </w:p>
+    <w:p>
+      <w:pPr>
+        <w:pStyle w:val="Heading2"/>
+      </w:pPr>
+      <w:bookmarkStart w:id="56" w:name="_Styling_DOM_Elements"/>
+      <w:bookmarkEnd w:id="56"/>
+      <w:r>
+        <w:lastRenderedPageBreak/>
+        <w:t>Styling DOM Elements</w:t>
+      </w:r>
+    </w:p>
+    <w:p>
+      <w:pPr>
+        <w:spacing w:after="0"/>
+      </w:pPr>
+      <w:r>
+        <w:t xml:space="preserve">One of the properties of DOM elements is “style”.  Although styles (such as color, </w:t>
+      </w:r>
+      <w:proofErr w:type="gramStart"/>
+      <w:r>
+        <w:t>font, . . .)</w:t>
+      </w:r>
+      <w:proofErr w:type="gramEnd"/>
+      <w:r>
+        <w:t xml:space="preserve"> are often specified via CSS, the “style” property can be used to specify styles in JavaScript.  Type the following into home.js.</w:t>
+      </w:r>
+    </w:p>
+    <w:p>
+      <w:pPr>
+        <w:spacing w:after="0"/>
+        <w:ind w:left="720"/>
+      </w:pPr>
+      <w:proofErr w:type="spellStart"/>
+      <w:proofErr w:type="gramStart"/>
+      <w:r>
+        <w:t>const</w:t>
+      </w:r>
+      <w:proofErr w:type="spellEnd"/>
+      <w:proofErr w:type="gramEnd"/>
+      <w:r>
+        <w:t xml:space="preserve"> header = </w:t>
+      </w:r>
+      <w:proofErr w:type="spellStart"/>
+      <w:r>
+        <w:t>document.getElementById</w:t>
+      </w:r>
+      <w:proofErr w:type="spellEnd"/>
+      <w:r>
+        <w:t xml:space="preserve"> (‘message’);</w:t>
+      </w:r>
+    </w:p>
+    <w:p>
+      <w:pPr>
+        <w:spacing w:after="0"/>
+        <w:ind w:left="720"/>
+      </w:pPr>
+      <w:proofErr w:type="spellStart"/>
+      <w:r>
+        <w:t>header.style.color</w:t>
+      </w:r>
+      <w:proofErr w:type="spellEnd"/>
+      <w:r>
+        <w:t xml:space="preserve"> = ‘red’;</w:t>
+      </w:r>
+    </w:p>
+    <w:p>
+      <w:pPr>
+        <w:spacing w:after="0"/>
+      </w:pPr>
+      <w:proofErr w:type="gramStart"/>
+      <w:r>
+        <w:t>When we save this.</w:t>
+      </w:r>
+      <w:proofErr w:type="gramEnd"/>
+      <w:r>
+        <w:t xml:space="preserve"> </w:t>
+      </w:r>
+      <w:proofErr w:type="gramStart"/>
+      <w:r>
+        <w:t>the</w:t>
+      </w:r>
+      <w:proofErr w:type="gramEnd"/>
+      <w:r>
+        <w:t xml:space="preserve"> pertinent text changes to a red color.  “</w:t>
+      </w:r>
+      <w:proofErr w:type="gramStart"/>
+      <w:r>
+        <w:t>color</w:t>
+      </w:r>
+      <w:proofErr w:type="gramEnd"/>
+      <w:r>
+        <w:t>” is only one example of a “style” property.  The names of these properties are the names specified via CSS.  Some of these names have an embedded dash, e.g. “font-weight”.  But “color. font-weight” is invalid JavaScript code.  The work-around is to use camel case.  Try</w:t>
+      </w:r>
+    </w:p>
+    <w:p>
+      <w:pPr>
+        <w:spacing w:after="0"/>
+        <w:ind w:left="720"/>
+      </w:pPr>
+      <w:proofErr w:type="spellStart"/>
+      <w:proofErr w:type="gramStart"/>
+      <w:r>
+        <w:t>const</w:t>
+      </w:r>
+      <w:proofErr w:type="spellEnd"/>
+      <w:proofErr w:type="gramEnd"/>
+      <w:r>
+        <w:t xml:space="preserve"> header = </w:t>
+      </w:r>
+      <w:proofErr w:type="spellStart"/>
+      <w:r>
+        <w:t>document.getElementById</w:t>
+      </w:r>
+      <w:proofErr w:type="spellEnd"/>
+      <w:r>
+        <w:t xml:space="preserve"> (‘message’);</w:t>
+      </w:r>
+    </w:p>
+    <w:p>
+      <w:pPr>
+        <w:spacing w:after="0"/>
+        <w:ind w:left="720"/>
+      </w:pPr>
+      <w:proofErr w:type="spellStart"/>
+      <w:r>
+        <w:t>header.style.fontWeight</w:t>
+      </w:r>
+      <w:proofErr w:type="spellEnd"/>
+      <w:r>
+        <w:t xml:space="preserve"> = 100;</w:t>
+      </w:r>
+    </w:p>
+    <w:p>
+      <w:pPr>
+        <w:spacing w:after="0"/>
+      </w:pPr>
+      <w:proofErr w:type="gramStart"/>
+      <w:r>
+        <w:t>When we save this, the font style changes appropriately.</w:t>
+      </w:r>
+      <w:proofErr w:type="gramEnd"/>
+    </w:p>
+    <w:p>
+      <w:pPr>
+        <w:pStyle w:val="Heading2"/>
+      </w:pPr>
+      <w:bookmarkStart w:id="57" w:name="_Detecting_Button_Clicks"/>
+      <w:bookmarkEnd w:id="57"/>
+      <w:r>
+        <w:t>Detecting Button Clicks</w:t>
+      </w:r>
+    </w:p>
+    <w:p>
+      <w:pPr>
+        <w:spacing w:after="0"/>
+      </w:pPr>
+      <w:r>
+        <w:t>There is a button in our sample web page (immediately below “Asphalt National Park”), whose text is “SEE REVIEW”.  Search for “see review” in index.html, and we find in an anchor &lt;a&gt; element.  Delete “</w:t>
+      </w:r>
+      <w:proofErr w:type="spellStart"/>
+      <w:r>
+        <w:t>href</w:t>
+      </w:r>
+      <w:proofErr w:type="spellEnd"/>
+      <w:r>
+        <w:t>=#" (to prevent the attempted mouse-click response of migrating to a different web location).  Now we will supply code to handle the mouse-click in JavaScript.  Insert ‘id=”see-review” ’ immediately before ‘class=’.  Save the change, and navigate to home.js.  Delete old code in home.js, and add</w:t>
+      </w:r>
+    </w:p>
+    <w:p>
+      <w:pPr>
+        <w:spacing w:after="0"/>
+        <w:ind w:left="720"/>
+      </w:pPr>
+      <w:proofErr w:type="spellStart"/>
+      <w:proofErr w:type="gramStart"/>
+      <w:r>
+        <w:t>const</w:t>
+      </w:r>
+      <w:proofErr w:type="spellEnd"/>
+      <w:proofErr w:type="gramEnd"/>
+      <w:r>
+        <w:t xml:space="preserve"> button = </w:t>
+      </w:r>
+      <w:proofErr w:type="spellStart"/>
+      <w:r>
+        <w:t>document.getElementById</w:t>
+      </w:r>
+      <w:proofErr w:type="spellEnd"/>
+      <w:r>
+        <w:t xml:space="preserve">  ( ‘see-review’ );</w:t>
+      </w:r>
+    </w:p>
+    <w:p>
+      <w:pPr>
+        <w:spacing w:after="0"/>
+        <w:ind w:left="720"/>
+      </w:pPr>
+      <w:proofErr w:type="spellStart"/>
+      <w:r>
+        <w:t>button.addEventListener</w:t>
+      </w:r>
+      <w:proofErr w:type="spellEnd"/>
+      <w:r>
+        <w:t xml:space="preserve"> </w:t>
+      </w:r>
+      <w:proofErr w:type="gramStart"/>
+      <w:r>
+        <w:t>( ‘click’</w:t>
+      </w:r>
+      <w:proofErr w:type="gramEnd"/>
+      <w:r>
+        <w:t>, function() {</w:t>
+      </w:r>
+    </w:p>
+    <w:p>
+      <w:pPr>
+        <w:spacing w:after="0"/>
+        <w:ind w:left="1440"/>
+      </w:pPr>
+      <w:r>
+        <w:t xml:space="preserve">console.log </w:t>
+      </w:r>
+      <w:proofErr w:type="gramStart"/>
+      <w:r>
+        <w:t>( ‘click’</w:t>
+      </w:r>
+      <w:proofErr w:type="gramEnd"/>
+      <w:r>
+        <w:t xml:space="preserve"> );</w:t>
+      </w:r>
+    </w:p>
+    <w:p>
+      <w:pPr>
+        <w:spacing w:after="0"/>
+        <w:ind w:left="720"/>
+      </w:pPr>
+      <w:r>
+        <w:t>} )</w:t>
+      </w:r>
+    </w:p>
+    <w:p>
+      <w:pPr>
+        <w:spacing w:after="0"/>
+      </w:pPr>
+      <w:r>
+        <w:t>Save the code, open the console, and click the button.  Observe that ‘click’ is displayed in the console log; observe, also, that when you repeatedly click the button, a number is displayed before ‘click’ expressing the number of times that ‘click’ was logged.</w:t>
+      </w:r>
+    </w:p>
+    <w:p>
+      <w:pPr>
+        <w:pStyle w:val="Heading2"/>
+      </w:pPr>
+      <w:bookmarkStart w:id="58" w:name="_Showing_and_Hiding"/>
+      <w:bookmarkEnd w:id="58"/>
+      <w:r>
+        <w:t>Showing and Hiding DOM Elements</w:t>
+      </w:r>
+    </w:p>
+    <w:p>
+      <w:r>
+        <w:t>In this section we are going to illustrate how to respond to the button clicks by alternately showing and hiding a review expressed in HTML.</w:t>
+      </w:r>
+    </w:p>
+    <w:p>
+      <w:pPr>
+        <w:spacing w:after="0"/>
+      </w:pPr>
+      <w:r>
+        <w:t>Open index.html.  Add the following mark-up after the 3</w:t>
+      </w:r>
+      <w:r>
+        <w:rPr>
+          <w:vertAlign w:val="superscript"/>
+        </w:rPr>
+        <w:t>rd</w:t>
+      </w:r>
+      <w:r>
+        <w:t xml:space="preserve"> &lt;/div&gt; that follows the button’s html.</w:t>
+      </w:r>
+    </w:p>
+    <w:p>
+      <w:pPr>
+        <w:spacing w:after="0"/>
+        <w:ind w:left="720"/>
+      </w:pPr>
+      <w:r>
+        <w:t>&lt;div id=”review” class = “container d-none"&gt;</w:t>
+      </w:r>
+    </w:p>
+    <w:p>
+      <w:pPr>
+        <w:spacing w:after="0"/>
+        <w:ind w:left="1440"/>
+      </w:pPr>
+      <w:r>
+        <w:t>&lt;h4&gt;Review Title...&lt;/h4&gt;</w:t>
+      </w:r>
+    </w:p>
+    <w:p>
+      <w:pPr>
+        <w:spacing w:after="0"/>
+        <w:ind w:left="1440"/>
+      </w:pPr>
+      <w:r>
+        <w:t>&lt;p&gt;Review text...&lt;/p&gt;</w:t>
+      </w:r>
+    </w:p>
+    <w:p>
+      <w:pPr>
+        <w:spacing w:after="0"/>
+        <w:ind w:left="720"/>
+      </w:pPr>
+      <w:r>
+        <w:t>&lt;/div&gt;</w:t>
+      </w:r>
+    </w:p>
+    <w:p>
+      <w:pPr>
+        <w:spacing w:after="0"/>
+      </w:pPr>
+      <w:r>
+        <w:t>Note that this block of mark-up has a class name “container” and a class name “d-none”.  “d-none” denotes “display none”, and this is why the mark-up is not visible at the outset.</w:t>
+      </w:r>
+    </w:p>
+    <w:p>
+      <w:pPr>
+        <w:spacing w:after="0"/>
+      </w:pPr>
+    </w:p>
+    <w:p>
+      <w:pPr>
+        <w:spacing w:after="0"/>
+      </w:pPr>
+      <w:r>
+        <w:t xml:space="preserve">Save the changes to index.html, and navigate to home.js.  Replace “console.log </w:t>
+      </w:r>
+      <w:proofErr w:type="gramStart"/>
+      <w:r>
+        <w:t>( ‘click’</w:t>
+      </w:r>
+      <w:proofErr w:type="gramEnd"/>
+      <w:r>
+        <w:t xml:space="preserve"> );” with</w:t>
+      </w:r>
+    </w:p>
+    <w:p>
+      <w:pPr>
+        <w:spacing w:after="0"/>
+        <w:ind w:left="720"/>
+      </w:pPr>
+      <w:proofErr w:type="spellStart"/>
+      <w:proofErr w:type="gramStart"/>
+      <w:r>
+        <w:t>const</w:t>
+      </w:r>
+      <w:proofErr w:type="spellEnd"/>
+      <w:proofErr w:type="gramEnd"/>
+      <w:r>
+        <w:t xml:space="preserve"> review = </w:t>
+      </w:r>
+      <w:proofErr w:type="spellStart"/>
+      <w:r>
+        <w:t>document.getElementById</w:t>
+      </w:r>
+      <w:proofErr w:type="spellEnd"/>
+      <w:r>
+        <w:t xml:space="preserve"> ( ‘review’ );</w:t>
+      </w:r>
+    </w:p>
+    <w:p>
+      <w:pPr>
+        <w:spacing w:after="0"/>
+        <w:ind w:left="720"/>
+      </w:pPr>
+      <w:proofErr w:type="spellStart"/>
+      <w:r>
+        <w:lastRenderedPageBreak/>
+        <w:t>review.classList.remove</w:t>
+      </w:r>
+      <w:proofErr w:type="spellEnd"/>
+      <w:r>
+        <w:t xml:space="preserve"> </w:t>
+      </w:r>
+      <w:proofErr w:type="gramStart"/>
+      <w:r>
+        <w:t>( ‘d</w:t>
+      </w:r>
+      <w:proofErr w:type="gramEnd"/>
+      <w:r>
+        <w:t>-none’ );</w:t>
+      </w:r>
+    </w:p>
+    <w:p>
+      <w:pPr>
+        <w:spacing w:after="0"/>
+      </w:pPr>
+      <w:r>
+        <w:t xml:space="preserve">The </w:t>
+      </w:r>
+      <w:proofErr w:type="spellStart"/>
+      <w:r>
+        <w:t>classList</w:t>
+      </w:r>
+      <w:proofErr w:type="spellEnd"/>
+      <w:r>
+        <w:t xml:space="preserve"> property is evidently the array of class names in the element, and </w:t>
+      </w:r>
+      <w:proofErr w:type="gramStart"/>
+      <w:r>
+        <w:t>remove(</w:t>
+      </w:r>
+      <w:proofErr w:type="gramEnd"/>
+      <w:r>
+        <w:t>) evidently deletes the specified class name from the array.  Save the changes to home.js.  Click the button, and observe that the “review” is now visible.</w:t>
+      </w:r>
+    </w:p>
+    <w:p>
+      <w:pPr>
+        <w:spacing w:after="0"/>
+      </w:pPr>
+    </w:p>
+    <w:p>
+      <w:pPr>
+        <w:spacing w:after="0"/>
+      </w:pPr>
+      <w:r>
+        <w:t>Now, all that remains is to change the button to an alternate action switch.  Instead of the single statement</w:t>
+      </w:r>
+    </w:p>
+    <w:p>
+      <w:pPr>
+        <w:spacing w:after="0"/>
+        <w:ind w:left="720"/>
+      </w:pPr>
+      <w:proofErr w:type="spellStart"/>
+      <w:r>
+        <w:t>review.classList.remove</w:t>
+      </w:r>
+      <w:proofErr w:type="spellEnd"/>
+      <w:r>
+        <w:t xml:space="preserve"> </w:t>
+      </w:r>
+      <w:proofErr w:type="gramStart"/>
+      <w:r>
+        <w:t>( ‘d</w:t>
+      </w:r>
+      <w:proofErr w:type="gramEnd"/>
+      <w:r>
+        <w:t>-none’ );</w:t>
+      </w:r>
+    </w:p>
+    <w:p>
+      <w:pPr>
+        <w:spacing w:after="0"/>
+      </w:pPr>
+      <w:proofErr w:type="gramStart"/>
+      <w:r>
+        <w:t>use</w:t>
+      </w:r>
+      <w:proofErr w:type="gramEnd"/>
+      <w:r>
+        <w:t xml:space="preserve"> some if/else code to add ‘d-none’ to the </w:t>
+      </w:r>
+      <w:proofErr w:type="spellStart"/>
+      <w:r>
+        <w:t>classList</w:t>
+      </w:r>
+      <w:proofErr w:type="spellEnd"/>
+      <w:r>
+        <w:t xml:space="preserve"> if it not in the list, or remove it if is in the list.  At the same time change the text on the button’s face.  Save and test the following code.</w:t>
+      </w:r>
+    </w:p>
+    <w:p>
+      <w:pPr>
+        <w:spacing w:after="0"/>
+        <w:ind w:left="720"/>
+      </w:pPr>
+      <w:proofErr w:type="gramStart"/>
+      <w:r>
+        <w:t>if</w:t>
+      </w:r>
+      <w:proofErr w:type="gramEnd"/>
+      <w:r>
+        <w:t xml:space="preserve"> ( </w:t>
+      </w:r>
+      <w:proofErr w:type="spellStart"/>
+      <w:r>
+        <w:t>review.classList.contains</w:t>
+      </w:r>
+      <w:proofErr w:type="spellEnd"/>
+      <w:r>
+        <w:t xml:space="preserve"> ( ‘d-none’ ) ) {</w:t>
+      </w:r>
+    </w:p>
+    <w:p>
+      <w:pPr>
+        <w:spacing w:after="0"/>
+        <w:ind w:left="1440"/>
+      </w:pPr>
+      <w:proofErr w:type="spellStart"/>
+      <w:r>
+        <w:t>review.classList.remove</w:t>
+      </w:r>
+      <w:proofErr w:type="spellEnd"/>
+      <w:r>
+        <w:t xml:space="preserve"> </w:t>
+      </w:r>
+      <w:proofErr w:type="gramStart"/>
+      <w:r>
+        <w:t>( ‘d</w:t>
+      </w:r>
+      <w:proofErr w:type="gramEnd"/>
+      <w:r>
+        <w:t>-none’ );</w:t>
+      </w:r>
+    </w:p>
+    <w:p>
+      <w:pPr>
+        <w:spacing w:after="0"/>
+        <w:ind w:left="1440"/>
+      </w:pPr>
+      <w:proofErr w:type="spellStart"/>
+      <w:r>
+        <w:t>button.textContent</w:t>
+      </w:r>
+      <w:proofErr w:type="spellEnd"/>
+      <w:r>
+        <w:t xml:space="preserve"> = ‘CLOSE REVIEW’;</w:t>
+      </w:r>
+    </w:p>
+    <w:p>
+      <w:pPr>
+        <w:spacing w:after="0"/>
+        <w:ind w:left="720"/>
+      </w:pPr>
+      <w:r>
+        <w:t>}</w:t>
+      </w:r>
+    </w:p>
+    <w:p>
+      <w:pPr>
+        <w:spacing w:after="0"/>
+        <w:ind w:left="720"/>
+      </w:pPr>
+      <w:proofErr w:type="gramStart"/>
+      <w:r>
+        <w:t>else</w:t>
+      </w:r>
+      <w:proofErr w:type="gramEnd"/>
+      <w:r>
+        <w:t xml:space="preserve"> {</w:t>
+      </w:r>
+    </w:p>
+    <w:p>
+      <w:pPr>
+        <w:spacing w:after="0"/>
+        <w:ind w:left="1440"/>
+      </w:pPr>
+      <w:proofErr w:type="spellStart"/>
+      <w:r>
+        <w:t>review.classList.add</w:t>
+      </w:r>
+      <w:proofErr w:type="spellEnd"/>
+      <w:r>
+        <w:t xml:space="preserve"> </w:t>
+      </w:r>
+      <w:proofErr w:type="gramStart"/>
+      <w:r>
+        <w:t>( ‘d</w:t>
+      </w:r>
+      <w:proofErr w:type="gramEnd"/>
+      <w:r>
+        <w:t>-none’ );</w:t>
+      </w:r>
+    </w:p>
+    <w:p>
+      <w:pPr>
+        <w:spacing w:after="0"/>
+        <w:ind w:left="1440"/>
+      </w:pPr>
+      <w:proofErr w:type="spellStart"/>
+      <w:r>
+        <w:t>button.textContent</w:t>
+      </w:r>
+      <w:proofErr w:type="spellEnd"/>
+      <w:r>
+        <w:t xml:space="preserve"> = ‘SEE REVIEW’;</w:t>
+      </w:r>
+    </w:p>
+    <w:p>
+      <w:pPr>
+        <w:spacing w:after="0"/>
+        <w:ind w:left="720"/>
+      </w:pPr>
+      <w:r>
+        <w:t>}</w:t>
+      </w:r>
+    </w:p>
+    <w:p>
+      <w:pPr>
+        <w:spacing w:after="0"/>
       </w:pPr>
     </w:p>
     <w:p>
@@ -8271,7 +10245,6 @@
     </w:p>
     <w:p>
       <w:r>
-        <w:lastRenderedPageBreak/>
         <w:tab/>
       </w:r>
       <w:proofErr w:type="spellStart"/>
@@ -8460,6 +10433,7 @@
         <w:rPr>
           <w:b/>
         </w:rPr>
+        <w:lastRenderedPageBreak/>
         <w:t>unshift</w:t>
       </w:r>
       <w:proofErr w:type="spellEnd"/>
@@ -8818,306 +10792,11 @@
       <w:pPr>
         <w:pStyle w:val="Heading2"/>
       </w:pPr>
-      <w:bookmarkStart w:id="51" w:name="_Standard_Built-in_Objects"/>
-      <w:bookmarkEnd w:id="51"/>
-      <w:r>
-        <w:t>Standard Built-in Objects</w:t>
-      </w:r>
-    </w:p>
-    <w:p>
-      <w:r>
-        <w:t xml:space="preserve">Use the keywords </w:t>
-      </w:r>
-      <w:r>
-        <w:rPr>
-          <w:b/>
-        </w:rPr>
-        <w:t>“</w:t>
-      </w:r>
-      <w:proofErr w:type="spellStart"/>
-      <w:r>
-        <w:rPr>
-          <w:b/>
-        </w:rPr>
-        <w:t>mdn</w:t>
-      </w:r>
-      <w:proofErr w:type="spellEnd"/>
-      <w:r>
-        <w:rPr>
-          <w:b/>
-        </w:rPr>
-        <w:t xml:space="preserve"> </w:t>
-      </w:r>
-      <w:r>
-        <w:rPr>
-          <w:b/>
-        </w:rPr>
-        <w:t>built-in objects</w:t>
-      </w:r>
-      <w:r>
-        <w:rPr>
-          <w:b/>
-        </w:rPr>
-        <w:t>”</w:t>
-      </w:r>
-      <w:r>
-        <w:t xml:space="preserve"> with Google to find an article that discusses objects that are automatically available.  For example </w:t>
-      </w:r>
-      <w:r>
-        <w:rPr>
-          <w:b/>
-        </w:rPr>
-        <w:t>Array</w:t>
-      </w:r>
-      <w:r>
-        <w:t xml:space="preserve">, </w:t>
-      </w:r>
-      <w:r>
-        <w:rPr>
-          <w:b/>
-        </w:rPr>
-        <w:t>Date</w:t>
-      </w:r>
-      <w:r>
-        <w:t>,</w:t>
-      </w:r>
-      <w:r>
-        <w:t xml:space="preserve"> </w:t>
-      </w:r>
-      <w:r>
-        <w:rPr>
-          <w:b/>
-        </w:rPr>
-        <w:t>Math</w:t>
-      </w:r>
-      <w:r>
-        <w:t>,</w:t>
-      </w:r>
-      <w:r>
-        <w:t xml:space="preserve"> </w:t>
-      </w:r>
-      <w:proofErr w:type="gramStart"/>
-      <w:r>
-        <w:rPr>
-          <w:b/>
-        </w:rPr>
-        <w:t>String</w:t>
-      </w:r>
-      <w:r>
-        <w:t>,</w:t>
-      </w:r>
-      <w:r>
-        <w:t xml:space="preserve"> </w:t>
-      </w:r>
-      <w:r>
-        <w:t>. . .</w:t>
-      </w:r>
-      <w:proofErr w:type="gramEnd"/>
-      <w:r>
-        <w:t xml:space="preserve"> </w:t>
-      </w:r>
-    </w:p>
-    <w:p>
-      <w:r>
-        <w:t xml:space="preserve">Click on </w:t>
-      </w:r>
-      <w:r>
-        <w:rPr>
-          <w:b/>
-        </w:rPr>
-        <w:t>Date</w:t>
-      </w:r>
-      <w:r>
-        <w:t xml:space="preserve"> in the left –hand column for suggested methods that one could invoke to get information about the date.</w:t>
-      </w:r>
-      <w:r>
-        <w:t xml:space="preserve">  These methods apply not only to the date object (which contains current date/time), but also to date objects that one might obtain from a database.</w:t>
-      </w:r>
-    </w:p>
-    <w:p>
-      <w:pPr>
-        <w:shd w:val="clear" w:color="auto" w:fill="FFFFFF" w:themeFill="background1"/>
-        <w:spacing w:after="0" w:line="285" w:lineRule="atLeast"/>
-        <w:rPr>
-          <w:rFonts w:ascii="Calibri" w:eastAsia="Times New Roman" w:hAnsi="Calibri" w:cs="Consolas"/>
-        </w:rPr>
-      </w:pPr>
-      <w:proofErr w:type="gramStart"/>
-      <w:r>
-        <w:rPr>
-          <w:rFonts w:ascii="Calibri" w:eastAsia="Times New Roman" w:hAnsi="Calibri" w:cs="Consolas"/>
-        </w:rPr>
-        <w:t>let</w:t>
-      </w:r>
-      <w:proofErr w:type="gramEnd"/>
-      <w:r>
-        <w:rPr>
-          <w:rFonts w:ascii="Calibri" w:eastAsia="Times New Roman" w:hAnsi="Calibri" w:cs="Consolas"/>
-        </w:rPr>
-        <w:t> </w:t>
-      </w:r>
-      <w:proofErr w:type="spellStart"/>
-      <w:r>
-        <w:rPr>
-          <w:rFonts w:ascii="Calibri" w:eastAsia="Times New Roman" w:hAnsi="Calibri" w:cs="Consolas"/>
-        </w:rPr>
-        <w:t>myDate</w:t>
-      </w:r>
-      <w:proofErr w:type="spellEnd"/>
-      <w:r>
-        <w:rPr>
-          <w:rFonts w:ascii="Calibri" w:eastAsia="Times New Roman" w:hAnsi="Calibri" w:cs="Consolas"/>
-        </w:rPr>
-        <w:t> = new Date("4/8/2020 11:35");</w:t>
-      </w:r>
-      <w:r>
-        <w:rPr>
-          <w:rFonts w:ascii="Calibri" w:eastAsia="Times New Roman" w:hAnsi="Calibri" w:cs="Consolas"/>
-        </w:rPr>
-        <w:tab/>
-        <w:t>// or you could define it with year, month, day, etc.</w:t>
-      </w:r>
-    </w:p>
-    <w:p>
-      <w:pPr>
-        <w:shd w:val="clear" w:color="auto" w:fill="FFFFFF" w:themeFill="background1"/>
-        <w:spacing w:after="0" w:line="285" w:lineRule="atLeast"/>
-        <w:rPr>
-          <w:rFonts w:ascii="Calibri" w:eastAsia="Times New Roman" w:hAnsi="Calibri" w:cs="Consolas"/>
-        </w:rPr>
-      </w:pPr>
-      <w:proofErr w:type="spellStart"/>
-      <w:proofErr w:type="gramStart"/>
-      <w:r>
-        <w:rPr>
-          <w:rFonts w:ascii="Calibri" w:eastAsia="Times New Roman" w:hAnsi="Calibri" w:cs="Consolas"/>
-        </w:rPr>
-        <w:t>showMessage</w:t>
-      </w:r>
-      <w:proofErr w:type="spellEnd"/>
-      <w:proofErr w:type="gramEnd"/>
-      <w:r>
-        <w:rPr>
-          <w:rFonts w:ascii="Calibri" w:eastAsia="Times New Roman" w:hAnsi="Calibri" w:cs="Consolas"/>
-        </w:rPr>
-        <w:t> (</w:t>
-      </w:r>
-      <w:proofErr w:type="spellStart"/>
-      <w:r>
-        <w:rPr>
-          <w:rFonts w:ascii="Calibri" w:eastAsia="Times New Roman" w:hAnsi="Calibri" w:cs="Consolas"/>
-        </w:rPr>
-        <w:t>myDate.getFullYear</w:t>
-      </w:r>
-      <w:proofErr w:type="spellEnd"/>
-      <w:r>
-        <w:rPr>
-          <w:rFonts w:ascii="Calibri" w:eastAsia="Times New Roman" w:hAnsi="Calibri" w:cs="Consolas"/>
-        </w:rPr>
-        <w:t>());</w:t>
-      </w:r>
-    </w:p>
-    <w:p>
-      <w:pPr>
-        <w:shd w:val="clear" w:color="auto" w:fill="FFFFFF" w:themeFill="background1"/>
-        <w:spacing w:after="0" w:line="285" w:lineRule="atLeast"/>
-        <w:rPr>
-          <w:rFonts w:ascii="Consolas" w:eastAsia="Times New Roman" w:hAnsi="Consolas" w:cs="Consolas"/>
-          <w:sz w:val="21"/>
-          <w:szCs w:val="21"/>
-        </w:rPr>
-      </w:pPr>
-    </w:p>
-    <w:p>
-      <w:r>
-        <w:t xml:space="preserve">Click on </w:t>
-      </w:r>
-      <w:r>
-        <w:rPr>
-          <w:b/>
-        </w:rPr>
-        <w:t>String</w:t>
-      </w:r>
-      <w:r>
-        <w:t xml:space="preserve"> in the left-hand column for suggested methods pertaining to strings.  </w:t>
-      </w:r>
-      <w:proofErr w:type="spellStart"/>
-      <w:proofErr w:type="gramStart"/>
-      <w:r>
-        <w:t>myString.charAt</w:t>
-      </w:r>
-      <w:proofErr w:type="spellEnd"/>
-      <w:r>
-        <w:t>(</w:t>
-      </w:r>
-      <w:proofErr w:type="gramEnd"/>
-      <w:r>
-        <w:rPr>
-          <w:i/>
-        </w:rPr>
-        <w:t>position</w:t>
-      </w:r>
-      <w:r>
-        <w:t>) returns a 1-character string in the indicated position (count starting from 0).</w:t>
-      </w:r>
-      <w:r>
-        <w:t xml:space="preserve">  </w:t>
-      </w:r>
-      <w:proofErr w:type="spellStart"/>
-      <w:proofErr w:type="gramStart"/>
-      <w:r>
-        <w:t>myString.indexOf</w:t>
-      </w:r>
-      <w:proofErr w:type="spellEnd"/>
-      <w:r>
-        <w:t>(</w:t>
-      </w:r>
-      <w:proofErr w:type="gramEnd"/>
-      <w:r>
-        <w:rPr>
-          <w:i/>
-        </w:rPr>
-        <w:t>substring</w:t>
-      </w:r>
-      <w:r>
-        <w:t>)</w:t>
-      </w:r>
-      <w:r>
-        <w:t xml:space="preserve"> finds a particular substring.  </w:t>
-      </w:r>
-      <w:proofErr w:type="spellStart"/>
-      <w:proofErr w:type="gramStart"/>
-      <w:r>
-        <w:t>myString.substring</w:t>
-      </w:r>
-      <w:proofErr w:type="spellEnd"/>
-      <w:r>
-        <w:t>(</w:t>
-      </w:r>
-      <w:proofErr w:type="gramEnd"/>
-      <w:r>
-        <w:t xml:space="preserve">) returns the substring specified by its starting and ending positions.  </w:t>
-      </w:r>
-      <w:proofErr w:type="gramStart"/>
-      <w:r>
-        <w:t xml:space="preserve">Notice, also, the methods </w:t>
-      </w:r>
-      <w:r>
-        <w:tab/>
-      </w:r>
-      <w:r>
-        <w:t>that begin with “.trim”.</w:t>
-      </w:r>
-      <w:proofErr w:type="gramEnd"/>
-    </w:p>
-    <w:p>
-      <w:pPr>
-        <w:pStyle w:val="Heading2"/>
-      </w:pPr>
-      <w:bookmarkStart w:id="52" w:name="_Less_Disciplined_JavaScript"/>
-      <w:bookmarkEnd w:id="52"/>
-      <w:r>
-        <w:lastRenderedPageBreak/>
+      <w:bookmarkStart w:id="59" w:name="_Standard_Built-in_Objects"/>
+      <w:bookmarkStart w:id="60" w:name="_Less_Disciplined_JavaScript"/>
+      <w:bookmarkEnd w:id="59"/>
+      <w:bookmarkEnd w:id="60"/>
+      <w:r>
         <w:t>Less Disciplined JavaScript</w:t>
       </w:r>
     </w:p>
@@ -9234,7 +10913,7 @@
           <w:rPr>
             <w:noProof/>
           </w:rPr>
-          <w:t>6</w:t>
+          <w:t>1</w:t>
         </w:r>
         <w:r>
           <w:rPr>

</xml_diff>